<commit_message>
Adding Executive Summary and Abstract
</commit_message>
<xml_diff>
--- a/docs/Proposal.docx
+++ b/docs/Proposal.docx
@@ -2,11 +2,11 @@
 <file path=word/document.xml><?xml version="1.0" encoding="utf-8"?>
 <w:document xmlns:wpc="http://schemas.microsoft.com/office/word/2010/wordprocessingCanvas" xmlns:mc="http://schemas.openxmlformats.org/markup-compatibility/2006" xmlns:o="urn:schemas-microsoft-com:office:office" xmlns:r="http://schemas.openxmlformats.org/officeDocument/2006/relationships" xmlns:m="http://schemas.openxmlformats.org/officeDocument/2006/math" xmlns:v="urn:schemas-microsoft-com:vml" xmlns:wp14="http://schemas.microsoft.com/office/word/2010/wordprocessingDrawing" xmlns:wp="http://schemas.openxmlformats.org/drawingml/2006/wordprocessingDrawing" xmlns:w10="urn:schemas-microsoft-com:office:word" xmlns:w="http://schemas.openxmlformats.org/wordprocessingml/2006/main" xmlns:w14="http://schemas.microsoft.com/office/word/2010/wordml" xmlns:w15="http://schemas.microsoft.com/office/word/2012/wordml" xmlns:wpg="http://schemas.microsoft.com/office/word/2010/wordprocessingGroup" xmlns:wpi="http://schemas.microsoft.com/office/word/2010/wordprocessingInk" xmlns:wne="http://schemas.microsoft.com/office/word/2006/wordml" xmlns:wps="http://schemas.microsoft.com/office/word/2010/wordprocessingShape" mc:Ignorable="w14 w15 wp14">
   <w:body>
-    <w:bookmarkStart w:id="0" w:name="_Toc321147011" w:displacedByCustomXml="next"/>
-    <w:bookmarkStart w:id="1" w:name="_Toc318189312" w:displacedByCustomXml="next"/>
+    <w:bookmarkStart w:id="0" w:name="_Toc321147149" w:displacedByCustomXml="next"/>
+    <w:bookmarkStart w:id="1" w:name="_Toc318188227" w:displacedByCustomXml="next"/>
     <w:bookmarkStart w:id="2" w:name="_Toc318188327" w:displacedByCustomXml="next"/>
-    <w:bookmarkStart w:id="3" w:name="_Toc318188227" w:displacedByCustomXml="next"/>
-    <w:bookmarkStart w:id="4" w:name="_Toc321147149" w:displacedByCustomXml="next"/>
+    <w:bookmarkStart w:id="3" w:name="_Toc318189312" w:displacedByCustomXml="next"/>
+    <w:bookmarkStart w:id="4" w:name="_Toc321147011" w:displacedByCustomXml="next"/>
     <w:sdt>
       <w:sdtPr>
         <w:rPr>
@@ -400,12 +400,42 @@
         <w:pStyle w:val="Heading2"/>
       </w:pPr>
       <w:r>
-        <w:t>abstract</w:t>
+        <w:t>A</w:t>
+      </w:r>
+      <w:r>
+        <w:t>bstract</w:t>
       </w:r>
     </w:p>
     <w:p>
       <w:r>
-        <w:t xml:space="preserve">This document details the approach </w:t>
+        <w:t>Thi</w:t>
+      </w:r>
+      <w:r>
+        <w:t xml:space="preserve">s document details the preliminary approach </w:t>
+      </w:r>
+      <w:r>
+        <w:t>to</w:t>
+      </w:r>
+      <w:r>
+        <w:t xml:space="preserve"> an autonomous pack</w:t>
+      </w:r>
+      <w:r>
+        <w:t xml:space="preserve">age delivery system design.  </w:t>
+      </w:r>
+      <w:r>
+        <w:t xml:space="preserve">A summary is given of the design specifications, and of the system that will be created to satisfy those conditions.  Consideration is given to design decisions, </w:t>
+      </w:r>
+      <w:r>
+        <w:t xml:space="preserve">the technical cruxes of the project, and the anticipated use of the completed system.  In addition, procedures are defined for project management, financial </w:t>
+      </w:r>
+      <w:r>
+        <w:t>operations, and distribution of</w:t>
+      </w:r>
+      <w:r>
+        <w:t xml:space="preserve"> equipment after project completion</w:t>
+      </w:r>
+      <w:r>
+        <w:t>.</w:t>
       </w:r>
     </w:p>
     <w:p>
@@ -417,6 +447,12 @@
       </w:r>
     </w:p>
     <w:p>
+      <w:pPr>
+        <w:rPr>
+          <w:rFonts w:cs="Helvetica"/>
+          <w:color w:val="333333"/>
+        </w:rPr>
+      </w:pPr>
       <w:r>
         <w:rPr>
           <w:rFonts w:cs="Helvetica"/>
@@ -457,7 +493,14 @@
           <w:rFonts w:cs="Helvetica"/>
           <w:color w:val="333333"/>
         </w:rPr>
-        <w:t xml:space="preserve">  This will be accomplished with a </w:t>
+        <w:t xml:space="preserve">  </w:t>
+      </w:r>
+      <w:r>
+        <w:rPr>
+          <w:rFonts w:cs="Helvetica"/>
+          <w:color w:val="333333"/>
+        </w:rPr>
+        <w:t xml:space="preserve">A successful guidance system will use GPS to bring the </w:t>
       </w:r>
       <w:proofErr w:type="spellStart"/>
       <w:r>
@@ -473,6 +516,106 @@
           <w:rFonts w:cs="Helvetica"/>
           <w:color w:val="333333"/>
         </w:rPr>
+        <w:t xml:space="preserve"> within</w:t>
+      </w:r>
+      <w:r>
+        <w:rPr>
+          <w:rFonts w:cs="Helvetica"/>
+          <w:color w:val="333333"/>
+        </w:rPr>
+        <w:t xml:space="preserve"> five feet </w:t>
+      </w:r>
+      <w:r>
+        <w:rPr>
+          <w:rFonts w:cs="Helvetica"/>
+          <w:color w:val="333333"/>
+        </w:rPr>
+        <w:t>of the desired landing area, then</w:t>
+      </w:r>
+      <w:r>
+        <w:rPr>
+          <w:rFonts w:cs="Helvetica"/>
+          <w:color w:val="333333"/>
+        </w:rPr>
+        <w:t xml:space="preserve"> it will use</w:t>
+      </w:r>
+      <w:r>
+        <w:rPr>
+          <w:rFonts w:cs="Helvetica"/>
+          <w:color w:val="333333"/>
+        </w:rPr>
+        <w:t xml:space="preserve"> </w:t>
+      </w:r>
+      <w:r>
+        <w:rPr>
+          <w:rFonts w:cs="Helvetica"/>
+          <w:color w:val="333333"/>
+        </w:rPr>
+        <w:t xml:space="preserve">a custom built guidance module to dock within a tolerance of 1 inch. </w:t>
+      </w:r>
+      <w:r>
+        <w:rPr>
+          <w:rFonts w:cs="Helvetica"/>
+          <w:color w:val="333333"/>
+        </w:rPr>
+        <w:t xml:space="preserve"> </w:t>
+      </w:r>
+      <w:r>
+        <w:rPr>
+          <w:rFonts w:cs="Helvetica"/>
+          <w:color w:val="333333"/>
+        </w:rPr>
+        <w:t>The technical aspect of the project</w:t>
+      </w:r>
+      <w:r>
+        <w:rPr>
+          <w:rFonts w:cs="Helvetica"/>
+          <w:color w:val="333333"/>
+        </w:rPr>
+        <w:t xml:space="preserve"> will be designing an aircraft </w:t>
+      </w:r>
+      <w:r>
+        <w:rPr>
+          <w:rFonts w:cs="Helvetica"/>
+          <w:color w:val="333333"/>
+        </w:rPr>
+        <w:t xml:space="preserve">guidance </w:t>
+      </w:r>
+      <w:r>
+        <w:rPr>
+          <w:rFonts w:cs="Helvetica"/>
+          <w:color w:val="333333"/>
+        </w:rPr>
+        <w:t xml:space="preserve">module and associated ground station (if necessary) to land in a precise location carrying a deliverable. </w:t>
+      </w:r>
+      <w:r>
+        <w:rPr>
+          <w:rFonts w:cs="Helvetica"/>
+          <w:color w:val="333333"/>
+        </w:rPr>
+        <w:t xml:space="preserve"> </w:t>
+      </w:r>
+      <w:r>
+        <w:rPr>
+          <w:rFonts w:cs="Helvetica"/>
+          <w:color w:val="333333"/>
+        </w:rPr>
+        <w:t xml:space="preserve">This will be accomplished with a </w:t>
+      </w:r>
+      <w:proofErr w:type="spellStart"/>
+      <w:r>
+        <w:rPr>
+          <w:rFonts w:cs="Helvetica"/>
+          <w:color w:val="333333"/>
+        </w:rPr>
+        <w:t>quadcopter</w:t>
+      </w:r>
+      <w:proofErr w:type="spellEnd"/>
+      <w:r>
+        <w:rPr>
+          <w:rFonts w:cs="Helvetica"/>
+          <w:color w:val="333333"/>
+        </w:rPr>
         <w:t xml:space="preserve"> equipped with an augmented </w:t>
       </w:r>
       <w:commentRangeStart w:id="5"/>
@@ -495,107 +638,35 @@
           <w:rFonts w:cs="Helvetica"/>
           <w:color w:val="333333"/>
         </w:rPr>
-        <w:t xml:space="preserve"> external landing module (APELM), for extreme.</w:t>
-      </w:r>
-      <w:r>
-        <w:rPr>
-          <w:rFonts w:cs="Helvetica"/>
-          <w:color w:val="333333"/>
-        </w:rPr>
-        <w:t xml:space="preserve">  </w:t>
-      </w:r>
-      <w:r>
-        <w:rPr>
-          <w:rFonts w:cs="Helvetica"/>
-          <w:color w:val="333333"/>
-        </w:rPr>
-        <w:t>The technical aspect of the project</w:t>
-      </w:r>
-      <w:r>
-        <w:rPr>
-          <w:rFonts w:cs="Helvetica"/>
-          <w:color w:val="333333"/>
-        </w:rPr>
-        <w:t xml:space="preserve"> will be designing an aircraft </w:t>
-      </w:r>
-      <w:r>
-        <w:rPr>
-          <w:rFonts w:cs="Helvetica"/>
-          <w:color w:val="333333"/>
-        </w:rPr>
-        <w:t xml:space="preserve">guidance </w:t>
-      </w:r>
-      <w:r>
-        <w:rPr>
-          <w:rFonts w:cs="Helvetica"/>
-          <w:color w:val="333333"/>
-        </w:rPr>
-        <w:t xml:space="preserve">module and associated ground station (if necessary) to land in a precise location carrying a deliverable. </w:t>
-      </w:r>
-      <w:r>
-        <w:rPr>
-          <w:rFonts w:cs="Helvetica"/>
-          <w:color w:val="333333"/>
-        </w:rPr>
-        <w:t xml:space="preserve"> A successful guidance system will bring the </w:t>
-      </w:r>
-      <w:proofErr w:type="spellStart"/>
-      <w:r>
-        <w:rPr>
-          <w:rFonts w:cs="Helvetica"/>
-          <w:color w:val="333333"/>
-        </w:rPr>
-        <w:t>quadcopter</w:t>
-      </w:r>
-      <w:proofErr w:type="spellEnd"/>
-      <w:r>
-        <w:rPr>
-          <w:rFonts w:cs="Helvetica"/>
-          <w:color w:val="333333"/>
-        </w:rPr>
-        <w:t xml:space="preserve"> within a five foot radius of the desired landing area</w:t>
-      </w:r>
-      <w:r>
-        <w:rPr>
-          <w:rFonts w:cs="Helvetica"/>
-          <w:color w:val="333333"/>
-        </w:rPr>
-        <w:t xml:space="preserve"> via GPS</w:t>
-      </w:r>
-      <w:r>
-        <w:rPr>
-          <w:rFonts w:cs="Helvetica"/>
-          <w:color w:val="333333"/>
-        </w:rPr>
-        <w:t xml:space="preserve">, then </w:t>
-      </w:r>
-      <w:r>
-        <w:rPr>
-          <w:rFonts w:cs="Helvetica"/>
-          <w:color w:val="333333"/>
-        </w:rPr>
-        <w:t>the APELM module</w:t>
-      </w:r>
-      <w:r>
-        <w:rPr>
-          <w:rFonts w:cs="Helvetica"/>
-          <w:color w:val="333333"/>
-        </w:rPr>
-        <w:t xml:space="preserve"> will interface with the flight controller</w:t>
-      </w:r>
-      <w:r>
-        <w:rPr>
-          <w:rFonts w:cs="Helvetica"/>
-          <w:color w:val="333333"/>
-        </w:rPr>
-        <w:t xml:space="preserve"> to dock in an exact location, within a tolerance of 1 inch. </w:t>
-      </w:r>
-      <w:r>
-        <w:rPr>
-          <w:rFonts w:cs="Helvetica"/>
-          <w:color w:val="333333"/>
-        </w:rPr>
-        <w:t xml:space="preserve"> </w:t>
+        <w:t xml:space="preserve"> external landing module (APELM), for extreme</w:t>
+      </w:r>
+      <w:r>
+        <w:rPr>
+          <w:rFonts w:cs="Helvetica"/>
+          <w:color w:val="333333"/>
+        </w:rPr>
+        <w:t xml:space="preserve"> accuracy</w:t>
+      </w:r>
+      <w:r>
+        <w:rPr>
+          <w:rFonts w:cs="Helvetica"/>
+          <w:color w:val="333333"/>
+        </w:rPr>
+        <w:t>.</w:t>
+      </w:r>
+      <w:r>
+        <w:rPr>
+          <w:rFonts w:cs="Helvetica"/>
+          <w:color w:val="333333"/>
+        </w:rPr>
+        <w:t xml:space="preserve">  The APELM will be designed to </w:t>
+      </w:r>
+      <w:r>
+        <w:rPr>
+          <w:rFonts w:cs="Helvetica"/>
+          <w:color w:val="333333"/>
+        </w:rPr>
+        <w:t xml:space="preserve">use infrared optics and LEDs to determine position, then will interface with the flight controller to guide the docking procedure.  </w:t>
       </w:r>
       <w:r>
         <w:rPr>
@@ -616,8 +687,29 @@
           <w:rFonts w:cs="Helvetica"/>
           <w:color w:val="333333"/>
         </w:rPr>
-        <w:t xml:space="preserve"> to include a software suite and mail delivery peripherals to allow for autonomous delivery of a custom-designed bin on a schedule determined by a user.</w:t>
-      </w:r>
+        <w:t xml:space="preserve"> to include a software suite and mail delivery peripherals</w:t>
+      </w:r>
+      <w:r>
+        <w:rPr>
+          <w:rFonts w:cs="Helvetica"/>
+          <w:color w:val="333333"/>
+        </w:rPr>
+        <w:t>.  The final result will be a system for</w:t>
+      </w:r>
+      <w:r>
+        <w:rPr>
+          <w:rFonts w:cs="Helvetica"/>
+          <w:color w:val="333333"/>
+        </w:rPr>
+        <w:t xml:space="preserve"> autonomous delivery of a custom-designed bin on a schedule determined by a user.</w:t>
+      </w:r>
+    </w:p>
+    <w:p>
+      <w:pPr>
+        <w:pStyle w:val="Heading2"/>
+      </w:pPr>
+      <w:bookmarkStart w:id="6" w:name="_GoBack"/>
+      <w:bookmarkEnd w:id="6"/>
     </w:p>
     <w:p>
       <w:pPr>
@@ -627,6 +719,7 @@
         <w:t>Technical Approach</w:t>
       </w:r>
     </w:p>
+    <w:p/>
     <w:p>
       <w:pPr>
         <w:pStyle w:val="Heading1"/>
@@ -704,8 +797,6 @@
       <w:r>
         <w:t>Rearrange these sentences to make a logical flow.  APELM is defined too early and there needs to be more details</w:t>
       </w:r>
-      <w:bookmarkStart w:id="6" w:name="_GoBack"/>
-      <w:bookmarkEnd w:id="6"/>
     </w:p>
   </w:comment>
 </w:comments>
@@ -2201,6 +2292,12 @@
     <w:compatSetting w:name="doNotFlipMirrorIndents" w:uri="http://schemas.microsoft.com/office/word" w:val="1"/>
     <w:compatSetting w:name="differentiateMultirowTableHeaders" w:uri="http://schemas.microsoft.com/office/word" w:val="1"/>
   </w:compat>
+  <w:rsids>
+    <w:rsidRoot w:val="00D35B5D"/>
+    <w:rsid w:val="001B6925"/>
+    <w:rsid w:val="00440BAA"/>
+    <w:rsid w:val="00D35B5D"/>
+  </w:rsids>
   <m:mathPr>
     <m:mathFont m:val="Cambria Math"/>
     <m:brkBin m:val="before"/>
@@ -3070,7 +3167,7 @@
 </file>
 
 <file path=customXml/itemProps3.xml><?xml version="1.0" encoding="utf-8"?>
-<ds:datastoreItem xmlns:ds="http://schemas.openxmlformats.org/officeDocument/2006/customXml" ds:itemID="{21CF24B4-CD75-4D40-9613-403CC3550A7D}">
+<ds:datastoreItem xmlns:ds="http://schemas.openxmlformats.org/officeDocument/2006/customXml" ds:itemID="{03D39BC8-DAEB-4D70-A9A6-9CE57685730B}">
   <ds:schemaRefs>
     <ds:schemaRef ds:uri="http://schemas.openxmlformats.org/officeDocument/2006/bibliography"/>
   </ds:schemaRefs>

</xml_diff>

<commit_message>
Updated grammar, added management procedures
</commit_message>
<xml_diff>
--- a/docs/Proposal.docx
+++ b/docs/Proposal.docx
@@ -2,13 +2,11 @@
 <file path=word/document.xml><?xml version="1.0" encoding="utf-8"?>
 <w:document xmlns:wpc="http://schemas.microsoft.com/office/word/2010/wordprocessingCanvas" xmlns:mc="http://schemas.openxmlformats.org/markup-compatibility/2006" xmlns:o="urn:schemas-microsoft-com:office:office" xmlns:r="http://schemas.openxmlformats.org/officeDocument/2006/relationships" xmlns:m="http://schemas.openxmlformats.org/officeDocument/2006/math" xmlns:v="urn:schemas-microsoft-com:vml" xmlns:wp14="http://schemas.microsoft.com/office/word/2010/wordprocessingDrawing" xmlns:wp="http://schemas.openxmlformats.org/drawingml/2006/wordprocessingDrawing" xmlns:w10="urn:schemas-microsoft-com:office:word" xmlns:w="http://schemas.openxmlformats.org/wordprocessingml/2006/main" xmlns:w14="http://schemas.microsoft.com/office/word/2010/wordml" xmlns:wpg="http://schemas.microsoft.com/office/word/2010/wordprocessingGroup" xmlns:wpi="http://schemas.microsoft.com/office/word/2010/wordprocessingInk" xmlns:wne="http://schemas.microsoft.com/office/word/2006/wordml" xmlns:wps="http://schemas.microsoft.com/office/word/2010/wordprocessingShape" mc:Ignorable="w14 wp14">
   <w:body>
-    <w:bookmarkStart w:id="0" w:name="_GoBack" w:displacedByCustomXml="next"/>
-    <w:bookmarkEnd w:id="0" w:displacedByCustomXml="next"/>
-    <w:bookmarkStart w:id="1" w:name="_Toc321147149" w:displacedByCustomXml="next"/>
-    <w:bookmarkStart w:id="2" w:name="_Toc318188227" w:displacedByCustomXml="next"/>
-    <w:bookmarkStart w:id="3" w:name="_Toc318188327" w:displacedByCustomXml="next"/>
-    <w:bookmarkStart w:id="4" w:name="_Toc318189312" w:displacedByCustomXml="next"/>
-    <w:bookmarkStart w:id="5" w:name="_Toc321147011" w:displacedByCustomXml="next"/>
+    <w:bookmarkStart w:id="0" w:name="_Toc321147011" w:displacedByCustomXml="next"/>
+    <w:bookmarkStart w:id="1" w:name="_Toc318189312" w:displacedByCustomXml="next"/>
+    <w:bookmarkStart w:id="2" w:name="_Toc318188327" w:displacedByCustomXml="next"/>
+    <w:bookmarkStart w:id="3" w:name="_Toc318188227" w:displacedByCustomXml="next"/>
+    <w:bookmarkStart w:id="4" w:name="_Toc321147149" w:displacedByCustomXml="next"/>
     <w:sdt>
       <w:sdtPr>
         <w:rPr>
@@ -1955,12 +1953,12 @@
           <w:sz w:val="32"/>
         </w:rPr>
       </w:pPr>
-      <w:bookmarkStart w:id="6" w:name="_Toc378083936"/>
-      <w:bookmarkEnd w:id="5"/>
+      <w:bookmarkStart w:id="5" w:name="_Toc378083936"/>
       <w:bookmarkEnd w:id="4"/>
       <w:bookmarkEnd w:id="3"/>
       <w:bookmarkEnd w:id="2"/>
       <w:bookmarkEnd w:id="1"/>
+      <w:bookmarkEnd w:id="0"/>
       <w:r>
         <w:rPr>
           <w:rStyle w:val="Heading1Char"/>
@@ -1980,7 +1978,7 @@
         </w:rPr>
         <w:t>Project Description</w:t>
       </w:r>
-      <w:bookmarkEnd w:id="6"/>
+      <w:bookmarkEnd w:id="5"/>
     </w:p>
     <w:p>
       <w:pPr>
@@ -1992,7 +1990,7 @@
           <w:szCs w:val="28"/>
         </w:rPr>
       </w:pPr>
-      <w:bookmarkStart w:id="7" w:name="_Toc378083937"/>
+      <w:bookmarkStart w:id="6" w:name="_Toc378083937"/>
       <w:r>
         <w:rPr>
           <w:rFonts w:ascii="Times New Roman" w:hAnsi="Times New Roman" w:cs="Times New Roman"/>
@@ -2009,7 +2007,7 @@
         </w:rPr>
         <w:t>bstract</w:t>
       </w:r>
-      <w:bookmarkEnd w:id="7"/>
+      <w:bookmarkEnd w:id="6"/>
     </w:p>
     <w:p>
       <w:pPr>
@@ -2142,7 +2140,7 @@
           <w:szCs w:val="28"/>
         </w:rPr>
       </w:pPr>
-      <w:bookmarkStart w:id="8" w:name="_Toc378083938"/>
+      <w:bookmarkStart w:id="7" w:name="_Toc378083938"/>
       <w:r>
         <w:rPr>
           <w:rFonts w:ascii="Times New Roman" w:hAnsi="Times New Roman" w:cs="Times New Roman"/>
@@ -2151,7 +2149,7 @@
         </w:rPr>
         <w:t>Executive summary</w:t>
       </w:r>
-      <w:bookmarkEnd w:id="8"/>
+      <w:bookmarkEnd w:id="7"/>
     </w:p>
     <w:p>
       <w:pPr>
@@ -2163,14 +2161,25 @@
           <w:szCs w:val="24"/>
         </w:rPr>
       </w:pPr>
-      <w:r>
-        <w:rPr>
-          <w:rFonts w:ascii="Times New Roman" w:hAnsi="Times New Roman" w:cs="Times New Roman"/>
-          <w:color w:val="auto"/>
-          <w:sz w:val="24"/>
-          <w:szCs w:val="24"/>
-        </w:rPr>
-        <w:t>MailBird is a proof-of-concept aut</w:t>
+      <w:proofErr w:type="spellStart"/>
+      <w:r>
+        <w:rPr>
+          <w:rFonts w:ascii="Times New Roman" w:hAnsi="Times New Roman" w:cs="Times New Roman"/>
+          <w:color w:val="auto"/>
+          <w:sz w:val="24"/>
+          <w:szCs w:val="24"/>
+        </w:rPr>
+        <w:t>MailBird</w:t>
+      </w:r>
+      <w:proofErr w:type="spellEnd"/>
+      <w:r>
+        <w:rPr>
+          <w:rFonts w:ascii="Times New Roman" w:hAnsi="Times New Roman" w:cs="Times New Roman"/>
+          <w:color w:val="auto"/>
+          <w:sz w:val="24"/>
+          <w:szCs w:val="24"/>
+        </w:rPr>
+        <w:t xml:space="preserve"> is a proof-of-concept aut</w:t>
       </w:r>
       <w:r>
         <w:rPr>
@@ -2271,7 +2280,7 @@
         </w:rPr>
         <w:t xml:space="preserve">This will be accomplished with a quadcopter equipped with an augmented </w:t>
       </w:r>
-      <w:commentRangeStart w:id="9"/>
+      <w:commentRangeStart w:id="8"/>
       <w:r>
         <w:rPr>
           <w:rFonts w:ascii="Times New Roman" w:hAnsi="Times New Roman" w:cs="Times New Roman"/>
@@ -2281,7 +2290,7 @@
         </w:rPr>
         <w:t>precision</w:t>
       </w:r>
-      <w:commentRangeEnd w:id="9"/>
+      <w:commentRangeEnd w:id="8"/>
       <w:r>
         <w:rPr>
           <w:rStyle w:val="CommentReference"/>
@@ -2290,7 +2299,7 @@
           <w:sz w:val="24"/>
           <w:szCs w:val="24"/>
         </w:rPr>
-        <w:commentReference w:id="9"/>
+        <w:commentReference w:id="8"/>
       </w:r>
       <w:r>
         <w:rPr>
@@ -2419,7 +2428,7 @@
           <w:szCs w:val="28"/>
         </w:rPr>
       </w:pPr>
-      <w:bookmarkStart w:id="10" w:name="_Toc378083939"/>
+      <w:bookmarkStart w:id="9" w:name="_Toc378083939"/>
       <w:r>
         <w:rPr>
           <w:rFonts w:ascii="Times New Roman" w:hAnsi="Times New Roman" w:cs="Times New Roman"/>
@@ -2436,34 +2445,54 @@
         </w:rPr>
         <w:t>Definition</w:t>
       </w:r>
-      <w:bookmarkEnd w:id="10"/>
-    </w:p>
-    <w:p>
-      <w:pPr>
-        <w:rPr>
-          <w:rFonts w:ascii="Times New Roman" w:hAnsi="Times New Roman" w:cs="Times New Roman"/>
-          <w:color w:val="auto"/>
-          <w:sz w:val="24"/>
-          <w:szCs w:val="24"/>
-        </w:rPr>
-      </w:pPr>
-      <w:r>
-        <w:rPr>
-          <w:rFonts w:ascii="Times New Roman" w:hAnsi="Times New Roman" w:cs="Times New Roman"/>
-          <w:color w:val="auto"/>
-          <w:sz w:val="24"/>
-          <w:szCs w:val="24"/>
-        </w:rPr>
-        <w:t>The MailB</w:t>
-      </w:r>
-      <w:r>
-        <w:rPr>
-          <w:rFonts w:ascii="Times New Roman" w:hAnsi="Times New Roman" w:cs="Times New Roman"/>
-          <w:color w:val="auto"/>
-          <w:sz w:val="24"/>
-          <w:szCs w:val="24"/>
-        </w:rPr>
-        <w:t>ird project arose out of an Auburn University electrical engineering senior design section.  After discussing numerous ideas, the design team decided that a satisfying project would involve a quadcopter.  The intention was to use the unique flight capabilities of a quadcopter to accomplish a common task from both a literally and figuratively different perspective.  Brainstorming with this constraint resulted in a large amount of ideas.  One potential application placed a security camera in a difficult to reach area, such as the roof or exterior of a building.  Another idea gave the quadcopter the ability to determine its surroundings and avoid obstacles while traversing from one location to another.  Ultimately, elements of each idea were combined into a system that could carry an object and determine the location of a land</w:t>
+      <w:bookmarkEnd w:id="9"/>
+    </w:p>
+    <w:p>
+      <w:pPr>
+        <w:rPr>
+          <w:rFonts w:ascii="Times New Roman" w:hAnsi="Times New Roman" w:cs="Times New Roman"/>
+          <w:color w:val="auto"/>
+          <w:sz w:val="24"/>
+          <w:szCs w:val="24"/>
+        </w:rPr>
+      </w:pPr>
+      <w:r>
+        <w:rPr>
+          <w:rFonts w:ascii="Times New Roman" w:hAnsi="Times New Roman" w:cs="Times New Roman"/>
+          <w:color w:val="auto"/>
+          <w:sz w:val="24"/>
+          <w:szCs w:val="24"/>
+        </w:rPr>
+        <w:t xml:space="preserve">The </w:t>
+      </w:r>
+      <w:proofErr w:type="spellStart"/>
+      <w:r>
+        <w:rPr>
+          <w:rFonts w:ascii="Times New Roman" w:hAnsi="Times New Roman" w:cs="Times New Roman"/>
+          <w:color w:val="auto"/>
+          <w:sz w:val="24"/>
+          <w:szCs w:val="24"/>
+        </w:rPr>
+        <w:t>MailB</w:t>
+      </w:r>
+      <w:r>
+        <w:rPr>
+          <w:rFonts w:ascii="Times New Roman" w:hAnsi="Times New Roman" w:cs="Times New Roman"/>
+          <w:color w:val="auto"/>
+          <w:sz w:val="24"/>
+          <w:szCs w:val="24"/>
+        </w:rPr>
+        <w:t>ird</w:t>
+      </w:r>
+      <w:proofErr w:type="spellEnd"/>
+      <w:r>
+        <w:rPr>
+          <w:rFonts w:ascii="Times New Roman" w:hAnsi="Times New Roman" w:cs="Times New Roman"/>
+          <w:color w:val="auto"/>
+          <w:sz w:val="24"/>
+          <w:szCs w:val="24"/>
+        </w:rPr>
+        <w:t xml:space="preserve"> project arose out of an Auburn University electrical engineering senior design section.  After discussing numerous ideas, the design team decided that a satisfying project would involve a quadcopter.  The intention was to use the unique flight capabilities of a quadcopter to accomplish a common task from both a literally and figuratively different perspective.  Brainstorming with this constraint resulted in a large amount of ideas.  One potential application placed a security camera in a difficult to reach area, such as the roof or exterior of a building.  Another idea gave the quadcopter the ability to determine its surroundings and avoid obstacles while traversing from one location to another.  Ultimately, elements of each idea were combined into a system that could carry an object and determine the location of a land</w:t>
       </w:r>
       <w:r>
         <w:rPr>
@@ -2501,7 +2530,7 @@
           <w:szCs w:val="28"/>
         </w:rPr>
       </w:pPr>
-      <w:bookmarkStart w:id="11" w:name="_Toc378083940"/>
+      <w:bookmarkStart w:id="10" w:name="_Toc378083940"/>
       <w:r>
         <w:rPr>
           <w:rFonts w:ascii="Times New Roman" w:hAnsi="Times New Roman" w:cs="Times New Roman"/>
@@ -2511,7 +2540,7 @@
         <w:lastRenderedPageBreak/>
         <w:t>Design Focus: Adaptability and Precision Landing</w:t>
       </w:r>
-      <w:bookmarkEnd w:id="11"/>
+      <w:bookmarkEnd w:id="10"/>
     </w:p>
     <w:p>
       <w:pPr>
@@ -2529,7 +2558,27 @@
           <w:sz w:val="24"/>
           <w:szCs w:val="24"/>
         </w:rPr>
-        <w:t xml:space="preserve">Two main goals have been defined for the MailBird project.  The system must be adaptable to various quadcopter builds, and the </w:t>
+        <w:t xml:space="preserve">Two main goals have been defined for the </w:t>
+      </w:r>
+      <w:proofErr w:type="spellStart"/>
+      <w:r>
+        <w:rPr>
+          <w:rFonts w:ascii="Times New Roman" w:hAnsi="Times New Roman" w:cs="Times New Roman"/>
+          <w:color w:val="auto"/>
+          <w:sz w:val="24"/>
+          <w:szCs w:val="24"/>
+        </w:rPr>
+        <w:t>MailBird</w:t>
+      </w:r>
+      <w:proofErr w:type="spellEnd"/>
+      <w:r>
+        <w:rPr>
+          <w:rFonts w:ascii="Times New Roman" w:hAnsi="Times New Roman" w:cs="Times New Roman"/>
+          <w:color w:val="auto"/>
+          <w:sz w:val="24"/>
+          <w:szCs w:val="24"/>
+        </w:rPr>
+        <w:t xml:space="preserve"> project.  The system must be adaptable to various quadcopter builds, and the </w:t>
       </w:r>
     </w:p>
     <w:p>
@@ -2541,7 +2590,7 @@
           <w:sz w:val="32"/>
         </w:rPr>
       </w:pPr>
-      <w:bookmarkStart w:id="12" w:name="_Toc378083941"/>
+      <w:bookmarkStart w:id="11" w:name="_Toc378083941"/>
       <w:r>
         <w:rPr>
           <w:rFonts w:ascii="Times New Roman" w:hAnsi="Times New Roman" w:cs="Times New Roman"/>
@@ -2558,7 +2607,7 @@
         </w:rPr>
         <w:t>Technical Approach</w:t>
       </w:r>
-      <w:bookmarkEnd w:id="12"/>
+      <w:bookmarkEnd w:id="11"/>
     </w:p>
     <w:p>
       <w:pPr>
@@ -2569,7 +2618,7 @@
           <w:szCs w:val="28"/>
         </w:rPr>
       </w:pPr>
-      <w:bookmarkStart w:id="13" w:name="_Toc378083942"/>
+      <w:bookmarkStart w:id="12" w:name="_Toc378083942"/>
       <w:r>
         <w:rPr>
           <w:rFonts w:ascii="Times New Roman" w:hAnsi="Times New Roman" w:cs="Times New Roman"/>
@@ -2578,46 +2627,314 @@
         </w:rPr>
         <w:t>Design Considerations</w:t>
       </w:r>
-      <w:bookmarkEnd w:id="13"/>
-    </w:p>
-    <w:p>
-      <w:pPr>
-        <w:rPr>
-          <w:rFonts w:ascii="Times New Roman" w:hAnsi="Times New Roman" w:cs="Times New Roman"/>
-          <w:color w:val="auto"/>
-          <w:sz w:val="24"/>
-          <w:szCs w:val="24"/>
-        </w:rPr>
-      </w:pPr>
-      <w:r>
-        <w:rPr>
-          <w:rFonts w:ascii="Times New Roman" w:hAnsi="Times New Roman" w:cs="Times New Roman"/>
-          <w:color w:val="auto"/>
-          <w:sz w:val="24"/>
-          <w:szCs w:val="24"/>
-        </w:rPr>
-        <w:tab/>
-        <w:t>Four options were strongly considered of how to get a package from one location to another via Quadcopter.  The first option was using GPS only to deliver the package to a predetermined location. Upon test trials the GPS could get the package within a five foot radius but was inconsistent beyond that point. Since the required tolerance is within an inch of the desired landing area GPS only will not suffice. The following options all use GPS to get the package within a five foot radius and then switch over to the custom guidance module to land.</w:t>
-      </w:r>
-    </w:p>
-    <w:p>
-      <w:pPr>
-        <w:rPr>
-          <w:rFonts w:ascii="Times New Roman" w:hAnsi="Times New Roman" w:cs="Times New Roman"/>
-          <w:color w:val="auto"/>
-          <w:sz w:val="24"/>
-          <w:szCs w:val="24"/>
-        </w:rPr>
-      </w:pPr>
-      <w:r>
-        <w:rPr>
-          <w:rFonts w:ascii="Times New Roman" w:hAnsi="Times New Roman" w:cs="Times New Roman"/>
-          <w:color w:val="auto"/>
-          <w:sz w:val="24"/>
-          <w:szCs w:val="24"/>
-        </w:rPr>
-        <w:tab/>
-        <w:t>The three options considered were: an infrared camera to locate LEDs on the ground and adjust accordingly, an optical camera to locate a red square on the ground and adjust accordingly, or an ultrasonic device to adjust according to the frequency of the reception of sound waves. In order to determine which option to choose a Pugh chart was made.</w:t>
+      <w:bookmarkEnd w:id="12"/>
+    </w:p>
+    <w:p>
+      <w:pPr>
+        <w:rPr>
+          <w:rFonts w:ascii="Times New Roman" w:hAnsi="Times New Roman" w:cs="Times New Roman"/>
+          <w:color w:val="auto"/>
+          <w:sz w:val="24"/>
+          <w:szCs w:val="24"/>
+        </w:rPr>
+      </w:pPr>
+      <w:r>
+        <w:rPr>
+          <w:rFonts w:ascii="Times New Roman" w:hAnsi="Times New Roman" w:cs="Times New Roman"/>
+          <w:color w:val="auto"/>
+          <w:sz w:val="24"/>
+          <w:szCs w:val="24"/>
+        </w:rPr>
+        <w:t>We considered four options for transporting</w:t>
+      </w:r>
+      <w:r>
+        <w:rPr>
+          <w:rFonts w:ascii="Times New Roman" w:hAnsi="Times New Roman" w:cs="Times New Roman"/>
+          <w:color w:val="auto"/>
+          <w:sz w:val="24"/>
+          <w:szCs w:val="24"/>
+        </w:rPr>
+        <w:t xml:space="preserve"> a package from one location to another</w:t>
+      </w:r>
+      <w:r>
+        <w:rPr>
+          <w:rFonts w:ascii="Times New Roman" w:hAnsi="Times New Roman" w:cs="Times New Roman"/>
+          <w:color w:val="auto"/>
+          <w:sz w:val="24"/>
+          <w:szCs w:val="24"/>
+        </w:rPr>
+        <w:t xml:space="preserve"> via the q</w:t>
+      </w:r>
+      <w:r>
+        <w:rPr>
+          <w:rFonts w:ascii="Times New Roman" w:hAnsi="Times New Roman" w:cs="Times New Roman"/>
+          <w:color w:val="auto"/>
+          <w:sz w:val="24"/>
+          <w:szCs w:val="24"/>
+        </w:rPr>
+        <w:t>uadcopter.  The</w:t>
+      </w:r>
+      <w:r>
+        <w:rPr>
+          <w:rFonts w:ascii="Times New Roman" w:hAnsi="Times New Roman" w:cs="Times New Roman"/>
+          <w:color w:val="auto"/>
+          <w:sz w:val="24"/>
+          <w:szCs w:val="24"/>
+        </w:rPr>
+        <w:t xml:space="preserve"> first option was solely using GPS</w:t>
+      </w:r>
+      <w:r>
+        <w:rPr>
+          <w:rFonts w:ascii="Times New Roman" w:hAnsi="Times New Roman" w:cs="Times New Roman"/>
+          <w:color w:val="auto"/>
+          <w:sz w:val="24"/>
+          <w:szCs w:val="24"/>
+        </w:rPr>
+        <w:t xml:space="preserve"> to deliver the package to a predetermined location. </w:t>
+      </w:r>
+      <w:r>
+        <w:rPr>
+          <w:rFonts w:ascii="Times New Roman" w:hAnsi="Times New Roman" w:cs="Times New Roman"/>
+          <w:color w:val="auto"/>
+          <w:sz w:val="24"/>
+          <w:szCs w:val="24"/>
+        </w:rPr>
+        <w:t>However, the</w:t>
+      </w:r>
+      <w:r>
+        <w:rPr>
+          <w:rFonts w:ascii="Times New Roman" w:hAnsi="Times New Roman" w:cs="Times New Roman"/>
+          <w:color w:val="auto"/>
+          <w:sz w:val="24"/>
+          <w:szCs w:val="24"/>
+        </w:rPr>
+        <w:t xml:space="preserve"> GPS </w:t>
+      </w:r>
+      <w:r>
+        <w:rPr>
+          <w:rFonts w:ascii="Times New Roman" w:hAnsi="Times New Roman" w:cs="Times New Roman"/>
+          <w:color w:val="auto"/>
+          <w:sz w:val="24"/>
+          <w:szCs w:val="24"/>
+        </w:rPr>
+        <w:t>location varies within a five foot radius</w:t>
+      </w:r>
+      <w:r>
+        <w:rPr>
+          <w:rFonts w:ascii="Times New Roman" w:hAnsi="Times New Roman" w:cs="Times New Roman"/>
+          <w:color w:val="auto"/>
+          <w:sz w:val="24"/>
+          <w:szCs w:val="24"/>
+        </w:rPr>
+        <w:t>. Since the required tolerance is within an inch of the desired landing area</w:t>
+      </w:r>
+      <w:r>
+        <w:rPr>
+          <w:rFonts w:ascii="Times New Roman" w:hAnsi="Times New Roman" w:cs="Times New Roman"/>
+          <w:color w:val="auto"/>
+          <w:sz w:val="24"/>
+          <w:szCs w:val="24"/>
+        </w:rPr>
+        <w:t>,</w:t>
+      </w:r>
+      <w:r>
+        <w:rPr>
+          <w:rFonts w:ascii="Times New Roman" w:hAnsi="Times New Roman" w:cs="Times New Roman"/>
+          <w:color w:val="auto"/>
+          <w:sz w:val="24"/>
+          <w:szCs w:val="24"/>
+        </w:rPr>
+        <w:t xml:space="preserve"> GPS only will not suffice. The following </w:t>
+      </w:r>
+      <w:r>
+        <w:rPr>
+          <w:rFonts w:ascii="Times New Roman" w:hAnsi="Times New Roman" w:cs="Times New Roman"/>
+          <w:color w:val="auto"/>
+          <w:sz w:val="24"/>
+          <w:szCs w:val="24"/>
+        </w:rPr>
+        <w:t>three options all use GPS to bring</w:t>
+      </w:r>
+      <w:r>
+        <w:rPr>
+          <w:rFonts w:ascii="Times New Roman" w:hAnsi="Times New Roman" w:cs="Times New Roman"/>
+          <w:color w:val="auto"/>
+          <w:sz w:val="24"/>
+          <w:szCs w:val="24"/>
+        </w:rPr>
+        <w:t xml:space="preserve"> the package wit</w:t>
+      </w:r>
+      <w:r>
+        <w:rPr>
+          <w:rFonts w:ascii="Times New Roman" w:hAnsi="Times New Roman" w:cs="Times New Roman"/>
+          <w:color w:val="auto"/>
+          <w:sz w:val="24"/>
+          <w:szCs w:val="24"/>
+        </w:rPr>
+        <w:t>hin a five foot radius and use</w:t>
+      </w:r>
+      <w:r>
+        <w:rPr>
+          <w:rFonts w:ascii="Times New Roman" w:hAnsi="Times New Roman" w:cs="Times New Roman"/>
+          <w:color w:val="auto"/>
+          <w:sz w:val="24"/>
+          <w:szCs w:val="24"/>
+        </w:rPr>
+        <w:t xml:space="preserve"> the custom guidance module to land.</w:t>
+      </w:r>
+    </w:p>
+    <w:p>
+      <w:pPr>
+        <w:rPr>
+          <w:rFonts w:ascii="Times New Roman" w:hAnsi="Times New Roman" w:cs="Times New Roman"/>
+          <w:color w:val="auto"/>
+          <w:sz w:val="24"/>
+          <w:szCs w:val="24"/>
+        </w:rPr>
+      </w:pPr>
+      <w:r>
+        <w:rPr>
+          <w:rFonts w:ascii="Times New Roman" w:hAnsi="Times New Roman" w:cs="Times New Roman"/>
+          <w:color w:val="auto"/>
+          <w:sz w:val="24"/>
+          <w:szCs w:val="24"/>
+        </w:rPr>
+        <w:t xml:space="preserve">The </w:t>
+      </w:r>
+      <w:r>
+        <w:rPr>
+          <w:rFonts w:ascii="Times New Roman" w:hAnsi="Times New Roman" w:cs="Times New Roman"/>
+          <w:color w:val="auto"/>
+          <w:sz w:val="24"/>
+          <w:szCs w:val="24"/>
+        </w:rPr>
+        <w:t xml:space="preserve">following </w:t>
+      </w:r>
+      <w:r>
+        <w:rPr>
+          <w:rFonts w:ascii="Times New Roman" w:hAnsi="Times New Roman" w:cs="Times New Roman"/>
+          <w:color w:val="auto"/>
+          <w:sz w:val="24"/>
+          <w:szCs w:val="24"/>
+        </w:rPr>
+        <w:t xml:space="preserve">three options </w:t>
+      </w:r>
+      <w:r>
+        <w:rPr>
+          <w:rFonts w:ascii="Times New Roman" w:hAnsi="Times New Roman" w:cs="Times New Roman"/>
+          <w:color w:val="auto"/>
+          <w:sz w:val="24"/>
+          <w:szCs w:val="24"/>
+        </w:rPr>
+        <w:t xml:space="preserve">were </w:t>
+      </w:r>
+      <w:r>
+        <w:rPr>
+          <w:rFonts w:ascii="Times New Roman" w:hAnsi="Times New Roman" w:cs="Times New Roman"/>
+          <w:color w:val="auto"/>
+          <w:sz w:val="24"/>
+          <w:szCs w:val="24"/>
+        </w:rPr>
+        <w:t>considered</w:t>
+      </w:r>
+      <w:r>
+        <w:rPr>
+          <w:rFonts w:ascii="Times New Roman" w:hAnsi="Times New Roman" w:cs="Times New Roman"/>
+          <w:color w:val="auto"/>
+          <w:sz w:val="24"/>
+          <w:szCs w:val="24"/>
+        </w:rPr>
+        <w:t xml:space="preserve"> to precisely land the quadcopter: a </w:t>
+      </w:r>
+      <w:r>
+        <w:rPr>
+          <w:rFonts w:ascii="Times New Roman" w:hAnsi="Times New Roman" w:cs="Times New Roman"/>
+          <w:color w:val="auto"/>
+          <w:sz w:val="24"/>
+          <w:szCs w:val="24"/>
+        </w:rPr>
+        <w:t xml:space="preserve">camera to locate </w:t>
+      </w:r>
+      <w:r>
+        <w:rPr>
+          <w:rFonts w:ascii="Times New Roman" w:hAnsi="Times New Roman" w:cs="Times New Roman"/>
+          <w:color w:val="auto"/>
+          <w:sz w:val="24"/>
+          <w:szCs w:val="24"/>
+        </w:rPr>
+        <w:t xml:space="preserve">infrared </w:t>
+      </w:r>
+      <w:r>
+        <w:rPr>
+          <w:rFonts w:ascii="Times New Roman" w:hAnsi="Times New Roman" w:cs="Times New Roman"/>
+          <w:color w:val="auto"/>
+          <w:sz w:val="24"/>
+          <w:szCs w:val="24"/>
+        </w:rPr>
+        <w:t>LEDs on t</w:t>
+      </w:r>
+      <w:r>
+        <w:rPr>
+          <w:rFonts w:ascii="Times New Roman" w:hAnsi="Times New Roman" w:cs="Times New Roman"/>
+          <w:color w:val="auto"/>
+          <w:sz w:val="24"/>
+          <w:szCs w:val="24"/>
+        </w:rPr>
+        <w:t>he ground</w:t>
+      </w:r>
+      <w:r>
+        <w:rPr>
+          <w:rFonts w:ascii="Times New Roman" w:hAnsi="Times New Roman" w:cs="Times New Roman"/>
+          <w:color w:val="auto"/>
+          <w:sz w:val="24"/>
+          <w:szCs w:val="24"/>
+        </w:rPr>
+        <w:t>, an optical camera to locate a red square on t</w:t>
+      </w:r>
+      <w:r>
+        <w:rPr>
+          <w:rFonts w:ascii="Times New Roman" w:hAnsi="Times New Roman" w:cs="Times New Roman"/>
+          <w:color w:val="auto"/>
+          <w:sz w:val="24"/>
+          <w:szCs w:val="24"/>
+        </w:rPr>
+        <w:t>he ground</w:t>
+      </w:r>
+      <w:r>
+        <w:rPr>
+          <w:rFonts w:ascii="Times New Roman" w:hAnsi="Times New Roman" w:cs="Times New Roman"/>
+          <w:color w:val="auto"/>
+          <w:sz w:val="24"/>
+          <w:szCs w:val="24"/>
+        </w:rPr>
+        <w:t xml:space="preserve">, or an ultrasonic device to </w:t>
+      </w:r>
+      <w:r>
+        <w:rPr>
+          <w:rFonts w:ascii="Times New Roman" w:hAnsi="Times New Roman" w:cs="Times New Roman"/>
+          <w:color w:val="auto"/>
+          <w:sz w:val="24"/>
+          <w:szCs w:val="24"/>
+        </w:rPr>
+        <w:t>detect</w:t>
+      </w:r>
+      <w:r>
+        <w:rPr>
+          <w:rFonts w:ascii="Times New Roman" w:hAnsi="Times New Roman" w:cs="Times New Roman"/>
+          <w:color w:val="auto"/>
+          <w:sz w:val="24"/>
+          <w:szCs w:val="24"/>
+        </w:rPr>
+        <w:t xml:space="preserve"> the frequency of the reception of sound waves. </w:t>
+      </w:r>
+      <w:r>
+        <w:rPr>
+          <w:rFonts w:ascii="Times New Roman" w:hAnsi="Times New Roman" w:cs="Times New Roman"/>
+          <w:color w:val="auto"/>
+          <w:sz w:val="24"/>
+          <w:szCs w:val="24"/>
+        </w:rPr>
+        <w:t>The following Pugh chart compares the three options.</w:t>
       </w:r>
     </w:p>
     <w:p>
@@ -2689,36 +3006,107 @@
         </w:rPr>
       </w:pPr>
       <w:r>
-        <w:tab/>
-      </w:r>
-      <w:r>
-        <w:rPr>
-          <w:rFonts w:ascii="Times New Roman" w:hAnsi="Times New Roman" w:cs="Times New Roman"/>
-          <w:color w:val="auto"/>
-          <w:sz w:val="24"/>
-          <w:szCs w:val="24"/>
-        </w:rPr>
-        <w:t xml:space="preserve">The Pugh chart above is weighted to allow for the emphasis to be placed on things that are crucial to the goals of the mailbird and reproduction of the mailbird. All of the options above are complex in design and precise when it comes to landing so there is no differentiation in these two categories. Because of the affordability and reliability of the infrared camera and LEDs the net score is higher for option 1 (IR LED), which is the design chosen for mailbird. </w:t>
-      </w:r>
-    </w:p>
-    <w:p>
-      <w:pPr>
-        <w:rPr>
-          <w:rFonts w:ascii="Times New Roman" w:hAnsi="Times New Roman" w:cs="Times New Roman"/>
-          <w:color w:val="auto"/>
-          <w:sz w:val="24"/>
-          <w:szCs w:val="24"/>
-        </w:rPr>
-      </w:pPr>
-      <w:r>
-        <w:rPr>
-          <w:rFonts w:ascii="Times New Roman" w:hAnsi="Times New Roman" w:cs="Times New Roman"/>
-          <w:color w:val="auto"/>
-          <w:sz w:val="24"/>
-          <w:szCs w:val="24"/>
-        </w:rPr>
-        <w:lastRenderedPageBreak/>
-        <w:tab/>
+        <w:rPr>
+          <w:rFonts w:ascii="Times New Roman" w:hAnsi="Times New Roman" w:cs="Times New Roman"/>
+          <w:color w:val="auto"/>
+          <w:sz w:val="24"/>
+          <w:szCs w:val="24"/>
+        </w:rPr>
+        <w:t xml:space="preserve">The Pugh chart above is weighted to </w:t>
+      </w:r>
+      <w:r>
+        <w:rPr>
+          <w:rFonts w:ascii="Times New Roman" w:hAnsi="Times New Roman" w:cs="Times New Roman"/>
+          <w:color w:val="auto"/>
+          <w:sz w:val="24"/>
+          <w:szCs w:val="24"/>
+        </w:rPr>
+        <w:t xml:space="preserve">emphasize fulfilling the goals and enabling reproduction of </w:t>
+      </w:r>
+      <w:proofErr w:type="spellStart"/>
+      <w:r>
+        <w:rPr>
+          <w:rFonts w:ascii="Times New Roman" w:hAnsi="Times New Roman" w:cs="Times New Roman"/>
+          <w:color w:val="auto"/>
+          <w:sz w:val="24"/>
+          <w:szCs w:val="24"/>
+        </w:rPr>
+        <w:t>M</w:t>
+      </w:r>
+      <w:r>
+        <w:rPr>
+          <w:rFonts w:ascii="Times New Roman" w:hAnsi="Times New Roman" w:cs="Times New Roman"/>
+          <w:color w:val="auto"/>
+          <w:sz w:val="24"/>
+          <w:szCs w:val="24"/>
+        </w:rPr>
+        <w:t>ailbird</w:t>
+      </w:r>
+      <w:proofErr w:type="spellEnd"/>
+      <w:r>
+        <w:rPr>
+          <w:rFonts w:ascii="Times New Roman" w:hAnsi="Times New Roman" w:cs="Times New Roman"/>
+          <w:color w:val="auto"/>
+          <w:sz w:val="24"/>
+          <w:szCs w:val="24"/>
+        </w:rPr>
+        <w:t xml:space="preserve">. All of the </w:t>
+      </w:r>
+      <w:r>
+        <w:rPr>
+          <w:rFonts w:ascii="Times New Roman" w:hAnsi="Times New Roman" w:cs="Times New Roman"/>
+          <w:color w:val="auto"/>
+          <w:sz w:val="24"/>
+          <w:szCs w:val="24"/>
+        </w:rPr>
+        <w:t xml:space="preserve">above </w:t>
+      </w:r>
+      <w:r>
+        <w:rPr>
+          <w:rFonts w:ascii="Times New Roman" w:hAnsi="Times New Roman" w:cs="Times New Roman"/>
+          <w:color w:val="auto"/>
+          <w:sz w:val="24"/>
+          <w:szCs w:val="24"/>
+        </w:rPr>
+        <w:t xml:space="preserve">options are complex in design and precise when it comes to landing so there is no differentiation in these two categories. Because of the affordability and reliability of the infrared camera and LEDs the net score is higher for option 1 (IR LED), which is the design chosen for </w:t>
+      </w:r>
+      <w:proofErr w:type="spellStart"/>
+      <w:r>
+        <w:rPr>
+          <w:rFonts w:ascii="Times New Roman" w:hAnsi="Times New Roman" w:cs="Times New Roman"/>
+          <w:color w:val="auto"/>
+          <w:sz w:val="24"/>
+          <w:szCs w:val="24"/>
+        </w:rPr>
+        <w:t>mailbird</w:t>
+      </w:r>
+      <w:proofErr w:type="spellEnd"/>
+      <w:r>
+        <w:rPr>
+          <w:rFonts w:ascii="Times New Roman" w:hAnsi="Times New Roman" w:cs="Times New Roman"/>
+          <w:color w:val="auto"/>
+          <w:sz w:val="24"/>
+          <w:szCs w:val="24"/>
+        </w:rPr>
+        <w:t xml:space="preserve">. </w:t>
+      </w:r>
+    </w:p>
+    <w:p>
+      <w:pPr>
+        <w:rPr>
+          <w:rFonts w:ascii="Times New Roman" w:hAnsi="Times New Roman" w:cs="Times New Roman"/>
+          <w:color w:val="auto"/>
+          <w:sz w:val="24"/>
+          <w:szCs w:val="24"/>
+        </w:rPr>
+      </w:pPr>
+      <w:r>
+        <w:rPr>
+          <w:rFonts w:ascii="Times New Roman" w:hAnsi="Times New Roman" w:cs="Times New Roman"/>
+          <w:color w:val="auto"/>
+          <w:sz w:val="24"/>
+          <w:szCs w:val="24"/>
+        </w:rPr>
         <w:t>Another design consideration that was analyzed by Pugh charts was whether to fly from dock to delivery location on a predetermined path or by going to the location with collision avoidance implemented on the quadcopter.</w:t>
       </w:r>
     </w:p>
@@ -2731,6 +3119,7 @@
           <w:noProof/>
           <w:lang w:eastAsia="en-US"/>
         </w:rPr>
+        <w:lastRenderedPageBreak/>
         <w:drawing>
           <wp:inline distT="0" distB="0" distL="0" distR="0" wp14:anchorId="6CEADDB7" wp14:editId="0948B529">
             <wp:extent cx="4045585" cy="1915160"/>
@@ -2818,7 +3207,47 @@
           <w:szCs w:val="24"/>
         </w:rPr>
         <w:tab/>
-        <w:t xml:space="preserve">The last Pugh Chart is shown to demonstrate why the design chosen is for general quadcopters and not just specific to the quadcopter used in mailbird. With a ratio of quadcopter size to landing pad size the design will hopefully be able to be implemented on any Arducopter device. </w:t>
+        <w:t xml:space="preserve">The last Pugh Chart is shown to demonstrate why the design chosen is for general quadcopters and not just specific to the quadcopter used in </w:t>
+      </w:r>
+      <w:proofErr w:type="spellStart"/>
+      <w:r>
+        <w:rPr>
+          <w:rFonts w:ascii="Times New Roman" w:hAnsi="Times New Roman" w:cs="Times New Roman"/>
+          <w:color w:val="auto"/>
+          <w:sz w:val="24"/>
+          <w:szCs w:val="24"/>
+        </w:rPr>
+        <w:t>mailbird</w:t>
+      </w:r>
+      <w:proofErr w:type="spellEnd"/>
+      <w:r>
+        <w:rPr>
+          <w:rFonts w:ascii="Times New Roman" w:hAnsi="Times New Roman" w:cs="Times New Roman"/>
+          <w:color w:val="auto"/>
+          <w:sz w:val="24"/>
+          <w:szCs w:val="24"/>
+        </w:rPr>
+        <w:t xml:space="preserve">. With a ratio of quadcopter size to landing pad size the design will hopefully be able to be implemented on any </w:t>
+      </w:r>
+      <w:proofErr w:type="spellStart"/>
+      <w:r>
+        <w:rPr>
+          <w:rFonts w:ascii="Times New Roman" w:hAnsi="Times New Roman" w:cs="Times New Roman"/>
+          <w:color w:val="auto"/>
+          <w:sz w:val="24"/>
+          <w:szCs w:val="24"/>
+        </w:rPr>
+        <w:t>Arducopter</w:t>
+      </w:r>
+      <w:proofErr w:type="spellEnd"/>
+      <w:r>
+        <w:rPr>
+          <w:rFonts w:ascii="Times New Roman" w:hAnsi="Times New Roman" w:cs="Times New Roman"/>
+          <w:color w:val="auto"/>
+          <w:sz w:val="24"/>
+          <w:szCs w:val="24"/>
+        </w:rPr>
+        <w:t xml:space="preserve"> device. </w:t>
       </w:r>
     </w:p>
     <w:p>
@@ -2892,7 +3321,7 @@
           <w:szCs w:val="28"/>
         </w:rPr>
       </w:pPr>
-      <w:bookmarkStart w:id="14" w:name="_Toc378083943"/>
+      <w:bookmarkStart w:id="13" w:name="_Toc378083943"/>
       <w:r>
         <w:rPr>
           <w:rFonts w:ascii="Times New Roman" w:hAnsi="Times New Roman" w:cs="Times New Roman"/>
@@ -2901,7 +3330,7 @@
         </w:rPr>
         <w:t>Potential Problems</w:t>
       </w:r>
-      <w:bookmarkEnd w:id="14"/>
+      <w:bookmarkEnd w:id="13"/>
     </w:p>
     <w:p>
       <w:pPr>
@@ -2920,7 +3349,27 @@
           <w:szCs w:val="24"/>
         </w:rPr>
         <w:tab/>
-        <w:t>The following is a list of potential problems we could run into with implementing the IR camera and predetermined path onto the mailbird:</w:t>
+        <w:t xml:space="preserve">The following is a list of potential problems we could run into with implementing the IR camera and predetermined path onto the </w:t>
+      </w:r>
+      <w:proofErr w:type="spellStart"/>
+      <w:r>
+        <w:rPr>
+          <w:rFonts w:ascii="Times New Roman" w:hAnsi="Times New Roman" w:cs="Times New Roman"/>
+          <w:color w:val="auto"/>
+          <w:sz w:val="24"/>
+          <w:szCs w:val="24"/>
+        </w:rPr>
+        <w:t>mailbird</w:t>
+      </w:r>
+      <w:proofErr w:type="spellEnd"/>
+      <w:r>
+        <w:rPr>
+          <w:rFonts w:ascii="Times New Roman" w:hAnsi="Times New Roman" w:cs="Times New Roman"/>
+          <w:color w:val="auto"/>
+          <w:sz w:val="24"/>
+          <w:szCs w:val="24"/>
+        </w:rPr>
+        <w:t>:</w:t>
       </w:r>
     </w:p>
     <w:p>
@@ -2949,7 +3398,27 @@
           <w:sz w:val="24"/>
           <w:szCs w:val="24"/>
         </w:rPr>
-        <w:t xml:space="preserve">Coding limitations. Our group as a whole is not familiar yet with Arduino programming and how to respond to the infrared camera on the Arducopter. </w:t>
+        <w:t xml:space="preserve">Coding limitations. Our group as a whole is not familiar yet with Arduino programming and how to respond to the infrared camera on the </w:t>
+      </w:r>
+      <w:proofErr w:type="spellStart"/>
+      <w:r>
+        <w:rPr>
+          <w:rFonts w:ascii="Times New Roman" w:hAnsi="Times New Roman" w:cs="Times New Roman"/>
+          <w:color w:val="auto"/>
+          <w:sz w:val="24"/>
+          <w:szCs w:val="24"/>
+        </w:rPr>
+        <w:t>Arducopter</w:t>
+      </w:r>
+      <w:proofErr w:type="spellEnd"/>
+      <w:r>
+        <w:rPr>
+          <w:rFonts w:ascii="Times New Roman" w:hAnsi="Times New Roman" w:cs="Times New Roman"/>
+          <w:color w:val="auto"/>
+          <w:sz w:val="24"/>
+          <w:szCs w:val="24"/>
+        </w:rPr>
+        <w:t xml:space="preserve">. </w:t>
       </w:r>
     </w:p>
     <w:p>
@@ -2978,8 +3447,19 @@
           <w:sz w:val="24"/>
           <w:szCs w:val="24"/>
         </w:rPr>
-        <w:t xml:space="preserve">Infrared White-out. How will the sun affect the IR camera? Will the sun reflect off the ground and cause the camera to see nothing but IR light? If this is the case, one </w:t>
-      </w:r>
+        <w:t>Infrared White-out. How will the sun affect the IR camera? Will the sun reflect off the ground and cause the camera to see nothing but IR light? If this is the case, one alternative we have considered is building a focal point made out of PVC pipe painted black to block out some of the other light shining into the camera.</w:t>
+      </w:r>
+    </w:p>
+    <w:p>
+      <w:pPr>
+        <w:ind w:firstLine="720"/>
+        <w:rPr>
+          <w:rFonts w:ascii="Times New Roman" w:hAnsi="Times New Roman" w:cs="Times New Roman"/>
+          <w:color w:val="auto"/>
+          <w:sz w:val="24"/>
+          <w:szCs w:val="24"/>
+        </w:rPr>
+      </w:pPr>
       <w:r>
         <w:rPr>
           <w:rFonts w:ascii="Times New Roman" w:hAnsi="Times New Roman" w:cs="Times New Roman"/>
@@ -2988,7 +3468,16 @@
           <w:szCs w:val="24"/>
         </w:rPr>
         <w:lastRenderedPageBreak/>
-        <w:t>alternative we have considered is building a focal point made out of PVC pipe painted black to block out some of the other light shining into the camera.</w:t>
+        <w:t xml:space="preserve">• </w:t>
+      </w:r>
+      <w:r>
+        <w:rPr>
+          <w:rFonts w:ascii="Times New Roman" w:hAnsi="Times New Roman" w:cs="Times New Roman"/>
+          <w:color w:val="auto"/>
+          <w:sz w:val="24"/>
+          <w:szCs w:val="24"/>
+        </w:rPr>
+        <w:t>Carrying Capacity. What is the maximum size package that the Arduino can carry? What is the ratio of increased package weight to battery life? How much power is the camera circuit going to take from the battery?</w:t>
       </w:r>
     </w:p>
     <w:p>
@@ -3017,36 +3506,27 @@
           <w:sz w:val="24"/>
           <w:szCs w:val="24"/>
         </w:rPr>
-        <w:t>Carrying Capacity. What is the maximum size package that the Arduino can carry? What is the ratio of increased package weight to battery life? How much power is the camera circuit going to take from the battery?</w:t>
-      </w:r>
-    </w:p>
-    <w:p>
-      <w:pPr>
-        <w:ind w:firstLine="720"/>
-        <w:rPr>
-          <w:rFonts w:ascii="Times New Roman" w:hAnsi="Times New Roman" w:cs="Times New Roman"/>
-          <w:color w:val="auto"/>
-          <w:sz w:val="24"/>
-          <w:szCs w:val="24"/>
-        </w:rPr>
-      </w:pPr>
-      <w:r>
-        <w:rPr>
-          <w:rFonts w:ascii="Times New Roman" w:hAnsi="Times New Roman" w:cs="Times New Roman"/>
-          <w:color w:val="auto"/>
-          <w:sz w:val="24"/>
-          <w:szCs w:val="24"/>
-        </w:rPr>
-        <w:t xml:space="preserve">• </w:t>
-      </w:r>
-      <w:r>
-        <w:rPr>
-          <w:rFonts w:ascii="Times New Roman" w:hAnsi="Times New Roman" w:cs="Times New Roman"/>
-          <w:color w:val="auto"/>
-          <w:sz w:val="24"/>
-          <w:szCs w:val="24"/>
-        </w:rPr>
-        <w:t xml:space="preserve">New Buildings. When construction is going on the mailbird will continually have to be reprogrammed due to changes in geography and obstacles like cranes. </w:t>
+        <w:t xml:space="preserve">New Buildings. When construction is going on the </w:t>
+      </w:r>
+      <w:proofErr w:type="spellStart"/>
+      <w:r>
+        <w:rPr>
+          <w:rFonts w:ascii="Times New Roman" w:hAnsi="Times New Roman" w:cs="Times New Roman"/>
+          <w:color w:val="auto"/>
+          <w:sz w:val="24"/>
+          <w:szCs w:val="24"/>
+        </w:rPr>
+        <w:t>mailbird</w:t>
+      </w:r>
+      <w:proofErr w:type="spellEnd"/>
+      <w:r>
+        <w:rPr>
+          <w:rFonts w:ascii="Times New Roman" w:hAnsi="Times New Roman" w:cs="Times New Roman"/>
+          <w:color w:val="auto"/>
+          <w:sz w:val="24"/>
+          <w:szCs w:val="24"/>
+        </w:rPr>
+        <w:t xml:space="preserve"> will continually have to be reprogrammed due to changes in geography and obstacles like cranes. </w:t>
       </w:r>
     </w:p>
     <w:p>
@@ -3088,7 +3568,7 @@
           <w:szCs w:val="28"/>
         </w:rPr>
       </w:pPr>
-      <w:bookmarkStart w:id="15" w:name="_Toc378083944"/>
+      <w:bookmarkStart w:id="14" w:name="_Toc378083944"/>
       <w:r>
         <w:rPr>
           <w:rFonts w:ascii="Times New Roman" w:hAnsi="Times New Roman" w:cs="Times New Roman"/>
@@ -3097,25 +3577,65 @@
         </w:rPr>
         <w:t>Market Constraints</w:t>
       </w:r>
-      <w:bookmarkEnd w:id="15"/>
-    </w:p>
-    <w:p>
-      <w:pPr>
-        <w:rPr>
-          <w:rFonts w:ascii="Times New Roman" w:hAnsi="Times New Roman" w:cs="Times New Roman"/>
-          <w:color w:val="auto"/>
-          <w:sz w:val="24"/>
-          <w:szCs w:val="24"/>
-        </w:rPr>
-      </w:pPr>
-      <w:r>
-        <w:rPr>
-          <w:rFonts w:ascii="Times New Roman" w:hAnsi="Times New Roman" w:cs="Times New Roman"/>
-          <w:color w:val="auto"/>
-          <w:sz w:val="24"/>
-          <w:szCs w:val="24"/>
-        </w:rPr>
-        <w:t>The MailBird system is intended to deliver small packages from a central hub to predetermined mail-drop locations. The idea is directed towards a market that requires frequent or scheduled delivery of packages with essentially immediate delivery. Market attributes including economic feasibility, manufacturability, public health and safety, social opinion, environmental impact, and political implications were taken into consideration when designing the MailBird system.</w:t>
+      <w:bookmarkEnd w:id="14"/>
+    </w:p>
+    <w:p>
+      <w:pPr>
+        <w:rPr>
+          <w:rFonts w:ascii="Times New Roman" w:hAnsi="Times New Roman" w:cs="Times New Roman"/>
+          <w:color w:val="auto"/>
+          <w:sz w:val="24"/>
+          <w:szCs w:val="24"/>
+        </w:rPr>
+      </w:pPr>
+      <w:r>
+        <w:rPr>
+          <w:rFonts w:ascii="Times New Roman" w:hAnsi="Times New Roman" w:cs="Times New Roman"/>
+          <w:color w:val="auto"/>
+          <w:sz w:val="24"/>
+          <w:szCs w:val="24"/>
+        </w:rPr>
+        <w:t xml:space="preserve">The </w:t>
+      </w:r>
+      <w:proofErr w:type="spellStart"/>
+      <w:r>
+        <w:rPr>
+          <w:rFonts w:ascii="Times New Roman" w:hAnsi="Times New Roman" w:cs="Times New Roman"/>
+          <w:color w:val="auto"/>
+          <w:sz w:val="24"/>
+          <w:szCs w:val="24"/>
+        </w:rPr>
+        <w:t>MailBird</w:t>
+      </w:r>
+      <w:proofErr w:type="spellEnd"/>
+      <w:r>
+        <w:rPr>
+          <w:rFonts w:ascii="Times New Roman" w:hAnsi="Times New Roman" w:cs="Times New Roman"/>
+          <w:color w:val="auto"/>
+          <w:sz w:val="24"/>
+          <w:szCs w:val="24"/>
+        </w:rPr>
+        <w:t xml:space="preserve"> system is intended to deliver small packages from a central hub to predetermined mail-drop locations. The idea is directed towards a market that requires frequent or scheduled delivery of packages with essentially immediate delivery. Market attributes including economic feasibility, manufacturability, public health and safety, social opinion, environmental impact, and political implications were taken into consideration when designing the </w:t>
+      </w:r>
+      <w:proofErr w:type="spellStart"/>
+      <w:r>
+        <w:rPr>
+          <w:rFonts w:ascii="Times New Roman" w:hAnsi="Times New Roman" w:cs="Times New Roman"/>
+          <w:color w:val="auto"/>
+          <w:sz w:val="24"/>
+          <w:szCs w:val="24"/>
+        </w:rPr>
+        <w:t>MailBird</w:t>
+      </w:r>
+      <w:proofErr w:type="spellEnd"/>
+      <w:r>
+        <w:rPr>
+          <w:rFonts w:ascii="Times New Roman" w:hAnsi="Times New Roman" w:cs="Times New Roman"/>
+          <w:color w:val="auto"/>
+          <w:sz w:val="24"/>
+          <w:szCs w:val="24"/>
+        </w:rPr>
+        <w:t xml:space="preserve"> system.</w:t>
       </w:r>
     </w:p>
     <w:p>
@@ -3152,46 +3672,196 @@
           <w:sz w:val="24"/>
           <w:szCs w:val="24"/>
         </w:rPr>
-        <w:t>most be designed with the idea of profitability. With an low investment cost for the entire system and even less when equipping the tracking module to an already built Arduino based delivery system the MailBird is easily and cheaply integrated into any delivery role. However the true gain comes from savings in labor and fuel costs. The MailBird is completely electric requiring only to be charged after every fifteen minutes of flight time. LiPo batteries power the system mainly due to their power to weight ratio, but also because they hold long battery life up to 1000 charge cycles and a cheap replacement cost. With a designed ten minute flight radius and instantaneous delivery the MailBird is designed to increase the productivity and satisfaction of an entire campus.</w:t>
-      </w:r>
-    </w:p>
-    <w:p>
-      <w:pPr>
-        <w:rPr>
-          <w:rFonts w:ascii="Times New Roman" w:hAnsi="Times New Roman" w:cs="Times New Roman"/>
-          <w:color w:val="auto"/>
-          <w:sz w:val="24"/>
-          <w:szCs w:val="24"/>
-        </w:rPr>
-      </w:pPr>
-      <w:r>
-        <w:rPr>
-          <w:rFonts w:ascii="Times New Roman" w:hAnsi="Times New Roman" w:cs="Times New Roman"/>
-          <w:color w:val="auto"/>
-          <w:sz w:val="24"/>
-          <w:szCs w:val="24"/>
-        </w:rPr>
-        <w:t>The system is designed to be manufactured as two separate components that when combined make up the complete MailBird delivery system. The first component is the landing sensor and algorithm which are simply manufactured on a printed circuit board to be attached to a number of autonomous delivery vehicles. The second component, the quadcopter requires human interaction to manufacture and test. Combining the two components using I/O ports on the Arduino based flight controller completes the MailBird delivery system. The final step for user compatibility requires developing delivery routes to fit each campus setting.</w:t>
-      </w:r>
-    </w:p>
-    <w:p>
-      <w:pPr>
-        <w:rPr>
-          <w:rFonts w:ascii="Times New Roman" w:hAnsi="Times New Roman" w:cs="Times New Roman"/>
-          <w:color w:val="auto"/>
-          <w:sz w:val="24"/>
-          <w:szCs w:val="24"/>
-        </w:rPr>
-      </w:pPr>
-      <w:r>
-        <w:rPr>
-          <w:rFonts w:ascii="Times New Roman" w:hAnsi="Times New Roman" w:cs="Times New Roman"/>
-          <w:color w:val="auto"/>
-          <w:sz w:val="24"/>
-          <w:szCs w:val="24"/>
-        </w:rPr>
-        <w:t xml:space="preserve">Considerations when designing delivery routes on heavily populated campuses include avoiding densely foot traffic areas as well as developing delivery schedules around times with high pedestrian activity. The most dangerous aspect of the system to human safety is </w:t>
-      </w:r>
+        <w:t xml:space="preserve">most be designed with the idea of profitability. With an low investment cost for the entire system and even less when equipping the tracking module to an already built Arduino based delivery system the </w:t>
+      </w:r>
+      <w:proofErr w:type="spellStart"/>
+      <w:r>
+        <w:rPr>
+          <w:rFonts w:ascii="Times New Roman" w:hAnsi="Times New Roman" w:cs="Times New Roman"/>
+          <w:color w:val="auto"/>
+          <w:sz w:val="24"/>
+          <w:szCs w:val="24"/>
+        </w:rPr>
+        <w:t>MailBird</w:t>
+      </w:r>
+      <w:proofErr w:type="spellEnd"/>
+      <w:r>
+        <w:rPr>
+          <w:rFonts w:ascii="Times New Roman" w:hAnsi="Times New Roman" w:cs="Times New Roman"/>
+          <w:color w:val="auto"/>
+          <w:sz w:val="24"/>
+          <w:szCs w:val="24"/>
+        </w:rPr>
+        <w:t xml:space="preserve"> is easily and cheaply integrated into any delivery role. However the true gain comes from savings in labor and fuel costs. The </w:t>
+      </w:r>
+      <w:proofErr w:type="spellStart"/>
+      <w:r>
+        <w:rPr>
+          <w:rFonts w:ascii="Times New Roman" w:hAnsi="Times New Roman" w:cs="Times New Roman"/>
+          <w:color w:val="auto"/>
+          <w:sz w:val="24"/>
+          <w:szCs w:val="24"/>
+        </w:rPr>
+        <w:t>MailBird</w:t>
+      </w:r>
+      <w:proofErr w:type="spellEnd"/>
+      <w:r>
+        <w:rPr>
+          <w:rFonts w:ascii="Times New Roman" w:hAnsi="Times New Roman" w:cs="Times New Roman"/>
+          <w:color w:val="auto"/>
+          <w:sz w:val="24"/>
+          <w:szCs w:val="24"/>
+        </w:rPr>
+        <w:t xml:space="preserve"> is completely electric requiring only to be charged after every fifteen minutes of flight time. </w:t>
+      </w:r>
+      <w:proofErr w:type="spellStart"/>
+      <w:r>
+        <w:rPr>
+          <w:rFonts w:ascii="Times New Roman" w:hAnsi="Times New Roman" w:cs="Times New Roman"/>
+          <w:color w:val="auto"/>
+          <w:sz w:val="24"/>
+          <w:szCs w:val="24"/>
+        </w:rPr>
+        <w:t>LiPo</w:t>
+      </w:r>
+      <w:proofErr w:type="spellEnd"/>
+      <w:r>
+        <w:rPr>
+          <w:rFonts w:ascii="Times New Roman" w:hAnsi="Times New Roman" w:cs="Times New Roman"/>
+          <w:color w:val="auto"/>
+          <w:sz w:val="24"/>
+          <w:szCs w:val="24"/>
+        </w:rPr>
+        <w:t xml:space="preserve"> batteries power the system mainly due to their power to weight ratio, but also because they hold long battery life up to 1000 charge cycles and a cheap replacement cost. With a designed ten minute flight radius and instantaneous delivery the </w:t>
+      </w:r>
+      <w:proofErr w:type="spellStart"/>
+      <w:r>
+        <w:rPr>
+          <w:rFonts w:ascii="Times New Roman" w:hAnsi="Times New Roman" w:cs="Times New Roman"/>
+          <w:color w:val="auto"/>
+          <w:sz w:val="24"/>
+          <w:szCs w:val="24"/>
+        </w:rPr>
+        <w:t>MailBird</w:t>
+      </w:r>
+      <w:proofErr w:type="spellEnd"/>
+      <w:r>
+        <w:rPr>
+          <w:rFonts w:ascii="Times New Roman" w:hAnsi="Times New Roman" w:cs="Times New Roman"/>
+          <w:color w:val="auto"/>
+          <w:sz w:val="24"/>
+          <w:szCs w:val="24"/>
+        </w:rPr>
+        <w:t xml:space="preserve"> is designed to increase the productivity and satisfaction of an entire campus.</w:t>
+      </w:r>
+    </w:p>
+    <w:p>
+      <w:pPr>
+        <w:rPr>
+          <w:rFonts w:ascii="Times New Roman" w:hAnsi="Times New Roman" w:cs="Times New Roman"/>
+          <w:color w:val="auto"/>
+          <w:sz w:val="24"/>
+          <w:szCs w:val="24"/>
+        </w:rPr>
+      </w:pPr>
+      <w:r>
+        <w:rPr>
+          <w:rFonts w:ascii="Times New Roman" w:hAnsi="Times New Roman" w:cs="Times New Roman"/>
+          <w:color w:val="auto"/>
+          <w:sz w:val="24"/>
+          <w:szCs w:val="24"/>
+        </w:rPr>
+        <w:t xml:space="preserve">The system is designed to be manufactured as two separate components that when combined make up the complete </w:t>
+      </w:r>
+      <w:proofErr w:type="spellStart"/>
+      <w:r>
+        <w:rPr>
+          <w:rFonts w:ascii="Times New Roman" w:hAnsi="Times New Roman" w:cs="Times New Roman"/>
+          <w:color w:val="auto"/>
+          <w:sz w:val="24"/>
+          <w:szCs w:val="24"/>
+        </w:rPr>
+        <w:t>MailBird</w:t>
+      </w:r>
+      <w:proofErr w:type="spellEnd"/>
+      <w:r>
+        <w:rPr>
+          <w:rFonts w:ascii="Times New Roman" w:hAnsi="Times New Roman" w:cs="Times New Roman"/>
+          <w:color w:val="auto"/>
+          <w:sz w:val="24"/>
+          <w:szCs w:val="24"/>
+        </w:rPr>
+        <w:t xml:space="preserve"> delivery system. The first component is the landing sensor and algorithm which are simply manufactured on a printed circuit board to be attached to a number of autonomous delivery vehicles. The second component, the quadcopter requires human interaction to manufacture and test. Combining the two components using I/O ports on the Arduino based flight controller completes the </w:t>
+      </w:r>
+      <w:proofErr w:type="spellStart"/>
+      <w:r>
+        <w:rPr>
+          <w:rFonts w:ascii="Times New Roman" w:hAnsi="Times New Roman" w:cs="Times New Roman"/>
+          <w:color w:val="auto"/>
+          <w:sz w:val="24"/>
+          <w:szCs w:val="24"/>
+        </w:rPr>
+        <w:t>MailBird</w:t>
+      </w:r>
+      <w:proofErr w:type="spellEnd"/>
+      <w:r>
+        <w:rPr>
+          <w:rFonts w:ascii="Times New Roman" w:hAnsi="Times New Roman" w:cs="Times New Roman"/>
+          <w:color w:val="auto"/>
+          <w:sz w:val="24"/>
+          <w:szCs w:val="24"/>
+        </w:rPr>
+        <w:t xml:space="preserve"> delivery system. The final step for user compatibility requires developing delivery routes to fit each campus setting.</w:t>
+      </w:r>
+    </w:p>
+    <w:p>
+      <w:pPr>
+        <w:rPr>
+          <w:rFonts w:ascii="Times New Roman" w:hAnsi="Times New Roman" w:cs="Times New Roman"/>
+          <w:color w:val="auto"/>
+          <w:sz w:val="24"/>
+          <w:szCs w:val="24"/>
+        </w:rPr>
+      </w:pPr>
+      <w:r>
+        <w:rPr>
+          <w:rFonts w:ascii="Times New Roman" w:hAnsi="Times New Roman" w:cs="Times New Roman"/>
+          <w:color w:val="auto"/>
+          <w:sz w:val="24"/>
+          <w:szCs w:val="24"/>
+        </w:rPr>
+        <w:t xml:space="preserve">Considerations when designing delivery routes on heavily populated campuses include avoiding densely foot traffic areas as well as developing delivery schedules around times with high pedestrian activity. The most dangerous aspect of the system to human safety is the four propellers approaching speeds of 1090rpm which provide lift and maneuverability for the </w:t>
+      </w:r>
+      <w:proofErr w:type="spellStart"/>
+      <w:r>
+        <w:rPr>
+          <w:rFonts w:ascii="Times New Roman" w:hAnsi="Times New Roman" w:cs="Times New Roman"/>
+          <w:color w:val="auto"/>
+          <w:sz w:val="24"/>
+          <w:szCs w:val="24"/>
+        </w:rPr>
+        <w:t>MailBird</w:t>
+      </w:r>
+      <w:proofErr w:type="spellEnd"/>
+      <w:r>
+        <w:rPr>
+          <w:rFonts w:ascii="Times New Roman" w:hAnsi="Times New Roman" w:cs="Times New Roman"/>
+          <w:color w:val="auto"/>
+          <w:sz w:val="24"/>
+          <w:szCs w:val="24"/>
+        </w:rPr>
+        <w:t>. Propeller guards have been added into the quadcopter design in an attempt to prevent any incident.</w:t>
+      </w:r>
+    </w:p>
+    <w:p>
+      <w:pPr>
+        <w:rPr>
+          <w:rFonts w:ascii="Times New Roman" w:hAnsi="Times New Roman" w:cs="Times New Roman"/>
+          <w:color w:val="auto"/>
+          <w:sz w:val="24"/>
+          <w:szCs w:val="24"/>
+        </w:rPr>
+      </w:pPr>
       <w:r>
         <w:rPr>
           <w:rFonts w:ascii="Times New Roman" w:hAnsi="Times New Roman" w:cs="Times New Roman"/>
@@ -3200,64 +3870,125 @@
           <w:szCs w:val="24"/>
         </w:rPr>
         <w:lastRenderedPageBreak/>
-        <w:t>the four propellers approaching speeds of 1090rpm which provide lift and maneuverability for the MailBird. Propeller guards have been added into the quadcopter design in an attempt to prevent any incident.</w:t>
-      </w:r>
-    </w:p>
-    <w:p>
-      <w:pPr>
-        <w:rPr>
-          <w:rFonts w:ascii="Times New Roman" w:hAnsi="Times New Roman" w:cs="Times New Roman"/>
-          <w:color w:val="auto"/>
-          <w:sz w:val="24"/>
-          <w:szCs w:val="24"/>
-        </w:rPr>
-      </w:pPr>
-      <w:r>
-        <w:rPr>
-          <w:rFonts w:ascii="Times New Roman" w:hAnsi="Times New Roman" w:cs="Times New Roman"/>
-          <w:color w:val="auto"/>
-          <w:sz w:val="24"/>
-          <w:szCs w:val="24"/>
-        </w:rPr>
-        <w:t xml:space="preserve">Even though any unwarranted malfunction that would cause the quadcopter to fall out of flight could possibly be dangerous to the public the design chosen develops a simple, clean, safe image in the public eye. This image along with custom designed flight paths avoiding areas of high traffic and at the maximum altitude allowed by law will keep the MailBird out of a weary public eye. </w:t>
-      </w:r>
-    </w:p>
-    <w:p>
-      <w:pPr>
-        <w:rPr>
-          <w:rFonts w:ascii="Times New Roman" w:hAnsi="Times New Roman" w:cs="Times New Roman"/>
-          <w:color w:val="auto"/>
-          <w:sz w:val="24"/>
-          <w:szCs w:val="24"/>
-        </w:rPr>
-      </w:pPr>
-      <w:r>
-        <w:rPr>
-          <w:rFonts w:ascii="Times New Roman" w:hAnsi="Times New Roman" w:cs="Times New Roman"/>
-          <w:color w:val="auto"/>
-          <w:sz w:val="24"/>
-          <w:szCs w:val="24"/>
-        </w:rPr>
-        <w:t>Using the maximum allowed altitude not only eases the mind of the public, but it also cuts down on the noise pollution to the environment. Designed to fly at an altitude upwards of 400ft the MailBird delivery system is barely audible. The system is also 100% electric only requiring 33W per charge.</w:t>
-      </w:r>
-    </w:p>
-    <w:p>
-      <w:pPr>
-        <w:rPr>
-          <w:rFonts w:ascii="Times New Roman" w:hAnsi="Times New Roman" w:cs="Times New Roman"/>
-          <w:color w:val="auto"/>
-          <w:sz w:val="24"/>
-          <w:szCs w:val="24"/>
-        </w:rPr>
-      </w:pPr>
-      <w:r>
-        <w:rPr>
-          <w:rFonts w:ascii="Times New Roman" w:hAnsi="Times New Roman" w:cs="Times New Roman"/>
-          <w:color w:val="auto"/>
-          <w:sz w:val="24"/>
-          <w:szCs w:val="24"/>
-        </w:rPr>
-        <w:t>However, it is not only the minds of the public that must be convinced of its safety and ethics, the design is also largely shaped by politics and government regulations. Recently with allegations of the government’s invasion of privacy and the fear of drones being folded into this spying scheme there is a fine line to what robots can be designed to do. The MailBird design does not contain a video camera that could be used for unwanted data acquisition. If not handled correctly it may be equipped with aftermarket components for unwanted militarization or espionage. The MailBird is designed to calculate accurate altitude information in order to abide by FFA airspace regulations and remain on a level legal for RC vehicles.</w:t>
+        <w:t xml:space="preserve">Even though any unwarranted malfunction that would cause the quadcopter to fall out of flight could possibly be dangerous to the public the design chosen develops a simple, clean, safe image in the public eye. This image along with custom designed flight paths avoiding areas of high traffic and at the maximum altitude allowed by law will keep the </w:t>
+      </w:r>
+      <w:proofErr w:type="spellStart"/>
+      <w:r>
+        <w:rPr>
+          <w:rFonts w:ascii="Times New Roman" w:hAnsi="Times New Roman" w:cs="Times New Roman"/>
+          <w:color w:val="auto"/>
+          <w:sz w:val="24"/>
+          <w:szCs w:val="24"/>
+        </w:rPr>
+        <w:t>MailBird</w:t>
+      </w:r>
+      <w:proofErr w:type="spellEnd"/>
+      <w:r>
+        <w:rPr>
+          <w:rFonts w:ascii="Times New Roman" w:hAnsi="Times New Roman" w:cs="Times New Roman"/>
+          <w:color w:val="auto"/>
+          <w:sz w:val="24"/>
+          <w:szCs w:val="24"/>
+        </w:rPr>
+        <w:t xml:space="preserve"> out of a weary public eye. </w:t>
+      </w:r>
+    </w:p>
+    <w:p>
+      <w:pPr>
+        <w:rPr>
+          <w:rFonts w:ascii="Times New Roman" w:hAnsi="Times New Roman" w:cs="Times New Roman"/>
+          <w:color w:val="auto"/>
+          <w:sz w:val="24"/>
+          <w:szCs w:val="24"/>
+        </w:rPr>
+      </w:pPr>
+      <w:r>
+        <w:rPr>
+          <w:rFonts w:ascii="Times New Roman" w:hAnsi="Times New Roman" w:cs="Times New Roman"/>
+          <w:color w:val="auto"/>
+          <w:sz w:val="24"/>
+          <w:szCs w:val="24"/>
+        </w:rPr>
+        <w:t xml:space="preserve">Using the maximum allowed altitude not only eases the mind of the public, but it also cuts down on the noise pollution to the environment. Designed to fly at an altitude upwards of 400ft the </w:t>
+      </w:r>
+      <w:proofErr w:type="spellStart"/>
+      <w:r>
+        <w:rPr>
+          <w:rFonts w:ascii="Times New Roman" w:hAnsi="Times New Roman" w:cs="Times New Roman"/>
+          <w:color w:val="auto"/>
+          <w:sz w:val="24"/>
+          <w:szCs w:val="24"/>
+        </w:rPr>
+        <w:t>MailBird</w:t>
+      </w:r>
+      <w:proofErr w:type="spellEnd"/>
+      <w:r>
+        <w:rPr>
+          <w:rFonts w:ascii="Times New Roman" w:hAnsi="Times New Roman" w:cs="Times New Roman"/>
+          <w:color w:val="auto"/>
+          <w:sz w:val="24"/>
+          <w:szCs w:val="24"/>
+        </w:rPr>
+        <w:t xml:space="preserve"> delivery system is barely audible. The system is also 100% electric only requiring 33W per charge.</w:t>
+      </w:r>
+    </w:p>
+    <w:p>
+      <w:pPr>
+        <w:rPr>
+          <w:rFonts w:ascii="Times New Roman" w:hAnsi="Times New Roman" w:cs="Times New Roman"/>
+          <w:color w:val="auto"/>
+          <w:sz w:val="24"/>
+          <w:szCs w:val="24"/>
+        </w:rPr>
+      </w:pPr>
+      <w:r>
+        <w:rPr>
+          <w:rFonts w:ascii="Times New Roman" w:hAnsi="Times New Roman" w:cs="Times New Roman"/>
+          <w:color w:val="auto"/>
+          <w:sz w:val="24"/>
+          <w:szCs w:val="24"/>
+        </w:rPr>
+        <w:t xml:space="preserve">However, it is not only the minds of the public that must be convinced of its safety and ethics, the design is also largely shaped by politics and government regulations. Recently with allegations of the government’s invasion of privacy and the fear of drones being folded into this spying scheme there is a fine line to what robots can be designed to do. The </w:t>
+      </w:r>
+      <w:proofErr w:type="spellStart"/>
+      <w:r>
+        <w:rPr>
+          <w:rFonts w:ascii="Times New Roman" w:hAnsi="Times New Roman" w:cs="Times New Roman"/>
+          <w:color w:val="auto"/>
+          <w:sz w:val="24"/>
+          <w:szCs w:val="24"/>
+        </w:rPr>
+        <w:t>MailBird</w:t>
+      </w:r>
+      <w:proofErr w:type="spellEnd"/>
+      <w:r>
+        <w:rPr>
+          <w:rFonts w:ascii="Times New Roman" w:hAnsi="Times New Roman" w:cs="Times New Roman"/>
+          <w:color w:val="auto"/>
+          <w:sz w:val="24"/>
+          <w:szCs w:val="24"/>
+        </w:rPr>
+        <w:t xml:space="preserve"> design does not contain a video camera that could be used for unwanted data acquisition. If not handled correctly it may be equipped with aftermarket components for unwanted militarization or espionage. The </w:t>
+      </w:r>
+      <w:proofErr w:type="spellStart"/>
+      <w:r>
+        <w:rPr>
+          <w:rFonts w:ascii="Times New Roman" w:hAnsi="Times New Roman" w:cs="Times New Roman"/>
+          <w:color w:val="auto"/>
+          <w:sz w:val="24"/>
+          <w:szCs w:val="24"/>
+        </w:rPr>
+        <w:t>MailBird</w:t>
+      </w:r>
+      <w:proofErr w:type="spellEnd"/>
+      <w:r>
+        <w:rPr>
+          <w:rFonts w:ascii="Times New Roman" w:hAnsi="Times New Roman" w:cs="Times New Roman"/>
+          <w:color w:val="auto"/>
+          <w:sz w:val="24"/>
+          <w:szCs w:val="24"/>
+        </w:rPr>
+        <w:t xml:space="preserve"> is designed to calculate accurate altitude information in order to abide by FFA airspace regulations and remain on a level legal for RC vehicles.</w:t>
       </w:r>
     </w:p>
     <w:p>
@@ -3270,7 +4001,7 @@
           <w:szCs w:val="28"/>
         </w:rPr>
       </w:pPr>
-      <w:bookmarkStart w:id="16" w:name="_Toc378083945"/>
+      <w:bookmarkStart w:id="15" w:name="_Toc378083945"/>
       <w:r>
         <w:rPr>
           <w:rFonts w:ascii="Times New Roman" w:hAnsi="Times New Roman" w:cs="Times New Roman"/>
@@ -3279,7 +4010,7 @@
         </w:rPr>
         <w:t>Design Standards</w:t>
       </w:r>
-      <w:bookmarkEnd w:id="16"/>
+      <w:bookmarkEnd w:id="15"/>
     </w:p>
     <w:p>
       <w:pPr>
@@ -3450,7 +4181,7 @@
           <w:sz w:val="32"/>
         </w:rPr>
       </w:pPr>
-      <w:bookmarkStart w:id="17" w:name="_Toc378083946"/>
+      <w:bookmarkStart w:id="16" w:name="_Toc378083946"/>
       <w:r>
         <w:rPr>
           <w:rFonts w:ascii="Times New Roman" w:hAnsi="Times New Roman" w:cs="Times New Roman"/>
@@ -3468,82 +4199,215 @@
         </w:rPr>
         <w:t>Management Approach</w:t>
       </w:r>
-      <w:bookmarkEnd w:id="17"/>
-    </w:p>
-    <w:p>
-      <w:pPr>
-        <w:rPr>
-          <w:rFonts w:ascii="Times New Roman" w:hAnsi="Times New Roman" w:cs="Times New Roman"/>
-          <w:color w:val="auto"/>
-          <w:sz w:val="24"/>
-          <w:szCs w:val="24"/>
-        </w:rPr>
-      </w:pPr>
-      <w:r>
-        <w:rPr>
-          <w:rFonts w:ascii="Times New Roman" w:hAnsi="Times New Roman" w:cs="Times New Roman"/>
-          <w:color w:val="auto"/>
-          <w:sz w:val="24"/>
-          <w:szCs w:val="24"/>
-        </w:rPr>
-        <w:t>The design proces</w:t>
-      </w:r>
-      <w:r>
-        <w:rPr>
-          <w:rFonts w:ascii="Times New Roman" w:hAnsi="Times New Roman" w:cs="Times New Roman"/>
-          <w:color w:val="auto"/>
-          <w:sz w:val="24"/>
-          <w:szCs w:val="24"/>
-        </w:rPr>
-        <w:t xml:space="preserve">s is divided into two, six-week long cycles.  Each cycle is divided into week-long management iterations.  Wednesday marks the beginning of each  </w:t>
-      </w:r>
-    </w:p>
-    <w:p>
-      <w:pPr>
-        <w:pStyle w:val="Heading2"/>
-        <w:rPr>
-          <w:rFonts w:ascii="Times New Roman" w:hAnsi="Times New Roman" w:cs="Times New Roman"/>
-          <w:sz w:val="28"/>
-          <w:szCs w:val="28"/>
-        </w:rPr>
-      </w:pPr>
-      <w:bookmarkStart w:id="18" w:name="_Toc378083947"/>
-      <w:r>
-        <w:rPr>
-          <w:rFonts w:ascii="Times New Roman" w:hAnsi="Times New Roman" w:cs="Times New Roman"/>
-          <w:sz w:val="28"/>
-          <w:szCs w:val="28"/>
-        </w:rPr>
-        <w:t>Decision Making</w:t>
-      </w:r>
+      <w:bookmarkEnd w:id="16"/>
+    </w:p>
+    <w:p>
+      <w:pPr>
+        <w:pStyle w:val="Heading1"/>
+        <w:rPr>
+          <w:rFonts w:ascii="Times New Roman" w:eastAsiaTheme="minorHAnsi" w:hAnsi="Times New Roman" w:cs="Times New Roman"/>
+          <w:color w:val="auto"/>
+          <w:sz w:val="24"/>
+          <w:szCs w:val="24"/>
+        </w:rPr>
+      </w:pPr>
+      <w:bookmarkStart w:id="17" w:name="_Toc378083948"/>
+      <w:r>
+        <w:rPr>
+          <w:rFonts w:ascii="Times New Roman" w:eastAsiaTheme="minorHAnsi" w:hAnsi="Times New Roman" w:cs="Times New Roman"/>
+          <w:color w:val="auto"/>
+          <w:sz w:val="24"/>
+          <w:szCs w:val="24"/>
+        </w:rPr>
+        <w:t xml:space="preserve">Our lab meeting times are Monday from 2-5 PM, Tuesday from 3-6 PM, and Wednesday </w:t>
+      </w:r>
+      <w:bookmarkStart w:id="18" w:name="_GoBack"/>
       <w:bookmarkEnd w:id="18"/>
-    </w:p>
-    <w:p>
-      <w:pPr>
-        <w:rPr>
-          <w:rFonts w:ascii="Times New Roman" w:hAnsi="Times New Roman" w:cs="Times New Roman"/>
-          <w:color w:val="auto"/>
-          <w:sz w:val="24"/>
-          <w:szCs w:val="24"/>
-        </w:rPr>
-      </w:pPr>
-      <w:r>
-        <w:rPr>
-          <w:rFonts w:ascii="Times New Roman" w:hAnsi="Times New Roman" w:cs="Times New Roman"/>
-          <w:color w:val="auto"/>
-          <w:sz w:val="24"/>
-          <w:szCs w:val="24"/>
-        </w:rPr>
-        <w:t>Decisions are made by majority consensus. At the beginning of each</w:t>
-      </w:r>
-      <w:r>
-        <w:rPr>
-          <w:rFonts w:ascii="Times New Roman" w:hAnsi="Times New Roman" w:cs="Times New Roman"/>
-          <w:color w:val="auto"/>
-          <w:sz w:val="24"/>
-          <w:szCs w:val="24"/>
-        </w:rPr>
-        <w:t xml:space="preserve"> </w:t>
+      <w:r>
+        <w:rPr>
+          <w:rFonts w:ascii="Times New Roman" w:eastAsiaTheme="minorHAnsi" w:hAnsi="Times New Roman" w:cs="Times New Roman"/>
+          <w:color w:val="auto"/>
+          <w:sz w:val="24"/>
+          <w:szCs w:val="24"/>
+        </w:rPr>
+        <w:t xml:space="preserve">from 3-5 PM.  The design process is divided into two, six-week long cycles.  Each cycle is divided into week-long management iterations.  Wednesday marks the beginning </w:t>
+      </w:r>
+      <w:proofErr w:type="gramStart"/>
+      <w:r>
+        <w:rPr>
+          <w:rFonts w:ascii="Times New Roman" w:eastAsiaTheme="minorHAnsi" w:hAnsi="Times New Roman" w:cs="Times New Roman"/>
+          <w:color w:val="auto"/>
+          <w:sz w:val="24"/>
+          <w:szCs w:val="24"/>
+        </w:rPr>
+        <w:t>of each iteration</w:t>
+      </w:r>
+      <w:proofErr w:type="gramEnd"/>
+      <w:r>
+        <w:rPr>
+          <w:rFonts w:ascii="Times New Roman" w:eastAsiaTheme="minorHAnsi" w:hAnsi="Times New Roman" w:cs="Times New Roman"/>
+          <w:color w:val="auto"/>
+          <w:sz w:val="24"/>
+          <w:szCs w:val="24"/>
+        </w:rPr>
+        <w:t xml:space="preserve">, and the first part of Wednesday’s meeting will be to plan out what can be accomplished within the week.  At the end of the iteration, on Tuesday, we will generate a summary from the minutes and </w:t>
+      </w:r>
+      <w:proofErr w:type="spellStart"/>
+      <w:r>
+        <w:rPr>
+          <w:rFonts w:ascii="Times New Roman" w:eastAsiaTheme="minorHAnsi" w:hAnsi="Times New Roman" w:cs="Times New Roman"/>
+          <w:color w:val="auto"/>
+          <w:sz w:val="24"/>
+          <w:szCs w:val="24"/>
+        </w:rPr>
+        <w:t>GitHub</w:t>
+      </w:r>
+      <w:proofErr w:type="spellEnd"/>
+      <w:r>
+        <w:rPr>
+          <w:rFonts w:ascii="Times New Roman" w:eastAsiaTheme="minorHAnsi" w:hAnsi="Times New Roman" w:cs="Times New Roman"/>
+          <w:color w:val="auto"/>
+          <w:sz w:val="24"/>
+          <w:szCs w:val="24"/>
+        </w:rPr>
+        <w:t xml:space="preserve"> task tracking to create a weekly status report.  Decisions are made by majority consensus. At the beginning of each cycle, we will use the first meeting to plan out what needs to be done and then create associated tasks in our </w:t>
+      </w:r>
+      <w:proofErr w:type="spellStart"/>
+      <w:r>
+        <w:rPr>
+          <w:rFonts w:ascii="Times New Roman" w:eastAsiaTheme="minorHAnsi" w:hAnsi="Times New Roman" w:cs="Times New Roman"/>
+          <w:color w:val="auto"/>
+          <w:sz w:val="24"/>
+          <w:szCs w:val="24"/>
+        </w:rPr>
+        <w:t>GitHub</w:t>
+      </w:r>
+      <w:proofErr w:type="spellEnd"/>
+      <w:r>
+        <w:rPr>
+          <w:rFonts w:ascii="Times New Roman" w:eastAsiaTheme="minorHAnsi" w:hAnsi="Times New Roman" w:cs="Times New Roman"/>
+          <w:color w:val="auto"/>
+          <w:sz w:val="24"/>
+          <w:szCs w:val="24"/>
+        </w:rPr>
+        <w:t xml:space="preserve"> project. Each team member will be assigned tasks to complete by a given deadline.  During each meeting, we will take the first 10 minutes to describe what we’re trying to accomplish, and our intended solutions.  This will be a time for the team to collaborate and share ideas.</w:t>
+      </w:r>
+      <w:r>
+        <w:rPr>
+          <w:rFonts w:ascii="Times New Roman" w:eastAsiaTheme="minorHAnsi" w:hAnsi="Times New Roman" w:cs="Times New Roman"/>
+          <w:color w:val="auto"/>
+          <w:sz w:val="24"/>
+          <w:szCs w:val="24"/>
+        </w:rPr>
+        <w:br/>
+      </w:r>
+      <w:r>
+        <w:rPr>
+          <w:rFonts w:ascii="Times New Roman" w:eastAsiaTheme="minorHAnsi" w:hAnsi="Times New Roman" w:cs="Times New Roman"/>
+          <w:color w:val="auto"/>
+          <w:sz w:val="24"/>
+          <w:szCs w:val="24"/>
+        </w:rPr>
+        <w:br/>
+      </w:r>
+      <w:proofErr w:type="spellStart"/>
+      <w:r>
+        <w:rPr>
+          <w:rFonts w:ascii="Times New Roman" w:eastAsiaTheme="minorHAnsi" w:hAnsi="Times New Roman" w:cs="Times New Roman"/>
+          <w:color w:val="auto"/>
+          <w:sz w:val="24"/>
+          <w:szCs w:val="24"/>
+        </w:rPr>
+        <w:t>GitHub</w:t>
+      </w:r>
+      <w:proofErr w:type="spellEnd"/>
+      <w:r>
+        <w:rPr>
+          <w:rFonts w:ascii="Times New Roman" w:eastAsiaTheme="minorHAnsi" w:hAnsi="Times New Roman" w:cs="Times New Roman"/>
+          <w:color w:val="auto"/>
+          <w:sz w:val="24"/>
+          <w:szCs w:val="24"/>
+        </w:rPr>
+        <w:t xml:space="preserve"> will be used as both the primary method of communication and activity tracking. Tasks will be created and heavily organized so that there is a clear measure of progress and completion percentage.  Each task description will have criterion for task completion and the </w:t>
+      </w:r>
+      <w:proofErr w:type="spellStart"/>
+      <w:r>
+        <w:rPr>
+          <w:rFonts w:ascii="Times New Roman" w:eastAsiaTheme="minorHAnsi" w:hAnsi="Times New Roman" w:cs="Times New Roman"/>
+          <w:color w:val="auto"/>
+          <w:sz w:val="24"/>
+          <w:szCs w:val="24"/>
+        </w:rPr>
+        <w:t>filepath</w:t>
+      </w:r>
+      <w:proofErr w:type="spellEnd"/>
+      <w:r>
+        <w:rPr>
+          <w:rFonts w:ascii="Times New Roman" w:eastAsiaTheme="minorHAnsi" w:hAnsi="Times New Roman" w:cs="Times New Roman"/>
+          <w:color w:val="auto"/>
+          <w:sz w:val="24"/>
+          <w:szCs w:val="24"/>
+        </w:rPr>
+        <w:t xml:space="preserve"> for each associated file for the task. When work has been done on a task, a comment should be added stating progress and the description updated to show the status of the task.  Once all completion points are accomplished, the task should be closed.</w:t>
+      </w:r>
+      <w:r>
+        <w:rPr>
+          <w:rFonts w:ascii="Times New Roman" w:eastAsiaTheme="minorHAnsi" w:hAnsi="Times New Roman" w:cs="Times New Roman"/>
+          <w:color w:val="auto"/>
+          <w:sz w:val="24"/>
+          <w:szCs w:val="24"/>
+        </w:rPr>
+        <w:br/>
+      </w:r>
+      <w:r>
+        <w:rPr>
+          <w:rFonts w:ascii="Times New Roman" w:eastAsiaTheme="minorHAnsi" w:hAnsi="Times New Roman" w:cs="Times New Roman"/>
+          <w:color w:val="auto"/>
+          <w:sz w:val="24"/>
+          <w:szCs w:val="24"/>
+        </w:rPr>
+        <w:br/>
+        <w:t xml:space="preserve">Minutes will be taken during the first 10 minutes of each meeting and then gleaned from the </w:t>
+      </w:r>
+      <w:proofErr w:type="spellStart"/>
+      <w:r>
+        <w:rPr>
+          <w:rFonts w:ascii="Times New Roman" w:eastAsiaTheme="minorHAnsi" w:hAnsi="Times New Roman" w:cs="Times New Roman"/>
+          <w:color w:val="auto"/>
+          <w:sz w:val="24"/>
+          <w:szCs w:val="24"/>
+        </w:rPr>
+        <w:t>GitHub</w:t>
+      </w:r>
+      <w:proofErr w:type="spellEnd"/>
+      <w:r>
+        <w:rPr>
+          <w:rFonts w:ascii="Times New Roman" w:eastAsiaTheme="minorHAnsi" w:hAnsi="Times New Roman" w:cs="Times New Roman"/>
+          <w:color w:val="auto"/>
+          <w:sz w:val="24"/>
+          <w:szCs w:val="24"/>
+        </w:rPr>
+        <w:t xml:space="preserve"> task comments.  This will keep our team updating the </w:t>
+      </w:r>
+      <w:proofErr w:type="spellStart"/>
+      <w:r>
+        <w:rPr>
+          <w:rFonts w:ascii="Times New Roman" w:eastAsiaTheme="minorHAnsi" w:hAnsi="Times New Roman" w:cs="Times New Roman"/>
+          <w:color w:val="auto"/>
+          <w:sz w:val="24"/>
+          <w:szCs w:val="24"/>
+        </w:rPr>
+        <w:t>GitHub</w:t>
+      </w:r>
+      <w:proofErr w:type="spellEnd"/>
+      <w:r>
+        <w:rPr>
+          <w:rFonts w:ascii="Times New Roman" w:eastAsiaTheme="minorHAnsi" w:hAnsi="Times New Roman" w:cs="Times New Roman"/>
+          <w:color w:val="auto"/>
+          <w:sz w:val="24"/>
+          <w:szCs w:val="24"/>
+        </w:rPr>
+        <w:t xml:space="preserve"> regularly and descriptively.  </w:t>
       </w:r>
     </w:p>
     <w:p>
@@ -3555,7 +4419,6 @@
           <w:sz w:val="32"/>
         </w:rPr>
       </w:pPr>
-      <w:bookmarkStart w:id="19" w:name="_Toc378083948"/>
       <w:r>
         <w:rPr>
           <w:rFonts w:ascii="Times New Roman" w:hAnsi="Times New Roman" w:cs="Times New Roman"/>
@@ -3572,7 +4435,7 @@
         </w:rPr>
         <w:t>Budget</w:t>
       </w:r>
-      <w:bookmarkEnd w:id="19"/>
+      <w:bookmarkEnd w:id="17"/>
     </w:p>
     <w:p>
       <w:pPr>
@@ -3602,13 +4465,14 @@
           <w:sz w:val="32"/>
         </w:rPr>
       </w:pPr>
-      <w:bookmarkStart w:id="20" w:name="_Toc378083949"/>
+      <w:bookmarkStart w:id="19" w:name="_Toc378083949"/>
       <w:r>
         <w:rPr>
           <w:rFonts w:ascii="Times New Roman" w:hAnsi="Times New Roman" w:cs="Times New Roman"/>
           <w:color w:val="007789" w:themeColor="accent1" w:themeShade="BF"/>
           <w:sz w:val="32"/>
         </w:rPr>
+        <w:lastRenderedPageBreak/>
         <w:t xml:space="preserve">5 </w:t>
       </w:r>
       <w:r>
@@ -3619,7 +4483,7 @@
         </w:rPr>
         <w:t>Timeline</w:t>
       </w:r>
-      <w:bookmarkEnd w:id="20"/>
+      <w:bookmarkEnd w:id="19"/>
     </w:p>
     <w:p>
       <w:pPr>
@@ -3666,7 +4530,7 @@
           <w:sz w:val="32"/>
         </w:rPr>
       </w:pPr>
-      <w:bookmarkStart w:id="21" w:name="_Toc378083950"/>
+      <w:bookmarkStart w:id="20" w:name="_Toc378083950"/>
       <w:r>
         <w:rPr>
           <w:rFonts w:ascii="Times New Roman" w:hAnsi="Times New Roman" w:cs="Times New Roman"/>
@@ -3682,9 +4546,27 @@
           <w:color w:val="007789" w:themeColor="accent1" w:themeShade="BF"/>
           <w:sz w:val="32"/>
         </w:rPr>
-        <w:t>Facilities To Be Used</w:t>
-      </w:r>
-      <w:bookmarkEnd w:id="21"/>
+        <w:t xml:space="preserve">Facilities </w:t>
+      </w:r>
+      <w:proofErr w:type="gramStart"/>
+      <w:r>
+        <w:rPr>
+          <w:rFonts w:ascii="Times New Roman" w:hAnsi="Times New Roman" w:cs="Times New Roman"/>
+          <w:color w:val="007789" w:themeColor="accent1" w:themeShade="BF"/>
+          <w:sz w:val="32"/>
+        </w:rPr>
+        <w:t>To</w:t>
+      </w:r>
+      <w:proofErr w:type="gramEnd"/>
+      <w:r>
+        <w:rPr>
+          <w:rFonts w:ascii="Times New Roman" w:hAnsi="Times New Roman" w:cs="Times New Roman"/>
+          <w:color w:val="007789" w:themeColor="accent1" w:themeShade="BF"/>
+          <w:sz w:val="32"/>
+        </w:rPr>
+        <w:t xml:space="preserve"> Be Used</w:t>
+      </w:r>
+      <w:bookmarkEnd w:id="20"/>
     </w:p>
     <w:p>
       <w:pPr>
@@ -3695,7 +4577,7 @@
           <w:szCs w:val="28"/>
         </w:rPr>
       </w:pPr>
-      <w:bookmarkStart w:id="22" w:name="_Toc378083951"/>
+      <w:bookmarkStart w:id="21" w:name="_Toc378083951"/>
       <w:r>
         <w:rPr>
           <w:rFonts w:ascii="Times New Roman" w:hAnsi="Times New Roman" w:cs="Times New Roman"/>
@@ -3720,6 +4602,122 @@
         </w:rPr>
         <w:t xml:space="preserve"> – Hardware construction</w:t>
       </w:r>
+      <w:bookmarkEnd w:id="21"/>
+    </w:p>
+    <w:p>
+      <w:pPr>
+        <w:jc w:val="both"/>
+        <w:rPr>
+          <w:rFonts w:ascii="Times New Roman" w:hAnsi="Times New Roman" w:cs="Times New Roman"/>
+          <w:color w:val="auto"/>
+          <w:sz w:val="24"/>
+        </w:rPr>
+      </w:pPr>
+      <w:r>
+        <w:rPr>
+          <w:rFonts w:ascii="Times New Roman" w:hAnsi="Times New Roman" w:cs="Times New Roman"/>
+          <w:color w:val="auto"/>
+          <w:sz w:val="24"/>
+        </w:rPr>
+        <w:t xml:space="preserve">Development of </w:t>
+      </w:r>
+      <w:proofErr w:type="spellStart"/>
+      <w:r>
+        <w:rPr>
+          <w:rFonts w:ascii="Times New Roman" w:hAnsi="Times New Roman" w:cs="Times New Roman"/>
+          <w:color w:val="auto"/>
+          <w:sz w:val="24"/>
+        </w:rPr>
+        <w:t>MailBird</w:t>
+      </w:r>
+      <w:r>
+        <w:rPr>
+          <w:rFonts w:ascii="Times New Roman" w:hAnsi="Times New Roman" w:cs="Times New Roman"/>
+          <w:color w:val="auto"/>
+          <w:sz w:val="24"/>
+        </w:rPr>
+        <w:t>’s</w:t>
+      </w:r>
+      <w:proofErr w:type="spellEnd"/>
+      <w:r>
+        <w:rPr>
+          <w:rFonts w:ascii="Times New Roman" w:hAnsi="Times New Roman" w:cs="Times New Roman"/>
+          <w:color w:val="auto"/>
+          <w:sz w:val="24"/>
+        </w:rPr>
+        <w:t xml:space="preserve"> hardware components </w:t>
+      </w:r>
+      <w:r>
+        <w:rPr>
+          <w:rFonts w:ascii="Times New Roman" w:hAnsi="Times New Roman" w:cs="Times New Roman"/>
+          <w:color w:val="auto"/>
+          <w:sz w:val="24"/>
+        </w:rPr>
+        <w:t xml:space="preserve">will </w:t>
+      </w:r>
+      <w:r>
+        <w:rPr>
+          <w:rFonts w:ascii="Times New Roman" w:hAnsi="Times New Roman" w:cs="Times New Roman"/>
+          <w:color w:val="auto"/>
+          <w:sz w:val="24"/>
+        </w:rPr>
+        <w:t xml:space="preserve">use lab facilities provided by Auburn University. Lab 368, a research lab provided by Dr. </w:t>
+      </w:r>
+      <w:proofErr w:type="spellStart"/>
+      <w:r>
+        <w:rPr>
+          <w:rFonts w:ascii="Times New Roman" w:hAnsi="Times New Roman" w:cs="Times New Roman"/>
+          <w:color w:val="auto"/>
+          <w:sz w:val="24"/>
+        </w:rPr>
+        <w:t>Roppel</w:t>
+      </w:r>
+      <w:proofErr w:type="spellEnd"/>
+      <w:r>
+        <w:rPr>
+          <w:rFonts w:ascii="Times New Roman" w:hAnsi="Times New Roman" w:cs="Times New Roman"/>
+          <w:color w:val="auto"/>
+          <w:sz w:val="24"/>
+        </w:rPr>
+        <w:t xml:space="preserve"> provides the necessary tools to manufacture and test the electrical circuits required to build the APLEM. The lab provides design tools such as bread boards and soldering irons and expendables such as wire, resistors, capacitors etc. The lab will also serve as the primary location to store and assemble the quadcopter and APLEM module. The </w:t>
+      </w:r>
+      <w:proofErr w:type="spellStart"/>
+      <w:r>
+        <w:rPr>
+          <w:rFonts w:ascii="Times New Roman" w:hAnsi="Times New Roman" w:cs="Times New Roman"/>
+          <w:color w:val="auto"/>
+          <w:sz w:val="24"/>
+        </w:rPr>
+        <w:t>MailBird</w:t>
+      </w:r>
+      <w:proofErr w:type="spellEnd"/>
+      <w:r>
+        <w:rPr>
+          <w:rFonts w:ascii="Times New Roman" w:hAnsi="Times New Roman" w:cs="Times New Roman"/>
+          <w:color w:val="auto"/>
+          <w:sz w:val="24"/>
+        </w:rPr>
+        <w:t xml:space="preserve"> team (Team 1) has recovered the first workbench on the left wall of 368.</w:t>
+      </w:r>
+    </w:p>
+    <w:p>
+      <w:pPr>
+        <w:pStyle w:val="Heading2"/>
+        <w:rPr>
+          <w:rFonts w:ascii="Times New Roman" w:hAnsi="Times New Roman" w:cs="Times New Roman"/>
+          <w:sz w:val="28"/>
+          <w:szCs w:val="24"/>
+        </w:rPr>
+      </w:pPr>
+      <w:bookmarkStart w:id="22" w:name="_Toc378083952"/>
+      <w:r>
+        <w:rPr>
+          <w:rFonts w:ascii="Times New Roman" w:hAnsi="Times New Roman" w:cs="Times New Roman"/>
+          <w:sz w:val="28"/>
+          <w:szCs w:val="24"/>
+        </w:rPr>
+        <w:t>Labs 308 &amp; 310</w:t>
+      </w:r>
       <w:bookmarkEnd w:id="22"/>
     </w:p>
     <w:p>
@@ -3737,31 +4735,7 @@
           <w:color w:val="auto"/>
           <w:sz w:val="24"/>
         </w:rPr>
-        <w:t>Development of MailBird</w:t>
-      </w:r>
-      <w:r>
-        <w:rPr>
-          <w:rFonts w:ascii="Times New Roman" w:hAnsi="Times New Roman" w:cs="Times New Roman"/>
-          <w:color w:val="auto"/>
-          <w:sz w:val="24"/>
-        </w:rPr>
-        <w:t xml:space="preserve">’s hardware components </w:t>
-      </w:r>
-      <w:r>
-        <w:rPr>
-          <w:rFonts w:ascii="Times New Roman" w:hAnsi="Times New Roman" w:cs="Times New Roman"/>
-          <w:color w:val="auto"/>
-          <w:sz w:val="24"/>
-        </w:rPr>
-        <w:t xml:space="preserve">will </w:t>
-      </w:r>
-      <w:r>
-        <w:rPr>
-          <w:rFonts w:ascii="Times New Roman" w:hAnsi="Times New Roman" w:cs="Times New Roman"/>
-          <w:color w:val="auto"/>
-          <w:sz w:val="24"/>
-        </w:rPr>
-        <w:t>use lab facilities provided by Auburn University. Lab 368, a research lab provided by Dr. Roppel provides the necessary tools to manufacture and test the electrical circuits required to build the APLEM. The lab provides design tools such as bread boards and soldering irons and expendables such as wire, resistors, capacitors etc. The lab will also serve as the primary location to store and assemble the quadcopter and APLEM module. The MailBird team (Team 1) has recovered the first workbench on the left wall of 368.</w:t>
+        <w:t>The computer labs provided by the Auburn University Electrical Engineering Department will be the primary location for software development, team meetings, document preparation, and presentation preparation. The labs provide fast computers with large monitors for group work and software development.</w:t>
       </w:r>
     </w:p>
     <w:p>
@@ -3770,17 +4744,22 @@
         <w:rPr>
           <w:rFonts w:ascii="Times New Roman" w:hAnsi="Times New Roman" w:cs="Times New Roman"/>
           <w:sz w:val="28"/>
-          <w:szCs w:val="24"/>
-        </w:rPr>
-      </w:pPr>
-      <w:bookmarkStart w:id="23" w:name="_Toc378083952"/>
+        </w:rPr>
+      </w:pPr>
+      <w:bookmarkStart w:id="23" w:name="_Toc378083953"/>
       <w:r>
         <w:rPr>
           <w:rFonts w:ascii="Times New Roman" w:hAnsi="Times New Roman" w:cs="Times New Roman"/>
           <w:sz w:val="28"/>
-          <w:szCs w:val="24"/>
-        </w:rPr>
-        <w:t>Labs 308 &amp; 310</w:t>
+        </w:rPr>
+        <w:t>T</w:t>
+      </w:r>
+      <w:r>
+        <w:rPr>
+          <w:rFonts w:ascii="Times New Roman" w:hAnsi="Times New Roman" w:cs="Times New Roman"/>
+          <w:sz w:val="28"/>
+        </w:rPr>
+        <w:t>esting</w:t>
       </w:r>
       <w:bookmarkEnd w:id="23"/>
     </w:p>
@@ -3799,50 +4778,25 @@
           <w:color w:val="auto"/>
           <w:sz w:val="24"/>
         </w:rPr>
-        <w:t>The computer labs provided by the Auburn University Electrical Engineering Department will be the primary location for software development, team meetings, document preparation, and presentation preparation. The labs provide fast computers with large monitors for group work and software development.</w:t>
-      </w:r>
-    </w:p>
-    <w:p>
-      <w:pPr>
-        <w:pStyle w:val="Heading2"/>
-        <w:rPr>
-          <w:rFonts w:ascii="Times New Roman" w:hAnsi="Times New Roman" w:cs="Times New Roman"/>
-          <w:sz w:val="28"/>
-        </w:rPr>
-      </w:pPr>
-      <w:bookmarkStart w:id="24" w:name="_Toc378083953"/>
-      <w:r>
-        <w:rPr>
-          <w:rFonts w:ascii="Times New Roman" w:hAnsi="Times New Roman" w:cs="Times New Roman"/>
-          <w:sz w:val="28"/>
-        </w:rPr>
-        <w:t>T</w:t>
-      </w:r>
-      <w:r>
-        <w:rPr>
-          <w:rFonts w:ascii="Times New Roman" w:hAnsi="Times New Roman" w:cs="Times New Roman"/>
-          <w:sz w:val="28"/>
-        </w:rPr>
-        <w:t>esting</w:t>
-      </w:r>
-      <w:bookmarkEnd w:id="24"/>
-    </w:p>
-    <w:p>
-      <w:pPr>
-        <w:jc w:val="both"/>
-        <w:rPr>
-          <w:rFonts w:ascii="Times New Roman" w:hAnsi="Times New Roman" w:cs="Times New Roman"/>
-          <w:color w:val="auto"/>
-          <w:sz w:val="24"/>
-        </w:rPr>
-      </w:pPr>
-      <w:r>
-        <w:rPr>
-          <w:rFonts w:ascii="Times New Roman" w:hAnsi="Times New Roman" w:cs="Times New Roman"/>
-          <w:color w:val="auto"/>
-          <w:sz w:val="24"/>
-        </w:rPr>
-        <w:t>During the initial design phases of MailBird, testing requiring flight by the quadcopter will take place outside. During development</w:t>
+        <w:t xml:space="preserve">During the initial design phases of </w:t>
+      </w:r>
+      <w:proofErr w:type="spellStart"/>
+      <w:r>
+        <w:rPr>
+          <w:rFonts w:ascii="Times New Roman" w:hAnsi="Times New Roman" w:cs="Times New Roman"/>
+          <w:color w:val="auto"/>
+          <w:sz w:val="24"/>
+        </w:rPr>
+        <w:t>MailBird</w:t>
+      </w:r>
+      <w:proofErr w:type="spellEnd"/>
+      <w:r>
+        <w:rPr>
+          <w:rFonts w:ascii="Times New Roman" w:hAnsi="Times New Roman" w:cs="Times New Roman"/>
+          <w:color w:val="auto"/>
+          <w:sz w:val="24"/>
+        </w:rPr>
+        <w:t>, testing requiring flight by the quadcopter will take place outside. During development</w:t>
       </w:r>
       <w:r>
         <w:rPr>
@@ -3917,7 +4871,7 @@
           <w:color w:val="007789" w:themeColor="accent1" w:themeShade="BF"/>
         </w:rPr>
       </w:pPr>
-      <w:bookmarkStart w:id="25" w:name="_Toc378083954"/>
+      <w:bookmarkStart w:id="24" w:name="_Toc378083954"/>
       <w:r>
         <w:rPr>
           <w:rFonts w:ascii="Times New Roman" w:hAnsi="Times New Roman" w:cs="Times New Roman"/>
@@ -3934,7 +4888,7 @@
         </w:rPr>
         <w:t>Disposition Agreement</w:t>
       </w:r>
-      <w:bookmarkEnd w:id="25"/>
+      <w:bookmarkEnd w:id="24"/>
     </w:p>
     <w:p>
       <w:pPr>
@@ -3953,7 +4907,27 @@
           <w:sz w:val="24"/>
           <w:szCs w:val="21"/>
         </w:rPr>
-        <w:t>A Disposition Agreement executed as of January 13, 2014 and effective as of the 1st day of May, 2014, by and between Auburn University and Hugh Dillon, Rick Holloway, Zach Hawkins, Ben Smith, Hunter Thorington was created to ensure the fair and proper transfer of all MailBird property at the end of the semester. This agreement can be found in Appendix I.</w:t>
+        <w:t xml:space="preserve">A Disposition Agreement executed as of January 13, 2014 and effective as of the 1st day of May, 2014, by and between Auburn University and Hugh Dillon, Rick Holloway, Zach Hawkins, Ben Smith, Hunter Thorington was created to ensure the fair and proper transfer of all </w:t>
+      </w:r>
+      <w:proofErr w:type="spellStart"/>
+      <w:r>
+        <w:rPr>
+          <w:rFonts w:ascii="Times New Roman" w:eastAsia="Times New Roman" w:hAnsi="Times New Roman" w:cs="Times New Roman"/>
+          <w:color w:val="auto"/>
+          <w:sz w:val="24"/>
+          <w:szCs w:val="21"/>
+        </w:rPr>
+        <w:t>MailBird</w:t>
+      </w:r>
+      <w:proofErr w:type="spellEnd"/>
+      <w:r>
+        <w:rPr>
+          <w:rFonts w:ascii="Times New Roman" w:eastAsia="Times New Roman" w:hAnsi="Times New Roman" w:cs="Times New Roman"/>
+          <w:color w:val="auto"/>
+          <w:sz w:val="24"/>
+          <w:szCs w:val="21"/>
+        </w:rPr>
+        <w:t xml:space="preserve"> property at the end of the semester. This agreement can be found in Appendix I.</w:t>
       </w:r>
     </w:p>
     <w:p>
@@ -3982,7 +4956,7 @@
           <w:sz w:val="32"/>
         </w:rPr>
       </w:pPr>
-      <w:bookmarkStart w:id="26" w:name="_Toc378083955"/>
+      <w:bookmarkStart w:id="25" w:name="_Toc378083955"/>
       <w:r>
         <w:rPr>
           <w:rFonts w:ascii="Times New Roman" w:hAnsi="Times New Roman" w:cs="Times New Roman"/>
@@ -3992,7 +4966,7 @@
         <w:lastRenderedPageBreak/>
         <w:t>Appendix I</w:t>
       </w:r>
-      <w:bookmarkEnd w:id="26"/>
+      <w:bookmarkEnd w:id="25"/>
     </w:p>
     <w:p>
       <w:pPr>
@@ -4465,8 +5439,9 @@
           <w:sz w:val="16"/>
           <w:szCs w:val="16"/>
         </w:rPr>
-        <w:t>/s/ Thaddeus Roppel c/o Auburn</w:t>
-      </w:r>
+        <w:t xml:space="preserve">/s/ Thaddeus </w:t>
+      </w:r>
+      <w:proofErr w:type="spellStart"/>
       <w:r>
         <w:rPr>
           <w:rFonts w:ascii="Arial" w:eastAsia="Times New Roman" w:hAnsi="Arial" w:cs="Arial"/>
@@ -4474,8 +5449,9 @@
           <w:sz w:val="16"/>
           <w:szCs w:val="16"/>
         </w:rPr>
-        <w:tab/>
-      </w:r>
+        <w:t>Roppel</w:t>
+      </w:r>
+      <w:proofErr w:type="spellEnd"/>
       <w:r>
         <w:rPr>
           <w:rFonts w:ascii="Arial" w:eastAsia="Times New Roman" w:hAnsi="Arial" w:cs="Arial"/>
@@ -4483,7 +5459,7 @@
           <w:sz w:val="16"/>
           <w:szCs w:val="16"/>
         </w:rPr>
-        <w:tab/>
+        <w:t xml:space="preserve"> c/o Auburn</w:t>
       </w:r>
       <w:r>
         <w:rPr>
@@ -4493,8 +5469,37 @@
           <w:szCs w:val="16"/>
         </w:rPr>
         <w:tab/>
-        <w:t>/s/ Zach  Hawkins</w:t>
-      </w:r>
+      </w:r>
+      <w:r>
+        <w:rPr>
+          <w:rFonts w:ascii="Arial" w:eastAsia="Times New Roman" w:hAnsi="Arial" w:cs="Arial"/>
+          <w:color w:val="auto"/>
+          <w:sz w:val="16"/>
+          <w:szCs w:val="16"/>
+        </w:rPr>
+        <w:tab/>
+      </w:r>
+      <w:r>
+        <w:rPr>
+          <w:rFonts w:ascii="Arial" w:eastAsia="Times New Roman" w:hAnsi="Arial" w:cs="Arial"/>
+          <w:color w:val="auto"/>
+          <w:sz w:val="16"/>
+          <w:szCs w:val="16"/>
+        </w:rPr>
+        <w:tab/>
+        <w:t xml:space="preserve">/s/ </w:t>
+      </w:r>
+      <w:proofErr w:type="gramStart"/>
+      <w:r>
+        <w:rPr>
+          <w:rFonts w:ascii="Arial" w:eastAsia="Times New Roman" w:hAnsi="Arial" w:cs="Arial"/>
+          <w:color w:val="auto"/>
+          <w:sz w:val="16"/>
+          <w:szCs w:val="16"/>
+        </w:rPr>
+        <w:t>Zach  Hawkins</w:t>
+      </w:r>
+      <w:proofErr w:type="gramEnd"/>
     </w:p>
     <w:p>
       <w:pPr>
@@ -4770,7 +5775,7 @@
 
 <file path=word/comments.xml><?xml version="1.0" encoding="utf-8"?>
 <w:comments xmlns:wpc="http://schemas.microsoft.com/office/word/2010/wordprocessingCanvas" xmlns:mc="http://schemas.openxmlformats.org/markup-compatibility/2006" xmlns:o="urn:schemas-microsoft-com:office:office" xmlns:r="http://schemas.openxmlformats.org/officeDocument/2006/relationships" xmlns:m="http://schemas.openxmlformats.org/officeDocument/2006/math" xmlns:v="urn:schemas-microsoft-com:vml" xmlns:wp14="http://schemas.microsoft.com/office/word/2010/wordprocessingDrawing" xmlns:wp="http://schemas.openxmlformats.org/drawingml/2006/wordprocessingDrawing" xmlns:w10="urn:schemas-microsoft-com:office:word" xmlns:w="http://schemas.openxmlformats.org/wordprocessingml/2006/main" xmlns:w14="http://schemas.microsoft.com/office/word/2010/wordml" xmlns:wpg="http://schemas.microsoft.com/office/word/2010/wordprocessingGroup" xmlns:wpi="http://schemas.microsoft.com/office/word/2010/wordprocessingInk" xmlns:wne="http://schemas.microsoft.com/office/word/2006/wordml" xmlns:wps="http://schemas.microsoft.com/office/word/2010/wordprocessingShape" mc:Ignorable="w14 wp14">
-  <w:comment w:id="9" w:author="HCD0005" w:date="2014-01-13T17:04:00Z" w:initials="H">
+  <w:comment w:id="8" w:author="HCD0005" w:date="2014-01-13T17:04:00Z" w:initials="H">
     <w:p>
       <w:pPr>
         <w:pStyle w:val="CommentText"/>
@@ -4842,7 +5847,7 @@
       <w:rPr>
         <w:noProof/>
       </w:rPr>
-      <w:t>9</w:t>
+      <w:t>7</w:t>
     </w:r>
     <w:r>
       <w:fldChar w:fldCharType="end"/>
@@ -5239,7 +6244,6 @@
   <w:style w:type="character" w:default="1" w:styleId="DefaultParagraphFont">
     <w:name w:val="Default Paragraph Font"/>
     <w:uiPriority w:val="1"/>
-    <w:semiHidden/>
     <w:unhideWhenUsed/>
   </w:style>
   <w:style w:type="table" w:default="1" w:styleId="TableNormal">
@@ -6297,7 +7301,6 @@
   <w:style w:type="character" w:default="1" w:styleId="DefaultParagraphFont">
     <w:name w:val="Default Paragraph Font"/>
     <w:uiPriority w:val="1"/>
-    <w:semiHidden/>
     <w:unhideWhenUsed/>
   </w:style>
   <w:style w:type="table" w:default="1" w:styleId="TableNormal">
@@ -7386,7 +8389,7 @@
 </file>
 
 <file path=customXml/itemProps3.xml><?xml version="1.0" encoding="utf-8"?>
-<ds:datastoreItem xmlns:ds="http://schemas.openxmlformats.org/officeDocument/2006/customXml" ds:itemID="{FAA96886-FE5D-4B8D-826A-FF5111647F37}">
+<ds:datastoreItem xmlns:ds="http://schemas.openxmlformats.org/officeDocument/2006/customXml" ds:itemID="{DC080638-D9D1-437E-A5C5-F91EE1272F7B}">
   <ds:schemaRefs>
     <ds:schemaRef ds:uri="http://schemas.openxmlformats.org/officeDocument/2006/bibliography"/>
   </ds:schemaRefs>

</xml_diff>

<commit_message>
Semi-Final version of Proposal ready for final edit
Could technically submit like this but I think it still needs more
combing.
</commit_message>
<xml_diff>
--- a/docs/Proposal.docx
+++ b/docs/Proposal.docx
@@ -1,12 +1,12 @@
 
 <file path=word/document.xml><?xml version="1.0" encoding="utf-8"?>
-<w:document xmlns:wpc="http://schemas.microsoft.com/office/word/2010/wordprocessingCanvas" xmlns:mc="http://schemas.openxmlformats.org/markup-compatibility/2006" xmlns:o="urn:schemas-microsoft-com:office:office" xmlns:r="http://schemas.openxmlformats.org/officeDocument/2006/relationships" xmlns:m="http://schemas.openxmlformats.org/officeDocument/2006/math" xmlns:v="urn:schemas-microsoft-com:vml" xmlns:wp14="http://schemas.microsoft.com/office/word/2010/wordprocessingDrawing" xmlns:wp="http://schemas.openxmlformats.org/drawingml/2006/wordprocessingDrawing" xmlns:w10="urn:schemas-microsoft-com:office:word" xmlns:w="http://schemas.openxmlformats.org/wordprocessingml/2006/main" xmlns:w14="http://schemas.microsoft.com/office/word/2010/wordml" xmlns:wpg="http://schemas.microsoft.com/office/word/2010/wordprocessingGroup" xmlns:wpi="http://schemas.microsoft.com/office/word/2010/wordprocessingInk" xmlns:wne="http://schemas.microsoft.com/office/word/2006/wordml" xmlns:wps="http://schemas.microsoft.com/office/word/2010/wordprocessingShape" mc:Ignorable="w14 wp14">
+<w:document xmlns:wpc="http://schemas.microsoft.com/office/word/2010/wordprocessingCanvas" xmlns:mc="http://schemas.openxmlformats.org/markup-compatibility/2006" xmlns:o="urn:schemas-microsoft-com:office:office" xmlns:r="http://schemas.openxmlformats.org/officeDocument/2006/relationships" xmlns:m="http://schemas.openxmlformats.org/officeDocument/2006/math" xmlns:v="urn:schemas-microsoft-com:vml" xmlns:wp14="http://schemas.microsoft.com/office/word/2010/wordprocessingDrawing" xmlns:wp="http://schemas.openxmlformats.org/drawingml/2006/wordprocessingDrawing" xmlns:w10="urn:schemas-microsoft-com:office:word" xmlns:w="http://schemas.openxmlformats.org/wordprocessingml/2006/main" xmlns:w14="http://schemas.microsoft.com/office/word/2010/wordml" xmlns:w15="http://schemas.microsoft.com/office/word/2012/wordml" xmlns:wpg="http://schemas.microsoft.com/office/word/2010/wordprocessingGroup" xmlns:wpi="http://schemas.microsoft.com/office/word/2010/wordprocessingInk" xmlns:wne="http://schemas.microsoft.com/office/word/2006/wordml" xmlns:wps="http://schemas.microsoft.com/office/word/2010/wordprocessingShape" mc:Ignorable="w14 w15 wp14">
   <w:body>
-    <w:bookmarkStart w:id="0" w:name="_Toc321147149" w:displacedByCustomXml="next"/>
-    <w:bookmarkStart w:id="1" w:name="_Toc318188227" w:displacedByCustomXml="next"/>
+    <w:bookmarkStart w:id="0" w:name="_Toc321147011" w:displacedByCustomXml="next"/>
+    <w:bookmarkStart w:id="1" w:name="_Toc318189312" w:displacedByCustomXml="next"/>
     <w:bookmarkStart w:id="2" w:name="_Toc318188327" w:displacedByCustomXml="next"/>
-    <w:bookmarkStart w:id="3" w:name="_Toc318189312" w:displacedByCustomXml="next"/>
-    <w:bookmarkStart w:id="4" w:name="_Toc321147011" w:displacedByCustomXml="next"/>
+    <w:bookmarkStart w:id="3" w:name="_Toc318188227" w:displacedByCustomXml="next"/>
+    <w:bookmarkStart w:id="4" w:name="_Toc321147149" w:displacedByCustomXml="next"/>
     <w:sdt>
       <w:sdtPr>
         <w:rPr>
@@ -42,7 +42,7 @@
               <w:lang w:eastAsia="en-US"/>
             </w:rPr>
             <w:drawing>
-              <wp:anchor distT="0" distB="0" distL="114300" distR="114300" simplePos="0" relativeHeight="251672576" behindDoc="1" locked="0" layoutInCell="1" allowOverlap="1" wp14:anchorId="0BCAAB8E" wp14:editId="7924303D">
+              <wp:anchor distT="0" distB="0" distL="114300" distR="114300" simplePos="0" relativeHeight="251672576" behindDoc="1" locked="0" layoutInCell="1" allowOverlap="1" wp14:anchorId="49FCC172" wp14:editId="009606DD">
                 <wp:simplePos x="0" y="0"/>
                 <wp:positionH relativeFrom="column">
                   <wp:posOffset>1179830</wp:posOffset>
@@ -67,7 +67,7 @@
                         </pic:cNvPicPr>
                       </pic:nvPicPr>
                       <pic:blipFill>
-                        <a:blip r:embed="rId11">
+                        <a:blip r:embed="rId10">
                           <a:extLst>
                             <a:ext uri="{28A0092B-C50C-407E-A947-70E740481C1C}">
                               <a14:useLocalDpi xmlns:a14="http://schemas.microsoft.com/office/drawing/2010/main" val="0"/>
@@ -104,7 +104,7 @@
             <mc:AlternateContent>
               <mc:Choice Requires="wps">
                 <w:drawing>
-                  <wp:anchor distT="0" distB="0" distL="114300" distR="114300" simplePos="0" relativeHeight="251655168" behindDoc="0" locked="0" layoutInCell="1" allowOverlap="0" wp14:anchorId="7C5B8333" wp14:editId="5DC54339">
+                  <wp:anchor distT="0" distB="0" distL="114300" distR="114300" simplePos="0" relativeHeight="251655168" behindDoc="0" locked="0" layoutInCell="1" allowOverlap="0" wp14:anchorId="1691F499" wp14:editId="786160C7">
                     <wp:simplePos x="0" y="0"/>
                     <wp:positionH relativeFrom="margin">
                       <wp:align>center</wp:align>
@@ -216,7 +216,7 @@
               </mc:Choice>
               <mc:Fallback>
                 <w:pict>
-                  <v:shapetype id="_x0000_t202" coordsize="21600,21600" o:spt="202" path="m,l,21600r21600,l21600,xe">
+                  <v:shapetype w14:anchorId="1691F499" id="_x0000_t202" coordsize="21600,21600" o:spt="202" path="m,l,21600r21600,l21600,xe">
                     <v:stroke joinstyle="miter"/>
                     <v:path gradientshapeok="t" o:connecttype="rect"/>
                   </v:shapetype>
@@ -3289,6 +3289,125 @@
       <w:r>
         <w:rPr>
           <w:rFonts w:ascii="Times New Roman" w:hAnsi="Times New Roman" w:cs="Times New Roman"/>
+          <w:noProof/>
+          <w:color w:val="auto"/>
+          <w:sz w:val="24"/>
+          <w:szCs w:val="24"/>
+          <w:lang w:eastAsia="en-US"/>
+        </w:rPr>
+        <mc:AlternateContent>
+          <mc:Choice Requires="wps">
+            <w:drawing>
+              <wp:anchor distT="0" distB="0" distL="114300" distR="114300" simplePos="0" relativeHeight="251627520" behindDoc="0" locked="0" layoutInCell="1" allowOverlap="1" wp14:anchorId="5A2F9E3E" wp14:editId="6FD69034">
+                <wp:simplePos x="0" y="0"/>
+                <wp:positionH relativeFrom="column">
+                  <wp:posOffset>790575</wp:posOffset>
+                </wp:positionH>
+                <wp:positionV relativeFrom="paragraph">
+                  <wp:posOffset>812800</wp:posOffset>
+                </wp:positionV>
+                <wp:extent cx="2800350" cy="361950"/>
+                <wp:effectExtent l="0" t="0" r="0" b="0"/>
+                <wp:wrapNone/>
+                <wp:docPr id="5" name="Text Box 5"/>
+                <wp:cNvGraphicFramePr/>
+                <a:graphic xmlns:a="http://schemas.openxmlformats.org/drawingml/2006/main">
+                  <a:graphicData uri="http://schemas.microsoft.com/office/word/2010/wordprocessingShape">
+                    <wps:wsp>
+                      <wps:cNvSpPr txBox="1"/>
+                      <wps:spPr>
+                        <a:xfrm>
+                          <a:off x="0" y="0"/>
+                          <a:ext cx="2800350" cy="361950"/>
+                        </a:xfrm>
+                        <a:prstGeom prst="rect">
+                          <a:avLst/>
+                        </a:prstGeom>
+                        <a:solidFill>
+                          <a:schemeClr val="lt1"/>
+                        </a:solidFill>
+                        <a:ln w="6350">
+                          <a:noFill/>
+                        </a:ln>
+                        <a:effectLst/>
+                      </wps:spPr>
+                      <wps:style>
+                        <a:lnRef idx="0">
+                          <a:schemeClr val="accent1"/>
+                        </a:lnRef>
+                        <a:fillRef idx="0">
+                          <a:schemeClr val="accent1"/>
+                        </a:fillRef>
+                        <a:effectRef idx="0">
+                          <a:schemeClr val="accent1"/>
+                        </a:effectRef>
+                        <a:fontRef idx="minor">
+                          <a:schemeClr val="dk1"/>
+                        </a:fontRef>
+                      </wps:style>
+                      <wps:txbx>
+                        <w:txbxContent>
+                          <w:p>
+                            <w:pPr>
+                              <w:rPr>
+                                <w:rFonts w:ascii="Times New Roman" w:hAnsi="Times New Roman" w:cs="Times New Roman"/>
+                              </w:rPr>
+                            </w:pPr>
+                            <w:r>
+                              <w:rPr>
+                                <w:rFonts w:ascii="Times New Roman" w:hAnsi="Times New Roman" w:cs="Times New Roman"/>
+                              </w:rPr>
+                              <w:t>Table 1 – Landing Implementation Comparison</w:t>
+                            </w:r>
+                          </w:p>
+                        </w:txbxContent>
+                      </wps:txbx>
+                      <wps:bodyPr rot="0" spcFirstLastPara="0" vertOverflow="overflow" horzOverflow="overflow" vert="horz" wrap="square" lIns="91440" tIns="45720" rIns="91440" bIns="45720" numCol="1" spcCol="0" rtlCol="0" fromWordArt="0" anchor="t" anchorCtr="0" forceAA="0" compatLnSpc="1">
+                        <a:prstTxWarp prst="textNoShape">
+                          <a:avLst/>
+                        </a:prstTxWarp>
+                        <a:noAutofit/>
+                      </wps:bodyPr>
+                    </wps:wsp>
+                  </a:graphicData>
+                </a:graphic>
+                <wp14:sizeRelH relativeFrom="margin">
+                  <wp14:pctWidth>0</wp14:pctWidth>
+                </wp14:sizeRelH>
+                <wp14:sizeRelV relativeFrom="margin">
+                  <wp14:pctHeight>0</wp14:pctHeight>
+                </wp14:sizeRelV>
+              </wp:anchor>
+            </w:drawing>
+          </mc:Choice>
+          <mc:Fallback>
+            <w:pict>
+              <v:shape w14:anchorId="5A2F9E3E" id="Text Box 5" o:spid="_x0000_s1027" type="#_x0000_t202" style="position:absolute;left:0;text-align:left;margin-left:62.25pt;margin-top:64pt;width:220.5pt;height:28.5pt;z-index:251627520;visibility:visible;mso-wrap-style:square;mso-width-percent:0;mso-height-percent:0;mso-wrap-distance-left:9pt;mso-wrap-distance-top:0;mso-wrap-distance-right:9pt;mso-wrap-distance-bottom:0;mso-position-horizontal:absolute;mso-position-horizontal-relative:text;mso-position-vertical:absolute;mso-position-vertical-relative:text;mso-width-percent:0;mso-height-percent:0;mso-width-relative:margin;mso-height-relative:margin;v-text-anchor:top" o:gfxdata="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" fillcolor="white [3201]" stroked="f" strokeweight=".5pt">
+                <v:textbox>
+                  <w:txbxContent>
+                    <w:p>
+                      <w:pPr>
+                        <w:rPr>
+                          <w:rFonts w:ascii="Times New Roman" w:hAnsi="Times New Roman" w:cs="Times New Roman"/>
+                        </w:rPr>
+                      </w:pPr>
+                      <w:r>
+                        <w:rPr>
+                          <w:rFonts w:ascii="Times New Roman" w:hAnsi="Times New Roman" w:cs="Times New Roman"/>
+                        </w:rPr>
+                        <w:t>Table 1 – Landing Implementation Comparison</w:t>
+                      </w:r>
+                    </w:p>
+                  </w:txbxContent>
+                </v:textbox>
+              </v:shape>
+            </w:pict>
+          </mc:Fallback>
+        </mc:AlternateContent>
+      </w:r>
+      <w:r>
+        <w:rPr>
+          <w:rFonts w:ascii="Times New Roman" w:hAnsi="Times New Roman" w:cs="Times New Roman"/>
           <w:color w:val="auto"/>
           <w:sz w:val="24"/>
           <w:szCs w:val="24"/>
@@ -3430,6 +3549,17 @@
         </w:rPr>
         <w:t>The following Pugh chart compares the three options.</w:t>
       </w:r>
+    </w:p>
+    <w:p>
+      <w:pPr>
+        <w:jc w:val="both"/>
+        <w:rPr>
+          <w:rFonts w:ascii="Times New Roman" w:hAnsi="Times New Roman" w:cs="Times New Roman"/>
+          <w:color w:val="auto"/>
+          <w:sz w:val="24"/>
+          <w:szCs w:val="24"/>
+        </w:rPr>
+      </w:pPr>
     </w:p>
     <w:p>
       <w:pPr>
@@ -3445,7 +3575,7 @@
           <w:lang w:eastAsia="en-US"/>
         </w:rPr>
         <w:drawing>
-          <wp:inline distT="0" distB="0" distL="0" distR="0" wp14:anchorId="73B0B9BF" wp14:editId="5DD2BEA2">
+          <wp:inline distT="0" distB="0" distL="0" distR="0" wp14:anchorId="30EA2612" wp14:editId="21C34B8B">
             <wp:extent cx="4011295" cy="2105025"/>
             <wp:effectExtent l="0" t="0" r="8255" b="9525"/>
             <wp:docPr id="3" name="Picture 3"/>
@@ -3520,36 +3650,16 @@
           <w:sz w:val="24"/>
           <w:szCs w:val="24"/>
         </w:rPr>
-        <w:t xml:space="preserve">emphasize fulfilling the goals and enabling reproduction of </w:t>
-      </w:r>
-      <w:proofErr w:type="spellStart"/>
-      <w:r>
-        <w:rPr>
-          <w:rFonts w:ascii="Times New Roman" w:hAnsi="Times New Roman" w:cs="Times New Roman"/>
-          <w:color w:val="auto"/>
-          <w:sz w:val="24"/>
-          <w:szCs w:val="24"/>
-        </w:rPr>
-        <w:t>M</w:t>
-      </w:r>
-      <w:r>
-        <w:rPr>
-          <w:rFonts w:ascii="Times New Roman" w:hAnsi="Times New Roman" w:cs="Times New Roman"/>
-          <w:color w:val="auto"/>
-          <w:sz w:val="24"/>
-          <w:szCs w:val="24"/>
-        </w:rPr>
-        <w:t>ailbird</w:t>
-      </w:r>
-      <w:proofErr w:type="spellEnd"/>
-      <w:r>
-        <w:rPr>
-          <w:rFonts w:ascii="Times New Roman" w:hAnsi="Times New Roman" w:cs="Times New Roman"/>
-          <w:color w:val="auto"/>
-          <w:sz w:val="24"/>
-          <w:szCs w:val="24"/>
-        </w:rPr>
-        <w:t xml:space="preserve">. All of the </w:t>
+        <w:t>emphasize fulfilling the goals and enabling reproduction of M</w:t>
+      </w:r>
+      <w:r>
+        <w:rPr>
+          <w:rFonts w:ascii="Times New Roman" w:hAnsi="Times New Roman" w:cs="Times New Roman"/>
+          <w:color w:val="auto"/>
+          <w:sz w:val="24"/>
+          <w:szCs w:val="24"/>
+        </w:rPr>
+        <w:t xml:space="preserve">ailbird. All of the </w:t>
       </w:r>
       <w:r>
         <w:rPr>
@@ -3567,27 +3677,7 @@
           <w:sz w:val="24"/>
           <w:szCs w:val="24"/>
         </w:rPr>
-        <w:t xml:space="preserve">options are complex in design and precise when it comes to landing so there is no differentiation in these two categories. Because of the affordability and reliability of the infrared camera and LEDs the net score is higher for option 1 (IR LED), which is the design chosen for </w:t>
-      </w:r>
-      <w:proofErr w:type="spellStart"/>
-      <w:r>
-        <w:rPr>
-          <w:rFonts w:ascii="Times New Roman" w:hAnsi="Times New Roman" w:cs="Times New Roman"/>
-          <w:color w:val="auto"/>
-          <w:sz w:val="24"/>
-          <w:szCs w:val="24"/>
-        </w:rPr>
-        <w:t>mailbird</w:t>
-      </w:r>
-      <w:proofErr w:type="spellEnd"/>
-      <w:r>
-        <w:rPr>
-          <w:rFonts w:ascii="Times New Roman" w:hAnsi="Times New Roman" w:cs="Times New Roman"/>
-          <w:color w:val="auto"/>
-          <w:sz w:val="24"/>
-          <w:szCs w:val="24"/>
-        </w:rPr>
-        <w:t xml:space="preserve">. </w:t>
+        <w:t xml:space="preserve">options are complex in design and precise when it comes to landing so there is no differentiation in these two categories. Because of the affordability and reliability of the infrared camera and LEDs the net score is higher for option 1 (IR LED), which is the design chosen for mailbird. </w:t>
       </w:r>
     </w:p>
     <w:p>
@@ -3617,15 +3707,156 @@
           <w:rFonts w:ascii="Times New Roman" w:hAnsi="Times New Roman" w:cs="Times New Roman"/>
         </w:rPr>
       </w:pPr>
+      <w:r>
+        <w:rPr>
+          <w:rFonts w:ascii="Times New Roman" w:hAnsi="Times New Roman" w:cs="Times New Roman"/>
+          <w:noProof/>
+          <w:color w:val="auto"/>
+          <w:sz w:val="24"/>
+          <w:szCs w:val="24"/>
+          <w:lang w:eastAsia="en-US"/>
+        </w:rPr>
+        <w:lastRenderedPageBreak/>
+        <mc:AlternateContent>
+          <mc:Choice Requires="wps">
+            <w:drawing>
+              <wp:anchor distT="0" distB="0" distL="114300" distR="114300" simplePos="0" relativeHeight="251629568" behindDoc="0" locked="0" layoutInCell="1" allowOverlap="1" wp14:anchorId="095E073C" wp14:editId="77484E67">
+                <wp:simplePos x="0" y="0"/>
+                <wp:positionH relativeFrom="column">
+                  <wp:posOffset>714375</wp:posOffset>
+                </wp:positionH>
+                <wp:positionV relativeFrom="paragraph">
+                  <wp:posOffset>-361950</wp:posOffset>
+                </wp:positionV>
+                <wp:extent cx="2686050" cy="361950"/>
+                <wp:effectExtent l="0" t="0" r="0" b="0"/>
+                <wp:wrapNone/>
+                <wp:docPr id="6" name="Text Box 6"/>
+                <wp:cNvGraphicFramePr/>
+                <a:graphic xmlns:a="http://schemas.openxmlformats.org/drawingml/2006/main">
+                  <a:graphicData uri="http://schemas.microsoft.com/office/word/2010/wordprocessingShape">
+                    <wps:wsp>
+                      <wps:cNvSpPr txBox="1"/>
+                      <wps:spPr>
+                        <a:xfrm>
+                          <a:off x="0" y="0"/>
+                          <a:ext cx="2686050" cy="361950"/>
+                        </a:xfrm>
+                        <a:prstGeom prst="rect">
+                          <a:avLst/>
+                        </a:prstGeom>
+                        <a:solidFill>
+                          <a:sysClr val="window" lastClr="FFFFFF"/>
+                        </a:solidFill>
+                        <a:ln w="6350">
+                          <a:noFill/>
+                        </a:ln>
+                        <a:effectLst/>
+                      </wps:spPr>
+                      <wps:txbx>
+                        <w:txbxContent>
+                          <w:p>
+                            <w:pPr>
+                              <w:rPr>
+                                <w:rFonts w:ascii="Times New Roman" w:hAnsi="Times New Roman" w:cs="Times New Roman"/>
+                              </w:rPr>
+                            </w:pPr>
+                            <w:r>
+                              <w:rPr>
+                                <w:rFonts w:ascii="Times New Roman" w:hAnsi="Times New Roman" w:cs="Times New Roman"/>
+                              </w:rPr>
+                              <w:t xml:space="preserve">Table </w:t>
+                            </w:r>
+                            <w:r>
+                              <w:rPr>
+                                <w:rFonts w:ascii="Times New Roman" w:hAnsi="Times New Roman" w:cs="Times New Roman"/>
+                              </w:rPr>
+                              <w:t>2</w:t>
+                            </w:r>
+                            <w:r>
+                              <w:rPr>
+                                <w:rFonts w:ascii="Times New Roman" w:hAnsi="Times New Roman" w:cs="Times New Roman"/>
+                              </w:rPr>
+                              <w:t xml:space="preserve"> – </w:t>
+                            </w:r>
+                            <w:r>
+                              <w:rPr>
+                                <w:rFonts w:ascii="Times New Roman" w:hAnsi="Times New Roman" w:cs="Times New Roman"/>
+                              </w:rPr>
+                              <w:t>Guidance Implementation Comparison</w:t>
+                            </w:r>
+                          </w:p>
+                        </w:txbxContent>
+                      </wps:txbx>
+                      <wps:bodyPr rot="0" spcFirstLastPara="0" vertOverflow="overflow" horzOverflow="overflow" vert="horz" wrap="square" lIns="91440" tIns="45720" rIns="91440" bIns="45720" numCol="1" spcCol="0" rtlCol="0" fromWordArt="0" anchor="t" anchorCtr="0" forceAA="0" compatLnSpc="1">
+                        <a:prstTxWarp prst="textNoShape">
+                          <a:avLst/>
+                        </a:prstTxWarp>
+                        <a:noAutofit/>
+                      </wps:bodyPr>
+                    </wps:wsp>
+                  </a:graphicData>
+                </a:graphic>
+                <wp14:sizeRelH relativeFrom="margin">
+                  <wp14:pctWidth>0</wp14:pctWidth>
+                </wp14:sizeRelH>
+                <wp14:sizeRelV relativeFrom="margin">
+                  <wp14:pctHeight>0</wp14:pctHeight>
+                </wp14:sizeRelV>
+              </wp:anchor>
+            </w:drawing>
+          </mc:Choice>
+          <mc:Fallback>
+            <w:pict>
+              <v:shape w14:anchorId="095E073C" id="Text Box 6" o:spid="_x0000_s1028" type="#_x0000_t202" style="position:absolute;left:0;text-align:left;margin-left:56.25pt;margin-top:-28.5pt;width:211.5pt;height:28.5pt;z-index:251629568;visibility:visible;mso-wrap-style:square;mso-width-percent:0;mso-height-percent:0;mso-wrap-distance-left:9pt;mso-wrap-distance-top:0;mso-wrap-distance-right:9pt;mso-wrap-distance-bottom:0;mso-position-horizontal:absolute;mso-position-horizontal-relative:text;mso-position-vertical:absolute;mso-position-vertical-relative:text;mso-width-percent:0;mso-height-percent:0;mso-width-relative:margin;mso-height-relative:margin;v-text-anchor:top" o:gfxdata="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" fillcolor="window" stroked="f" strokeweight=".5pt">
+                <v:textbox>
+                  <w:txbxContent>
+                    <w:p>
+                      <w:pPr>
+                        <w:rPr>
+                          <w:rFonts w:ascii="Times New Roman" w:hAnsi="Times New Roman" w:cs="Times New Roman"/>
+                        </w:rPr>
+                      </w:pPr>
+                      <w:r>
+                        <w:rPr>
+                          <w:rFonts w:ascii="Times New Roman" w:hAnsi="Times New Roman" w:cs="Times New Roman"/>
+                        </w:rPr>
+                        <w:t xml:space="preserve">Table </w:t>
+                      </w:r>
+                      <w:r>
+                        <w:rPr>
+                          <w:rFonts w:ascii="Times New Roman" w:hAnsi="Times New Roman" w:cs="Times New Roman"/>
+                        </w:rPr>
+                        <w:t>2</w:t>
+                      </w:r>
+                      <w:r>
+                        <w:rPr>
+                          <w:rFonts w:ascii="Times New Roman" w:hAnsi="Times New Roman" w:cs="Times New Roman"/>
+                        </w:rPr>
+                        <w:t xml:space="preserve"> – </w:t>
+                      </w:r>
+                      <w:r>
+                        <w:rPr>
+                          <w:rFonts w:ascii="Times New Roman" w:hAnsi="Times New Roman" w:cs="Times New Roman"/>
+                        </w:rPr>
+                        <w:t>Guidance Implementation Comparison</w:t>
+                      </w:r>
+                    </w:p>
+                  </w:txbxContent>
+                </v:textbox>
+              </v:shape>
+            </w:pict>
+          </mc:Fallback>
+        </mc:AlternateContent>
+      </w:r>
       <w:r>
         <w:rPr>
           <w:rFonts w:ascii="Times New Roman" w:hAnsi="Times New Roman" w:cs="Times New Roman"/>
           <w:noProof/>
           <w:lang w:eastAsia="en-US"/>
         </w:rPr>
-        <w:lastRenderedPageBreak/>
         <w:drawing>
-          <wp:inline distT="0" distB="0" distL="0" distR="0" wp14:anchorId="78E83C91" wp14:editId="00688037">
+          <wp:inline distT="0" distB="0" distL="0" distR="0" wp14:anchorId="1567195F" wp14:editId="2F451C5E">
             <wp:extent cx="4045585" cy="1915160"/>
             <wp:effectExtent l="0" t="0" r="0" b="8890"/>
             <wp:docPr id="4" name="Picture 4"/>
@@ -3700,11 +3931,165 @@
         <w:jc w:val="both"/>
         <w:rPr>
           <w:rFonts w:ascii="Times New Roman" w:hAnsi="Times New Roman" w:cs="Times New Roman"/>
-          <w:color w:val="auto"/>
-          <w:sz w:val="24"/>
-          <w:szCs w:val="24"/>
-        </w:rPr>
-      </w:pPr>
+          <w:noProof/>
+          <w:color w:val="auto"/>
+          <w:sz w:val="24"/>
+          <w:szCs w:val="24"/>
+          <w:lang w:eastAsia="en-US"/>
+        </w:rPr>
+      </w:pPr>
+    </w:p>
+    <w:p>
+      <w:pPr>
+        <w:jc w:val="both"/>
+        <w:rPr>
+          <w:rFonts w:ascii="Times New Roman" w:hAnsi="Times New Roman" w:cs="Times New Roman"/>
+          <w:color w:val="auto"/>
+          <w:sz w:val="24"/>
+          <w:szCs w:val="24"/>
+        </w:rPr>
+      </w:pPr>
+      <w:r>
+        <w:rPr>
+          <w:rFonts w:ascii="Times New Roman" w:hAnsi="Times New Roman" w:cs="Times New Roman"/>
+          <w:noProof/>
+          <w:color w:val="auto"/>
+          <w:sz w:val="24"/>
+          <w:szCs w:val="24"/>
+          <w:lang w:eastAsia="en-US"/>
+        </w:rPr>
+        <mc:AlternateContent>
+          <mc:Choice Requires="wps">
+            <w:drawing>
+              <wp:anchor distT="0" distB="0" distL="114300" distR="114300" simplePos="0" relativeHeight="251633664" behindDoc="0" locked="0" layoutInCell="1" allowOverlap="1" wp14:anchorId="05BE692C" wp14:editId="3A66435A">
+                <wp:simplePos x="0" y="0"/>
+                <wp:positionH relativeFrom="column">
+                  <wp:posOffset>723900</wp:posOffset>
+                </wp:positionH>
+                <wp:positionV relativeFrom="paragraph">
+                  <wp:posOffset>827405</wp:posOffset>
+                </wp:positionV>
+                <wp:extent cx="2114550" cy="361950"/>
+                <wp:effectExtent l="0" t="0" r="0" b="0"/>
+                <wp:wrapNone/>
+                <wp:docPr id="7" name="Text Box 7"/>
+                <wp:cNvGraphicFramePr/>
+                <a:graphic xmlns:a="http://schemas.openxmlformats.org/drawingml/2006/main">
+                  <a:graphicData uri="http://schemas.microsoft.com/office/word/2010/wordprocessingShape">
+                    <wps:wsp>
+                      <wps:cNvSpPr txBox="1"/>
+                      <wps:spPr>
+                        <a:xfrm>
+                          <a:off x="0" y="0"/>
+                          <a:ext cx="2114550" cy="361950"/>
+                        </a:xfrm>
+                        <a:prstGeom prst="rect">
+                          <a:avLst/>
+                        </a:prstGeom>
+                        <a:solidFill>
+                          <a:sysClr val="window" lastClr="FFFFFF"/>
+                        </a:solidFill>
+                        <a:ln w="6350">
+                          <a:noFill/>
+                        </a:ln>
+                        <a:effectLst/>
+                      </wps:spPr>
+                      <wps:txbx>
+                        <w:txbxContent>
+                          <w:p>
+                            <w:pPr>
+                              <w:rPr>
+                                <w:rFonts w:ascii="Times New Roman" w:hAnsi="Times New Roman" w:cs="Times New Roman"/>
+                              </w:rPr>
+                            </w:pPr>
+                            <w:r>
+                              <w:rPr>
+                                <w:rFonts w:ascii="Times New Roman" w:hAnsi="Times New Roman" w:cs="Times New Roman"/>
+                              </w:rPr>
+                              <w:t xml:space="preserve">Table </w:t>
+                            </w:r>
+                            <w:r>
+                              <w:rPr>
+                                <w:rFonts w:ascii="Times New Roman" w:hAnsi="Times New Roman" w:cs="Times New Roman"/>
+                              </w:rPr>
+                              <w:t>3</w:t>
+                            </w:r>
+                            <w:r>
+                              <w:rPr>
+                                <w:rFonts w:ascii="Times New Roman" w:hAnsi="Times New Roman" w:cs="Times New Roman"/>
+                              </w:rPr>
+                              <w:t xml:space="preserve"> – </w:t>
+                            </w:r>
+                            <w:r>
+                              <w:rPr>
+                                <w:rFonts w:ascii="Times New Roman" w:hAnsi="Times New Roman" w:cs="Times New Roman"/>
+                              </w:rPr>
+                              <w:t>Compatibility Comparison</w:t>
+                            </w:r>
+                          </w:p>
+                        </w:txbxContent>
+                      </wps:txbx>
+                      <wps:bodyPr rot="0" spcFirstLastPara="0" vertOverflow="overflow" horzOverflow="overflow" vert="horz" wrap="square" lIns="91440" tIns="45720" rIns="91440" bIns="45720" numCol="1" spcCol="0" rtlCol="0" fromWordArt="0" anchor="t" anchorCtr="0" forceAA="0" compatLnSpc="1">
+                        <a:prstTxWarp prst="textNoShape">
+                          <a:avLst/>
+                        </a:prstTxWarp>
+                        <a:noAutofit/>
+                      </wps:bodyPr>
+                    </wps:wsp>
+                  </a:graphicData>
+                </a:graphic>
+                <wp14:sizeRelH relativeFrom="margin">
+                  <wp14:pctWidth>0</wp14:pctWidth>
+                </wp14:sizeRelH>
+                <wp14:sizeRelV relativeFrom="margin">
+                  <wp14:pctHeight>0</wp14:pctHeight>
+                </wp14:sizeRelV>
+              </wp:anchor>
+            </w:drawing>
+          </mc:Choice>
+          <mc:Fallback>
+            <w:pict>
+              <v:shape w14:anchorId="05BE692C" id="Text Box 7" o:spid="_x0000_s1029" type="#_x0000_t202" style="position:absolute;left:0;text-align:left;margin-left:57pt;margin-top:65.15pt;width:166.5pt;height:28.5pt;z-index:251633664;visibility:visible;mso-wrap-style:square;mso-width-percent:0;mso-height-percent:0;mso-wrap-distance-left:9pt;mso-wrap-distance-top:0;mso-wrap-distance-right:9pt;mso-wrap-distance-bottom:0;mso-position-horizontal:absolute;mso-position-horizontal-relative:text;mso-position-vertical:absolute;mso-position-vertical-relative:text;mso-width-percent:0;mso-height-percent:0;mso-width-relative:margin;mso-height-relative:margin;v-text-anchor:top" o:gfxdata="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" fillcolor="window" stroked="f" strokeweight=".5pt">
+                <v:textbox>
+                  <w:txbxContent>
+                    <w:p>
+                      <w:pPr>
+                        <w:rPr>
+                          <w:rFonts w:ascii="Times New Roman" w:hAnsi="Times New Roman" w:cs="Times New Roman"/>
+                        </w:rPr>
+                      </w:pPr>
+                      <w:r>
+                        <w:rPr>
+                          <w:rFonts w:ascii="Times New Roman" w:hAnsi="Times New Roman" w:cs="Times New Roman"/>
+                        </w:rPr>
+                        <w:t xml:space="preserve">Table </w:t>
+                      </w:r>
+                      <w:r>
+                        <w:rPr>
+                          <w:rFonts w:ascii="Times New Roman" w:hAnsi="Times New Roman" w:cs="Times New Roman"/>
+                        </w:rPr>
+                        <w:t>3</w:t>
+                      </w:r>
+                      <w:r>
+                        <w:rPr>
+                          <w:rFonts w:ascii="Times New Roman" w:hAnsi="Times New Roman" w:cs="Times New Roman"/>
+                        </w:rPr>
+                        <w:t xml:space="preserve"> – </w:t>
+                      </w:r>
+                      <w:r>
+                        <w:rPr>
+                          <w:rFonts w:ascii="Times New Roman" w:hAnsi="Times New Roman" w:cs="Times New Roman"/>
+                        </w:rPr>
+                        <w:t>Compatibility Comparison</w:t>
+                      </w:r>
+                    </w:p>
+                  </w:txbxContent>
+                </v:textbox>
+              </v:shape>
+            </w:pict>
+          </mc:Fallback>
+        </mc:AlternateContent>
+      </w:r>
       <w:r>
         <w:rPr>
           <w:rFonts w:ascii="Times New Roman" w:hAnsi="Times New Roman" w:cs="Times New Roman"/>
@@ -3742,8 +4127,6 @@
         </w:rPr>
         <w:t>e to be implemented on any ArduC</w:t>
       </w:r>
-      <w:bookmarkStart w:id="12" w:name="_GoBack"/>
-      <w:bookmarkEnd w:id="12"/>
       <w:r>
         <w:rPr>
           <w:rFonts w:ascii="Times New Roman" w:hAnsi="Times New Roman" w:cs="Times New Roman"/>
@@ -3759,6 +4142,17 @@
         <w:jc w:val="both"/>
         <w:rPr>
           <w:rFonts w:ascii="Times New Roman" w:hAnsi="Times New Roman" w:cs="Times New Roman"/>
+          <w:color w:val="auto"/>
+          <w:sz w:val="24"/>
+          <w:szCs w:val="24"/>
+        </w:rPr>
+      </w:pPr>
+    </w:p>
+    <w:p>
+      <w:pPr>
+        <w:jc w:val="both"/>
+        <w:rPr>
+          <w:rFonts w:ascii="Times New Roman" w:hAnsi="Times New Roman" w:cs="Times New Roman"/>
         </w:rPr>
       </w:pPr>
       <w:r>
@@ -3770,7 +4164,7 @@
           <w:lang w:eastAsia="en-US"/>
         </w:rPr>
         <w:drawing>
-          <wp:inline distT="0" distB="0" distL="0" distR="0" wp14:anchorId="440B6312" wp14:editId="03E48003">
+          <wp:inline distT="0" distB="0" distL="0" distR="0" wp14:anchorId="2BF4BBCE" wp14:editId="3FFE82FA">
             <wp:extent cx="3448050" cy="1533525"/>
             <wp:effectExtent l="0" t="0" r="0" b="9525"/>
             <wp:docPr id="1" name="Picture 1"/>
@@ -3829,7 +4223,7 @@
           <w:szCs w:val="28"/>
         </w:rPr>
       </w:pPr>
-      <w:bookmarkStart w:id="13" w:name="_Toc378085700"/>
+      <w:bookmarkStart w:id="12" w:name="_Toc378085700"/>
       <w:r>
         <w:rPr>
           <w:rFonts w:ascii="Times New Roman" w:hAnsi="Times New Roman" w:cs="Times New Roman"/>
@@ -3838,6 +4232,61 @@
         </w:rPr>
         <w:t>Potential Problems</w:t>
       </w:r>
+      <w:bookmarkEnd w:id="12"/>
+    </w:p>
+    <w:p>
+      <w:pPr>
+        <w:jc w:val="both"/>
+        <w:rPr>
+          <w:rFonts w:ascii="Times New Roman" w:hAnsi="Times New Roman" w:cs="Times New Roman"/>
+          <w:color w:val="auto"/>
+          <w:sz w:val="24"/>
+          <w:szCs w:val="24"/>
+        </w:rPr>
+      </w:pPr>
+      <w:r>
+        <w:rPr>
+          <w:rFonts w:ascii="Times New Roman" w:hAnsi="Times New Roman" w:cs="Times New Roman"/>
+          <w:color w:val="auto"/>
+          <w:sz w:val="24"/>
+          <w:szCs w:val="24"/>
+        </w:rPr>
+        <w:t xml:space="preserve">The following is a list of potential problems we could run into with implementing the IR camera and predetermined path onto the </w:t>
+      </w:r>
+      <w:r>
+        <w:rPr>
+          <w:rFonts w:ascii="Times New Roman" w:hAnsi="Times New Roman" w:cs="Times New Roman"/>
+          <w:color w:val="auto"/>
+          <w:sz w:val="24"/>
+          <w:szCs w:val="24"/>
+        </w:rPr>
+        <w:t>MailBird</w:t>
+      </w:r>
+      <w:r>
+        <w:rPr>
+          <w:rFonts w:ascii="Times New Roman" w:hAnsi="Times New Roman" w:cs="Times New Roman"/>
+          <w:color w:val="auto"/>
+          <w:sz w:val="24"/>
+          <w:szCs w:val="24"/>
+        </w:rPr>
+        <w:t>:</w:t>
+      </w:r>
+    </w:p>
+    <w:p>
+      <w:pPr>
+        <w:pStyle w:val="Heading3"/>
+        <w:jc w:val="both"/>
+        <w:rPr>
+          <w:rFonts w:ascii="Times New Roman" w:hAnsi="Times New Roman" w:cs="Times New Roman"/>
+        </w:rPr>
+      </w:pPr>
+      <w:bookmarkStart w:id="13" w:name="_Toc378085701"/>
+      <w:r>
+        <w:rPr>
+          <w:rFonts w:ascii="Times New Roman" w:hAnsi="Times New Roman" w:cs="Times New Roman"/>
+        </w:rPr>
+        <w:t>Coding limitations</w:t>
+      </w:r>
       <w:bookmarkEnd w:id="13"/>
     </w:p>
     <w:p>
@@ -3857,25 +4306,25 @@
           <w:sz w:val="24"/>
           <w:szCs w:val="24"/>
         </w:rPr>
-        <w:t xml:space="preserve">The following is a list of potential problems we could run into with implementing the IR camera and predetermined path onto the </w:t>
-      </w:r>
-      <w:r>
-        <w:rPr>
-          <w:rFonts w:ascii="Times New Roman" w:hAnsi="Times New Roman" w:cs="Times New Roman"/>
-          <w:color w:val="auto"/>
-          <w:sz w:val="24"/>
-          <w:szCs w:val="24"/>
-        </w:rPr>
-        <w:t>MailBird</w:t>
-      </w:r>
-      <w:r>
-        <w:rPr>
-          <w:rFonts w:ascii="Times New Roman" w:hAnsi="Times New Roman" w:cs="Times New Roman"/>
-          <w:color w:val="auto"/>
-          <w:sz w:val="24"/>
-          <w:szCs w:val="24"/>
-        </w:rPr>
-        <w:t>:</w:t>
+        <w:t xml:space="preserve">Our group as a whole is not familiar yet with Arduino programming and how to respond to </w:t>
+      </w:r>
+      <w:r>
+        <w:rPr>
+          <w:rFonts w:ascii="Times New Roman" w:hAnsi="Times New Roman" w:cs="Times New Roman"/>
+          <w:color w:val="auto"/>
+          <w:sz w:val="24"/>
+          <w:szCs w:val="24"/>
+        </w:rPr>
+        <w:t>the infrared camera on the ArduC</w:t>
+      </w:r>
+      <w:r>
+        <w:rPr>
+          <w:rFonts w:ascii="Times New Roman" w:hAnsi="Times New Roman" w:cs="Times New Roman"/>
+          <w:color w:val="auto"/>
+          <w:sz w:val="24"/>
+          <w:szCs w:val="24"/>
+        </w:rPr>
+        <w:t xml:space="preserve">opter. </w:t>
       </w:r>
     </w:p>
     <w:p>
@@ -3886,12 +4335,13 @@
           <w:rFonts w:ascii="Times New Roman" w:hAnsi="Times New Roman" w:cs="Times New Roman"/>
         </w:rPr>
       </w:pPr>
-      <w:bookmarkStart w:id="14" w:name="_Toc378085701"/>
-      <w:r>
-        <w:rPr>
-          <w:rFonts w:ascii="Times New Roman" w:hAnsi="Times New Roman" w:cs="Times New Roman"/>
-        </w:rPr>
-        <w:t>Coding limitations</w:t>
+      <w:bookmarkStart w:id="14" w:name="_Toc378085702"/>
+      <w:r>
+        <w:rPr>
+          <w:rFonts w:ascii="Times New Roman" w:hAnsi="Times New Roman" w:cs="Times New Roman"/>
+        </w:rPr>
+        <w:lastRenderedPageBreak/>
+        <w:t>Infrared White-out</w:t>
       </w:r>
       <w:bookmarkEnd w:id="14"/>
     </w:p>
@@ -3912,25 +4362,7 @@
           <w:sz w:val="24"/>
           <w:szCs w:val="24"/>
         </w:rPr>
-        <w:t xml:space="preserve">Our group as a whole is not familiar yet with Arduino programming and how to respond to </w:t>
-      </w:r>
-      <w:r>
-        <w:rPr>
-          <w:rFonts w:ascii="Times New Roman" w:hAnsi="Times New Roman" w:cs="Times New Roman"/>
-          <w:color w:val="auto"/>
-          <w:sz w:val="24"/>
-          <w:szCs w:val="24"/>
-        </w:rPr>
-        <w:t>the infrared camera on the ArduC</w:t>
-      </w:r>
-      <w:r>
-        <w:rPr>
-          <w:rFonts w:ascii="Times New Roman" w:hAnsi="Times New Roman" w:cs="Times New Roman"/>
-          <w:color w:val="auto"/>
-          <w:sz w:val="24"/>
-          <w:szCs w:val="24"/>
-        </w:rPr>
-        <w:t xml:space="preserve">opter. </w:t>
+        <w:t>How will the sun affect the IR camera? Will the sun reflect off the ground and cause the camera to see nothing but IR light? If this is the case, one alternative we have considered is building a focal point made out of PVC pipe painted black to block out some of the other light shining into the camera.</w:t>
       </w:r>
     </w:p>
     <w:p>
@@ -3941,12 +4373,12 @@
           <w:rFonts w:ascii="Times New Roman" w:hAnsi="Times New Roman" w:cs="Times New Roman"/>
         </w:rPr>
       </w:pPr>
-      <w:bookmarkStart w:id="15" w:name="_Toc378085702"/>
-      <w:r>
-        <w:rPr>
-          <w:rFonts w:ascii="Times New Roman" w:hAnsi="Times New Roman" w:cs="Times New Roman"/>
-        </w:rPr>
-        <w:t>Infrared White-out</w:t>
+      <w:bookmarkStart w:id="15" w:name="_Toc378085703"/>
+      <w:r>
+        <w:rPr>
+          <w:rFonts w:ascii="Times New Roman" w:hAnsi="Times New Roman" w:cs="Times New Roman"/>
+        </w:rPr>
+        <w:t>Carrying Capacity</w:t>
       </w:r>
       <w:bookmarkEnd w:id="15"/>
     </w:p>
@@ -3967,7 +4399,7 @@
           <w:sz w:val="24"/>
           <w:szCs w:val="24"/>
         </w:rPr>
-        <w:t>How will the sun affect the IR camera? Will the sun reflect off the ground and cause the camera to see nothing but IR light? If this is the case, one alternative we have considered is building a focal point made out of PVC pipe painted black to block out some of the other light shining into the camera.</w:t>
+        <w:t>What is the maximum size package that the Arduino can carry? What is the ratio of increased package weight to battery life? How much power is the camera circuit going to take from the battery?</w:t>
       </w:r>
     </w:p>
     <w:p>
@@ -3978,13 +4410,12 @@
           <w:rFonts w:ascii="Times New Roman" w:hAnsi="Times New Roman" w:cs="Times New Roman"/>
         </w:rPr>
       </w:pPr>
-      <w:bookmarkStart w:id="16" w:name="_Toc378085703"/>
-      <w:r>
-        <w:rPr>
-          <w:rFonts w:ascii="Times New Roman" w:hAnsi="Times New Roman" w:cs="Times New Roman"/>
-        </w:rPr>
-        <w:lastRenderedPageBreak/>
-        <w:t>Carrying Capacity</w:t>
+      <w:bookmarkStart w:id="16" w:name="_Toc378085704"/>
+      <w:r>
+        <w:rPr>
+          <w:rFonts w:ascii="Times New Roman" w:hAnsi="Times New Roman" w:cs="Times New Roman"/>
+        </w:rPr>
+        <w:t>New Buildings</w:t>
       </w:r>
       <w:bookmarkEnd w:id="16"/>
     </w:p>
@@ -4005,7 +4436,25 @@
           <w:sz w:val="24"/>
           <w:szCs w:val="24"/>
         </w:rPr>
-        <w:t>What is the maximum size package that the Arduino can carry? What is the ratio of increased package weight to battery life? How much power is the camera circuit going to take from the battery?</w:t>
+        <w:t>When construction is going on the</w:t>
+      </w:r>
+      <w:r>
+        <w:rPr>
+          <w:rFonts w:ascii="Times New Roman" w:hAnsi="Times New Roman" w:cs="Times New Roman"/>
+          <w:color w:val="auto"/>
+          <w:sz w:val="24"/>
+          <w:szCs w:val="24"/>
+        </w:rPr>
+        <w:t xml:space="preserve"> MailBird</w:t>
+      </w:r>
+      <w:r>
+        <w:rPr>
+          <w:rFonts w:ascii="Times New Roman" w:hAnsi="Times New Roman" w:cs="Times New Roman"/>
+          <w:color w:val="auto"/>
+          <w:sz w:val="24"/>
+          <w:szCs w:val="24"/>
+        </w:rPr>
+        <w:t xml:space="preserve"> will continually have to be reprogrammed due to changes in geography and obstacles like cranes. </w:t>
       </w:r>
     </w:p>
     <w:p>
@@ -4016,69 +4465,14 @@
           <w:rFonts w:ascii="Times New Roman" w:hAnsi="Times New Roman" w:cs="Times New Roman"/>
         </w:rPr>
       </w:pPr>
-      <w:bookmarkStart w:id="17" w:name="_Toc378085704"/>
-      <w:r>
-        <w:rPr>
-          <w:rFonts w:ascii="Times New Roman" w:hAnsi="Times New Roman" w:cs="Times New Roman"/>
-        </w:rPr>
-        <w:t>New Buildings</w:t>
+      <w:bookmarkStart w:id="17" w:name="_Toc378085705"/>
+      <w:r>
+        <w:rPr>
+          <w:rFonts w:ascii="Times New Roman" w:hAnsi="Times New Roman" w:cs="Times New Roman"/>
+        </w:rPr>
+        <w:t>Landing Module</w:t>
       </w:r>
       <w:bookmarkEnd w:id="17"/>
-    </w:p>
-    <w:p>
-      <w:pPr>
-        <w:jc w:val="both"/>
-        <w:rPr>
-          <w:rFonts w:ascii="Times New Roman" w:hAnsi="Times New Roman" w:cs="Times New Roman"/>
-          <w:color w:val="auto"/>
-          <w:sz w:val="24"/>
-          <w:szCs w:val="24"/>
-        </w:rPr>
-      </w:pPr>
-      <w:r>
-        <w:rPr>
-          <w:rFonts w:ascii="Times New Roman" w:hAnsi="Times New Roman" w:cs="Times New Roman"/>
-          <w:color w:val="auto"/>
-          <w:sz w:val="24"/>
-          <w:szCs w:val="24"/>
-        </w:rPr>
-        <w:t>When construction is going on the</w:t>
-      </w:r>
-      <w:r>
-        <w:rPr>
-          <w:rFonts w:ascii="Times New Roman" w:hAnsi="Times New Roman" w:cs="Times New Roman"/>
-          <w:color w:val="auto"/>
-          <w:sz w:val="24"/>
-          <w:szCs w:val="24"/>
-        </w:rPr>
-        <w:t xml:space="preserve"> MailBird</w:t>
-      </w:r>
-      <w:r>
-        <w:rPr>
-          <w:rFonts w:ascii="Times New Roman" w:hAnsi="Times New Roman" w:cs="Times New Roman"/>
-          <w:color w:val="auto"/>
-          <w:sz w:val="24"/>
-          <w:szCs w:val="24"/>
-        </w:rPr>
-        <w:t xml:space="preserve"> will continually have to be reprogrammed due to changes in geography and obstacles like cranes. </w:t>
-      </w:r>
-    </w:p>
-    <w:p>
-      <w:pPr>
-        <w:pStyle w:val="Heading3"/>
-        <w:jc w:val="both"/>
-        <w:rPr>
-          <w:rFonts w:ascii="Times New Roman" w:hAnsi="Times New Roman" w:cs="Times New Roman"/>
-        </w:rPr>
-      </w:pPr>
-      <w:bookmarkStart w:id="18" w:name="_Toc378085705"/>
-      <w:r>
-        <w:rPr>
-          <w:rFonts w:ascii="Times New Roman" w:hAnsi="Times New Roman" w:cs="Times New Roman"/>
-        </w:rPr>
-        <w:t>Landing Module</w:t>
-      </w:r>
-      <w:bookmarkEnd w:id="18"/>
       <w:r>
         <w:rPr>
           <w:rFonts w:ascii="Times New Roman" w:hAnsi="Times New Roman" w:cs="Times New Roman"/>
@@ -4117,7 +4511,7 @@
           <w:szCs w:val="28"/>
         </w:rPr>
       </w:pPr>
-      <w:bookmarkStart w:id="19" w:name="_Toc378085706"/>
+      <w:bookmarkStart w:id="18" w:name="_Toc378085706"/>
       <w:r>
         <w:rPr>
           <w:rFonts w:ascii="Times New Roman" w:hAnsi="Times New Roman" w:cs="Times New Roman"/>
@@ -4126,7 +4520,7 @@
         </w:rPr>
         <w:t>Market Constraints</w:t>
       </w:r>
-      <w:bookmarkEnd w:id="19"/>
+      <w:bookmarkEnd w:id="18"/>
     </w:p>
     <w:p>
       <w:pPr>
@@ -4183,77 +4577,254 @@
           <w:sz w:val="24"/>
           <w:szCs w:val="24"/>
         </w:rPr>
-        <w:t xml:space="preserve">most be designed with the idea of profitability. With an low investment cost for the entire system and even less when equipping the tracking module to an already built Arduino based delivery system the MailBird is easily and cheaply integrated into any delivery role. However the true gain comes from savings in labor and fuel costs. The MailBird is completely electric requiring only to be charged after every fifteen minutes of flight time. </w:t>
-      </w:r>
-      <w:proofErr w:type="spellStart"/>
-      <w:r>
-        <w:rPr>
-          <w:rFonts w:ascii="Times New Roman" w:hAnsi="Times New Roman" w:cs="Times New Roman"/>
-          <w:color w:val="auto"/>
-          <w:sz w:val="24"/>
-          <w:szCs w:val="24"/>
-        </w:rPr>
-        <w:t>LiPo</w:t>
-      </w:r>
-      <w:proofErr w:type="spellEnd"/>
-      <w:r>
-        <w:rPr>
-          <w:rFonts w:ascii="Times New Roman" w:hAnsi="Times New Roman" w:cs="Times New Roman"/>
-          <w:color w:val="auto"/>
-          <w:sz w:val="24"/>
-          <w:szCs w:val="24"/>
-        </w:rPr>
-        <w:t xml:space="preserve"> batteries power the system mainly due to their power to weight ratio, but also because they hold long battery life up to 1000 charge cycles and a cheap replacement cost. With a designed ten minute flight radius and instantaneous delivery the MailBird is designed to increase the productivity and satisfaction of an entire campus.</w:t>
-      </w:r>
-    </w:p>
-    <w:p>
-      <w:pPr>
-        <w:jc w:val="both"/>
-        <w:rPr>
-          <w:rFonts w:ascii="Times New Roman" w:hAnsi="Times New Roman" w:cs="Times New Roman"/>
-          <w:color w:val="auto"/>
-          <w:sz w:val="24"/>
-          <w:szCs w:val="24"/>
-        </w:rPr>
-      </w:pPr>
-      <w:r>
-        <w:rPr>
-          <w:rFonts w:ascii="Times New Roman" w:hAnsi="Times New Roman" w:cs="Times New Roman"/>
-          <w:color w:val="auto"/>
-          <w:sz w:val="24"/>
-          <w:szCs w:val="24"/>
-        </w:rPr>
-        <w:t>The system is designed to be manufactured as two separate components that when combined make up the complete MailBird delivery system. The first component is the landing sensor and algorithm which are simply manufactured on a printed circuit board to be attached to a number of autonomous delivery vehicles. The second component, the quadcopter requires human interaction to manufacture and test. Combining the two components using I/O ports on the Arduino based flight controller completes the MailBird delivery system. The final step for user compatibility requires developing delivery routes to fit each campus setting.</w:t>
-      </w:r>
-    </w:p>
-    <w:p>
-      <w:pPr>
-        <w:jc w:val="both"/>
-        <w:rPr>
-          <w:rFonts w:ascii="Times New Roman" w:hAnsi="Times New Roman" w:cs="Times New Roman"/>
-          <w:color w:val="auto"/>
-          <w:sz w:val="24"/>
-          <w:szCs w:val="24"/>
-        </w:rPr>
-      </w:pPr>
-      <w:r>
-        <w:rPr>
-          <w:rFonts w:ascii="Times New Roman" w:hAnsi="Times New Roman" w:cs="Times New Roman"/>
-          <w:color w:val="auto"/>
-          <w:sz w:val="24"/>
-          <w:szCs w:val="24"/>
-        </w:rPr>
-        <w:t xml:space="preserve">Considerations when designing delivery routes on heavily populated campuses include avoiding densely foot traffic areas as well as developing delivery schedules around times with high pedestrian activity. The most dangerous aspect of the system to human safety is </w:t>
-      </w:r>
-      <w:r>
-        <w:rPr>
-          <w:rFonts w:ascii="Times New Roman" w:hAnsi="Times New Roman" w:cs="Times New Roman"/>
-          <w:color w:val="auto"/>
-          <w:sz w:val="24"/>
-          <w:szCs w:val="24"/>
+        <w:t>most be designed with the idea of profitability. With an low investment cost for the entire system and even less when equipping the tracking module to an already built Arduino based delivery system the MailBird is easily and cheaply integrated into any delivery role. However the true gain comes from savings in labor and fuel costs. The MailBird is completely electric requiring only to be charged after every fifteen minutes of flight time. LiPo batteries power the system mainly due to their power to weight ratio, but also because they hold long battery life up to 1000 charge cycles and a cheap replacement cost. With a designed ten minute flight radius and instantaneous delivery the MailBird is designed to increase the productivity and satisfaction of an entire campus.</w:t>
+      </w:r>
+    </w:p>
+    <w:p>
+      <w:pPr>
+        <w:jc w:val="both"/>
+        <w:rPr>
+          <w:rFonts w:ascii="Times New Roman" w:hAnsi="Times New Roman" w:cs="Times New Roman"/>
+          <w:color w:val="auto"/>
+          <w:sz w:val="24"/>
+          <w:szCs w:val="24"/>
+        </w:rPr>
+      </w:pPr>
+      <w:r>
+        <w:rPr>
+          <w:rFonts w:ascii="Times New Roman" w:hAnsi="Times New Roman" w:cs="Times New Roman"/>
+          <w:noProof/>
+          <w:color w:val="auto"/>
+          <w:sz w:val="24"/>
+          <w:szCs w:val="24"/>
+          <w:lang w:eastAsia="en-US"/>
         </w:rPr>
         <w:lastRenderedPageBreak/>
-        <w:t>the four propellers approaching speeds of 1090rpm which provide lift and maneuverability for the MailBird. Propeller guards have been added into the quadcopter design in an attempt to prevent any incident.</w:t>
+        <mc:AlternateContent>
+          <mc:Choice Requires="wps">
+            <w:drawing>
+              <wp:anchor distT="0" distB="0" distL="114300" distR="114300" simplePos="0" relativeHeight="251686912" behindDoc="0" locked="0" layoutInCell="1" allowOverlap="1" wp14:anchorId="69308561" wp14:editId="2D5C4765">
+                <wp:simplePos x="0" y="0"/>
+                <wp:positionH relativeFrom="column">
+                  <wp:posOffset>1743074</wp:posOffset>
+                </wp:positionH>
+                <wp:positionV relativeFrom="paragraph">
+                  <wp:posOffset>4305300</wp:posOffset>
+                </wp:positionV>
+                <wp:extent cx="2181225" cy="361950"/>
+                <wp:effectExtent l="0" t="0" r="9525" b="0"/>
+                <wp:wrapNone/>
+                <wp:docPr id="9" name="Text Box 9"/>
+                <wp:cNvGraphicFramePr/>
+                <a:graphic xmlns:a="http://schemas.openxmlformats.org/drawingml/2006/main">
+                  <a:graphicData uri="http://schemas.microsoft.com/office/word/2010/wordprocessingShape">
+                    <wps:wsp>
+                      <wps:cNvSpPr txBox="1"/>
+                      <wps:spPr>
+                        <a:xfrm>
+                          <a:off x="0" y="0"/>
+                          <a:ext cx="2181225" cy="361950"/>
+                        </a:xfrm>
+                        <a:prstGeom prst="rect">
+                          <a:avLst/>
+                        </a:prstGeom>
+                        <a:solidFill>
+                          <a:sysClr val="window" lastClr="FFFFFF"/>
+                        </a:solidFill>
+                        <a:ln w="6350">
+                          <a:noFill/>
+                        </a:ln>
+                        <a:effectLst/>
+                      </wps:spPr>
+                      <wps:txbx>
+                        <w:txbxContent>
+                          <w:p>
+                            <w:pPr>
+                              <w:rPr>
+                                <w:rFonts w:ascii="Times New Roman" w:hAnsi="Times New Roman" w:cs="Times New Roman"/>
+                              </w:rPr>
+                            </w:pPr>
+                            <w:r>
+                              <w:rPr>
+                                <w:rFonts w:ascii="Times New Roman" w:hAnsi="Times New Roman" w:cs="Times New Roman"/>
+                              </w:rPr>
+                              <w:t>Figure 1 – Landing Module Schematic</w:t>
+                            </w:r>
+                          </w:p>
+                        </w:txbxContent>
+                      </wps:txbx>
+                      <wps:bodyPr rot="0" spcFirstLastPara="0" vertOverflow="overflow" horzOverflow="overflow" vert="horz" wrap="square" lIns="91440" tIns="45720" rIns="91440" bIns="45720" numCol="1" spcCol="0" rtlCol="0" fromWordArt="0" anchor="t" anchorCtr="0" forceAA="0" compatLnSpc="1">
+                        <a:prstTxWarp prst="textNoShape">
+                          <a:avLst/>
+                        </a:prstTxWarp>
+                        <a:noAutofit/>
+                      </wps:bodyPr>
+                    </wps:wsp>
+                  </a:graphicData>
+                </a:graphic>
+                <wp14:sizeRelH relativeFrom="margin">
+                  <wp14:pctWidth>0</wp14:pctWidth>
+                </wp14:sizeRelH>
+                <wp14:sizeRelV relativeFrom="margin">
+                  <wp14:pctHeight>0</wp14:pctHeight>
+                </wp14:sizeRelV>
+              </wp:anchor>
+            </w:drawing>
+          </mc:Choice>
+          <mc:Fallback>
+            <w:pict>
+              <v:shape w14:anchorId="69308561" id="Text Box 9" o:spid="_x0000_s1030" type="#_x0000_t202" style="position:absolute;left:0;text-align:left;margin-left:137.25pt;margin-top:339pt;width:171.75pt;height:28.5pt;z-index:251686912;visibility:visible;mso-wrap-style:square;mso-width-percent:0;mso-height-percent:0;mso-wrap-distance-left:9pt;mso-wrap-distance-top:0;mso-wrap-distance-right:9pt;mso-wrap-distance-bottom:0;mso-position-horizontal:absolute;mso-position-horizontal-relative:text;mso-position-vertical:absolute;mso-position-vertical-relative:text;mso-width-percent:0;mso-height-percent:0;mso-width-relative:margin;mso-height-relative:margin;v-text-anchor:top" o:gfxdata="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" fillcolor="window" stroked="f" strokeweight=".5pt">
+                <v:textbox>
+                  <w:txbxContent>
+                    <w:p>
+                      <w:pPr>
+                        <w:rPr>
+                          <w:rFonts w:ascii="Times New Roman" w:hAnsi="Times New Roman" w:cs="Times New Roman"/>
+                        </w:rPr>
+                      </w:pPr>
+                      <w:r>
+                        <w:rPr>
+                          <w:rFonts w:ascii="Times New Roman" w:hAnsi="Times New Roman" w:cs="Times New Roman"/>
+                        </w:rPr>
+                        <w:t>Figure 1 – Landing Module Schematic</w:t>
+                      </w:r>
+                    </w:p>
+                  </w:txbxContent>
+                </v:textbox>
+              </v:shape>
+            </w:pict>
+          </mc:Fallback>
+        </mc:AlternateContent>
+      </w:r>
+      <w:r>
+        <w:rPr>
+          <w:rFonts w:ascii="Times New Roman" w:hAnsi="Times New Roman" w:cs="Times New Roman"/>
+          <w:noProof/>
+          <w:color w:val="auto"/>
+          <w:sz w:val="24"/>
+          <w:szCs w:val="24"/>
+          <w:lang w:eastAsia="en-US"/>
+        </w:rPr>
+        <w:drawing>
+          <wp:anchor distT="0" distB="0" distL="114300" distR="114300" simplePos="0" relativeHeight="251684864" behindDoc="0" locked="0" layoutInCell="1" allowOverlap="1" wp14:anchorId="3DDD560F" wp14:editId="560A77DC">
+            <wp:simplePos x="0" y="0"/>
+            <wp:positionH relativeFrom="column">
+              <wp:posOffset>200025</wp:posOffset>
+            </wp:positionH>
+            <wp:positionV relativeFrom="paragraph">
+              <wp:posOffset>1697990</wp:posOffset>
+            </wp:positionV>
+            <wp:extent cx="5075555" cy="2743200"/>
+            <wp:effectExtent l="0" t="0" r="0" b="0"/>
+            <wp:wrapTopAndBottom/>
+            <wp:docPr id="8" name="Picture 8"/>
+            <wp:cNvGraphicFramePr>
+              <a:graphicFrameLocks xmlns:a="http://schemas.openxmlformats.org/drawingml/2006/main" noChangeAspect="1"/>
+            </wp:cNvGraphicFramePr>
+            <a:graphic xmlns:a="http://schemas.openxmlformats.org/drawingml/2006/main">
+              <a:graphicData uri="http://schemas.openxmlformats.org/drawingml/2006/picture">
+                <pic:pic xmlns:pic="http://schemas.openxmlformats.org/drawingml/2006/picture">
+                  <pic:nvPicPr>
+                    <pic:cNvPr id="8" name="WiiSensorSchematic.jpg"/>
+                    <pic:cNvPicPr/>
+                  </pic:nvPicPr>
+                  <pic:blipFill rotWithShape="1">
+                    <a:blip r:embed="rId16">
+                      <a:extLst>
+                        <a:ext uri="{28A0092B-C50C-407E-A947-70E740481C1C}">
+                          <a14:useLocalDpi xmlns:a14="http://schemas.microsoft.com/office/drawing/2010/main" val="0"/>
+                        </a:ext>
+                      </a:extLst>
+                    </a:blip>
+                    <a:srcRect l="11327" t="16328" r="12621" b="30505"/>
+                    <a:stretch/>
+                  </pic:blipFill>
+                  <pic:spPr bwMode="auto">
+                    <a:xfrm>
+                      <a:off x="0" y="0"/>
+                      <a:ext cx="5075555" cy="2743200"/>
+                    </a:xfrm>
+                    <a:prstGeom prst="rect">
+                      <a:avLst/>
+                    </a:prstGeom>
+                    <a:ln>
+                      <a:noFill/>
+                    </a:ln>
+                    <a:extLst>
+                      <a:ext uri="{53640926-AAD7-44D8-BBD7-CCE9431645EC}">
+                        <a14:shadowObscured xmlns:a14="http://schemas.microsoft.com/office/drawing/2010/main"/>
+                      </a:ext>
+                    </a:extLst>
+                  </pic:spPr>
+                </pic:pic>
+              </a:graphicData>
+            </a:graphic>
+            <wp14:sizeRelH relativeFrom="margin">
+              <wp14:pctWidth>0</wp14:pctWidth>
+            </wp14:sizeRelH>
+            <wp14:sizeRelV relativeFrom="margin">
+              <wp14:pctHeight>0</wp14:pctHeight>
+            </wp14:sizeRelV>
+          </wp:anchor>
+        </w:drawing>
+      </w:r>
+      <w:r>
+        <w:rPr>
+          <w:rFonts w:ascii="Times New Roman" w:hAnsi="Times New Roman" w:cs="Times New Roman"/>
+          <w:color w:val="auto"/>
+          <w:sz w:val="24"/>
+          <w:szCs w:val="24"/>
+        </w:rPr>
+        <w:t>The system is designed to be manufactured as two separate components that when combined make up the complete MailBird delivery system. The first component is the landing sensor and algorithm which are simply manufactured on a printed circuit board to be attached to a number of autonomous delivery vehicles.</w:t>
+      </w:r>
+      <w:r>
+        <w:rPr>
+          <w:rFonts w:ascii="Times New Roman" w:hAnsi="Times New Roman" w:cs="Times New Roman"/>
+          <w:color w:val="auto"/>
+          <w:sz w:val="24"/>
+          <w:szCs w:val="24"/>
+        </w:rPr>
+        <w:t xml:space="preserve">  A schematic of the landing module is included in Figure 1.</w:t>
+      </w:r>
+      <w:r>
+        <w:rPr>
+          <w:rFonts w:ascii="Times New Roman" w:hAnsi="Times New Roman" w:cs="Times New Roman"/>
+          <w:color w:val="auto"/>
+          <w:sz w:val="24"/>
+          <w:szCs w:val="24"/>
+        </w:rPr>
+        <w:t xml:space="preserve"> The second component, the quadcopter requires human interaction to manufacture and test. Combining the two components using I/O ports on the Arduino based flight controller completes the MailBird delivery system. The final step for user compatibility requires developing delivery routes to fit each campus setting.</w:t>
+      </w:r>
+    </w:p>
+    <w:p>
+      <w:pPr>
+        <w:jc w:val="both"/>
+        <w:rPr>
+          <w:rFonts w:ascii="Times New Roman" w:hAnsi="Times New Roman" w:cs="Times New Roman"/>
+          <w:color w:val="auto"/>
+          <w:sz w:val="24"/>
+          <w:szCs w:val="24"/>
+        </w:rPr>
+      </w:pPr>
+    </w:p>
+    <w:p>
+      <w:pPr>
+        <w:jc w:val="both"/>
+        <w:rPr>
+          <w:rFonts w:ascii="Times New Roman" w:hAnsi="Times New Roman" w:cs="Times New Roman"/>
+          <w:color w:val="auto"/>
+          <w:sz w:val="24"/>
+          <w:szCs w:val="24"/>
+        </w:rPr>
+      </w:pPr>
+      <w:r>
+        <w:rPr>
+          <w:rFonts w:ascii="Times New Roman" w:hAnsi="Times New Roman" w:cs="Times New Roman"/>
+          <w:color w:val="auto"/>
+          <w:sz w:val="24"/>
+          <w:szCs w:val="24"/>
+        </w:rPr>
+        <w:t>Considerations when designing delivery routes on heavily populated campuses include avoiding densely foot traffic areas as well as developing delivery schedules around times with high pedestrian activity. The most dangerous aspect of the system to human safety is the four propellers approaching speeds of 1090rpm which provide lift and maneuverability for the MailBird. Propeller guards have been added into the quadcopter design in an attempt to prevent any incident.</w:t>
       </w:r>
     </w:p>
     <w:p>
@@ -4313,6 +4884,7 @@
           <w:sz w:val="24"/>
           <w:szCs w:val="24"/>
         </w:rPr>
+        <w:lastRenderedPageBreak/>
         <w:t>However, it is not only the minds of the public that must be convinced of its safety and ethics, the design is also largely shaped by politics and government regulations. Recently with allegations of the government’s invasion of privacy and the fear of drones being folded into this spying scheme there is a fine line to what robots can be designed to do. The MailBird design does not contain a video camera that could be used for unwanted data acquisition. If not handled correctly it may be equipped with aftermarket components for unwanted militarization or espionage. The MailBird is designed to calculate accurate altitude information in order to abide by FFA airspace regulations and remain on a level legal for RC vehicles.</w:t>
       </w:r>
     </w:p>
@@ -4327,7 +4899,7 @@
           <w:szCs w:val="28"/>
         </w:rPr>
       </w:pPr>
-      <w:bookmarkStart w:id="20" w:name="_Toc378085707"/>
+      <w:bookmarkStart w:id="19" w:name="_Toc378085707"/>
       <w:r>
         <w:rPr>
           <w:rFonts w:ascii="Times New Roman" w:hAnsi="Times New Roman" w:cs="Times New Roman"/>
@@ -4336,7 +4908,7 @@
         </w:rPr>
         <w:t>Design Standards</w:t>
       </w:r>
-      <w:bookmarkEnd w:id="20"/>
+      <w:bookmarkEnd w:id="19"/>
     </w:p>
     <w:p>
       <w:pPr>
@@ -4513,7 +5085,7 @@
           <w:sz w:val="32"/>
         </w:rPr>
       </w:pPr>
-      <w:bookmarkStart w:id="21" w:name="_Toc378085708"/>
+      <w:bookmarkStart w:id="20" w:name="_Toc378085708"/>
       <w:r>
         <w:rPr>
           <w:rFonts w:ascii="Times New Roman" w:hAnsi="Times New Roman" w:cs="Times New Roman"/>
@@ -4531,7 +5103,7 @@
         </w:rPr>
         <w:t>Management Approach</w:t>
       </w:r>
-      <w:bookmarkEnd w:id="21"/>
+      <w:bookmarkEnd w:id="20"/>
     </w:p>
     <w:p>
       <w:pPr>
@@ -4558,67 +5130,7 @@
           <w:sz w:val="24"/>
           <w:szCs w:val="24"/>
         </w:rPr>
-        <w:t xml:space="preserve">ab meeting times are Monday from 2-5 PM, Tuesday from 3-6 PM, and Wednesday from 3-5 PM.  The design process is divided into two, six-week long cycles.  Each cycle is divided into week-long management iterations.  Wednesday marks the beginning </w:t>
-      </w:r>
-      <w:proofErr w:type="gramStart"/>
-      <w:r>
-        <w:rPr>
-          <w:rFonts w:ascii="Times New Roman" w:hAnsi="Times New Roman" w:cs="Times New Roman"/>
-          <w:color w:val="auto"/>
-          <w:sz w:val="24"/>
-          <w:szCs w:val="24"/>
-        </w:rPr>
-        <w:t>of each iteration</w:t>
-      </w:r>
-      <w:proofErr w:type="gramEnd"/>
-      <w:r>
-        <w:rPr>
-          <w:rFonts w:ascii="Times New Roman" w:hAnsi="Times New Roman" w:cs="Times New Roman"/>
-          <w:color w:val="auto"/>
-          <w:sz w:val="24"/>
-          <w:szCs w:val="24"/>
-        </w:rPr>
-        <w:t xml:space="preserve">, and the first part of Wednesday’s meeting will be to plan out what can be accomplished within the week.  At the end of the iteration, on Tuesday, we will generate a summary from the minutes and </w:t>
-      </w:r>
-      <w:proofErr w:type="spellStart"/>
-      <w:r>
-        <w:rPr>
-          <w:rFonts w:ascii="Times New Roman" w:hAnsi="Times New Roman" w:cs="Times New Roman"/>
-          <w:color w:val="auto"/>
-          <w:sz w:val="24"/>
-          <w:szCs w:val="24"/>
-        </w:rPr>
-        <w:t>GitHub</w:t>
-      </w:r>
-      <w:proofErr w:type="spellEnd"/>
-      <w:r>
-        <w:rPr>
-          <w:rFonts w:ascii="Times New Roman" w:hAnsi="Times New Roman" w:cs="Times New Roman"/>
-          <w:color w:val="auto"/>
-          <w:sz w:val="24"/>
-          <w:szCs w:val="24"/>
-        </w:rPr>
-        <w:t xml:space="preserve"> task tracking to create a weekly status report.  Decisions are made by majority consensus. At the beginning of each cycle, we will use the first meeting to plan out what needs to be done and then create associated tasks in our </w:t>
-      </w:r>
-      <w:proofErr w:type="spellStart"/>
-      <w:r>
-        <w:rPr>
-          <w:rFonts w:ascii="Times New Roman" w:hAnsi="Times New Roman" w:cs="Times New Roman"/>
-          <w:color w:val="auto"/>
-          <w:sz w:val="24"/>
-          <w:szCs w:val="24"/>
-        </w:rPr>
-        <w:t>GitHub</w:t>
-      </w:r>
-      <w:proofErr w:type="spellEnd"/>
-      <w:r>
-        <w:rPr>
-          <w:rFonts w:ascii="Times New Roman" w:hAnsi="Times New Roman" w:cs="Times New Roman"/>
-          <w:color w:val="auto"/>
-          <w:sz w:val="24"/>
-          <w:szCs w:val="24"/>
-        </w:rPr>
-        <w:t xml:space="preserve"> project. Each team member will be assigned tasks to complete by a given deadline.  During each meeting, we will take the first 10 minutes to describe what we’re trying to accomplish, and our intended solutions.  This will be a time for the team to collaborate and share ideas.</w:t>
+        <w:t>ab meeting times are Monday from 2-5 PM, Tuesday from 3-6 PM, and Wednesday from 3-5 PM.  The design process is divided into two, six-week long cycles.  Each cycle is divided into week-long management iterations.  Wednesday marks the beginning of each iteration, and the first part of Wednesday’s meeting will be to plan out what can be accomplished within the week.  At the end of the iteration, on Tuesday, we will generate a summary from the minutes and GitHub task tracking to create a weekly status report.  Decisions are made by majority consensus. At the beginning of each cycle, we will use the first meeting to plan out what needs to be done and then create associated tasks in our GitHub project. Each team member will be assigned tasks to complete by a given deadline.  During each meeting, we will take the first 10 minutes to describe what we’re trying to accomplish, and our intended solutions.  This will be a time for the team to collaborate and share ideas.</w:t>
       </w:r>
       <w:r>
         <w:rPr>
@@ -4637,46 +5149,7 @@
           <w:szCs w:val="24"/>
         </w:rPr>
         <w:br/>
-      </w:r>
-      <w:proofErr w:type="spellStart"/>
-      <w:r>
-        <w:rPr>
-          <w:rFonts w:ascii="Times New Roman" w:hAnsi="Times New Roman" w:cs="Times New Roman"/>
-          <w:color w:val="auto"/>
-          <w:sz w:val="24"/>
-          <w:szCs w:val="24"/>
-        </w:rPr>
-        <w:t>GitHub</w:t>
-      </w:r>
-      <w:proofErr w:type="spellEnd"/>
-      <w:r>
-        <w:rPr>
-          <w:rFonts w:ascii="Times New Roman" w:hAnsi="Times New Roman" w:cs="Times New Roman"/>
-          <w:color w:val="auto"/>
-          <w:sz w:val="24"/>
-          <w:szCs w:val="24"/>
-        </w:rPr>
-        <w:t xml:space="preserve"> will be used as both the primary method of communication and activity tracking. Tasks will be created and heavily organized so that there is a clear measure of progress and completion percentage.  Each task description will have criterion for task completion and the </w:t>
-      </w:r>
-      <w:proofErr w:type="spellStart"/>
-      <w:r>
-        <w:rPr>
-          <w:rFonts w:ascii="Times New Roman" w:hAnsi="Times New Roman" w:cs="Times New Roman"/>
-          <w:color w:val="auto"/>
-          <w:sz w:val="24"/>
-          <w:szCs w:val="24"/>
-        </w:rPr>
-        <w:t>filepath</w:t>
-      </w:r>
-      <w:proofErr w:type="spellEnd"/>
-      <w:r>
-        <w:rPr>
-          <w:rFonts w:ascii="Times New Roman" w:hAnsi="Times New Roman" w:cs="Times New Roman"/>
-          <w:color w:val="auto"/>
-          <w:sz w:val="24"/>
-          <w:szCs w:val="24"/>
-        </w:rPr>
-        <w:t xml:space="preserve"> for each associated file for the task. When work has been done on a task, a comment should be added stating progress and the description updated to show the status of the task.  Once all completion points are accomplished, the task should be closed.</w:t>
+        <w:t>GitHub will be used as both the primary method of communication and activity tracking. Tasks will be created and heavily organized so that there is a clear measure of progress and completion percentage.  Each task description will have criterion for task completion and the filepath for each associated file for the task. When work has been done on a task, a comment should be added stating progress and the description updated to show the status of the task.  Once all completion points are accomplished, the task should be closed.</w:t>
       </w:r>
       <w:r>
         <w:rPr>
@@ -4695,47 +5168,7 @@
           <w:szCs w:val="24"/>
         </w:rPr>
         <w:br/>
-        <w:t xml:space="preserve">Minutes will be taken during the first 10 minutes of each meeting and then gleaned from the </w:t>
-      </w:r>
-      <w:proofErr w:type="spellStart"/>
-      <w:r>
-        <w:rPr>
-          <w:rFonts w:ascii="Times New Roman" w:hAnsi="Times New Roman" w:cs="Times New Roman"/>
-          <w:color w:val="auto"/>
-          <w:sz w:val="24"/>
-          <w:szCs w:val="24"/>
-        </w:rPr>
-        <w:t>GitHub</w:t>
-      </w:r>
-      <w:proofErr w:type="spellEnd"/>
-      <w:r>
-        <w:rPr>
-          <w:rFonts w:ascii="Times New Roman" w:hAnsi="Times New Roman" w:cs="Times New Roman"/>
-          <w:color w:val="auto"/>
-          <w:sz w:val="24"/>
-          <w:szCs w:val="24"/>
-        </w:rPr>
-        <w:t xml:space="preserve"> task comments.  This will keep our team updating the </w:t>
-      </w:r>
-      <w:proofErr w:type="spellStart"/>
-      <w:r>
-        <w:rPr>
-          <w:rFonts w:ascii="Times New Roman" w:hAnsi="Times New Roman" w:cs="Times New Roman"/>
-          <w:color w:val="auto"/>
-          <w:sz w:val="24"/>
-          <w:szCs w:val="24"/>
-        </w:rPr>
-        <w:t>GitHub</w:t>
-      </w:r>
-      <w:proofErr w:type="spellEnd"/>
-      <w:r>
-        <w:rPr>
-          <w:rFonts w:ascii="Times New Roman" w:hAnsi="Times New Roman" w:cs="Times New Roman"/>
-          <w:color w:val="auto"/>
-          <w:sz w:val="24"/>
-          <w:szCs w:val="24"/>
-        </w:rPr>
-        <w:t xml:space="preserve"> regularly and descriptively.  </w:t>
+        <w:t xml:space="preserve">Minutes will be taken during the first 10 minutes of each meeting and then gleaned from the GitHub task comments.  This will keep our team updating the GitHub regularly and descriptively.  </w:t>
       </w:r>
     </w:p>
     <w:p>
@@ -4748,7 +5181,7 @@
           <w:sz w:val="32"/>
         </w:rPr>
       </w:pPr>
-      <w:bookmarkStart w:id="22" w:name="_Toc378085709"/>
+      <w:bookmarkStart w:id="21" w:name="_Toc378085709"/>
       <w:r>
         <w:rPr>
           <w:rFonts w:ascii="Times New Roman" w:hAnsi="Times New Roman" w:cs="Times New Roman"/>
@@ -4765,7 +5198,7 @@
         </w:rPr>
         <w:t>Budget</w:t>
       </w:r>
-      <w:bookmarkEnd w:id="22"/>
+      <w:bookmarkEnd w:id="21"/>
     </w:p>
     <w:p>
       <w:pPr>
@@ -4785,6 +5218,15 @@
           <w:szCs w:val="24"/>
         </w:rPr>
         <w:t>The most expensive component of the project is the quadcopter. As one of the team members already owns a custom-built quadcopter, he lent it to the team for the project, which significantly reduces costs. The costs of the project were therefore divided into a few general areas: the guidance module (detects the LEDs on the landing pad in order to precisely land the quadcopter), the landing pad (the base on which the quadcopter lands, which simulates a mailbox), the drop mechanism (used to carry mail), replacement parts for the quadcopter (to replace components that may be damaged while testing the senior design project), and a couple categories for other costs (such as shipping or extra parts). The estimated costs for the above categories came to approximately 72% of the available funds for the project (available funds calculated assuming a $50 contribution by each team member), which left 28% of the available funds for unforeseen expenses.</w:t>
+      </w:r>
+      <w:r>
+        <w:rPr>
+          <w:rFonts w:ascii="Times New Roman" w:hAnsi="Times New Roman" w:cs="Times New Roman"/>
+          <w:color w:val="auto"/>
+          <w:sz w:val="24"/>
+          <w:szCs w:val="24"/>
+        </w:rPr>
+        <w:t xml:space="preserve">  A detailed view of the project budget can be seen in Appendix I.</w:t>
       </w:r>
     </w:p>
     <w:p>
@@ -4797,7 +5239,7 @@
           <w:sz w:val="32"/>
         </w:rPr>
       </w:pPr>
-      <w:bookmarkStart w:id="23" w:name="_Toc378085710"/>
+      <w:bookmarkStart w:id="22" w:name="_Toc378085710"/>
       <w:r>
         <w:rPr>
           <w:rFonts w:ascii="Times New Roman" w:hAnsi="Times New Roman" w:cs="Times New Roman"/>
@@ -4815,7 +5257,7 @@
         </w:rPr>
         <w:t>Timeline</w:t>
       </w:r>
-      <w:bookmarkEnd w:id="23"/>
+      <w:bookmarkEnd w:id="22"/>
     </w:p>
     <w:p>
       <w:pPr>
@@ -4835,6 +5277,15 @@
         </w:rPr>
         <w:t>The proposal is to be completed by January 22. A working prototype of the guidance module camera shall be used during the proposal to demonstrate that the camera can detect infrared lights and position them relative to each other, an integral component of the precision landing portion of the project. A complete working prototype of the mail drone will be complete by the end of February. The rest of Cycle 1 (which ends March 6) consists of preparing the report and presentation for the cycle. Cycle 2 shall consist of finalizing the project, writing the user manual, and preparing the presentation and display for the Senior Design Fair.</w:t>
       </w:r>
+      <w:r>
+        <w:rPr>
+          <w:rFonts w:ascii="Times New Roman" w:hAnsi="Times New Roman" w:cs="Times New Roman"/>
+          <w:color w:val="auto"/>
+          <w:sz w:val="24"/>
+          <w:szCs w:val="24"/>
+        </w:rPr>
+        <w:t xml:space="preserve">  A detailed view of the project timeline can be seen in Appendix II.</w:t>
+      </w:r>
     </w:p>
     <w:p>
       <w:pPr>
@@ -4846,7 +5297,7 @@
           <w:sz w:val="32"/>
         </w:rPr>
       </w:pPr>
-      <w:bookmarkStart w:id="24" w:name="_Toc378085711"/>
+      <w:bookmarkStart w:id="23" w:name="_Toc378085711"/>
       <w:r>
         <w:rPr>
           <w:rFonts w:ascii="Times New Roman" w:hAnsi="Times New Roman" w:cs="Times New Roman"/>
@@ -4861,221 +5312,278 @@
           <w:color w:val="007789" w:themeColor="accent1" w:themeShade="BF"/>
           <w:sz w:val="32"/>
         </w:rPr>
-        <w:t xml:space="preserve">Facilities </w:t>
-      </w:r>
-      <w:proofErr w:type="gramStart"/>
+        <w:t>Facilities To Be Used</w:t>
+      </w:r>
+      <w:bookmarkEnd w:id="23"/>
+    </w:p>
+    <w:p>
+      <w:pPr>
+        <w:pStyle w:val="Heading2"/>
+        <w:jc w:val="both"/>
+        <w:rPr>
+          <w:rFonts w:ascii="Times New Roman" w:hAnsi="Times New Roman" w:cs="Times New Roman"/>
+          <w:sz w:val="28"/>
+          <w:szCs w:val="28"/>
+        </w:rPr>
+      </w:pPr>
+      <w:bookmarkStart w:id="24" w:name="_Toc378085712"/>
+      <w:r>
+        <w:rPr>
+          <w:rFonts w:ascii="Times New Roman" w:hAnsi="Times New Roman" w:cs="Times New Roman"/>
+          <w:sz w:val="28"/>
+          <w:szCs w:val="28"/>
+        </w:rPr>
+        <w:t>Design L</w:t>
+      </w:r>
+      <w:r>
+        <w:rPr>
+          <w:rFonts w:ascii="Times New Roman" w:hAnsi="Times New Roman" w:cs="Times New Roman"/>
+          <w:sz w:val="28"/>
+          <w:szCs w:val="28"/>
+        </w:rPr>
+        <w:t>ab</w:t>
+      </w:r>
+      <w:r>
+        <w:rPr>
+          <w:rFonts w:ascii="Times New Roman" w:hAnsi="Times New Roman" w:cs="Times New Roman"/>
+          <w:sz w:val="28"/>
+          <w:szCs w:val="28"/>
+        </w:rPr>
+        <w:t xml:space="preserve"> – Hardware construction</w:t>
+      </w:r>
+      <w:bookmarkEnd w:id="24"/>
+    </w:p>
+    <w:p>
+      <w:pPr>
+        <w:jc w:val="both"/>
+        <w:rPr>
+          <w:rFonts w:ascii="Times New Roman" w:hAnsi="Times New Roman" w:cs="Times New Roman"/>
+          <w:color w:val="auto"/>
+          <w:sz w:val="24"/>
+        </w:rPr>
+      </w:pPr>
+      <w:r>
+        <w:rPr>
+          <w:rFonts w:ascii="Times New Roman" w:hAnsi="Times New Roman" w:cs="Times New Roman"/>
+          <w:color w:val="auto"/>
+          <w:sz w:val="24"/>
+        </w:rPr>
+        <w:t>Development of MailBird</w:t>
+      </w:r>
+      <w:r>
+        <w:rPr>
+          <w:rFonts w:ascii="Times New Roman" w:hAnsi="Times New Roman" w:cs="Times New Roman"/>
+          <w:color w:val="auto"/>
+          <w:sz w:val="24"/>
+        </w:rPr>
+        <w:t xml:space="preserve">’s hardware components </w:t>
+      </w:r>
+      <w:r>
+        <w:rPr>
+          <w:rFonts w:ascii="Times New Roman" w:hAnsi="Times New Roman" w:cs="Times New Roman"/>
+          <w:color w:val="auto"/>
+          <w:sz w:val="24"/>
+        </w:rPr>
+        <w:t xml:space="preserve">will </w:t>
+      </w:r>
+      <w:r>
+        <w:rPr>
+          <w:rFonts w:ascii="Times New Roman" w:hAnsi="Times New Roman" w:cs="Times New Roman"/>
+          <w:color w:val="auto"/>
+          <w:sz w:val="24"/>
+        </w:rPr>
+        <w:t xml:space="preserve">use lab facilities provided by Auburn University. Lab 368, a research lab provided by Dr. Roppel provides the necessary tools to manufacture and test the electrical circuits required to build the APLEM. The lab provides design tools such as bread boards and soldering irons and expendables such as wire, resistors, capacitors etc. The lab will also serve as the primary location to store and </w:t>
+      </w:r>
+      <w:r>
+        <w:rPr>
+          <w:rFonts w:ascii="Times New Roman" w:hAnsi="Times New Roman" w:cs="Times New Roman"/>
+          <w:color w:val="auto"/>
+          <w:sz w:val="24"/>
+        </w:rPr>
+        <w:t>assemble the quadcopter and APEL</w:t>
+      </w:r>
+      <w:r>
+        <w:rPr>
+          <w:rFonts w:ascii="Times New Roman" w:hAnsi="Times New Roman" w:cs="Times New Roman"/>
+          <w:color w:val="auto"/>
+          <w:sz w:val="24"/>
+        </w:rPr>
+        <w:t>M module. The MailBird team (Team 1) has recovered the first workbench on the left wall of 368.</w:t>
+      </w:r>
+    </w:p>
+    <w:p>
+      <w:pPr>
+        <w:pStyle w:val="Heading2"/>
+        <w:jc w:val="both"/>
+        <w:rPr>
+          <w:rFonts w:ascii="Times New Roman" w:hAnsi="Times New Roman" w:cs="Times New Roman"/>
+          <w:sz w:val="28"/>
+          <w:szCs w:val="24"/>
+        </w:rPr>
+      </w:pPr>
+      <w:bookmarkStart w:id="25" w:name="_Toc378085713"/>
+      <w:r>
+        <w:rPr>
+          <w:rFonts w:ascii="Times New Roman" w:hAnsi="Times New Roman" w:cs="Times New Roman"/>
+          <w:sz w:val="28"/>
+          <w:szCs w:val="24"/>
+        </w:rPr>
+        <w:t>Labs 308 &amp; 310</w:t>
+      </w:r>
+      <w:bookmarkEnd w:id="25"/>
+    </w:p>
+    <w:p>
+      <w:pPr>
+        <w:jc w:val="both"/>
+        <w:rPr>
+          <w:rFonts w:ascii="Times New Roman" w:hAnsi="Times New Roman" w:cs="Times New Roman"/>
+          <w:color w:val="auto"/>
+          <w:sz w:val="24"/>
+        </w:rPr>
+      </w:pPr>
+      <w:r>
+        <w:rPr>
+          <w:rFonts w:ascii="Times New Roman" w:hAnsi="Times New Roman" w:cs="Times New Roman"/>
+          <w:color w:val="auto"/>
+          <w:sz w:val="24"/>
+        </w:rPr>
+        <w:t>The computer labs provided by the Auburn University Electrical Engineering Department will be the primary location for software development, team meetings, document preparation, and presentation preparation. The labs provide fast computers with large monitors for group work and software development.</w:t>
+      </w:r>
+    </w:p>
+    <w:p>
+      <w:pPr>
+        <w:pStyle w:val="Heading2"/>
+        <w:jc w:val="both"/>
+        <w:rPr>
+          <w:rFonts w:ascii="Times New Roman" w:hAnsi="Times New Roman" w:cs="Times New Roman"/>
+          <w:sz w:val="28"/>
+        </w:rPr>
+      </w:pPr>
+      <w:bookmarkStart w:id="26" w:name="_Toc378085714"/>
+      <w:r>
+        <w:rPr>
+          <w:rFonts w:ascii="Times New Roman" w:hAnsi="Times New Roman" w:cs="Times New Roman"/>
+          <w:sz w:val="28"/>
+        </w:rPr>
+        <w:t>T</w:t>
+      </w:r>
+      <w:r>
+        <w:rPr>
+          <w:rFonts w:ascii="Times New Roman" w:hAnsi="Times New Roman" w:cs="Times New Roman"/>
+          <w:sz w:val="28"/>
+        </w:rPr>
+        <w:t>esting</w:t>
+      </w:r>
+      <w:bookmarkEnd w:id="26"/>
+    </w:p>
+    <w:p>
+      <w:pPr>
+        <w:jc w:val="both"/>
+        <w:rPr>
+          <w:rFonts w:ascii="Times New Roman" w:hAnsi="Times New Roman" w:cs="Times New Roman"/>
+          <w:color w:val="auto"/>
+          <w:sz w:val="24"/>
+        </w:rPr>
+      </w:pPr>
+      <w:r>
+        <w:rPr>
+          <w:rFonts w:ascii="Times New Roman" w:hAnsi="Times New Roman" w:cs="Times New Roman"/>
+          <w:color w:val="auto"/>
+          <w:sz w:val="24"/>
+        </w:rPr>
+        <w:t>During the initial design phases of MailBird, testing requiring flight by the quadcopter will take place outside. During development</w:t>
+      </w:r>
+      <w:r>
+        <w:rPr>
+          <w:rFonts w:ascii="Times New Roman" w:hAnsi="Times New Roman" w:cs="Times New Roman"/>
+          <w:color w:val="auto"/>
+          <w:sz w:val="24"/>
+        </w:rPr>
+        <w:t>,</w:t>
+      </w:r>
+      <w:r>
+        <w:rPr>
+          <w:rFonts w:ascii="Times New Roman" w:hAnsi="Times New Roman" w:cs="Times New Roman"/>
+          <w:color w:val="auto"/>
+          <w:sz w:val="24"/>
+        </w:rPr>
+        <w:t xml:space="preserve"> the unpredictability of flight paths and the need for accurate GPS coordinates </w:t>
+      </w:r>
+      <w:r>
+        <w:rPr>
+          <w:rFonts w:ascii="Times New Roman" w:hAnsi="Times New Roman" w:cs="Times New Roman"/>
+          <w:color w:val="auto"/>
+          <w:sz w:val="24"/>
+        </w:rPr>
+        <w:t>necessitate</w:t>
+      </w:r>
+      <w:r>
+        <w:rPr>
+          <w:rFonts w:ascii="Times New Roman" w:hAnsi="Times New Roman" w:cs="Times New Roman"/>
+          <w:color w:val="auto"/>
+          <w:sz w:val="24"/>
+        </w:rPr>
+        <w:t xml:space="preserve"> </w:t>
+      </w:r>
+      <w:r>
+        <w:rPr>
+          <w:rFonts w:ascii="Times New Roman" w:hAnsi="Times New Roman" w:cs="Times New Roman"/>
+          <w:color w:val="auto"/>
+          <w:sz w:val="24"/>
+        </w:rPr>
+        <w:t>(</w:t>
+      </w:r>
+      <w:r>
+        <w:rPr>
+          <w:rFonts w:ascii="Times New Roman" w:hAnsi="Times New Roman" w:cs="Times New Roman"/>
+          <w:color w:val="auto"/>
+          <w:sz w:val="24"/>
+        </w:rPr>
+        <w:t xml:space="preserve">for the safety of the craft and other </w:t>
+      </w:r>
+      <w:r>
+        <w:rPr>
+          <w:rFonts w:ascii="Times New Roman" w:hAnsi="Times New Roman" w:cs="Times New Roman"/>
+          <w:color w:val="auto"/>
+          <w:sz w:val="24"/>
+        </w:rPr>
+        <w:t xml:space="preserve">people) </w:t>
+      </w:r>
+      <w:r>
+        <w:rPr>
+          <w:rFonts w:ascii="Times New Roman" w:hAnsi="Times New Roman" w:cs="Times New Roman"/>
+          <w:color w:val="auto"/>
+          <w:sz w:val="24"/>
+        </w:rPr>
+        <w:t>that a wide open area be used. Later in the development process when the aircraft’s flight has become more stable and predictable the APELM system can be tested and refined inside Lab 368.</w:t>
+      </w:r>
+    </w:p>
+    <w:p>
+      <w:pPr>
+        <w:pStyle w:val="Heading1"/>
+        <w:jc w:val="both"/>
+        <w:rPr>
+          <w:rFonts w:ascii="Times New Roman" w:hAnsi="Times New Roman" w:cs="Times New Roman"/>
+          <w:color w:val="007789" w:themeColor="accent1" w:themeShade="BF"/>
+        </w:rPr>
+      </w:pPr>
+      <w:bookmarkStart w:id="27" w:name="_Toc378085715"/>
       <w:r>
         <w:rPr>
           <w:rFonts w:ascii="Times New Roman" w:hAnsi="Times New Roman" w:cs="Times New Roman"/>
           <w:color w:val="007789" w:themeColor="accent1" w:themeShade="BF"/>
           <w:sz w:val="32"/>
         </w:rPr>
-        <w:t>To</w:t>
-      </w:r>
-      <w:proofErr w:type="gramEnd"/>
+        <w:lastRenderedPageBreak/>
+        <w:t xml:space="preserve">7 </w:t>
+      </w:r>
       <w:r>
         <w:rPr>
           <w:rFonts w:ascii="Times New Roman" w:hAnsi="Times New Roman" w:cs="Times New Roman"/>
           <w:color w:val="007789" w:themeColor="accent1" w:themeShade="BF"/>
           <w:sz w:val="32"/>
         </w:rPr>
-        <w:t xml:space="preserve"> Be Used</w:t>
-      </w:r>
-      <w:bookmarkEnd w:id="24"/>
-    </w:p>
-    <w:p>
-      <w:pPr>
-        <w:pStyle w:val="Heading2"/>
-        <w:jc w:val="both"/>
-        <w:rPr>
-          <w:rFonts w:ascii="Times New Roman" w:hAnsi="Times New Roman" w:cs="Times New Roman"/>
-          <w:sz w:val="28"/>
-          <w:szCs w:val="28"/>
-        </w:rPr>
-      </w:pPr>
-      <w:bookmarkStart w:id="25" w:name="_Toc378085712"/>
-      <w:r>
-        <w:rPr>
-          <w:rFonts w:ascii="Times New Roman" w:hAnsi="Times New Roman" w:cs="Times New Roman"/>
-          <w:sz w:val="28"/>
-          <w:szCs w:val="28"/>
-        </w:rPr>
-        <w:t>Design L</w:t>
-      </w:r>
-      <w:r>
-        <w:rPr>
-          <w:rFonts w:ascii="Times New Roman" w:hAnsi="Times New Roman" w:cs="Times New Roman"/>
-          <w:sz w:val="28"/>
-          <w:szCs w:val="28"/>
-        </w:rPr>
-        <w:t>ab</w:t>
-      </w:r>
-      <w:r>
-        <w:rPr>
-          <w:rFonts w:ascii="Times New Roman" w:hAnsi="Times New Roman" w:cs="Times New Roman"/>
-          <w:sz w:val="28"/>
-          <w:szCs w:val="28"/>
-        </w:rPr>
-        <w:t xml:space="preserve"> – Hardware construction</w:t>
-      </w:r>
-      <w:bookmarkEnd w:id="25"/>
-    </w:p>
-    <w:p>
-      <w:pPr>
-        <w:jc w:val="both"/>
-        <w:rPr>
-          <w:rFonts w:ascii="Times New Roman" w:hAnsi="Times New Roman" w:cs="Times New Roman"/>
-          <w:color w:val="auto"/>
-          <w:sz w:val="24"/>
-        </w:rPr>
-      </w:pPr>
-      <w:r>
-        <w:rPr>
-          <w:rFonts w:ascii="Times New Roman" w:hAnsi="Times New Roman" w:cs="Times New Roman"/>
-          <w:color w:val="auto"/>
-          <w:sz w:val="24"/>
-        </w:rPr>
-        <w:t xml:space="preserve">Development of </w:t>
-      </w:r>
-      <w:proofErr w:type="spellStart"/>
-      <w:r>
-        <w:rPr>
-          <w:rFonts w:ascii="Times New Roman" w:hAnsi="Times New Roman" w:cs="Times New Roman"/>
-          <w:color w:val="auto"/>
-          <w:sz w:val="24"/>
-        </w:rPr>
-        <w:t>MailBird</w:t>
-      </w:r>
-      <w:r>
-        <w:rPr>
-          <w:rFonts w:ascii="Times New Roman" w:hAnsi="Times New Roman" w:cs="Times New Roman"/>
-          <w:color w:val="auto"/>
-          <w:sz w:val="24"/>
-        </w:rPr>
-        <w:t>’s</w:t>
-      </w:r>
-      <w:proofErr w:type="spellEnd"/>
-      <w:r>
-        <w:rPr>
-          <w:rFonts w:ascii="Times New Roman" w:hAnsi="Times New Roman" w:cs="Times New Roman"/>
-          <w:color w:val="auto"/>
-          <w:sz w:val="24"/>
-        </w:rPr>
-        <w:t xml:space="preserve"> hardware components </w:t>
-      </w:r>
-      <w:r>
-        <w:rPr>
-          <w:rFonts w:ascii="Times New Roman" w:hAnsi="Times New Roman" w:cs="Times New Roman"/>
-          <w:color w:val="auto"/>
-          <w:sz w:val="24"/>
-        </w:rPr>
-        <w:t xml:space="preserve">will </w:t>
-      </w:r>
-      <w:r>
-        <w:rPr>
-          <w:rFonts w:ascii="Times New Roman" w:hAnsi="Times New Roman" w:cs="Times New Roman"/>
-          <w:color w:val="auto"/>
-          <w:sz w:val="24"/>
-        </w:rPr>
-        <w:t xml:space="preserve">use lab facilities provided by Auburn University. Lab 368, a research lab provided by Dr. </w:t>
-      </w:r>
-      <w:proofErr w:type="spellStart"/>
-      <w:r>
-        <w:rPr>
-          <w:rFonts w:ascii="Times New Roman" w:hAnsi="Times New Roman" w:cs="Times New Roman"/>
-          <w:color w:val="auto"/>
-          <w:sz w:val="24"/>
-        </w:rPr>
-        <w:t>Roppel</w:t>
-      </w:r>
-      <w:proofErr w:type="spellEnd"/>
-      <w:r>
-        <w:rPr>
-          <w:rFonts w:ascii="Times New Roman" w:hAnsi="Times New Roman" w:cs="Times New Roman"/>
-          <w:color w:val="auto"/>
-          <w:sz w:val="24"/>
-        </w:rPr>
-        <w:t xml:space="preserve"> provides the necessary tools to manufacture and test the electrical circuits required to build the APLEM. The lab provides design tools such as bread boards and soldering irons and expendables such as wire, resistors, capacitors etc. The lab will also serve as the primary location to store and </w:t>
-      </w:r>
-      <w:r>
-        <w:rPr>
-          <w:rFonts w:ascii="Times New Roman" w:hAnsi="Times New Roman" w:cs="Times New Roman"/>
-          <w:color w:val="auto"/>
-          <w:sz w:val="24"/>
-        </w:rPr>
-        <w:t>assemble the quadcopter and APEL</w:t>
-      </w:r>
-      <w:r>
-        <w:rPr>
-          <w:rFonts w:ascii="Times New Roman" w:hAnsi="Times New Roman" w:cs="Times New Roman"/>
-          <w:color w:val="auto"/>
-          <w:sz w:val="24"/>
-        </w:rPr>
-        <w:t>M module. The MailBird team (Team 1) has recovered the first workbench on the left wall of 368.</w:t>
-      </w:r>
-    </w:p>
-    <w:p>
-      <w:pPr>
-        <w:pStyle w:val="Heading2"/>
-        <w:jc w:val="both"/>
-        <w:rPr>
-          <w:rFonts w:ascii="Times New Roman" w:hAnsi="Times New Roman" w:cs="Times New Roman"/>
-          <w:sz w:val="28"/>
-          <w:szCs w:val="24"/>
-        </w:rPr>
-      </w:pPr>
-      <w:bookmarkStart w:id="26" w:name="_Toc378085713"/>
-      <w:r>
-        <w:rPr>
-          <w:rFonts w:ascii="Times New Roman" w:hAnsi="Times New Roman" w:cs="Times New Roman"/>
-          <w:sz w:val="28"/>
-          <w:szCs w:val="24"/>
-        </w:rPr>
-        <w:t>Labs 308 &amp; 310</w:t>
-      </w:r>
-      <w:bookmarkEnd w:id="26"/>
-    </w:p>
-    <w:p>
-      <w:pPr>
-        <w:jc w:val="both"/>
-        <w:rPr>
-          <w:rFonts w:ascii="Times New Roman" w:hAnsi="Times New Roman" w:cs="Times New Roman"/>
-          <w:color w:val="auto"/>
-          <w:sz w:val="24"/>
-        </w:rPr>
-      </w:pPr>
-      <w:r>
-        <w:rPr>
-          <w:rFonts w:ascii="Times New Roman" w:hAnsi="Times New Roman" w:cs="Times New Roman"/>
-          <w:color w:val="auto"/>
-          <w:sz w:val="24"/>
-        </w:rPr>
-        <w:t>The computer labs provided by the Auburn University Electrical Engineering Department will be the primary location for software development, team meetings, document preparation, and presentation preparation. The labs provide fast computers with large monitors for group work and software development.</w:t>
-      </w:r>
-    </w:p>
-    <w:p>
-      <w:pPr>
-        <w:pStyle w:val="Heading2"/>
-        <w:jc w:val="both"/>
-        <w:rPr>
-          <w:rFonts w:ascii="Times New Roman" w:hAnsi="Times New Roman" w:cs="Times New Roman"/>
-          <w:sz w:val="28"/>
-        </w:rPr>
-      </w:pPr>
-      <w:bookmarkStart w:id="27" w:name="_Toc378085714"/>
-      <w:r>
-        <w:rPr>
-          <w:rFonts w:ascii="Times New Roman" w:hAnsi="Times New Roman" w:cs="Times New Roman"/>
-          <w:sz w:val="28"/>
-        </w:rPr>
-        <w:t>T</w:t>
-      </w:r>
-      <w:r>
-        <w:rPr>
-          <w:rFonts w:ascii="Times New Roman" w:hAnsi="Times New Roman" w:cs="Times New Roman"/>
-          <w:sz w:val="28"/>
-        </w:rPr>
-        <w:t>esting</w:t>
+        <w:t>Disposition Agreement</w:t>
       </w:r>
       <w:bookmarkEnd w:id="27"/>
     </w:p>
@@ -5083,190 +5591,342 @@
       <w:pPr>
         <w:jc w:val="both"/>
         <w:rPr>
-          <w:rFonts w:ascii="Times New Roman" w:hAnsi="Times New Roman" w:cs="Times New Roman"/>
-          <w:color w:val="auto"/>
-          <w:sz w:val="24"/>
-        </w:rPr>
-      </w:pPr>
-      <w:r>
-        <w:rPr>
-          <w:rFonts w:ascii="Times New Roman" w:hAnsi="Times New Roman" w:cs="Times New Roman"/>
-          <w:color w:val="auto"/>
-          <w:sz w:val="24"/>
-        </w:rPr>
-        <w:t>During the initial design phases of MailBird, testing requiring flight by the quadcopter will take place outside. During development</w:t>
-      </w:r>
-      <w:r>
-        <w:rPr>
-          <w:rFonts w:ascii="Times New Roman" w:hAnsi="Times New Roman" w:cs="Times New Roman"/>
-          <w:color w:val="auto"/>
-          <w:sz w:val="24"/>
-        </w:rPr>
-        <w:t>,</w:t>
-      </w:r>
-      <w:r>
-        <w:rPr>
-          <w:rFonts w:ascii="Times New Roman" w:hAnsi="Times New Roman" w:cs="Times New Roman"/>
-          <w:color w:val="auto"/>
-          <w:sz w:val="24"/>
-        </w:rPr>
-        <w:t xml:space="preserve"> the unpredictability of flight paths and the need for accurate GPS coordinates </w:t>
-      </w:r>
-      <w:r>
-        <w:rPr>
-          <w:rFonts w:ascii="Times New Roman" w:hAnsi="Times New Roman" w:cs="Times New Roman"/>
-          <w:color w:val="auto"/>
-          <w:sz w:val="24"/>
-        </w:rPr>
-        <w:t>necessitate</w:t>
-      </w:r>
-      <w:r>
-        <w:rPr>
-          <w:rFonts w:ascii="Times New Roman" w:hAnsi="Times New Roman" w:cs="Times New Roman"/>
-          <w:color w:val="auto"/>
-          <w:sz w:val="24"/>
-        </w:rPr>
-        <w:t xml:space="preserve"> </w:t>
-      </w:r>
-      <w:r>
-        <w:rPr>
-          <w:rFonts w:ascii="Times New Roman" w:hAnsi="Times New Roman" w:cs="Times New Roman"/>
-          <w:color w:val="auto"/>
-          <w:sz w:val="24"/>
-        </w:rPr>
-        <w:t>(</w:t>
-      </w:r>
-      <w:r>
-        <w:rPr>
-          <w:rFonts w:ascii="Times New Roman" w:hAnsi="Times New Roman" w:cs="Times New Roman"/>
-          <w:color w:val="auto"/>
-          <w:sz w:val="24"/>
-        </w:rPr>
-        <w:t xml:space="preserve">for the safety of the craft and other </w:t>
-      </w:r>
-      <w:r>
-        <w:rPr>
-          <w:rFonts w:ascii="Times New Roman" w:hAnsi="Times New Roman" w:cs="Times New Roman"/>
-          <w:color w:val="auto"/>
-          <w:sz w:val="24"/>
-        </w:rPr>
-        <w:t xml:space="preserve">people) </w:t>
-      </w:r>
-      <w:r>
-        <w:rPr>
-          <w:rFonts w:ascii="Times New Roman" w:hAnsi="Times New Roman" w:cs="Times New Roman"/>
-          <w:color w:val="auto"/>
-          <w:sz w:val="24"/>
-        </w:rPr>
-        <w:t>that a wide open area be used. Later in the development process when the aircraft’s flight has become more stable and predictable the APELM system can be tested and refined inside Lab 368.</w:t>
+          <w:rFonts w:ascii="Times New Roman" w:eastAsia="Times New Roman" w:hAnsi="Times New Roman" w:cs="Times New Roman"/>
+          <w:color w:val="auto"/>
+          <w:sz w:val="24"/>
+          <w:szCs w:val="21"/>
+        </w:rPr>
+      </w:pPr>
+      <w:r>
+        <w:rPr>
+          <w:rFonts w:ascii="Times New Roman" w:eastAsia="Times New Roman" w:hAnsi="Times New Roman" w:cs="Times New Roman"/>
+          <w:color w:val="auto"/>
+          <w:sz w:val="24"/>
+          <w:szCs w:val="21"/>
+        </w:rPr>
+        <w:t xml:space="preserve">A Disposition Agreement executed as of January 13, 2014 and effective as of the 1st day of May, 2014, by and between Auburn University and </w:t>
+      </w:r>
+      <w:r>
+        <w:rPr>
+          <w:rFonts w:ascii="Times New Roman" w:eastAsia="Times New Roman" w:hAnsi="Times New Roman" w:cs="Times New Roman"/>
+          <w:color w:val="auto"/>
+          <w:sz w:val="24"/>
+          <w:szCs w:val="21"/>
+        </w:rPr>
+        <w:t>Hugh Dillon, Rick Holloway, Zac</w:t>
+      </w:r>
+      <w:r>
+        <w:rPr>
+          <w:rFonts w:ascii="Times New Roman" w:eastAsia="Times New Roman" w:hAnsi="Times New Roman" w:cs="Times New Roman"/>
+          <w:color w:val="auto"/>
+          <w:sz w:val="24"/>
+          <w:szCs w:val="21"/>
+        </w:rPr>
+        <w:t xml:space="preserve"> Hawkins, Ben Smith, Hunter Thorington was created to ensure the fair and proper transfer of all MailBird property at the end of the semester. This agreement can be found in Appendix I.</w:t>
+      </w:r>
+    </w:p>
+    <w:p>
+      <w:pPr>
+        <w:jc w:val="both"/>
+        <w:rPr>
+          <w:rFonts w:ascii="Times New Roman" w:eastAsiaTheme="majorEastAsia" w:hAnsi="Times New Roman" w:cs="Times New Roman"/>
+          <w:color w:val="007789" w:themeColor="accent1" w:themeShade="BF"/>
+          <w:sz w:val="24"/>
+        </w:rPr>
+      </w:pPr>
+      <w:r>
+        <w:rPr>
+          <w:rFonts w:ascii="Times New Roman" w:hAnsi="Times New Roman" w:cs="Times New Roman"/>
+          <w:color w:val="007789" w:themeColor="accent1" w:themeShade="BF"/>
+          <w:sz w:val="24"/>
+        </w:rPr>
+        <w:br w:type="page"/>
       </w:r>
     </w:p>
     <w:p>
       <w:pPr>
         <w:pStyle w:val="Heading1"/>
         <w:jc w:val="both"/>
-        <w:rPr>
-          <w:rFonts w:ascii="Times New Roman" w:hAnsi="Times New Roman" w:cs="Times New Roman"/>
-          <w:color w:val="007789" w:themeColor="accent1" w:themeShade="BF"/>
-        </w:rPr>
-      </w:pPr>
-      <w:bookmarkStart w:id="28" w:name="_Toc378085715"/>
-      <w:r>
         <w:rPr>
           <w:rFonts w:ascii="Times New Roman" w:hAnsi="Times New Roman" w:cs="Times New Roman"/>
           <w:color w:val="007789" w:themeColor="accent1" w:themeShade="BF"/>
           <w:sz w:val="32"/>
         </w:rPr>
-        <w:lastRenderedPageBreak/>
-        <w:t xml:space="preserve">7 </w:t>
-      </w:r>
+      </w:pPr>
+      <w:bookmarkStart w:id="28" w:name="_Toc378085716"/>
       <w:r>
         <w:rPr>
           <w:rFonts w:ascii="Times New Roman" w:hAnsi="Times New Roman" w:cs="Times New Roman"/>
           <w:color w:val="007789" w:themeColor="accent1" w:themeShade="BF"/>
           <w:sz w:val="32"/>
         </w:rPr>
-        <w:t>Disposition Agreement</w:t>
-      </w:r>
-      <w:bookmarkEnd w:id="28"/>
-    </w:p>
-    <w:p>
-      <w:pPr>
-        <w:jc w:val="both"/>
-        <w:rPr>
-          <w:rFonts w:ascii="Times New Roman" w:eastAsia="Times New Roman" w:hAnsi="Times New Roman" w:cs="Times New Roman"/>
-          <w:color w:val="auto"/>
-          <w:sz w:val="24"/>
-          <w:szCs w:val="21"/>
-        </w:rPr>
-      </w:pPr>
-      <w:r>
-        <w:rPr>
-          <w:rFonts w:ascii="Times New Roman" w:eastAsia="Times New Roman" w:hAnsi="Times New Roman" w:cs="Times New Roman"/>
-          <w:color w:val="auto"/>
-          <w:sz w:val="24"/>
-          <w:szCs w:val="21"/>
-        </w:rPr>
-        <w:t xml:space="preserve">A Disposition Agreement executed as of January 13, 2014 and effective as of the 1st day of May, 2014, by and between Auburn University and </w:t>
-      </w:r>
-      <w:r>
-        <w:rPr>
-          <w:rFonts w:ascii="Times New Roman" w:eastAsia="Times New Roman" w:hAnsi="Times New Roman" w:cs="Times New Roman"/>
-          <w:color w:val="auto"/>
-          <w:sz w:val="24"/>
-          <w:szCs w:val="21"/>
-        </w:rPr>
-        <w:t>Hugh Dillon, Rick Holloway, Zac</w:t>
-      </w:r>
-      <w:r>
-        <w:rPr>
-          <w:rFonts w:ascii="Times New Roman" w:eastAsia="Times New Roman" w:hAnsi="Times New Roman" w:cs="Times New Roman"/>
-          <w:color w:val="auto"/>
-          <w:sz w:val="24"/>
-          <w:szCs w:val="21"/>
-        </w:rPr>
-        <w:t xml:space="preserve"> Hawkins, Ben Smith, Hunter Thorington was created to ensure the fair and proper transfer of all MailBird property at the end of the semester. This agreement can be found in Appendix I.</w:t>
-      </w:r>
-    </w:p>
-    <w:p>
-      <w:pPr>
-        <w:jc w:val="both"/>
+        <w:lastRenderedPageBreak/>
+        <w:t xml:space="preserve">Appendix </w:t>
+      </w:r>
+      <w:bookmarkStart w:id="29" w:name="_GoBack"/>
+      <w:bookmarkEnd w:id="29"/>
+      <w:r>
+        <w:rPr>
+          <w:rFonts w:ascii="Times New Roman" w:hAnsi="Times New Roman" w:cs="Times New Roman"/>
+          <w:color w:val="007789" w:themeColor="accent1" w:themeShade="BF"/>
+          <w:sz w:val="32"/>
+        </w:rPr>
+        <w:t>I</w:t>
+      </w:r>
+      <w:r>
+        <w:rPr>
+          <w:rFonts w:ascii="Times New Roman" w:hAnsi="Times New Roman" w:cs="Times New Roman"/>
+          <w:color w:val="007789" w:themeColor="accent1" w:themeShade="BF"/>
+          <w:sz w:val="32"/>
+        </w:rPr>
+        <w:t xml:space="preserve"> – Project Budget</w:t>
+      </w:r>
+    </w:p>
+    <w:p>
+      <w:pPr>
+        <w:rPr>
+          <w:rFonts w:ascii="Times New Roman" w:hAnsi="Times New Roman" w:cs="Times New Roman"/>
+          <w:noProof/>
+          <w:color w:val="007789" w:themeColor="accent1" w:themeShade="BF"/>
+          <w:sz w:val="32"/>
+          <w:lang w:eastAsia="en-US"/>
+        </w:rPr>
+      </w:pPr>
+      <w:r>
+        <w:rPr>
+          <w:rFonts w:ascii="Times New Roman" w:hAnsi="Times New Roman" w:cs="Times New Roman"/>
+          <w:noProof/>
+          <w:color w:val="007789" w:themeColor="accent1" w:themeShade="BF"/>
+          <w:sz w:val="32"/>
+          <w:lang w:eastAsia="en-US"/>
+        </w:rPr>
+        <w:drawing>
+          <wp:anchor distT="0" distB="0" distL="114300" distR="114300" simplePos="0" relativeHeight="251688960" behindDoc="0" locked="0" layoutInCell="1" allowOverlap="1" wp14:anchorId="2B2B6C43" wp14:editId="2876CA8E">
+            <wp:simplePos x="0" y="0"/>
+            <wp:positionH relativeFrom="margin">
+              <wp:align>center</wp:align>
+            </wp:positionH>
+            <wp:positionV relativeFrom="margin">
+              <wp:align>center</wp:align>
+            </wp:positionV>
+            <wp:extent cx="6510679" cy="6915150"/>
+            <wp:effectExtent l="0" t="0" r="4445" b="0"/>
+            <wp:wrapNone/>
+            <wp:docPr id="10" name="Picture 10"/>
+            <wp:cNvGraphicFramePr>
+              <a:graphicFrameLocks xmlns:a="http://schemas.openxmlformats.org/drawingml/2006/main" noChangeAspect="1"/>
+            </wp:cNvGraphicFramePr>
+            <a:graphic xmlns:a="http://schemas.openxmlformats.org/drawingml/2006/main">
+              <a:graphicData uri="http://schemas.openxmlformats.org/drawingml/2006/picture">
+                <pic:pic xmlns:pic="http://schemas.openxmlformats.org/drawingml/2006/picture">
+                  <pic:nvPicPr>
+                    <pic:cNvPr id="10" name="Budget - Proposal.jpg"/>
+                    <pic:cNvPicPr/>
+                  </pic:nvPicPr>
+                  <pic:blipFill rotWithShape="1">
+                    <a:blip r:embed="rId17">
+                      <a:extLst>
+                        <a:ext uri="{28A0092B-C50C-407E-A947-70E740481C1C}">
+                          <a14:useLocalDpi xmlns:a14="http://schemas.microsoft.com/office/drawing/2010/main" val="0"/>
+                        </a:ext>
+                      </a:extLst>
+                    </a:blip>
+                    <a:srcRect l="6250" t="4831" r="7118" b="24060"/>
+                    <a:stretch/>
+                  </pic:blipFill>
+                  <pic:spPr bwMode="auto">
+                    <a:xfrm>
+                      <a:off x="0" y="0"/>
+                      <a:ext cx="6510679" cy="6915150"/>
+                    </a:xfrm>
+                    <a:prstGeom prst="rect">
+                      <a:avLst/>
+                    </a:prstGeom>
+                    <a:ln>
+                      <a:noFill/>
+                    </a:ln>
+                    <a:extLst>
+                      <a:ext uri="{53640926-AAD7-44D8-BBD7-CCE9431645EC}">
+                        <a14:shadowObscured xmlns:a14="http://schemas.microsoft.com/office/drawing/2010/main"/>
+                      </a:ext>
+                    </a:extLst>
+                  </pic:spPr>
+                </pic:pic>
+              </a:graphicData>
+            </a:graphic>
+            <wp14:sizeRelH relativeFrom="margin">
+              <wp14:pctWidth>0</wp14:pctWidth>
+            </wp14:sizeRelH>
+            <wp14:sizeRelV relativeFrom="margin">
+              <wp14:pctHeight>0</wp14:pctHeight>
+            </wp14:sizeRelV>
+          </wp:anchor>
+        </w:drawing>
+      </w:r>
+    </w:p>
+    <w:p>
+      <w:pPr>
         <w:rPr>
           <w:rFonts w:ascii="Times New Roman" w:eastAsiaTheme="majorEastAsia" w:hAnsi="Times New Roman" w:cs="Times New Roman"/>
           <w:color w:val="007789" w:themeColor="accent1" w:themeShade="BF"/>
-          <w:sz w:val="24"/>
-        </w:rPr>
-      </w:pPr>
-      <w:r>
-        <w:rPr>
-          <w:rFonts w:ascii="Times New Roman" w:hAnsi="Times New Roman" w:cs="Times New Roman"/>
-          <w:color w:val="007789" w:themeColor="accent1" w:themeShade="BF"/>
-          <w:sz w:val="24"/>
-        </w:rPr>
-        <w:br w:type="page"/>
-      </w:r>
-    </w:p>
-    <w:p>
-      <w:pPr>
-        <w:pStyle w:val="Heading1"/>
-        <w:jc w:val="both"/>
+          <w:sz w:val="32"/>
+        </w:rPr>
+      </w:pPr>
+      <w:r>
         <w:rPr>
           <w:rFonts w:ascii="Times New Roman" w:hAnsi="Times New Roman" w:cs="Times New Roman"/>
           <w:color w:val="007789" w:themeColor="accent1" w:themeShade="BF"/>
           <w:sz w:val="32"/>
         </w:rPr>
-      </w:pPr>
-      <w:bookmarkStart w:id="29" w:name="_Toc378085716"/>
-      <w:r>
+        <w:br w:type="page"/>
+      </w:r>
+    </w:p>
+    <w:p>
+      <w:pPr>
+        <w:pStyle w:val="Heading1"/>
+        <w:jc w:val="both"/>
         <w:rPr>
           <w:rFonts w:ascii="Times New Roman" w:hAnsi="Times New Roman" w:cs="Times New Roman"/>
           <w:color w:val="007789" w:themeColor="accent1" w:themeShade="BF"/>
           <w:sz w:val="32"/>
         </w:rPr>
+      </w:pPr>
+      <w:r>
+        <w:rPr>
+          <w:rFonts w:ascii="Times New Roman" w:hAnsi="Times New Roman" w:cs="Times New Roman"/>
+          <w:color w:val="007789" w:themeColor="accent1" w:themeShade="BF"/>
+          <w:sz w:val="32"/>
+        </w:rPr>
+        <w:lastRenderedPageBreak/>
+        <w:t xml:space="preserve">Appendix </w:t>
+      </w:r>
+      <w:r>
+        <w:rPr>
+          <w:rFonts w:ascii="Times New Roman" w:hAnsi="Times New Roman" w:cs="Times New Roman"/>
+          <w:color w:val="007789" w:themeColor="accent1" w:themeShade="BF"/>
+          <w:sz w:val="32"/>
+        </w:rPr>
+        <w:t>I</w:t>
+      </w:r>
+      <w:r>
+        <w:rPr>
+          <w:rFonts w:ascii="Times New Roman" w:hAnsi="Times New Roman" w:cs="Times New Roman"/>
+          <w:color w:val="007789" w:themeColor="accent1" w:themeShade="BF"/>
+          <w:sz w:val="32"/>
+        </w:rPr>
+        <w:t>I</w:t>
+      </w:r>
+      <w:r>
+        <w:rPr>
+          <w:rFonts w:ascii="Times New Roman" w:hAnsi="Times New Roman" w:cs="Times New Roman"/>
+          <w:color w:val="007789" w:themeColor="accent1" w:themeShade="BF"/>
+          <w:sz w:val="32"/>
+        </w:rPr>
+        <w:t xml:space="preserve"> – Project Gantt Chart</w:t>
+      </w:r>
+    </w:p>
+    <w:p>
+      <w:r>
+        <w:rPr>
+          <w:noProof/>
+          <w:lang w:eastAsia="en-US"/>
+        </w:rPr>
+        <w:drawing>
+          <wp:anchor distT="0" distB="0" distL="114300" distR="114300" simplePos="0" relativeHeight="251691008" behindDoc="0" locked="0" layoutInCell="1" allowOverlap="1" wp14:anchorId="68E616D2" wp14:editId="5E066D59">
+            <wp:simplePos x="0" y="0"/>
+            <wp:positionH relativeFrom="margin">
+              <wp:posOffset>-1252538</wp:posOffset>
+            </wp:positionH>
+            <wp:positionV relativeFrom="margin">
+              <wp:posOffset>1323023</wp:posOffset>
+            </wp:positionV>
+            <wp:extent cx="7968712" cy="6156960"/>
+            <wp:effectExtent l="0" t="8572" r="4762" b="4763"/>
+            <wp:wrapNone/>
+            <wp:docPr id="11" name="Picture 11"/>
+            <wp:cNvGraphicFramePr>
+              <a:graphicFrameLocks xmlns:a="http://schemas.openxmlformats.org/drawingml/2006/main" noChangeAspect="1"/>
+            </wp:cNvGraphicFramePr>
+            <a:graphic xmlns:a="http://schemas.openxmlformats.org/drawingml/2006/main">
+              <a:graphicData uri="http://schemas.openxmlformats.org/drawingml/2006/picture">
+                <pic:pic xmlns:pic="http://schemas.openxmlformats.org/drawingml/2006/picture">
+                  <pic:nvPicPr>
+                    <pic:cNvPr id="11" name="Senior Design Gantt Chart.jpg"/>
+                    <pic:cNvPicPr/>
+                  </pic:nvPicPr>
+                  <pic:blipFill>
+                    <a:blip r:embed="rId18">
+                      <a:extLst>
+                        <a:ext uri="{28A0092B-C50C-407E-A947-70E740481C1C}">
+                          <a14:useLocalDpi xmlns:a14="http://schemas.microsoft.com/office/drawing/2010/main" val="0"/>
+                        </a:ext>
+                      </a:extLst>
+                    </a:blip>
+                    <a:stretch>
+                      <a:fillRect/>
+                    </a:stretch>
+                  </pic:blipFill>
+                  <pic:spPr>
+                    <a:xfrm rot="16200000">
+                      <a:off x="0" y="0"/>
+                      <a:ext cx="7968712" cy="6156960"/>
+                    </a:xfrm>
+                    <a:prstGeom prst="rect">
+                      <a:avLst/>
+                    </a:prstGeom>
+                  </pic:spPr>
+                </pic:pic>
+              </a:graphicData>
+            </a:graphic>
+            <wp14:sizeRelH relativeFrom="margin">
+              <wp14:pctWidth>0</wp14:pctWidth>
+            </wp14:sizeRelH>
+            <wp14:sizeRelV relativeFrom="margin">
+              <wp14:pctHeight>0</wp14:pctHeight>
+            </wp14:sizeRelV>
+          </wp:anchor>
+        </w:drawing>
+      </w:r>
+      <w:r>
+        <w:br w:type="page"/>
+      </w:r>
+    </w:p>
+    <w:p>
+      <w:pPr>
+        <w:pStyle w:val="Heading1"/>
+        <w:jc w:val="both"/>
+        <w:rPr>
+          <w:rFonts w:ascii="Times New Roman" w:hAnsi="Times New Roman" w:cs="Times New Roman"/>
+          <w:color w:val="007789" w:themeColor="accent1" w:themeShade="BF"/>
+          <w:sz w:val="32"/>
+        </w:rPr>
+      </w:pPr>
+      <w:r>
+        <w:rPr>
+          <w:rFonts w:ascii="Times New Roman" w:hAnsi="Times New Roman" w:cs="Times New Roman"/>
+          <w:color w:val="007789" w:themeColor="accent1" w:themeShade="BF"/>
+          <w:sz w:val="32"/>
+        </w:rPr>
         <w:lastRenderedPageBreak/>
         <w:t>Appendix I</w:t>
       </w:r>
-      <w:bookmarkEnd w:id="29"/>
+      <w:bookmarkEnd w:id="28"/>
+      <w:r>
+        <w:rPr>
+          <w:rFonts w:ascii="Times New Roman" w:hAnsi="Times New Roman" w:cs="Times New Roman"/>
+          <w:color w:val="007789" w:themeColor="accent1" w:themeShade="BF"/>
+          <w:sz w:val="32"/>
+        </w:rPr>
+        <w:t>II</w:t>
+      </w:r>
+      <w:r>
+        <w:rPr>
+          <w:rFonts w:ascii="Times New Roman" w:hAnsi="Times New Roman" w:cs="Times New Roman"/>
+          <w:color w:val="007789" w:themeColor="accent1" w:themeShade="BF"/>
+          <w:sz w:val="32"/>
+        </w:rPr>
+        <w:t xml:space="preserve"> – Disposition Agreement</w:t>
+      </w:r>
     </w:p>
     <w:p>
       <w:pPr>
@@ -5769,9 +6429,8 @@
           <w:sz w:val="16"/>
           <w:szCs w:val="16"/>
         </w:rPr>
-        <w:t xml:space="preserve">eus </w:t>
-      </w:r>
-      <w:proofErr w:type="spellStart"/>
+        <w:t>eus Roppel c/o Auburn</w:t>
+      </w:r>
       <w:r>
         <w:rPr>
           <w:rFonts w:ascii="Times New Roman" w:eastAsia="Times New Roman" w:hAnsi="Times New Roman" w:cs="Times New Roman"/>
@@ -5779,9 +6438,8 @@
           <w:sz w:val="16"/>
           <w:szCs w:val="16"/>
         </w:rPr>
-        <w:t>Roppel</w:t>
-      </w:r>
-      <w:proofErr w:type="spellEnd"/>
+        <w:tab/>
+      </w:r>
       <w:r>
         <w:rPr>
           <w:rFonts w:ascii="Times New Roman" w:eastAsia="Times New Roman" w:hAnsi="Times New Roman" w:cs="Times New Roman"/>
@@ -5789,7 +6447,7 @@
           <w:sz w:val="16"/>
           <w:szCs w:val="16"/>
         </w:rPr>
-        <w:t xml:space="preserve"> c/o Auburn</w:t>
+        <w:tab/>
       </w:r>
       <w:r>
         <w:rPr>
@@ -5799,6 +6457,7 @@
           <w:szCs w:val="16"/>
         </w:rPr>
         <w:tab/>
+        <w:t>/s/ Zac</w:t>
       </w:r>
       <w:r>
         <w:rPr>
@@ -5807,28 +6466,32 @@
           <w:sz w:val="16"/>
           <w:szCs w:val="16"/>
         </w:rPr>
-        <w:tab/>
-      </w:r>
-      <w:r>
+        <w:t xml:space="preserve">  Hawkins</w:t>
+      </w:r>
+    </w:p>
+    <w:p>
+      <w:pPr>
+        <w:ind w:firstLine="720"/>
+        <w:jc w:val="both"/>
         <w:rPr>
           <w:rFonts w:ascii="Times New Roman" w:eastAsia="Times New Roman" w:hAnsi="Times New Roman" w:cs="Times New Roman"/>
           <w:color w:val="auto"/>
           <w:sz w:val="16"/>
           <w:szCs w:val="16"/>
         </w:rPr>
-        <w:tab/>
-        <w:t xml:space="preserve">/s/ </w:t>
-      </w:r>
-      <w:proofErr w:type="gramStart"/>
-      <w:r>
+      </w:pPr>
+    </w:p>
+    <w:p>
+      <w:pPr>
+        <w:ind w:left="720"/>
+        <w:jc w:val="both"/>
         <w:rPr>
           <w:rFonts w:ascii="Times New Roman" w:eastAsia="Times New Roman" w:hAnsi="Times New Roman" w:cs="Times New Roman"/>
           <w:color w:val="auto"/>
           <w:sz w:val="16"/>
           <w:szCs w:val="16"/>
         </w:rPr>
-        <w:t>Zac</w:t>
-      </w:r>
+      </w:pPr>
       <w:r>
         <w:rPr>
           <w:rFonts w:ascii="Times New Roman" w:eastAsia="Times New Roman" w:hAnsi="Times New Roman" w:cs="Times New Roman"/>
@@ -5836,33 +6499,26 @@
           <w:sz w:val="16"/>
           <w:szCs w:val="16"/>
         </w:rPr>
-        <w:t xml:space="preserve">  Hawkins</w:t>
-      </w:r>
-      <w:proofErr w:type="gramEnd"/>
-    </w:p>
-    <w:p>
-      <w:pPr>
-        <w:ind w:firstLine="720"/>
-        <w:jc w:val="both"/>
+        <w:t>_________________________</w:t>
+      </w:r>
+      <w:r>
         <w:rPr>
           <w:rFonts w:ascii="Times New Roman" w:eastAsia="Times New Roman" w:hAnsi="Times New Roman" w:cs="Times New Roman"/>
           <w:color w:val="auto"/>
           <w:sz w:val="16"/>
           <w:szCs w:val="16"/>
         </w:rPr>
-      </w:pPr>
-    </w:p>
-    <w:p>
-      <w:pPr>
-        <w:ind w:left="720"/>
-        <w:jc w:val="both"/>
+        <w:tab/>
+      </w:r>
+      <w:r>
         <w:rPr>
           <w:rFonts w:ascii="Times New Roman" w:eastAsia="Times New Roman" w:hAnsi="Times New Roman" w:cs="Times New Roman"/>
           <w:color w:val="auto"/>
           <w:sz w:val="16"/>
           <w:szCs w:val="16"/>
         </w:rPr>
-      </w:pPr>
+        <w:tab/>
+      </w:r>
       <w:r>
         <w:rPr>
           <w:rFonts w:ascii="Times New Roman" w:eastAsia="Times New Roman" w:hAnsi="Times New Roman" w:cs="Times New Roman"/>
@@ -5870,48 +6526,48 @@
           <w:sz w:val="16"/>
           <w:szCs w:val="16"/>
         </w:rPr>
+        <w:tab/>
         <w:t>_________________________</w:t>
       </w:r>
-      <w:r>
-        <w:rPr>
-          <w:rFonts w:ascii="Times New Roman" w:eastAsia="Times New Roman" w:hAnsi="Times New Roman" w:cs="Times New Roman"/>
+    </w:p>
+    <w:p>
+      <w:pPr>
+        <w:ind w:firstLine="720"/>
+        <w:jc w:val="both"/>
+        <w:rPr>
+          <w:rFonts w:ascii="Times New Roman" w:hAnsi="Times New Roman" w:cs="Times New Roman"/>
           <w:color w:val="auto"/>
           <w:sz w:val="16"/>
           <w:szCs w:val="16"/>
         </w:rPr>
-        <w:tab/>
-      </w:r>
-      <w:r>
-        <w:rPr>
-          <w:rFonts w:ascii="Times New Roman" w:eastAsia="Times New Roman" w:hAnsi="Times New Roman" w:cs="Times New Roman"/>
+      </w:pPr>
+      <w:r>
+        <w:rPr>
+          <w:rFonts w:ascii="Times New Roman" w:hAnsi="Times New Roman" w:cs="Times New Roman"/>
           <w:color w:val="auto"/>
           <w:sz w:val="16"/>
           <w:szCs w:val="16"/>
         </w:rPr>
-        <w:tab/>
-      </w:r>
-      <w:r>
-        <w:rPr>
-          <w:rFonts w:ascii="Times New Roman" w:eastAsia="Times New Roman" w:hAnsi="Times New Roman" w:cs="Times New Roman"/>
+        <w:t>/s/Hugh Dillon</w:t>
+      </w:r>
+      <w:r>
+        <w:rPr>
+          <w:rFonts w:ascii="Times New Roman" w:hAnsi="Times New Roman" w:cs="Times New Roman"/>
           <w:color w:val="auto"/>
           <w:sz w:val="16"/>
           <w:szCs w:val="16"/>
         </w:rPr>
         <w:tab/>
-        <w:t>_________________________</w:t>
-      </w:r>
-    </w:p>
-    <w:p>
-      <w:pPr>
-        <w:ind w:firstLine="720"/>
-        <w:jc w:val="both"/>
+      </w:r>
+      <w:r>
         <w:rPr>
           <w:rFonts w:ascii="Times New Roman" w:hAnsi="Times New Roman" w:cs="Times New Roman"/>
           <w:color w:val="auto"/>
           <w:sz w:val="16"/>
           <w:szCs w:val="16"/>
         </w:rPr>
-      </w:pPr>
+        <w:tab/>
+      </w:r>
       <w:r>
         <w:rPr>
           <w:rFonts w:ascii="Times New Roman" w:hAnsi="Times New Roman" w:cs="Times New Roman"/>
@@ -5919,7 +6575,7 @@
           <w:sz w:val="16"/>
           <w:szCs w:val="16"/>
         </w:rPr>
-        <w:t>/s/Hugh Dillon</w:t>
+        <w:tab/>
       </w:r>
       <w:r>
         <w:rPr>
@@ -5937,26 +6593,32 @@
           <w:sz w:val="16"/>
           <w:szCs w:val="16"/>
         </w:rPr>
-        <w:tab/>
-      </w:r>
-      <w:r>
+        <w:t>/s/ Ben Smith</w:t>
+      </w:r>
+    </w:p>
+    <w:p>
+      <w:pPr>
+        <w:ind w:firstLine="720"/>
+        <w:jc w:val="both"/>
         <w:rPr>
           <w:rFonts w:ascii="Times New Roman" w:hAnsi="Times New Roman" w:cs="Times New Roman"/>
           <w:color w:val="auto"/>
           <w:sz w:val="16"/>
           <w:szCs w:val="16"/>
         </w:rPr>
-        <w:tab/>
-      </w:r>
-      <w:r>
+      </w:pPr>
+    </w:p>
+    <w:p>
+      <w:pPr>
+        <w:ind w:firstLine="720"/>
+        <w:jc w:val="both"/>
         <w:rPr>
           <w:rFonts w:ascii="Times New Roman" w:hAnsi="Times New Roman" w:cs="Times New Roman"/>
           <w:color w:val="auto"/>
           <w:sz w:val="16"/>
           <w:szCs w:val="16"/>
         </w:rPr>
-        <w:tab/>
-      </w:r>
+      </w:pPr>
       <w:r>
         <w:rPr>
           <w:rFonts w:ascii="Times New Roman" w:hAnsi="Times New Roman" w:cs="Times New Roman"/>
@@ -5964,32 +6626,26 @@
           <w:sz w:val="16"/>
           <w:szCs w:val="16"/>
         </w:rPr>
-        <w:t>/s/ Ben Smith</w:t>
-      </w:r>
-    </w:p>
-    <w:p>
-      <w:pPr>
-        <w:ind w:firstLine="720"/>
-        <w:jc w:val="both"/>
+        <w:t>___________________________</w:t>
+      </w:r>
+      <w:r>
         <w:rPr>
           <w:rFonts w:ascii="Times New Roman" w:hAnsi="Times New Roman" w:cs="Times New Roman"/>
           <w:color w:val="auto"/>
           <w:sz w:val="16"/>
           <w:szCs w:val="16"/>
         </w:rPr>
-      </w:pPr>
-    </w:p>
-    <w:p>
-      <w:pPr>
-        <w:ind w:firstLine="720"/>
-        <w:jc w:val="both"/>
+        <w:tab/>
+      </w:r>
+      <w:r>
         <w:rPr>
           <w:rFonts w:ascii="Times New Roman" w:hAnsi="Times New Roman" w:cs="Times New Roman"/>
           <w:color w:val="auto"/>
           <w:sz w:val="16"/>
           <w:szCs w:val="16"/>
         </w:rPr>
-      </w:pPr>
+        <w:tab/>
+      </w:r>
       <w:r>
         <w:rPr>
           <w:rFonts w:ascii="Times New Roman" w:hAnsi="Times New Roman" w:cs="Times New Roman"/>
@@ -5999,15 +6655,18 @@
         </w:rPr>
         <w:t>___________________________</w:t>
       </w:r>
-      <w:r>
+    </w:p>
+    <w:p>
+      <w:pPr>
+        <w:ind w:firstLine="720"/>
+        <w:jc w:val="both"/>
         <w:rPr>
           <w:rFonts w:ascii="Times New Roman" w:hAnsi="Times New Roman" w:cs="Times New Roman"/>
           <w:color w:val="auto"/>
           <w:sz w:val="16"/>
           <w:szCs w:val="16"/>
         </w:rPr>
-        <w:tab/>
-      </w:r>
+      </w:pPr>
       <w:r>
         <w:rPr>
           <w:rFonts w:ascii="Times New Roman" w:hAnsi="Times New Roman" w:cs="Times New Roman"/>
@@ -6015,7 +6674,7 @@
           <w:sz w:val="16"/>
           <w:szCs w:val="16"/>
         </w:rPr>
-        <w:tab/>
+        <w:t>/s/Rick Ho</w:t>
       </w:r>
       <w:r>
         <w:rPr>
@@ -6024,20 +6683,17 @@
           <w:sz w:val="16"/>
           <w:szCs w:val="16"/>
         </w:rPr>
-        <w:t>___________________________</w:t>
-      </w:r>
-    </w:p>
-    <w:p>
-      <w:pPr>
-        <w:ind w:firstLine="720"/>
-        <w:jc w:val="both"/>
+        <w:t>lloway</w:t>
+      </w:r>
+      <w:r>
         <w:rPr>
           <w:rFonts w:ascii="Times New Roman" w:hAnsi="Times New Roman" w:cs="Times New Roman"/>
           <w:color w:val="auto"/>
           <w:sz w:val="16"/>
           <w:szCs w:val="16"/>
         </w:rPr>
-      </w:pPr>
+        <w:tab/>
+      </w:r>
       <w:r>
         <w:rPr>
           <w:rFonts w:ascii="Times New Roman" w:hAnsi="Times New Roman" w:cs="Times New Roman"/>
@@ -6045,7 +6701,7 @@
           <w:sz w:val="16"/>
           <w:szCs w:val="16"/>
         </w:rPr>
-        <w:t>/s/Rick Ho</w:t>
+        <w:tab/>
       </w:r>
       <w:r>
         <w:rPr>
@@ -6054,7 +6710,7 @@
           <w:sz w:val="16"/>
           <w:szCs w:val="16"/>
         </w:rPr>
-        <w:t>lloway</w:t>
+        <w:tab/>
       </w:r>
       <w:r>
         <w:rPr>
@@ -6072,38 +6728,11 @@
           <w:sz w:val="16"/>
           <w:szCs w:val="16"/>
         </w:rPr>
-        <w:tab/>
-      </w:r>
-      <w:r>
-        <w:rPr>
-          <w:rFonts w:ascii="Times New Roman" w:hAnsi="Times New Roman" w:cs="Times New Roman"/>
-          <w:color w:val="auto"/>
-          <w:sz w:val="16"/>
-          <w:szCs w:val="16"/>
-        </w:rPr>
-        <w:tab/>
-      </w:r>
-      <w:r>
-        <w:rPr>
-          <w:rFonts w:ascii="Times New Roman" w:hAnsi="Times New Roman" w:cs="Times New Roman"/>
-          <w:color w:val="auto"/>
-          <w:sz w:val="16"/>
-          <w:szCs w:val="16"/>
-        </w:rPr>
-        <w:tab/>
-      </w:r>
-      <w:r>
-        <w:rPr>
-          <w:rFonts w:ascii="Times New Roman" w:hAnsi="Times New Roman" w:cs="Times New Roman"/>
-          <w:color w:val="auto"/>
-          <w:sz w:val="16"/>
-          <w:szCs w:val="16"/>
-        </w:rPr>
         <w:t>/s/ Hunter Thorington</w:t>
       </w:r>
     </w:p>
     <w:sectPr>
-      <w:footerReference w:type="default" r:id="rId16"/>
+      <w:footerReference w:type="default" r:id="rId19"/>
       <w:pgSz w:w="12240" w:h="15840"/>
       <w:pgMar w:top="1440" w:right="1800" w:bottom="1440" w:left="1800" w:header="720" w:footer="720" w:gutter="0"/>
       <w:pgNumType w:start="0"/>
@@ -6116,7 +6745,7 @@
 </file>
 
 <file path=word/comments.xml><?xml version="1.0" encoding="utf-8"?>
-<w:comments xmlns:wpc="http://schemas.microsoft.com/office/word/2010/wordprocessingCanvas" xmlns:mc="http://schemas.openxmlformats.org/markup-compatibility/2006" xmlns:o="urn:schemas-microsoft-com:office:office" xmlns:r="http://schemas.openxmlformats.org/officeDocument/2006/relationships" xmlns:m="http://schemas.openxmlformats.org/officeDocument/2006/math" xmlns:v="urn:schemas-microsoft-com:vml" xmlns:wp14="http://schemas.microsoft.com/office/word/2010/wordprocessingDrawing" xmlns:wp="http://schemas.openxmlformats.org/drawingml/2006/wordprocessingDrawing" xmlns:w10="urn:schemas-microsoft-com:office:word" xmlns:w="http://schemas.openxmlformats.org/wordprocessingml/2006/main" xmlns:w14="http://schemas.microsoft.com/office/word/2010/wordml" xmlns:wpg="http://schemas.microsoft.com/office/word/2010/wordprocessingGroup" xmlns:wpi="http://schemas.microsoft.com/office/word/2010/wordprocessingInk" xmlns:wne="http://schemas.microsoft.com/office/word/2006/wordml" xmlns:wps="http://schemas.microsoft.com/office/word/2010/wordprocessingShape" mc:Ignorable="w14 wp14">
+<w:comments xmlns:wpc="http://schemas.microsoft.com/office/word/2010/wordprocessingCanvas" xmlns:mc="http://schemas.openxmlformats.org/markup-compatibility/2006" xmlns:o="urn:schemas-microsoft-com:office:office" xmlns:r="http://schemas.openxmlformats.org/officeDocument/2006/relationships" xmlns:m="http://schemas.openxmlformats.org/officeDocument/2006/math" xmlns:v="urn:schemas-microsoft-com:vml" xmlns:wp14="http://schemas.microsoft.com/office/word/2010/wordprocessingDrawing" xmlns:wp="http://schemas.openxmlformats.org/drawingml/2006/wordprocessingDrawing" xmlns:w10="urn:schemas-microsoft-com:office:word" xmlns:w="http://schemas.openxmlformats.org/wordprocessingml/2006/main" xmlns:w14="http://schemas.microsoft.com/office/word/2010/wordml" xmlns:w15="http://schemas.microsoft.com/office/word/2012/wordml" xmlns:wpg="http://schemas.microsoft.com/office/word/2010/wordprocessingGroup" xmlns:wpi="http://schemas.microsoft.com/office/word/2010/wordprocessingInk" xmlns:wne="http://schemas.microsoft.com/office/word/2006/wordml" xmlns:wps="http://schemas.microsoft.com/office/word/2010/wordprocessingShape" mc:Ignorable="w14 w15 wp14">
   <w:comment w:id="8" w:author="HCD0005" w:date="2014-01-13T17:04:00Z" w:initials="H">
     <w:p>
       <w:pPr>
@@ -6138,12 +6767,12 @@
 
 <file path=word/commentsExtended.xml><?xml version="1.0" encoding="utf-8"?>
 <w15:commentsEx xmlns:wpc="http://schemas.microsoft.com/office/word/2010/wordprocessingCanvas" xmlns:mc="http://schemas.openxmlformats.org/markup-compatibility/2006" xmlns:o="urn:schemas-microsoft-com:office:office" xmlns:r="http://schemas.openxmlformats.org/officeDocument/2006/relationships" xmlns:m="http://schemas.openxmlformats.org/officeDocument/2006/math" xmlns:v="urn:schemas-microsoft-com:vml" xmlns:wp14="http://schemas.microsoft.com/office/word/2010/wordprocessingDrawing" xmlns:wp="http://schemas.openxmlformats.org/drawingml/2006/wordprocessingDrawing" xmlns:w10="urn:schemas-microsoft-com:office:word" xmlns:w="http://schemas.openxmlformats.org/wordprocessingml/2006/main" xmlns:w14="http://schemas.microsoft.com/office/word/2010/wordml" xmlns:w15="http://schemas.microsoft.com/office/word/2012/wordml" xmlns:wpg="http://schemas.microsoft.com/office/word/2010/wordprocessingGroup" xmlns:wpi="http://schemas.microsoft.com/office/word/2010/wordprocessingInk" xmlns:wne="http://schemas.microsoft.com/office/word/2006/wordml" xmlns:wps="http://schemas.microsoft.com/office/word/2010/wordprocessingShape" mc:Ignorable="w14 w15 wp14">
-  <w15:commentEx w15:paraId="21714DD1" w15:done="0"/>
+  <w15:commentEx w15:paraId="3B48308A" w15:done="0"/>
 </w15:commentsEx>
 </file>
 
 <file path=word/endnotes.xml><?xml version="1.0" encoding="utf-8"?>
-<w:endnotes xmlns:wpc="http://schemas.microsoft.com/office/word/2010/wordprocessingCanvas" xmlns:mc="http://schemas.openxmlformats.org/markup-compatibility/2006" xmlns:o="urn:schemas-microsoft-com:office:office" xmlns:r="http://schemas.openxmlformats.org/officeDocument/2006/relationships" xmlns:m="http://schemas.openxmlformats.org/officeDocument/2006/math" xmlns:v="urn:schemas-microsoft-com:vml" xmlns:wp14="http://schemas.microsoft.com/office/word/2010/wordprocessingDrawing" xmlns:wp="http://schemas.openxmlformats.org/drawingml/2006/wordprocessingDrawing" xmlns:w10="urn:schemas-microsoft-com:office:word" xmlns:w="http://schemas.openxmlformats.org/wordprocessingml/2006/main" xmlns:w14="http://schemas.microsoft.com/office/word/2010/wordml" xmlns:wpg="http://schemas.microsoft.com/office/word/2010/wordprocessingGroup" xmlns:wpi="http://schemas.microsoft.com/office/word/2010/wordprocessingInk" xmlns:wne="http://schemas.microsoft.com/office/word/2006/wordml" xmlns:wps="http://schemas.microsoft.com/office/word/2010/wordprocessingShape" mc:Ignorable="w14 wp14">
+<w:endnotes xmlns:wpc="http://schemas.microsoft.com/office/word/2010/wordprocessingCanvas" xmlns:mc="http://schemas.openxmlformats.org/markup-compatibility/2006" xmlns:o="urn:schemas-microsoft-com:office:office" xmlns:r="http://schemas.openxmlformats.org/officeDocument/2006/relationships" xmlns:m="http://schemas.openxmlformats.org/officeDocument/2006/math" xmlns:v="urn:schemas-microsoft-com:vml" xmlns:wp14="http://schemas.microsoft.com/office/word/2010/wordprocessingDrawing" xmlns:wp="http://schemas.openxmlformats.org/drawingml/2006/wordprocessingDrawing" xmlns:w10="urn:schemas-microsoft-com:office:word" xmlns:w="http://schemas.openxmlformats.org/wordprocessingml/2006/main" xmlns:w14="http://schemas.microsoft.com/office/word/2010/wordml" xmlns:w15="http://schemas.microsoft.com/office/word/2012/wordml" xmlns:wpg="http://schemas.microsoft.com/office/word/2010/wordprocessingGroup" xmlns:wpi="http://schemas.microsoft.com/office/word/2010/wordprocessingInk" xmlns:wne="http://schemas.microsoft.com/office/word/2006/wordml" xmlns:wps="http://schemas.microsoft.com/office/word/2010/wordprocessingShape" mc:Ignorable="w14 w15 wp14">
   <w:endnote w:type="separator" w:id="-1">
     <w:p>
       <w:pPr>
@@ -6168,7 +6797,7 @@
 </file>
 
 <file path=word/footer1.xml><?xml version="1.0" encoding="utf-8"?>
-<w:ftr xmlns:wpc="http://schemas.microsoft.com/office/word/2010/wordprocessingCanvas" xmlns:mc="http://schemas.openxmlformats.org/markup-compatibility/2006" xmlns:o="urn:schemas-microsoft-com:office:office" xmlns:r="http://schemas.openxmlformats.org/officeDocument/2006/relationships" xmlns:m="http://schemas.openxmlformats.org/officeDocument/2006/math" xmlns:v="urn:schemas-microsoft-com:vml" xmlns:wp14="http://schemas.microsoft.com/office/word/2010/wordprocessingDrawing" xmlns:wp="http://schemas.openxmlformats.org/drawingml/2006/wordprocessingDrawing" xmlns:w10="urn:schemas-microsoft-com:office:word" xmlns:w="http://schemas.openxmlformats.org/wordprocessingml/2006/main" xmlns:w14="http://schemas.microsoft.com/office/word/2010/wordml" xmlns:wpg="http://schemas.microsoft.com/office/word/2010/wordprocessingGroup" xmlns:wpi="http://schemas.microsoft.com/office/word/2010/wordprocessingInk" xmlns:wne="http://schemas.microsoft.com/office/word/2006/wordml" xmlns:wps="http://schemas.microsoft.com/office/word/2010/wordprocessingShape" mc:Ignorable="w14 wp14">
+<w:ftr xmlns:wpc="http://schemas.microsoft.com/office/word/2010/wordprocessingCanvas" xmlns:mc="http://schemas.openxmlformats.org/markup-compatibility/2006" xmlns:o="urn:schemas-microsoft-com:office:office" xmlns:r="http://schemas.openxmlformats.org/officeDocument/2006/relationships" xmlns:m="http://schemas.openxmlformats.org/officeDocument/2006/math" xmlns:v="urn:schemas-microsoft-com:vml" xmlns:wp14="http://schemas.microsoft.com/office/word/2010/wordprocessingDrawing" xmlns:wp="http://schemas.openxmlformats.org/drawingml/2006/wordprocessingDrawing" xmlns:w10="urn:schemas-microsoft-com:office:word" xmlns:w="http://schemas.openxmlformats.org/wordprocessingml/2006/main" xmlns:w14="http://schemas.microsoft.com/office/word/2010/wordml" xmlns:w15="http://schemas.microsoft.com/office/word/2012/wordml" xmlns:wpg="http://schemas.microsoft.com/office/word/2010/wordprocessingGroup" xmlns:wpi="http://schemas.microsoft.com/office/word/2010/wordprocessingInk" xmlns:wne="http://schemas.microsoft.com/office/word/2006/wordml" xmlns:wps="http://schemas.microsoft.com/office/word/2010/wordprocessingShape" mc:Ignorable="w14 w15 wp14">
   <w:p>
     <w:pPr>
       <w:pStyle w:val="Footer"/>
@@ -6189,7 +6818,7 @@
       <w:rPr>
         <w:noProof/>
       </w:rPr>
-      <w:t>4</w:t>
+      <w:t>11</w:t>
     </w:r>
     <w:r>
       <w:fldChar w:fldCharType="end"/>
@@ -6199,7 +6828,7 @@
 </file>
 
 <file path=word/footnotes.xml><?xml version="1.0" encoding="utf-8"?>
-<w:footnotes xmlns:wpc="http://schemas.microsoft.com/office/word/2010/wordprocessingCanvas" xmlns:mc="http://schemas.openxmlformats.org/markup-compatibility/2006" xmlns:o="urn:schemas-microsoft-com:office:office" xmlns:r="http://schemas.openxmlformats.org/officeDocument/2006/relationships" xmlns:m="http://schemas.openxmlformats.org/officeDocument/2006/math" xmlns:v="urn:schemas-microsoft-com:vml" xmlns:wp14="http://schemas.microsoft.com/office/word/2010/wordprocessingDrawing" xmlns:wp="http://schemas.openxmlformats.org/drawingml/2006/wordprocessingDrawing" xmlns:w10="urn:schemas-microsoft-com:office:word" xmlns:w="http://schemas.openxmlformats.org/wordprocessingml/2006/main" xmlns:w14="http://schemas.microsoft.com/office/word/2010/wordml" xmlns:wpg="http://schemas.microsoft.com/office/word/2010/wordprocessingGroup" xmlns:wpi="http://schemas.microsoft.com/office/word/2010/wordprocessingInk" xmlns:wne="http://schemas.microsoft.com/office/word/2006/wordml" xmlns:wps="http://schemas.microsoft.com/office/word/2010/wordprocessingShape" mc:Ignorable="w14 wp14">
+<w:footnotes xmlns:wpc="http://schemas.microsoft.com/office/word/2010/wordprocessingCanvas" xmlns:mc="http://schemas.openxmlformats.org/markup-compatibility/2006" xmlns:o="urn:schemas-microsoft-com:office:office" xmlns:r="http://schemas.openxmlformats.org/officeDocument/2006/relationships" xmlns:m="http://schemas.openxmlformats.org/officeDocument/2006/math" xmlns:v="urn:schemas-microsoft-com:vml" xmlns:wp14="http://schemas.microsoft.com/office/word/2010/wordprocessingDrawing" xmlns:wp="http://schemas.openxmlformats.org/drawingml/2006/wordprocessingDrawing" xmlns:w10="urn:schemas-microsoft-com:office:word" xmlns:w="http://schemas.openxmlformats.org/wordprocessingml/2006/main" xmlns:w14="http://schemas.microsoft.com/office/word/2010/wordml" xmlns:w15="http://schemas.microsoft.com/office/word/2012/wordml" xmlns:wpg="http://schemas.microsoft.com/office/word/2010/wordprocessingGroup" xmlns:wpi="http://schemas.microsoft.com/office/word/2010/wordprocessingInk" xmlns:wne="http://schemas.microsoft.com/office/word/2006/wordml" xmlns:wps="http://schemas.microsoft.com/office/word/2010/wordprocessingShape" mc:Ignorable="w14 w15 wp14">
   <w:footnote w:type="separator" w:id="-1">
     <w:p>
       <w:pPr>
@@ -6224,7 +6853,7 @@
 </file>
 
 <file path=word/numbering.xml><?xml version="1.0" encoding="utf-8"?>
-<w:numbering xmlns:wpc="http://schemas.microsoft.com/office/word/2010/wordprocessingCanvas" xmlns:mc="http://schemas.openxmlformats.org/markup-compatibility/2006" xmlns:o="urn:schemas-microsoft-com:office:office" xmlns:r="http://schemas.openxmlformats.org/officeDocument/2006/relationships" xmlns:m="http://schemas.openxmlformats.org/officeDocument/2006/math" xmlns:v="urn:schemas-microsoft-com:vml" xmlns:wp14="http://schemas.microsoft.com/office/word/2010/wordprocessingDrawing" xmlns:wp="http://schemas.openxmlformats.org/drawingml/2006/wordprocessingDrawing" xmlns:w10="urn:schemas-microsoft-com:office:word" xmlns:w="http://schemas.openxmlformats.org/wordprocessingml/2006/main" xmlns:w14="http://schemas.microsoft.com/office/word/2010/wordml" xmlns:wpg="http://schemas.microsoft.com/office/word/2010/wordprocessingGroup" xmlns:wpi="http://schemas.microsoft.com/office/word/2010/wordprocessingInk" xmlns:wne="http://schemas.microsoft.com/office/word/2006/wordml" xmlns:wps="http://schemas.microsoft.com/office/word/2010/wordprocessingShape" mc:Ignorable="w14 wp14">
+<w:numbering xmlns:wpc="http://schemas.microsoft.com/office/word/2010/wordprocessingCanvas" xmlns:mc="http://schemas.openxmlformats.org/markup-compatibility/2006" xmlns:o="urn:schemas-microsoft-com:office:office" xmlns:r="http://schemas.openxmlformats.org/officeDocument/2006/relationships" xmlns:m="http://schemas.openxmlformats.org/officeDocument/2006/math" xmlns:v="urn:schemas-microsoft-com:vml" xmlns:wp14="http://schemas.microsoft.com/office/word/2010/wordprocessingDrawing" xmlns:wp="http://schemas.openxmlformats.org/drawingml/2006/wordprocessingDrawing" xmlns:w10="urn:schemas-microsoft-com:office:word" xmlns:w="http://schemas.openxmlformats.org/wordprocessingml/2006/main" xmlns:w14="http://schemas.microsoft.com/office/word/2010/wordml" xmlns:w15="http://schemas.microsoft.com/office/word/2012/wordml" xmlns:wpg="http://schemas.microsoft.com/office/word/2010/wordprocessingGroup" xmlns:wpi="http://schemas.microsoft.com/office/word/2010/wordprocessingInk" xmlns:wne="http://schemas.microsoft.com/office/word/2006/wordml" xmlns:wps="http://schemas.microsoft.com/office/word/2010/wordprocessingShape" mc:Ignorable="w14 w15 wp14">
   <w:abstractNum w:abstractNumId="0">
     <w:nsid w:val="FFFFFF88"/>
     <w:multiLevelType w:val="singleLevel"/>
@@ -6292,7 +6921,7 @@
 </file>
 
 <file path=word/styles.xml><?xml version="1.0" encoding="utf-8"?>
-<w:styles xmlns:mc="http://schemas.openxmlformats.org/markup-compatibility/2006" xmlns:r="http://schemas.openxmlformats.org/officeDocument/2006/relationships" xmlns:w="http://schemas.openxmlformats.org/wordprocessingml/2006/main" xmlns:w14="http://schemas.microsoft.com/office/word/2010/wordml" mc:Ignorable="w14">
+<w:styles xmlns:mc="http://schemas.openxmlformats.org/markup-compatibility/2006" xmlns:r="http://schemas.openxmlformats.org/officeDocument/2006/relationships" xmlns:w="http://schemas.openxmlformats.org/wordprocessingml/2006/main" xmlns:w14="http://schemas.microsoft.com/office/word/2010/wordml" xmlns:w15="http://schemas.microsoft.com/office/word/2012/wordml" mc:Ignorable="w14 w15">
   <w:docDefaults>
     <w:rPrDefault>
       <w:rPr>
@@ -6307,146 +6936,378 @@
       </w:pPr>
     </w:pPrDefault>
   </w:docDefaults>
-  <w:latentStyles w:defLockedState="0" w:defUIPriority="99" w:defSemiHidden="1" w:defUnhideWhenUsed="1" w:defQFormat="0" w:count="267">
-    <w:lsdException w:name="Normal" w:semiHidden="0" w:uiPriority="0" w:unhideWhenUsed="0" w:qFormat="1"/>
-    <w:lsdException w:name="heading 1" w:semiHidden="0" w:uiPriority="0" w:unhideWhenUsed="0" w:qFormat="1"/>
-    <w:lsdException w:name="heading 2" w:uiPriority="0" w:qFormat="1"/>
-    <w:lsdException w:name="heading 3" w:uiPriority="0" w:qFormat="1"/>
-    <w:lsdException w:name="heading 4" w:uiPriority="13" w:qFormat="1"/>
-    <w:lsdException w:name="heading 5" w:uiPriority="13" w:qFormat="1"/>
-    <w:lsdException w:name="heading 6" w:uiPriority="13" w:qFormat="1"/>
-    <w:lsdException w:name="heading 7" w:uiPriority="9" w:qFormat="1"/>
-    <w:lsdException w:name="heading 8" w:uiPriority="9" w:qFormat="1"/>
-    <w:lsdException w:name="heading 9" w:uiPriority="9" w:qFormat="1"/>
-    <w:lsdException w:name="toc 1" w:uiPriority="39"/>
-    <w:lsdException w:name="toc 2" w:uiPriority="39"/>
-    <w:lsdException w:name="toc 3" w:uiPriority="39"/>
-    <w:lsdException w:name="toc 4" w:uiPriority="39"/>
-    <w:lsdException w:name="toc 5" w:uiPriority="39"/>
-    <w:lsdException w:name="toc 6" w:uiPriority="39"/>
-    <w:lsdException w:name="toc 7" w:uiPriority="39"/>
-    <w:lsdException w:name="toc 8" w:uiPriority="39"/>
-    <w:lsdException w:name="toc 9" w:uiPriority="39"/>
-    <w:lsdException w:name="caption" w:uiPriority="2" w:qFormat="1"/>
-    <w:lsdException w:name="List Bullet" w:uiPriority="1" w:qFormat="1"/>
-    <w:lsdException w:name="List Number" w:uiPriority="1" w:qFormat="1"/>
-    <w:lsdException w:name="Title" w:semiHidden="0" w:uiPriority="10" w:unhideWhenUsed="0" w:qFormat="1"/>
-    <w:lsdException w:name="Default Paragraph Font" w:uiPriority="1"/>
-    <w:lsdException w:name="Subtitle" w:semiHidden="0" w:uiPriority="11" w:unhideWhenUsed="0" w:qFormat="1"/>
-    <w:lsdException w:name="Strong" w:semiHidden="0" w:uiPriority="22" w:unhideWhenUsed="0" w:qFormat="1"/>
-    <w:lsdException w:name="Emphasis" w:semiHidden="0" w:uiPriority="20" w:unhideWhenUsed="0" w:qFormat="1"/>
-    <w:lsdException w:name="Table Grid" w:semiHidden="0" w:uiPriority="59" w:unhideWhenUsed="0"/>
-    <w:lsdException w:name="Placeholder Text" w:unhideWhenUsed="0"/>
-    <w:lsdException w:name="No Spacing" w:semiHidden="0" w:uiPriority="1" w:unhideWhenUsed="0" w:qFormat="1"/>
-    <w:lsdException w:name="Light Shading" w:semiHidden="0" w:uiPriority="60" w:unhideWhenUsed="0"/>
-    <w:lsdException w:name="Light List" w:semiHidden="0" w:uiPriority="61" w:unhideWhenUsed="0"/>
-    <w:lsdException w:name="Light Grid" w:semiHidden="0" w:uiPriority="62" w:unhideWhenUsed="0"/>
-    <w:lsdException w:name="Medium Shading 1" w:semiHidden="0" w:uiPriority="63" w:unhideWhenUsed="0"/>
-    <w:lsdException w:name="Medium Shading 2" w:semiHidden="0" w:uiPriority="64" w:unhideWhenUsed="0"/>
-    <w:lsdException w:name="Medium List 1" w:semiHidden="0" w:uiPriority="65" w:unhideWhenUsed="0"/>
-    <w:lsdException w:name="Medium List 2" w:semiHidden="0" w:uiPriority="66" w:unhideWhenUsed="0"/>
-    <w:lsdException w:name="Medium Grid 1" w:semiHidden="0" w:uiPriority="67" w:unhideWhenUsed="0"/>
-    <w:lsdException w:name="Medium Grid 2" w:semiHidden="0" w:uiPriority="68" w:unhideWhenUsed="0"/>
-    <w:lsdException w:name="Medium Grid 3" w:semiHidden="0" w:uiPriority="69" w:unhideWhenUsed="0"/>
-    <w:lsdException w:name="Dark List" w:semiHidden="0" w:uiPriority="70" w:unhideWhenUsed="0"/>
-    <w:lsdException w:name="Colorful Shading" w:semiHidden="0" w:uiPriority="71" w:unhideWhenUsed="0"/>
-    <w:lsdException w:name="Colorful List" w:semiHidden="0" w:uiPriority="72" w:unhideWhenUsed="0"/>
-    <w:lsdException w:name="Colorful Grid" w:semiHidden="0" w:uiPriority="73" w:unhideWhenUsed="0"/>
-    <w:lsdException w:name="Light Shading Accent 1" w:semiHidden="0" w:uiPriority="60" w:unhideWhenUsed="0"/>
-    <w:lsdException w:name="Light List Accent 1" w:semiHidden="0" w:uiPriority="61" w:unhideWhenUsed="0"/>
-    <w:lsdException w:name="Light Grid Accent 1" w:semiHidden="0" w:uiPriority="62" w:unhideWhenUsed="0"/>
-    <w:lsdException w:name="Medium Shading 1 Accent 1" w:semiHidden="0" w:uiPriority="63" w:unhideWhenUsed="0"/>
-    <w:lsdException w:name="Medium Shading 2 Accent 1" w:semiHidden="0" w:uiPriority="64" w:unhideWhenUsed="0"/>
-    <w:lsdException w:name="Medium List 1 Accent 1" w:semiHidden="0" w:uiPriority="65" w:unhideWhenUsed="0"/>
-    <w:lsdException w:name="Revision" w:unhideWhenUsed="0"/>
-    <w:lsdException w:name="List Paragraph" w:semiHidden="0" w:uiPriority="34" w:unhideWhenUsed="0" w:qFormat="1"/>
-    <w:lsdException w:name="Quote" w:semiHidden="0" w:uiPriority="1" w:unhideWhenUsed="0" w:qFormat="1"/>
-    <w:lsdException w:name="Intense Quote" w:semiHidden="0" w:uiPriority="30" w:unhideWhenUsed="0" w:qFormat="1"/>
-    <w:lsdException w:name="Medium List 2 Accent 1" w:semiHidden="0" w:uiPriority="66" w:unhideWhenUsed="0"/>
-    <w:lsdException w:name="Medium Grid 1 Accent 1" w:semiHidden="0" w:uiPriority="67" w:unhideWhenUsed="0"/>
-    <w:lsdException w:name="Medium Grid 2 Accent 1" w:semiHidden="0" w:uiPriority="68" w:unhideWhenUsed="0"/>
-    <w:lsdException w:name="Medium Grid 3 Accent 1" w:semiHidden="0" w:uiPriority="69" w:unhideWhenUsed="0"/>
-    <w:lsdException w:name="Dark List Accent 1" w:semiHidden="0" w:uiPriority="70" w:unhideWhenUsed="0"/>
-    <w:lsdException w:name="Colorful Shading Accent 1" w:semiHidden="0" w:uiPriority="71" w:unhideWhenUsed="0"/>
-    <w:lsdException w:name="Colorful List Accent 1" w:semiHidden="0" w:uiPriority="72" w:unhideWhenUsed="0"/>
-    <w:lsdException w:name="Colorful Grid Accent 1" w:semiHidden="0" w:uiPriority="73" w:unhideWhenUsed="0"/>
-    <w:lsdException w:name="Light Shading Accent 2" w:semiHidden="0" w:uiPriority="60" w:unhideWhenUsed="0"/>
-    <w:lsdException w:name="Light List Accent 2" w:semiHidden="0" w:uiPriority="61" w:unhideWhenUsed="0"/>
-    <w:lsdException w:name="Light Grid Accent 2" w:semiHidden="0" w:uiPriority="62" w:unhideWhenUsed="0"/>
-    <w:lsdException w:name="Medium Shading 1 Accent 2" w:semiHidden="0" w:uiPriority="63" w:unhideWhenUsed="0"/>
-    <w:lsdException w:name="Medium Shading 2 Accent 2" w:semiHidden="0" w:uiPriority="64" w:unhideWhenUsed="0"/>
-    <w:lsdException w:name="Medium List 1 Accent 2" w:semiHidden="0" w:uiPriority="65" w:unhideWhenUsed="0"/>
-    <w:lsdException w:name="Medium List 2 Accent 2" w:semiHidden="0" w:uiPriority="66" w:unhideWhenUsed="0"/>
-    <w:lsdException w:name="Medium Grid 1 Accent 2" w:semiHidden="0" w:uiPriority="67" w:unhideWhenUsed="0"/>
-    <w:lsdException w:name="Medium Grid 2 Accent 2" w:semiHidden="0" w:uiPriority="68" w:unhideWhenUsed="0"/>
-    <w:lsdException w:name="Medium Grid 3 Accent 2" w:semiHidden="0" w:uiPriority="69" w:unhideWhenUsed="0"/>
-    <w:lsdException w:name="Dark List Accent 2" w:semiHidden="0" w:uiPriority="70" w:unhideWhenUsed="0"/>
-    <w:lsdException w:name="Colorful Shading Accent 2" w:semiHidden="0" w:uiPriority="71" w:unhideWhenUsed="0"/>
-    <w:lsdException w:name="Colorful List Accent 2" w:semiHidden="0" w:uiPriority="72" w:unhideWhenUsed="0"/>
-    <w:lsdException w:name="Colorful Grid Accent 2" w:semiHidden="0" w:uiPriority="73" w:unhideWhenUsed="0"/>
-    <w:lsdException w:name="Light Shading Accent 3" w:semiHidden="0" w:uiPriority="60" w:unhideWhenUsed="0"/>
-    <w:lsdException w:name="Light List Accent 3" w:semiHidden="0" w:uiPriority="61" w:unhideWhenUsed="0"/>
-    <w:lsdException w:name="Light Grid Accent 3" w:semiHidden="0" w:uiPriority="62" w:unhideWhenUsed="0"/>
-    <w:lsdException w:name="Medium Shading 1 Accent 3" w:semiHidden="0" w:uiPriority="63" w:unhideWhenUsed="0"/>
-    <w:lsdException w:name="Medium Shading 2 Accent 3" w:semiHidden="0" w:uiPriority="64" w:unhideWhenUsed="0"/>
-    <w:lsdException w:name="Medium List 1 Accent 3" w:semiHidden="0" w:uiPriority="65" w:unhideWhenUsed="0"/>
-    <w:lsdException w:name="Medium List 2 Accent 3" w:semiHidden="0" w:uiPriority="66" w:unhideWhenUsed="0"/>
-    <w:lsdException w:name="Medium Grid 1 Accent 3" w:semiHidden="0" w:uiPriority="67" w:unhideWhenUsed="0"/>
-    <w:lsdException w:name="Medium Grid 2 Accent 3" w:semiHidden="0" w:uiPriority="68" w:unhideWhenUsed="0"/>
-    <w:lsdException w:name="Medium Grid 3 Accent 3" w:semiHidden="0" w:uiPriority="69" w:unhideWhenUsed="0"/>
-    <w:lsdException w:name="Dark List Accent 3" w:semiHidden="0" w:uiPriority="70" w:unhideWhenUsed="0"/>
-    <w:lsdException w:name="Colorful Shading Accent 3" w:semiHidden="0" w:uiPriority="71" w:unhideWhenUsed="0"/>
-    <w:lsdException w:name="Colorful List Accent 3" w:semiHidden="0" w:uiPriority="72" w:unhideWhenUsed="0"/>
-    <w:lsdException w:name="Colorful Grid Accent 3" w:semiHidden="0" w:uiPriority="73" w:unhideWhenUsed="0"/>
-    <w:lsdException w:name="Light Shading Accent 4" w:semiHidden="0" w:uiPriority="60" w:unhideWhenUsed="0"/>
-    <w:lsdException w:name="Light List Accent 4" w:semiHidden="0" w:uiPriority="61" w:unhideWhenUsed="0"/>
-    <w:lsdException w:name="Light Grid Accent 4" w:semiHidden="0" w:uiPriority="62" w:unhideWhenUsed="0"/>
-    <w:lsdException w:name="Medium Shading 1 Accent 4" w:semiHidden="0" w:uiPriority="63" w:unhideWhenUsed="0"/>
-    <w:lsdException w:name="Medium Shading 2 Accent 4" w:semiHidden="0" w:uiPriority="64" w:unhideWhenUsed="0"/>
-    <w:lsdException w:name="Medium List 1 Accent 4" w:semiHidden="0" w:uiPriority="65" w:unhideWhenUsed="0"/>
-    <w:lsdException w:name="Medium List 2 Accent 4" w:semiHidden="0" w:uiPriority="66" w:unhideWhenUsed="0"/>
-    <w:lsdException w:name="Medium Grid 1 Accent 4" w:semiHidden="0" w:uiPriority="67" w:unhideWhenUsed="0"/>
-    <w:lsdException w:name="Medium Grid 2 Accent 4" w:semiHidden="0" w:uiPriority="68" w:unhideWhenUsed="0"/>
-    <w:lsdException w:name="Medium Grid 3 Accent 4" w:semiHidden="0" w:uiPriority="69" w:unhideWhenUsed="0"/>
-    <w:lsdException w:name="Dark List Accent 4" w:semiHidden="0" w:uiPriority="70" w:unhideWhenUsed="0"/>
-    <w:lsdException w:name="Colorful Shading Accent 4" w:semiHidden="0" w:uiPriority="71" w:unhideWhenUsed="0"/>
-    <w:lsdException w:name="Colorful List Accent 4" w:semiHidden="0" w:uiPriority="72" w:unhideWhenUsed="0"/>
-    <w:lsdException w:name="Colorful Grid Accent 4" w:semiHidden="0" w:uiPriority="73" w:unhideWhenUsed="0"/>
-    <w:lsdException w:name="Light Shading Accent 5" w:semiHidden="0" w:uiPriority="60" w:unhideWhenUsed="0"/>
-    <w:lsdException w:name="Light List Accent 5" w:semiHidden="0" w:uiPriority="61" w:unhideWhenUsed="0"/>
-    <w:lsdException w:name="Light Grid Accent 5" w:semiHidden="0" w:uiPriority="62" w:unhideWhenUsed="0"/>
-    <w:lsdException w:name="Medium Shading 1 Accent 5" w:semiHidden="0" w:uiPriority="63" w:unhideWhenUsed="0"/>
-    <w:lsdException w:name="Medium Shading 2 Accent 5" w:semiHidden="0" w:uiPriority="64" w:unhideWhenUsed="0"/>
-    <w:lsdException w:name="Medium List 1 Accent 5" w:semiHidden="0" w:uiPriority="65" w:unhideWhenUsed="0"/>
-    <w:lsdException w:name="Medium List 2 Accent 5" w:semiHidden="0" w:uiPriority="66" w:unhideWhenUsed="0"/>
-    <w:lsdException w:name="Medium Grid 1 Accent 5" w:semiHidden="0" w:uiPriority="67" w:unhideWhenUsed="0"/>
-    <w:lsdException w:name="Medium Grid 2 Accent 5" w:semiHidden="0" w:uiPriority="68" w:unhideWhenUsed="0"/>
-    <w:lsdException w:name="Medium Grid 3 Accent 5" w:semiHidden="0" w:uiPriority="69" w:unhideWhenUsed="0"/>
-    <w:lsdException w:name="Dark List Accent 5" w:semiHidden="0" w:uiPriority="70" w:unhideWhenUsed="0"/>
-    <w:lsdException w:name="Colorful Shading Accent 5" w:semiHidden="0" w:uiPriority="71" w:unhideWhenUsed="0"/>
-    <w:lsdException w:name="Colorful List Accent 5" w:semiHidden="0" w:uiPriority="72" w:unhideWhenUsed="0"/>
-    <w:lsdException w:name="Colorful Grid Accent 5" w:semiHidden="0" w:uiPriority="73" w:unhideWhenUsed="0"/>
-    <w:lsdException w:name="Light Shading Accent 6" w:semiHidden="0" w:uiPriority="60" w:unhideWhenUsed="0"/>
-    <w:lsdException w:name="Light List Accent 6" w:semiHidden="0" w:uiPriority="61" w:unhideWhenUsed="0"/>
-    <w:lsdException w:name="Light Grid Accent 6" w:semiHidden="0" w:uiPriority="62" w:unhideWhenUsed="0"/>
-    <w:lsdException w:name="Medium Shading 1 Accent 6" w:semiHidden="0" w:uiPriority="63" w:unhideWhenUsed="0"/>
-    <w:lsdException w:name="Medium Shading 2 Accent 6" w:semiHidden="0" w:uiPriority="64" w:unhideWhenUsed="0"/>
-    <w:lsdException w:name="Medium List 1 Accent 6" w:semiHidden="0" w:uiPriority="65" w:unhideWhenUsed="0"/>
-    <w:lsdException w:name="Medium List 2 Accent 6" w:semiHidden="0" w:uiPriority="66" w:unhideWhenUsed="0"/>
-    <w:lsdException w:name="Medium Grid 1 Accent 6" w:semiHidden="0" w:uiPriority="67" w:unhideWhenUsed="0"/>
-    <w:lsdException w:name="Medium Grid 2 Accent 6" w:semiHidden="0" w:uiPriority="68" w:unhideWhenUsed="0"/>
-    <w:lsdException w:name="Medium Grid 3 Accent 6" w:semiHidden="0" w:uiPriority="69" w:unhideWhenUsed="0"/>
-    <w:lsdException w:name="Dark List Accent 6" w:semiHidden="0" w:uiPriority="70" w:unhideWhenUsed="0"/>
-    <w:lsdException w:name="Colorful Shading Accent 6" w:semiHidden="0" w:uiPriority="71" w:unhideWhenUsed="0"/>
-    <w:lsdException w:name="Colorful List Accent 6" w:semiHidden="0" w:uiPriority="72" w:unhideWhenUsed="0"/>
-    <w:lsdException w:name="Colorful Grid Accent 6" w:semiHidden="0" w:uiPriority="73" w:unhideWhenUsed="0"/>
-    <w:lsdException w:name="Subtle Emphasis" w:semiHidden="0" w:uiPriority="19" w:unhideWhenUsed="0" w:qFormat="1"/>
-    <w:lsdException w:name="Intense Emphasis" w:semiHidden="0" w:uiPriority="21" w:unhideWhenUsed="0" w:qFormat="1"/>
-    <w:lsdException w:name="Subtle Reference" w:semiHidden="0" w:uiPriority="31" w:unhideWhenUsed="0" w:qFormat="1"/>
-    <w:lsdException w:name="Intense Reference" w:semiHidden="0" w:uiPriority="32" w:unhideWhenUsed="0" w:qFormat="1"/>
-    <w:lsdException w:name="Book Title" w:semiHidden="0" w:uiPriority="33" w:unhideWhenUsed="0" w:qFormat="1"/>
-    <w:lsdException w:name="Bibliography" w:uiPriority="39"/>
-    <w:lsdException w:name="TOC Heading" w:uiPriority="39" w:qFormat="1"/>
+  <w:latentStyles w:defLockedState="0" w:defUIPriority="99" w:defSemiHidden="0" w:defUnhideWhenUsed="0" w:defQFormat="0" w:count="371">
+    <w:lsdException w:name="Normal" w:uiPriority="0" w:qFormat="1"/>
+    <w:lsdException w:name="heading 1" w:uiPriority="0" w:qFormat="1"/>
+    <w:lsdException w:name="heading 2" w:semiHidden="1" w:uiPriority="0" w:unhideWhenUsed="1" w:qFormat="1"/>
+    <w:lsdException w:name="heading 3" w:semiHidden="1" w:uiPriority="0" w:unhideWhenUsed="1" w:qFormat="1"/>
+    <w:lsdException w:name="heading 4" w:semiHidden="1" w:uiPriority="13" w:unhideWhenUsed="1" w:qFormat="1"/>
+    <w:lsdException w:name="heading 5" w:semiHidden="1" w:uiPriority="13" w:unhideWhenUsed="1" w:qFormat="1"/>
+    <w:lsdException w:name="heading 6" w:semiHidden="1" w:uiPriority="13" w:unhideWhenUsed="1" w:qFormat="1"/>
+    <w:lsdException w:name="heading 7" w:semiHidden="1" w:uiPriority="9" w:unhideWhenUsed="1" w:qFormat="1"/>
+    <w:lsdException w:name="heading 8" w:semiHidden="1" w:uiPriority="9" w:unhideWhenUsed="1" w:qFormat="1"/>
+    <w:lsdException w:name="heading 9" w:semiHidden="1" w:uiPriority="9" w:unhideWhenUsed="1" w:qFormat="1"/>
+    <w:lsdException w:name="index 1" w:semiHidden="1" w:unhideWhenUsed="1"/>
+    <w:lsdException w:name="index 2" w:semiHidden="1" w:unhideWhenUsed="1"/>
+    <w:lsdException w:name="index 3" w:semiHidden="1" w:unhideWhenUsed="1"/>
+    <w:lsdException w:name="index 4" w:semiHidden="1" w:unhideWhenUsed="1"/>
+    <w:lsdException w:name="index 5" w:semiHidden="1" w:unhideWhenUsed="1"/>
+    <w:lsdException w:name="index 6" w:semiHidden="1" w:unhideWhenUsed="1"/>
+    <w:lsdException w:name="index 7" w:semiHidden="1" w:unhideWhenUsed="1"/>
+    <w:lsdException w:name="index 8" w:semiHidden="1" w:unhideWhenUsed="1"/>
+    <w:lsdException w:name="index 9" w:semiHidden="1" w:unhideWhenUsed="1"/>
+    <w:lsdException w:name="toc 1" w:semiHidden="1" w:uiPriority="39" w:unhideWhenUsed="1"/>
+    <w:lsdException w:name="toc 2" w:semiHidden="1" w:uiPriority="39" w:unhideWhenUsed="1"/>
+    <w:lsdException w:name="toc 3" w:semiHidden="1" w:uiPriority="39" w:unhideWhenUsed="1"/>
+    <w:lsdException w:name="toc 4" w:semiHidden="1" w:uiPriority="39" w:unhideWhenUsed="1"/>
+    <w:lsdException w:name="toc 5" w:semiHidden="1" w:uiPriority="39" w:unhideWhenUsed="1"/>
+    <w:lsdException w:name="toc 6" w:semiHidden="1" w:uiPriority="39" w:unhideWhenUsed="1"/>
+    <w:lsdException w:name="toc 7" w:semiHidden="1" w:uiPriority="39" w:unhideWhenUsed="1"/>
+    <w:lsdException w:name="toc 8" w:semiHidden="1" w:uiPriority="39" w:unhideWhenUsed="1"/>
+    <w:lsdException w:name="toc 9" w:semiHidden="1" w:uiPriority="39" w:unhideWhenUsed="1"/>
+    <w:lsdException w:name="Normal Indent" w:semiHidden="1" w:unhideWhenUsed="1"/>
+    <w:lsdException w:name="footnote text" w:semiHidden="1" w:unhideWhenUsed="1"/>
+    <w:lsdException w:name="annotation text" w:semiHidden="1" w:unhideWhenUsed="1"/>
+    <w:lsdException w:name="header" w:semiHidden="1" w:unhideWhenUsed="1"/>
+    <w:lsdException w:name="footer" w:semiHidden="1" w:unhideWhenUsed="1"/>
+    <w:lsdException w:name="index heading" w:semiHidden="1" w:unhideWhenUsed="1"/>
+    <w:lsdException w:name="caption" w:semiHidden="1" w:uiPriority="2" w:unhideWhenUsed="1" w:qFormat="1"/>
+    <w:lsdException w:name="table of figures" w:semiHidden="1" w:unhideWhenUsed="1"/>
+    <w:lsdException w:name="envelope address" w:semiHidden="1" w:unhideWhenUsed="1"/>
+    <w:lsdException w:name="envelope return" w:semiHidden="1" w:unhideWhenUsed="1"/>
+    <w:lsdException w:name="footnote reference" w:semiHidden="1" w:unhideWhenUsed="1"/>
+    <w:lsdException w:name="annotation reference" w:semiHidden="1" w:unhideWhenUsed="1"/>
+    <w:lsdException w:name="line number" w:semiHidden="1" w:unhideWhenUsed="1"/>
+    <w:lsdException w:name="page number" w:semiHidden="1" w:unhideWhenUsed="1"/>
+    <w:lsdException w:name="endnote reference" w:semiHidden="1" w:unhideWhenUsed="1"/>
+    <w:lsdException w:name="endnote text" w:semiHidden="1" w:unhideWhenUsed="1"/>
+    <w:lsdException w:name="table of authorities" w:semiHidden="1" w:unhideWhenUsed="1"/>
+    <w:lsdException w:name="macro" w:semiHidden="1" w:unhideWhenUsed="1"/>
+    <w:lsdException w:name="toa heading" w:semiHidden="1" w:unhideWhenUsed="1"/>
+    <w:lsdException w:name="List" w:semiHidden="1" w:unhideWhenUsed="1"/>
+    <w:lsdException w:name="List Bullet" w:semiHidden="1" w:uiPriority="1" w:unhideWhenUsed="1" w:qFormat="1"/>
+    <w:lsdException w:name="List Number" w:semiHidden="1" w:uiPriority="1" w:unhideWhenUsed="1" w:qFormat="1"/>
+    <w:lsdException w:name="List 2" w:semiHidden="1" w:unhideWhenUsed="1"/>
+    <w:lsdException w:name="List 3" w:semiHidden="1" w:unhideWhenUsed="1"/>
+    <w:lsdException w:name="List 4" w:semiHidden="1" w:unhideWhenUsed="1"/>
+    <w:lsdException w:name="List 5" w:semiHidden="1" w:unhideWhenUsed="1"/>
+    <w:lsdException w:name="List Bullet 2" w:semiHidden="1" w:unhideWhenUsed="1"/>
+    <w:lsdException w:name="List Bullet 3" w:semiHidden="1" w:unhideWhenUsed="1"/>
+    <w:lsdException w:name="List Bullet 4" w:semiHidden="1" w:unhideWhenUsed="1"/>
+    <w:lsdException w:name="List Bullet 5" w:semiHidden="1" w:unhideWhenUsed="1"/>
+    <w:lsdException w:name="List Number 2" w:semiHidden="1" w:unhideWhenUsed="1"/>
+    <w:lsdException w:name="List Number 3" w:semiHidden="1" w:unhideWhenUsed="1"/>
+    <w:lsdException w:name="List Number 4" w:semiHidden="1" w:unhideWhenUsed="1"/>
+    <w:lsdException w:name="List Number 5" w:semiHidden="1" w:unhideWhenUsed="1"/>
+    <w:lsdException w:name="Title" w:uiPriority="10" w:qFormat="1"/>
+    <w:lsdException w:name="Closing" w:semiHidden="1" w:unhideWhenUsed="1"/>
+    <w:lsdException w:name="Signature" w:semiHidden="1" w:unhideWhenUsed="1"/>
+    <w:lsdException w:name="Default Paragraph Font" w:semiHidden="1" w:uiPriority="1" w:unhideWhenUsed="1"/>
+    <w:lsdException w:name="Body Text" w:semiHidden="1" w:unhideWhenUsed="1"/>
+    <w:lsdException w:name="Body Text Indent" w:semiHidden="1" w:unhideWhenUsed="1"/>
+    <w:lsdException w:name="List Continue" w:semiHidden="1" w:unhideWhenUsed="1"/>
+    <w:lsdException w:name="List Continue 2" w:semiHidden="1" w:unhideWhenUsed="1"/>
+    <w:lsdException w:name="List Continue 3" w:semiHidden="1" w:unhideWhenUsed="1"/>
+    <w:lsdException w:name="List Continue 4" w:semiHidden="1" w:unhideWhenUsed="1"/>
+    <w:lsdException w:name="List Continue 5" w:semiHidden="1" w:unhideWhenUsed="1"/>
+    <w:lsdException w:name="Message Header" w:semiHidden="1" w:unhideWhenUsed="1"/>
+    <w:lsdException w:name="Subtitle" w:uiPriority="11" w:qFormat="1"/>
+    <w:lsdException w:name="Salutation" w:semiHidden="1" w:unhideWhenUsed="1"/>
+    <w:lsdException w:name="Date" w:semiHidden="1" w:unhideWhenUsed="1"/>
+    <w:lsdException w:name="Body Text First Indent" w:semiHidden="1" w:unhideWhenUsed="1"/>
+    <w:lsdException w:name="Body Text First Indent 2" w:semiHidden="1" w:unhideWhenUsed="1"/>
+    <w:lsdException w:name="Note Heading" w:semiHidden="1" w:unhideWhenUsed="1"/>
+    <w:lsdException w:name="Body Text 2" w:semiHidden="1" w:unhideWhenUsed="1"/>
+    <w:lsdException w:name="Body Text 3" w:semiHidden="1" w:unhideWhenUsed="1"/>
+    <w:lsdException w:name="Body Text Indent 2" w:semiHidden="1" w:unhideWhenUsed="1"/>
+    <w:lsdException w:name="Body Text Indent 3" w:semiHidden="1" w:unhideWhenUsed="1"/>
+    <w:lsdException w:name="Block Text" w:semiHidden="1" w:unhideWhenUsed="1"/>
+    <w:lsdException w:name="Hyperlink" w:semiHidden="1" w:unhideWhenUsed="1"/>
+    <w:lsdException w:name="FollowedHyperlink" w:semiHidden="1" w:unhideWhenUsed="1"/>
+    <w:lsdException w:name="Strong" w:uiPriority="22" w:qFormat="1"/>
+    <w:lsdException w:name="Emphasis" w:uiPriority="20" w:qFormat="1"/>
+    <w:lsdException w:name="Document Map" w:semiHidden="1" w:unhideWhenUsed="1"/>
+    <w:lsdException w:name="Plain Text" w:semiHidden="1" w:unhideWhenUsed="1"/>
+    <w:lsdException w:name="E-mail Signature" w:semiHidden="1" w:unhideWhenUsed="1"/>
+    <w:lsdException w:name="HTML Top of Form" w:semiHidden="1" w:unhideWhenUsed="1"/>
+    <w:lsdException w:name="HTML Bottom of Form" w:semiHidden="1" w:unhideWhenUsed="1"/>
+    <w:lsdException w:name="Normal (Web)" w:semiHidden="1" w:unhideWhenUsed="1"/>
+    <w:lsdException w:name="HTML Acronym" w:semiHidden="1" w:unhideWhenUsed="1"/>
+    <w:lsdException w:name="HTML Address" w:semiHidden="1" w:unhideWhenUsed="1"/>
+    <w:lsdException w:name="HTML Cite" w:semiHidden="1" w:unhideWhenUsed="1"/>
+    <w:lsdException w:name="HTML Code" w:semiHidden="1" w:unhideWhenUsed="1"/>
+    <w:lsdException w:name="HTML Definition" w:semiHidden="1" w:unhideWhenUsed="1"/>
+    <w:lsdException w:name="HTML Keyboard" w:semiHidden="1" w:unhideWhenUsed="1"/>
+    <w:lsdException w:name="HTML Preformatted" w:semiHidden="1" w:unhideWhenUsed="1"/>
+    <w:lsdException w:name="HTML Sample" w:semiHidden="1" w:unhideWhenUsed="1"/>
+    <w:lsdException w:name="HTML Typewriter" w:semiHidden="1" w:unhideWhenUsed="1"/>
+    <w:lsdException w:name="HTML Variable" w:semiHidden="1" w:unhideWhenUsed="1"/>
+    <w:lsdException w:name="Normal Table" w:semiHidden="1" w:unhideWhenUsed="1"/>
+    <w:lsdException w:name="annotation subject" w:semiHidden="1" w:unhideWhenUsed="1"/>
+    <w:lsdException w:name="No List" w:semiHidden="1" w:unhideWhenUsed="1"/>
+    <w:lsdException w:name="Outline List 1" w:semiHidden="1" w:unhideWhenUsed="1"/>
+    <w:lsdException w:name="Outline List 2" w:semiHidden="1" w:unhideWhenUsed="1"/>
+    <w:lsdException w:name="Outline List 3" w:semiHidden="1" w:unhideWhenUsed="1"/>
+    <w:lsdException w:name="Table Simple 1" w:semiHidden="1" w:unhideWhenUsed="1"/>
+    <w:lsdException w:name="Table Simple 2" w:semiHidden="1" w:unhideWhenUsed="1"/>
+    <w:lsdException w:name="Table Simple 3" w:semiHidden="1" w:unhideWhenUsed="1"/>
+    <w:lsdException w:name="Table Classic 1" w:semiHidden="1" w:unhideWhenUsed="1"/>
+    <w:lsdException w:name="Table Classic 2" w:semiHidden="1" w:unhideWhenUsed="1"/>
+    <w:lsdException w:name="Table Classic 3" w:semiHidden="1" w:unhideWhenUsed="1"/>
+    <w:lsdException w:name="Table Classic 4" w:semiHidden="1" w:unhideWhenUsed="1"/>
+    <w:lsdException w:name="Table Colorful 1" w:semiHidden="1" w:unhideWhenUsed="1"/>
+    <w:lsdException w:name="Table Colorful 2" w:semiHidden="1" w:unhideWhenUsed="1"/>
+    <w:lsdException w:name="Table Colorful 3" w:semiHidden="1" w:unhideWhenUsed="1"/>
+    <w:lsdException w:name="Table Columns 1" w:semiHidden="1" w:unhideWhenUsed="1"/>
+    <w:lsdException w:name="Table Columns 2" w:semiHidden="1" w:unhideWhenUsed="1"/>
+    <w:lsdException w:name="Table Columns 3" w:semiHidden="1" w:unhideWhenUsed="1"/>
+    <w:lsdException w:name="Table Columns 4" w:semiHidden="1" w:unhideWhenUsed="1"/>
+    <w:lsdException w:name="Table Columns 5" w:semiHidden="1" w:unhideWhenUsed="1"/>
+    <w:lsdException w:name="Table Grid 1" w:semiHidden="1" w:unhideWhenUsed="1"/>
+    <w:lsdException w:name="Table Grid 2" w:semiHidden="1" w:unhideWhenUsed="1"/>
+    <w:lsdException w:name="Table Grid 3" w:semiHidden="1" w:unhideWhenUsed="1"/>
+    <w:lsdException w:name="Table Grid 4" w:semiHidden="1" w:unhideWhenUsed="1"/>
+    <w:lsdException w:name="Table Grid 5" w:semiHidden="1" w:unhideWhenUsed="1"/>
+    <w:lsdException w:name="Table Grid 6" w:semiHidden="1" w:unhideWhenUsed="1"/>
+    <w:lsdException w:name="Table Grid 7" w:semiHidden="1" w:unhideWhenUsed="1"/>
+    <w:lsdException w:name="Table Grid 8" w:semiHidden="1" w:unhideWhenUsed="1"/>
+    <w:lsdException w:name="Table List 1" w:semiHidden="1" w:unhideWhenUsed="1"/>
+    <w:lsdException w:name="Table List 2" w:semiHidden="1" w:unhideWhenUsed="1"/>
+    <w:lsdException w:name="Table List 3" w:semiHidden="1" w:unhideWhenUsed="1"/>
+    <w:lsdException w:name="Table List 4" w:semiHidden="1" w:unhideWhenUsed="1"/>
+    <w:lsdException w:name="Table List 5" w:semiHidden="1" w:unhideWhenUsed="1"/>
+    <w:lsdException w:name="Table List 6" w:semiHidden="1" w:unhideWhenUsed="1"/>
+    <w:lsdException w:name="Table List 7" w:semiHidden="1" w:unhideWhenUsed="1"/>
+    <w:lsdException w:name="Table List 8" w:semiHidden="1" w:unhideWhenUsed="1"/>
+    <w:lsdException w:name="Table 3D effects 1" w:semiHidden="1" w:unhideWhenUsed="1"/>
+    <w:lsdException w:name="Table 3D effects 2" w:semiHidden="1" w:unhideWhenUsed="1"/>
+    <w:lsdException w:name="Table 3D effects 3" w:semiHidden="1" w:unhideWhenUsed="1"/>
+    <w:lsdException w:name="Table Contemporary" w:semiHidden="1" w:unhideWhenUsed="1"/>
+    <w:lsdException w:name="Table Elegant" w:semiHidden="1" w:unhideWhenUsed="1"/>
+    <w:lsdException w:name="Table Professional" w:semiHidden="1" w:unhideWhenUsed="1"/>
+    <w:lsdException w:name="Table Subtle 1" w:semiHidden="1" w:unhideWhenUsed="1"/>
+    <w:lsdException w:name="Table Subtle 2" w:semiHidden="1" w:unhideWhenUsed="1"/>
+    <w:lsdException w:name="Table Web 1" w:semiHidden="1" w:unhideWhenUsed="1"/>
+    <w:lsdException w:name="Table Web 2" w:semiHidden="1" w:unhideWhenUsed="1"/>
+    <w:lsdException w:name="Table Web 3" w:semiHidden="1" w:unhideWhenUsed="1"/>
+    <w:lsdException w:name="Balloon Text" w:semiHidden="1" w:unhideWhenUsed="1"/>
+    <w:lsdException w:name="Table Grid" w:uiPriority="59"/>
+    <w:lsdException w:name="Table Theme" w:semiHidden="1" w:unhideWhenUsed="1"/>
+    <w:lsdException w:name="Placeholder Text" w:semiHidden="1"/>
+    <w:lsdException w:name="No Spacing" w:uiPriority="1" w:qFormat="1"/>
+    <w:lsdException w:name="Light Shading" w:uiPriority="60"/>
+    <w:lsdException w:name="Light List" w:uiPriority="61"/>
+    <w:lsdException w:name="Light Grid" w:uiPriority="62"/>
+    <w:lsdException w:name="Medium Shading 1" w:uiPriority="63"/>
+    <w:lsdException w:name="Medium Shading 2" w:uiPriority="64"/>
+    <w:lsdException w:name="Medium List 1" w:uiPriority="65"/>
+    <w:lsdException w:name="Medium List 2" w:uiPriority="66"/>
+    <w:lsdException w:name="Medium Grid 1" w:uiPriority="67"/>
+    <w:lsdException w:name="Medium Grid 2" w:uiPriority="68"/>
+    <w:lsdException w:name="Medium Grid 3" w:uiPriority="69"/>
+    <w:lsdException w:name="Dark List" w:uiPriority="70"/>
+    <w:lsdException w:name="Colorful Shading" w:uiPriority="71"/>
+    <w:lsdException w:name="Colorful List" w:uiPriority="72"/>
+    <w:lsdException w:name="Colorful Grid" w:uiPriority="73"/>
+    <w:lsdException w:name="Light Shading Accent 1" w:uiPriority="60"/>
+    <w:lsdException w:name="Light List Accent 1" w:uiPriority="61"/>
+    <w:lsdException w:name="Light Grid Accent 1" w:uiPriority="62"/>
+    <w:lsdException w:name="Medium Shading 1 Accent 1" w:uiPriority="63"/>
+    <w:lsdException w:name="Medium Shading 2 Accent 1" w:uiPriority="64"/>
+    <w:lsdException w:name="Medium List 1 Accent 1" w:uiPriority="65"/>
+    <w:lsdException w:name="Revision" w:semiHidden="1"/>
+    <w:lsdException w:name="List Paragraph" w:uiPriority="34" w:qFormat="1"/>
+    <w:lsdException w:name="Quote" w:uiPriority="1" w:qFormat="1"/>
+    <w:lsdException w:name="Intense Quote" w:uiPriority="30" w:qFormat="1"/>
+    <w:lsdException w:name="Medium List 2 Accent 1" w:uiPriority="66"/>
+    <w:lsdException w:name="Medium Grid 1 Accent 1" w:uiPriority="67"/>
+    <w:lsdException w:name="Medium Grid 2 Accent 1" w:uiPriority="68"/>
+    <w:lsdException w:name="Medium Grid 3 Accent 1" w:uiPriority="69"/>
+    <w:lsdException w:name="Dark List Accent 1" w:uiPriority="70"/>
+    <w:lsdException w:name="Colorful Shading Accent 1" w:uiPriority="71"/>
+    <w:lsdException w:name="Colorful List Accent 1" w:uiPriority="72"/>
+    <w:lsdException w:name="Colorful Grid Accent 1" w:uiPriority="73"/>
+    <w:lsdException w:name="Light Shading Accent 2" w:uiPriority="60"/>
+    <w:lsdException w:name="Light List Accent 2" w:uiPriority="61"/>
+    <w:lsdException w:name="Light Grid Accent 2" w:uiPriority="62"/>
+    <w:lsdException w:name="Medium Shading 1 Accent 2" w:uiPriority="63"/>
+    <w:lsdException w:name="Medium Shading 2 Accent 2" w:uiPriority="64"/>
+    <w:lsdException w:name="Medium List 1 Accent 2" w:uiPriority="65"/>
+    <w:lsdException w:name="Medium List 2 Accent 2" w:uiPriority="66"/>
+    <w:lsdException w:name="Medium Grid 1 Accent 2" w:uiPriority="67"/>
+    <w:lsdException w:name="Medium Grid 2 Accent 2" w:uiPriority="68"/>
+    <w:lsdException w:name="Medium Grid 3 Accent 2" w:uiPriority="69"/>
+    <w:lsdException w:name="Dark List Accent 2" w:uiPriority="70"/>
+    <w:lsdException w:name="Colorful Shading Accent 2" w:uiPriority="71"/>
+    <w:lsdException w:name="Colorful List Accent 2" w:uiPriority="72"/>
+    <w:lsdException w:name="Colorful Grid Accent 2" w:uiPriority="73"/>
+    <w:lsdException w:name="Light Shading Accent 3" w:uiPriority="60"/>
+    <w:lsdException w:name="Light List Accent 3" w:uiPriority="61"/>
+    <w:lsdException w:name="Light Grid Accent 3" w:uiPriority="62"/>
+    <w:lsdException w:name="Medium Shading 1 Accent 3" w:uiPriority="63"/>
+    <w:lsdException w:name="Medium Shading 2 Accent 3" w:uiPriority="64"/>
+    <w:lsdException w:name="Medium List 1 Accent 3" w:uiPriority="65"/>
+    <w:lsdException w:name="Medium List 2 Accent 3" w:uiPriority="66"/>
+    <w:lsdException w:name="Medium Grid 1 Accent 3" w:uiPriority="67"/>
+    <w:lsdException w:name="Medium Grid 2 Accent 3" w:uiPriority="68"/>
+    <w:lsdException w:name="Medium Grid 3 Accent 3" w:uiPriority="69"/>
+    <w:lsdException w:name="Dark List Accent 3" w:uiPriority="70"/>
+    <w:lsdException w:name="Colorful Shading Accent 3" w:uiPriority="71"/>
+    <w:lsdException w:name="Colorful List Accent 3" w:uiPriority="72"/>
+    <w:lsdException w:name="Colorful Grid Accent 3" w:uiPriority="73"/>
+    <w:lsdException w:name="Light Shading Accent 4" w:uiPriority="60"/>
+    <w:lsdException w:name="Light List Accent 4" w:uiPriority="61"/>
+    <w:lsdException w:name="Light Grid Accent 4" w:uiPriority="62"/>
+    <w:lsdException w:name="Medium Shading 1 Accent 4" w:uiPriority="63"/>
+    <w:lsdException w:name="Medium Shading 2 Accent 4" w:uiPriority="64"/>
+    <w:lsdException w:name="Medium List 1 Accent 4" w:uiPriority="65"/>
+    <w:lsdException w:name="Medium List 2 Accent 4" w:uiPriority="66"/>
+    <w:lsdException w:name="Medium Grid 1 Accent 4" w:uiPriority="67"/>
+    <w:lsdException w:name="Medium Grid 2 Accent 4" w:uiPriority="68"/>
+    <w:lsdException w:name="Medium Grid 3 Accent 4" w:uiPriority="69"/>
+    <w:lsdException w:name="Dark List Accent 4" w:uiPriority="70"/>
+    <w:lsdException w:name="Colorful Shading Accent 4" w:uiPriority="71"/>
+    <w:lsdException w:name="Colorful List Accent 4" w:uiPriority="72"/>
+    <w:lsdException w:name="Colorful Grid Accent 4" w:uiPriority="73"/>
+    <w:lsdException w:name="Light Shading Accent 5" w:uiPriority="60"/>
+    <w:lsdException w:name="Light List Accent 5" w:uiPriority="61"/>
+    <w:lsdException w:name="Light Grid Accent 5" w:uiPriority="62"/>
+    <w:lsdException w:name="Medium Shading 1 Accent 5" w:uiPriority="63"/>
+    <w:lsdException w:name="Medium Shading 2 Accent 5" w:uiPriority="64"/>
+    <w:lsdException w:name="Medium List 1 Accent 5" w:uiPriority="65"/>
+    <w:lsdException w:name="Medium List 2 Accent 5" w:uiPriority="66"/>
+    <w:lsdException w:name="Medium Grid 1 Accent 5" w:uiPriority="67"/>
+    <w:lsdException w:name="Medium Grid 2 Accent 5" w:uiPriority="68"/>
+    <w:lsdException w:name="Medium Grid 3 Accent 5" w:uiPriority="69"/>
+    <w:lsdException w:name="Dark List Accent 5" w:uiPriority="70"/>
+    <w:lsdException w:name="Colorful Shading Accent 5" w:uiPriority="71"/>
+    <w:lsdException w:name="Colorful List Accent 5" w:uiPriority="72"/>
+    <w:lsdException w:name="Colorful Grid Accent 5" w:uiPriority="73"/>
+    <w:lsdException w:name="Light Shading Accent 6" w:uiPriority="60"/>
+    <w:lsdException w:name="Light List Accent 6" w:uiPriority="61"/>
+    <w:lsdException w:name="Light Grid Accent 6" w:uiPriority="62"/>
+    <w:lsdException w:name="Medium Shading 1 Accent 6" w:uiPriority="63"/>
+    <w:lsdException w:name="Medium Shading 2 Accent 6" w:uiPriority="64"/>
+    <w:lsdException w:name="Medium List 1 Accent 6" w:uiPriority="65"/>
+    <w:lsdException w:name="Medium List 2 Accent 6" w:uiPriority="66"/>
+    <w:lsdException w:name="Medium Grid 1 Accent 6" w:uiPriority="67"/>
+    <w:lsdException w:name="Medium Grid 2 Accent 6" w:uiPriority="68"/>
+    <w:lsdException w:name="Medium Grid 3 Accent 6" w:uiPriority="69"/>
+    <w:lsdException w:name="Dark List Accent 6" w:uiPriority="70"/>
+    <w:lsdException w:name="Colorful Shading Accent 6" w:uiPriority="71"/>
+    <w:lsdException w:name="Colorful List Accent 6" w:uiPriority="72"/>
+    <w:lsdException w:name="Colorful Grid Accent 6" w:uiPriority="73"/>
+    <w:lsdException w:name="Subtle Emphasis" w:uiPriority="19" w:qFormat="1"/>
+    <w:lsdException w:name="Intense Emphasis" w:uiPriority="21" w:qFormat="1"/>
+    <w:lsdException w:name="Subtle Reference" w:uiPriority="31" w:qFormat="1"/>
+    <w:lsdException w:name="Intense Reference" w:uiPriority="32" w:qFormat="1"/>
+    <w:lsdException w:name="Book Title" w:uiPriority="33" w:qFormat="1"/>
+    <w:lsdException w:name="Bibliography" w:semiHidden="1" w:uiPriority="39" w:unhideWhenUsed="1"/>
+    <w:lsdException w:name="TOC Heading" w:semiHidden="1" w:uiPriority="39" w:unhideWhenUsed="1" w:qFormat="1"/>
+    <w:lsdException w:name="Plain Table 1" w:uiPriority="41"/>
+    <w:lsdException w:name="Plain Table 2" w:uiPriority="42"/>
+    <w:lsdException w:name="Plain Table 3" w:uiPriority="43"/>
+    <w:lsdException w:name="Plain Table 4" w:uiPriority="44"/>
+    <w:lsdException w:name="Plain Table 5" w:uiPriority="45"/>
+    <w:lsdException w:name="Grid Table Light" w:uiPriority="40"/>
+    <w:lsdException w:name="Grid Table 1 Light" w:uiPriority="46"/>
+    <w:lsdException w:name="Grid Table 2" w:uiPriority="47"/>
+    <w:lsdException w:name="Grid Table 3" w:uiPriority="48"/>
+    <w:lsdException w:name="Grid Table 4" w:uiPriority="49"/>
+    <w:lsdException w:name="Grid Table 5 Dark" w:uiPriority="50"/>
+    <w:lsdException w:name="Grid Table 6 Colorful" w:uiPriority="51"/>
+    <w:lsdException w:name="Grid Table 7 Colorful" w:uiPriority="52"/>
+    <w:lsdException w:name="Grid Table 1 Light Accent 1" w:uiPriority="46"/>
+    <w:lsdException w:name="Grid Table 2 Accent 1" w:uiPriority="47"/>
+    <w:lsdException w:name="Grid Table 3 Accent 1" w:uiPriority="48"/>
+    <w:lsdException w:name="Grid Table 4 Accent 1" w:uiPriority="49"/>
+    <w:lsdException w:name="Grid Table 5 Dark Accent 1" w:uiPriority="50"/>
+    <w:lsdException w:name="Grid Table 6 Colorful Accent 1" w:uiPriority="51"/>
+    <w:lsdException w:name="Grid Table 7 Colorful Accent 1" w:uiPriority="52"/>
+    <w:lsdException w:name="Grid Table 1 Light Accent 2" w:uiPriority="46"/>
+    <w:lsdException w:name="Grid Table 2 Accent 2" w:uiPriority="47"/>
+    <w:lsdException w:name="Grid Table 3 Accent 2" w:uiPriority="48"/>
+    <w:lsdException w:name="Grid Table 4 Accent 2" w:uiPriority="49"/>
+    <w:lsdException w:name="Grid Table 5 Dark Accent 2" w:uiPriority="50"/>
+    <w:lsdException w:name="Grid Table 6 Colorful Accent 2" w:uiPriority="51"/>
+    <w:lsdException w:name="Grid Table 7 Colorful Accent 2" w:uiPriority="52"/>
+    <w:lsdException w:name="Grid Table 1 Light Accent 3" w:uiPriority="46"/>
+    <w:lsdException w:name="Grid Table 2 Accent 3" w:uiPriority="47"/>
+    <w:lsdException w:name="Grid Table 3 Accent 3" w:uiPriority="48"/>
+    <w:lsdException w:name="Grid Table 4 Accent 3" w:uiPriority="49"/>
+    <w:lsdException w:name="Grid Table 5 Dark Accent 3" w:uiPriority="50"/>
+    <w:lsdException w:name="Grid Table 6 Colorful Accent 3" w:uiPriority="51"/>
+    <w:lsdException w:name="Grid Table 7 Colorful Accent 3" w:uiPriority="52"/>
+    <w:lsdException w:name="Grid Table 1 Light Accent 4" w:uiPriority="46"/>
+    <w:lsdException w:name="Grid Table 2 Accent 4" w:uiPriority="47"/>
+    <w:lsdException w:name="Grid Table 3 Accent 4" w:uiPriority="48"/>
+    <w:lsdException w:name="Grid Table 4 Accent 4" w:uiPriority="49"/>
+    <w:lsdException w:name="Grid Table 5 Dark Accent 4" w:uiPriority="50"/>
+    <w:lsdException w:name="Grid Table 6 Colorful Accent 4" w:uiPriority="51"/>
+    <w:lsdException w:name="Grid Table 7 Colorful Accent 4" w:uiPriority="52"/>
+    <w:lsdException w:name="Grid Table 1 Light Accent 5" w:uiPriority="46"/>
+    <w:lsdException w:name="Grid Table 2 Accent 5" w:uiPriority="47"/>
+    <w:lsdException w:name="Grid Table 3 Accent 5" w:uiPriority="48"/>
+    <w:lsdException w:name="Grid Table 4 Accent 5" w:uiPriority="49"/>
+    <w:lsdException w:name="Grid Table 5 Dark Accent 5" w:uiPriority="50"/>
+    <w:lsdException w:name="Grid Table 6 Colorful Accent 5" w:uiPriority="51"/>
+    <w:lsdException w:name="Grid Table 7 Colorful Accent 5" w:uiPriority="52"/>
+    <w:lsdException w:name="Grid Table 1 Light Accent 6" w:uiPriority="46"/>
+    <w:lsdException w:name="Grid Table 2 Accent 6" w:uiPriority="47"/>
+    <w:lsdException w:name="Grid Table 3 Accent 6" w:uiPriority="48"/>
+    <w:lsdException w:name="Grid Table 4 Accent 6" w:uiPriority="49"/>
+    <w:lsdException w:name="Grid Table 5 Dark Accent 6" w:uiPriority="50"/>
+    <w:lsdException w:name="Grid Table 6 Colorful Accent 6" w:uiPriority="51"/>
+    <w:lsdException w:name="Grid Table 7 Colorful Accent 6" w:uiPriority="52"/>
+    <w:lsdException w:name="List Table 1 Light" w:uiPriority="46"/>
+    <w:lsdException w:name="List Table 2" w:uiPriority="47"/>
+    <w:lsdException w:name="List Table 3" w:uiPriority="48"/>
+    <w:lsdException w:name="List Table 4" w:uiPriority="49"/>
+    <w:lsdException w:name="List Table 5 Dark" w:uiPriority="50"/>
+    <w:lsdException w:name="List Table 6 Colorful" w:uiPriority="51"/>
+    <w:lsdException w:name="List Table 7 Colorful" w:uiPriority="52"/>
+    <w:lsdException w:name="List Table 1 Light Accent 1" w:uiPriority="46"/>
+    <w:lsdException w:name="List Table 2 Accent 1" w:uiPriority="47"/>
+    <w:lsdException w:name="List Table 3 Accent 1" w:uiPriority="48"/>
+    <w:lsdException w:name="List Table 4 Accent 1" w:uiPriority="49"/>
+    <w:lsdException w:name="List Table 5 Dark Accent 1" w:uiPriority="50"/>
+    <w:lsdException w:name="List Table 6 Colorful Accent 1" w:uiPriority="51"/>
+    <w:lsdException w:name="List Table 7 Colorful Accent 1" w:uiPriority="52"/>
+    <w:lsdException w:name="List Table 1 Light Accent 2" w:uiPriority="46"/>
+    <w:lsdException w:name="List Table 2 Accent 2" w:uiPriority="47"/>
+    <w:lsdException w:name="List Table 3 Accent 2" w:uiPriority="48"/>
+    <w:lsdException w:name="List Table 4 Accent 2" w:uiPriority="49"/>
+    <w:lsdException w:name="List Table 5 Dark Accent 2" w:uiPriority="50"/>
+    <w:lsdException w:name="List Table 6 Colorful Accent 2" w:uiPriority="51"/>
+    <w:lsdException w:name="List Table 7 Colorful Accent 2" w:uiPriority="52"/>
+    <w:lsdException w:name="List Table 1 Light Accent 3" w:uiPriority="46"/>
+    <w:lsdException w:name="List Table 2 Accent 3" w:uiPriority="47"/>
+    <w:lsdException w:name="List Table 3 Accent 3" w:uiPriority="48"/>
+    <w:lsdException w:name="List Table 4 Accent 3" w:uiPriority="49"/>
+    <w:lsdException w:name="List Table 5 Dark Accent 3" w:uiPriority="50"/>
+    <w:lsdException w:name="List Table 6 Colorful Accent 3" w:uiPriority="51"/>
+    <w:lsdException w:name="List Table 7 Colorful Accent 3" w:uiPriority="52"/>
+    <w:lsdException w:name="List Table 1 Light Accent 4" w:uiPriority="46"/>
+    <w:lsdException w:name="List Table 2 Accent 4" w:uiPriority="47"/>
+    <w:lsdException w:name="List Table 3 Accent 4" w:uiPriority="48"/>
+    <w:lsdException w:name="List Table 4 Accent 4" w:uiPriority="49"/>
+    <w:lsdException w:name="List Table 5 Dark Accent 4" w:uiPriority="50"/>
+    <w:lsdException w:name="List Table 6 Colorful Accent 4" w:uiPriority="51"/>
+    <w:lsdException w:name="List Table 7 Colorful Accent 4" w:uiPriority="52"/>
+    <w:lsdException w:name="List Table 1 Light Accent 5" w:uiPriority="46"/>
+    <w:lsdException w:name="List Table 2 Accent 5" w:uiPriority="47"/>
+    <w:lsdException w:name="List Table 3 Accent 5" w:uiPriority="48"/>
+    <w:lsdException w:name="List Table 4 Accent 5" w:uiPriority="49"/>
+    <w:lsdException w:name="List Table 5 Dark Accent 5" w:uiPriority="50"/>
+    <w:lsdException w:name="List Table 6 Colorful Accent 5" w:uiPriority="51"/>
+    <w:lsdException w:name="List Table 7 Colorful Accent 5" w:uiPriority="52"/>
+    <w:lsdException w:name="List Table 1 Light Accent 6" w:uiPriority="46"/>
+    <w:lsdException w:name="List Table 2 Accent 6" w:uiPriority="47"/>
+    <w:lsdException w:name="List Table 3 Accent 6" w:uiPriority="48"/>
+    <w:lsdException w:name="List Table 4 Accent 6" w:uiPriority="49"/>
+    <w:lsdException w:name="List Table 5 Dark Accent 6" w:uiPriority="50"/>
+    <w:lsdException w:name="List Table 6 Colorful Accent 6" w:uiPriority="51"/>
+    <w:lsdException w:name="List Table 7 Colorful Accent 6" w:uiPriority="52"/>
   </w:latentStyles>
   <w:style w:type="paragraph" w:default="1" w:styleId="Normal">
     <w:name w:val="Normal"/>
@@ -7349,1064 +8210,6 @@
 </w:styles>
 </file>
 
-<file path=word/stylesWithEffects.xml><?xml version="1.0" encoding="utf-8"?>
-<w:styles xmlns:wpc="http://schemas.microsoft.com/office/word/2010/wordprocessingCanvas" xmlns:mc="http://schemas.openxmlformats.org/markup-compatibility/2006" xmlns:o="urn:schemas-microsoft-com:office:office" xmlns:r="http://schemas.openxmlformats.org/officeDocument/2006/relationships" xmlns:m="http://schemas.openxmlformats.org/officeDocument/2006/math" xmlns:v="urn:schemas-microsoft-com:vml" xmlns:wp14="http://schemas.microsoft.com/office/word/2010/wordprocessingDrawing" xmlns:wp="http://schemas.openxmlformats.org/drawingml/2006/wordprocessingDrawing" xmlns:w10="urn:schemas-microsoft-com:office:word" xmlns:w="http://schemas.openxmlformats.org/wordprocessingml/2006/main" xmlns:w14="http://schemas.microsoft.com/office/word/2010/wordml" xmlns:wpg="http://schemas.microsoft.com/office/word/2010/wordprocessingGroup" xmlns:wpi="http://schemas.microsoft.com/office/word/2010/wordprocessingInk" xmlns:wne="http://schemas.microsoft.com/office/word/2006/wordml" xmlns:wps="http://schemas.microsoft.com/office/word/2010/wordprocessingShape" mc:Ignorable="w14 wp14">
-  <w:docDefaults>
-    <w:rPrDefault>
-      <w:rPr>
-        <w:rFonts w:asciiTheme="minorHAnsi" w:eastAsiaTheme="minorHAnsi" w:hAnsiTheme="minorHAnsi" w:cstheme="minorBidi"/>
-        <w:color w:val="595959" w:themeColor="text1" w:themeTint="A6"/>
-        <w:lang w:val="en-US" w:eastAsia="ja-JP" w:bidi="ar-SA"/>
-      </w:rPr>
-    </w:rPrDefault>
-    <w:pPrDefault>
-      <w:pPr>
-        <w:spacing w:before="120" w:after="200" w:line="264" w:lineRule="auto"/>
-      </w:pPr>
-    </w:pPrDefault>
-  </w:docDefaults>
-  <w:latentStyles w:defLockedState="0" w:defUIPriority="99" w:defSemiHidden="1" w:defUnhideWhenUsed="1" w:defQFormat="0" w:count="267">
-    <w:lsdException w:name="Normal" w:semiHidden="0" w:uiPriority="0" w:unhideWhenUsed="0" w:qFormat="1"/>
-    <w:lsdException w:name="heading 1" w:semiHidden="0" w:uiPriority="0" w:unhideWhenUsed="0" w:qFormat="1"/>
-    <w:lsdException w:name="heading 2" w:uiPriority="0" w:qFormat="1"/>
-    <w:lsdException w:name="heading 3" w:uiPriority="0" w:qFormat="1"/>
-    <w:lsdException w:name="heading 4" w:uiPriority="13" w:qFormat="1"/>
-    <w:lsdException w:name="heading 5" w:uiPriority="13" w:qFormat="1"/>
-    <w:lsdException w:name="heading 6" w:uiPriority="13" w:qFormat="1"/>
-    <w:lsdException w:name="heading 7" w:uiPriority="9" w:qFormat="1"/>
-    <w:lsdException w:name="heading 8" w:uiPriority="9" w:qFormat="1"/>
-    <w:lsdException w:name="heading 9" w:uiPriority="9" w:qFormat="1"/>
-    <w:lsdException w:name="toc 1" w:uiPriority="39"/>
-    <w:lsdException w:name="toc 2" w:uiPriority="39"/>
-    <w:lsdException w:name="toc 3" w:uiPriority="39"/>
-    <w:lsdException w:name="toc 4" w:uiPriority="39"/>
-    <w:lsdException w:name="toc 5" w:uiPriority="39"/>
-    <w:lsdException w:name="toc 6" w:uiPriority="39"/>
-    <w:lsdException w:name="toc 7" w:uiPriority="39"/>
-    <w:lsdException w:name="toc 8" w:uiPriority="39"/>
-    <w:lsdException w:name="toc 9" w:uiPriority="39"/>
-    <w:lsdException w:name="caption" w:uiPriority="2" w:qFormat="1"/>
-    <w:lsdException w:name="List Bullet" w:uiPriority="1" w:qFormat="1"/>
-    <w:lsdException w:name="List Number" w:uiPriority="1" w:qFormat="1"/>
-    <w:lsdException w:name="Title" w:semiHidden="0" w:uiPriority="10" w:unhideWhenUsed="0" w:qFormat="1"/>
-    <w:lsdException w:name="Default Paragraph Font" w:uiPriority="1"/>
-    <w:lsdException w:name="Subtitle" w:semiHidden="0" w:uiPriority="11" w:unhideWhenUsed="0" w:qFormat="1"/>
-    <w:lsdException w:name="Strong" w:semiHidden="0" w:uiPriority="22" w:unhideWhenUsed="0" w:qFormat="1"/>
-    <w:lsdException w:name="Emphasis" w:semiHidden="0" w:uiPriority="20" w:unhideWhenUsed="0" w:qFormat="1"/>
-    <w:lsdException w:name="Table Grid" w:semiHidden="0" w:uiPriority="59" w:unhideWhenUsed="0"/>
-    <w:lsdException w:name="Placeholder Text" w:unhideWhenUsed="0"/>
-    <w:lsdException w:name="No Spacing" w:semiHidden="0" w:uiPriority="1" w:unhideWhenUsed="0" w:qFormat="1"/>
-    <w:lsdException w:name="Light Shading" w:semiHidden="0" w:uiPriority="60" w:unhideWhenUsed="0"/>
-    <w:lsdException w:name="Light List" w:semiHidden="0" w:uiPriority="61" w:unhideWhenUsed="0"/>
-    <w:lsdException w:name="Light Grid" w:semiHidden="0" w:uiPriority="62" w:unhideWhenUsed="0"/>
-    <w:lsdException w:name="Medium Shading 1" w:semiHidden="0" w:uiPriority="63" w:unhideWhenUsed="0"/>
-    <w:lsdException w:name="Medium Shading 2" w:semiHidden="0" w:uiPriority="64" w:unhideWhenUsed="0"/>
-    <w:lsdException w:name="Medium List 1" w:semiHidden="0" w:uiPriority="65" w:unhideWhenUsed="0"/>
-    <w:lsdException w:name="Medium List 2" w:semiHidden="0" w:uiPriority="66" w:unhideWhenUsed="0"/>
-    <w:lsdException w:name="Medium Grid 1" w:semiHidden="0" w:uiPriority="67" w:unhideWhenUsed="0"/>
-    <w:lsdException w:name="Medium Grid 2" w:semiHidden="0" w:uiPriority="68" w:unhideWhenUsed="0"/>
-    <w:lsdException w:name="Medium Grid 3" w:semiHidden="0" w:uiPriority="69" w:unhideWhenUsed="0"/>
-    <w:lsdException w:name="Dark List" w:semiHidden="0" w:uiPriority="70" w:unhideWhenUsed="0"/>
-    <w:lsdException w:name="Colorful Shading" w:semiHidden="0" w:uiPriority="71" w:unhideWhenUsed="0"/>
-    <w:lsdException w:name="Colorful List" w:semiHidden="0" w:uiPriority="72" w:unhideWhenUsed="0"/>
-    <w:lsdException w:name="Colorful Grid" w:semiHidden="0" w:uiPriority="73" w:unhideWhenUsed="0"/>
-    <w:lsdException w:name="Light Shading Accent 1" w:semiHidden="0" w:uiPriority="60" w:unhideWhenUsed="0"/>
-    <w:lsdException w:name="Light List Accent 1" w:semiHidden="0" w:uiPriority="61" w:unhideWhenUsed="0"/>
-    <w:lsdException w:name="Light Grid Accent 1" w:semiHidden="0" w:uiPriority="62" w:unhideWhenUsed="0"/>
-    <w:lsdException w:name="Medium Shading 1 Accent 1" w:semiHidden="0" w:uiPriority="63" w:unhideWhenUsed="0"/>
-    <w:lsdException w:name="Medium Shading 2 Accent 1" w:semiHidden="0" w:uiPriority="64" w:unhideWhenUsed="0"/>
-    <w:lsdException w:name="Medium List 1 Accent 1" w:semiHidden="0" w:uiPriority="65" w:unhideWhenUsed="0"/>
-    <w:lsdException w:name="Revision" w:unhideWhenUsed="0"/>
-    <w:lsdException w:name="List Paragraph" w:semiHidden="0" w:uiPriority="34" w:unhideWhenUsed="0" w:qFormat="1"/>
-    <w:lsdException w:name="Quote" w:semiHidden="0" w:uiPriority="1" w:unhideWhenUsed="0" w:qFormat="1"/>
-    <w:lsdException w:name="Intense Quote" w:semiHidden="0" w:uiPriority="30" w:unhideWhenUsed="0" w:qFormat="1"/>
-    <w:lsdException w:name="Medium List 2 Accent 1" w:semiHidden="0" w:uiPriority="66" w:unhideWhenUsed="0"/>
-    <w:lsdException w:name="Medium Grid 1 Accent 1" w:semiHidden="0" w:uiPriority="67" w:unhideWhenUsed="0"/>
-    <w:lsdException w:name="Medium Grid 2 Accent 1" w:semiHidden="0" w:uiPriority="68" w:unhideWhenUsed="0"/>
-    <w:lsdException w:name="Medium Grid 3 Accent 1" w:semiHidden="0" w:uiPriority="69" w:unhideWhenUsed="0"/>
-    <w:lsdException w:name="Dark List Accent 1" w:semiHidden="0" w:uiPriority="70" w:unhideWhenUsed="0"/>
-    <w:lsdException w:name="Colorful Shading Accent 1" w:semiHidden="0" w:uiPriority="71" w:unhideWhenUsed="0"/>
-    <w:lsdException w:name="Colorful List Accent 1" w:semiHidden="0" w:uiPriority="72" w:unhideWhenUsed="0"/>
-    <w:lsdException w:name="Colorful Grid Accent 1" w:semiHidden="0" w:uiPriority="73" w:unhideWhenUsed="0"/>
-    <w:lsdException w:name="Light Shading Accent 2" w:semiHidden="0" w:uiPriority="60" w:unhideWhenUsed="0"/>
-    <w:lsdException w:name="Light List Accent 2" w:semiHidden="0" w:uiPriority="61" w:unhideWhenUsed="0"/>
-    <w:lsdException w:name="Light Grid Accent 2" w:semiHidden="0" w:uiPriority="62" w:unhideWhenUsed="0"/>
-    <w:lsdException w:name="Medium Shading 1 Accent 2" w:semiHidden="0" w:uiPriority="63" w:unhideWhenUsed="0"/>
-    <w:lsdException w:name="Medium Shading 2 Accent 2" w:semiHidden="0" w:uiPriority="64" w:unhideWhenUsed="0"/>
-    <w:lsdException w:name="Medium List 1 Accent 2" w:semiHidden="0" w:uiPriority="65" w:unhideWhenUsed="0"/>
-    <w:lsdException w:name="Medium List 2 Accent 2" w:semiHidden="0" w:uiPriority="66" w:unhideWhenUsed="0"/>
-    <w:lsdException w:name="Medium Grid 1 Accent 2" w:semiHidden="0" w:uiPriority="67" w:unhideWhenUsed="0"/>
-    <w:lsdException w:name="Medium Grid 2 Accent 2" w:semiHidden="0" w:uiPriority="68" w:unhideWhenUsed="0"/>
-    <w:lsdException w:name="Medium Grid 3 Accent 2" w:semiHidden="0" w:uiPriority="69" w:unhideWhenUsed="0"/>
-    <w:lsdException w:name="Dark List Accent 2" w:semiHidden="0" w:uiPriority="70" w:unhideWhenUsed="0"/>
-    <w:lsdException w:name="Colorful Shading Accent 2" w:semiHidden="0" w:uiPriority="71" w:unhideWhenUsed="0"/>
-    <w:lsdException w:name="Colorful List Accent 2" w:semiHidden="0" w:uiPriority="72" w:unhideWhenUsed="0"/>
-    <w:lsdException w:name="Colorful Grid Accent 2" w:semiHidden="0" w:uiPriority="73" w:unhideWhenUsed="0"/>
-    <w:lsdException w:name="Light Shading Accent 3" w:semiHidden="0" w:uiPriority="60" w:unhideWhenUsed="0"/>
-    <w:lsdException w:name="Light List Accent 3" w:semiHidden="0" w:uiPriority="61" w:unhideWhenUsed="0"/>
-    <w:lsdException w:name="Light Grid Accent 3" w:semiHidden="0" w:uiPriority="62" w:unhideWhenUsed="0"/>
-    <w:lsdException w:name="Medium Shading 1 Accent 3" w:semiHidden="0" w:uiPriority="63" w:unhideWhenUsed="0"/>
-    <w:lsdException w:name="Medium Shading 2 Accent 3" w:semiHidden="0" w:uiPriority="64" w:unhideWhenUsed="0"/>
-    <w:lsdException w:name="Medium List 1 Accent 3" w:semiHidden="0" w:uiPriority="65" w:unhideWhenUsed="0"/>
-    <w:lsdException w:name="Medium List 2 Accent 3" w:semiHidden="0" w:uiPriority="66" w:unhideWhenUsed="0"/>
-    <w:lsdException w:name="Medium Grid 1 Accent 3" w:semiHidden="0" w:uiPriority="67" w:unhideWhenUsed="0"/>
-    <w:lsdException w:name="Medium Grid 2 Accent 3" w:semiHidden="0" w:uiPriority="68" w:unhideWhenUsed="0"/>
-    <w:lsdException w:name="Medium Grid 3 Accent 3" w:semiHidden="0" w:uiPriority="69" w:unhideWhenUsed="0"/>
-    <w:lsdException w:name="Dark List Accent 3" w:semiHidden="0" w:uiPriority="70" w:unhideWhenUsed="0"/>
-    <w:lsdException w:name="Colorful Shading Accent 3" w:semiHidden="0" w:uiPriority="71" w:unhideWhenUsed="0"/>
-    <w:lsdException w:name="Colorful List Accent 3" w:semiHidden="0" w:uiPriority="72" w:unhideWhenUsed="0"/>
-    <w:lsdException w:name="Colorful Grid Accent 3" w:semiHidden="0" w:uiPriority="73" w:unhideWhenUsed="0"/>
-    <w:lsdException w:name="Light Shading Accent 4" w:semiHidden="0" w:uiPriority="60" w:unhideWhenUsed="0"/>
-    <w:lsdException w:name="Light List Accent 4" w:semiHidden="0" w:uiPriority="61" w:unhideWhenUsed="0"/>
-    <w:lsdException w:name="Light Grid Accent 4" w:semiHidden="0" w:uiPriority="62" w:unhideWhenUsed="0"/>
-    <w:lsdException w:name="Medium Shading 1 Accent 4" w:semiHidden="0" w:uiPriority="63" w:unhideWhenUsed="0"/>
-    <w:lsdException w:name="Medium Shading 2 Accent 4" w:semiHidden="0" w:uiPriority="64" w:unhideWhenUsed="0"/>
-    <w:lsdException w:name="Medium List 1 Accent 4" w:semiHidden="0" w:uiPriority="65" w:unhideWhenUsed="0"/>
-    <w:lsdException w:name="Medium List 2 Accent 4" w:semiHidden="0" w:uiPriority="66" w:unhideWhenUsed="0"/>
-    <w:lsdException w:name="Medium Grid 1 Accent 4" w:semiHidden="0" w:uiPriority="67" w:unhideWhenUsed="0"/>
-    <w:lsdException w:name="Medium Grid 2 Accent 4" w:semiHidden="0" w:uiPriority="68" w:unhideWhenUsed="0"/>
-    <w:lsdException w:name="Medium Grid 3 Accent 4" w:semiHidden="0" w:uiPriority="69" w:unhideWhenUsed="0"/>
-    <w:lsdException w:name="Dark List Accent 4" w:semiHidden="0" w:uiPriority="70" w:unhideWhenUsed="0"/>
-    <w:lsdException w:name="Colorful Shading Accent 4" w:semiHidden="0" w:uiPriority="71" w:unhideWhenUsed="0"/>
-    <w:lsdException w:name="Colorful List Accent 4" w:semiHidden="0" w:uiPriority="72" w:unhideWhenUsed="0"/>
-    <w:lsdException w:name="Colorful Grid Accent 4" w:semiHidden="0" w:uiPriority="73" w:unhideWhenUsed="0"/>
-    <w:lsdException w:name="Light Shading Accent 5" w:semiHidden="0" w:uiPriority="60" w:unhideWhenUsed="0"/>
-    <w:lsdException w:name="Light List Accent 5" w:semiHidden="0" w:uiPriority="61" w:unhideWhenUsed="0"/>
-    <w:lsdException w:name="Light Grid Accent 5" w:semiHidden="0" w:uiPriority="62" w:unhideWhenUsed="0"/>
-    <w:lsdException w:name="Medium Shading 1 Accent 5" w:semiHidden="0" w:uiPriority="63" w:unhideWhenUsed="0"/>
-    <w:lsdException w:name="Medium Shading 2 Accent 5" w:semiHidden="0" w:uiPriority="64" w:unhideWhenUsed="0"/>
-    <w:lsdException w:name="Medium List 1 Accent 5" w:semiHidden="0" w:uiPriority="65" w:unhideWhenUsed="0"/>
-    <w:lsdException w:name="Medium List 2 Accent 5" w:semiHidden="0" w:uiPriority="66" w:unhideWhenUsed="0"/>
-    <w:lsdException w:name="Medium Grid 1 Accent 5" w:semiHidden="0" w:uiPriority="67" w:unhideWhenUsed="0"/>
-    <w:lsdException w:name="Medium Grid 2 Accent 5" w:semiHidden="0" w:uiPriority="68" w:unhideWhenUsed="0"/>
-    <w:lsdException w:name="Medium Grid 3 Accent 5" w:semiHidden="0" w:uiPriority="69" w:unhideWhenUsed="0"/>
-    <w:lsdException w:name="Dark List Accent 5" w:semiHidden="0" w:uiPriority="70" w:unhideWhenUsed="0"/>
-    <w:lsdException w:name="Colorful Shading Accent 5" w:semiHidden="0" w:uiPriority="71" w:unhideWhenUsed="0"/>
-    <w:lsdException w:name="Colorful List Accent 5" w:semiHidden="0" w:uiPriority="72" w:unhideWhenUsed="0"/>
-    <w:lsdException w:name="Colorful Grid Accent 5" w:semiHidden="0" w:uiPriority="73" w:unhideWhenUsed="0"/>
-    <w:lsdException w:name="Light Shading Accent 6" w:semiHidden="0" w:uiPriority="60" w:unhideWhenUsed="0"/>
-    <w:lsdException w:name="Light List Accent 6" w:semiHidden="0" w:uiPriority="61" w:unhideWhenUsed="0"/>
-    <w:lsdException w:name="Light Grid Accent 6" w:semiHidden="0" w:uiPriority="62" w:unhideWhenUsed="0"/>
-    <w:lsdException w:name="Medium Shading 1 Accent 6" w:semiHidden="0" w:uiPriority="63" w:unhideWhenUsed="0"/>
-    <w:lsdException w:name="Medium Shading 2 Accent 6" w:semiHidden="0" w:uiPriority="64" w:unhideWhenUsed="0"/>
-    <w:lsdException w:name="Medium List 1 Accent 6" w:semiHidden="0" w:uiPriority="65" w:unhideWhenUsed="0"/>
-    <w:lsdException w:name="Medium List 2 Accent 6" w:semiHidden="0" w:uiPriority="66" w:unhideWhenUsed="0"/>
-    <w:lsdException w:name="Medium Grid 1 Accent 6" w:semiHidden="0" w:uiPriority="67" w:unhideWhenUsed="0"/>
-    <w:lsdException w:name="Medium Grid 2 Accent 6" w:semiHidden="0" w:uiPriority="68" w:unhideWhenUsed="0"/>
-    <w:lsdException w:name="Medium Grid 3 Accent 6" w:semiHidden="0" w:uiPriority="69" w:unhideWhenUsed="0"/>
-    <w:lsdException w:name="Dark List Accent 6" w:semiHidden="0" w:uiPriority="70" w:unhideWhenUsed="0"/>
-    <w:lsdException w:name="Colorful Shading Accent 6" w:semiHidden="0" w:uiPriority="71" w:unhideWhenUsed="0"/>
-    <w:lsdException w:name="Colorful List Accent 6" w:semiHidden="0" w:uiPriority="72" w:unhideWhenUsed="0"/>
-    <w:lsdException w:name="Colorful Grid Accent 6" w:semiHidden="0" w:uiPriority="73" w:unhideWhenUsed="0"/>
-    <w:lsdException w:name="Subtle Emphasis" w:semiHidden="0" w:uiPriority="19" w:unhideWhenUsed="0" w:qFormat="1"/>
-    <w:lsdException w:name="Intense Emphasis" w:semiHidden="0" w:uiPriority="21" w:unhideWhenUsed="0" w:qFormat="1"/>
-    <w:lsdException w:name="Subtle Reference" w:semiHidden="0" w:uiPriority="31" w:unhideWhenUsed="0" w:qFormat="1"/>
-    <w:lsdException w:name="Intense Reference" w:semiHidden="0" w:uiPriority="32" w:unhideWhenUsed="0" w:qFormat="1"/>
-    <w:lsdException w:name="Book Title" w:semiHidden="0" w:uiPriority="33" w:unhideWhenUsed="0" w:qFormat="1"/>
-    <w:lsdException w:name="Bibliography" w:uiPriority="39"/>
-    <w:lsdException w:name="TOC Heading" w:uiPriority="39" w:qFormat="1"/>
-  </w:latentStyles>
-  <w:style w:type="paragraph" w:default="1" w:styleId="Normal">
-    <w:name w:val="Normal"/>
-    <w:qFormat/>
-    <w:rsid w:val="00772AFA"/>
-  </w:style>
-  <w:style w:type="paragraph" w:styleId="Heading1">
-    <w:name w:val="heading 1"/>
-    <w:basedOn w:val="Normal"/>
-    <w:next w:val="Normal"/>
-    <w:link w:val="Heading1Char"/>
-    <w:uiPriority w:val="1"/>
-    <w:qFormat/>
-    <w:rsid w:val="00772AFA"/>
-    <w:pPr>
-      <w:keepNext/>
-      <w:keepLines/>
-      <w:spacing w:before="600" w:after="60"/>
-      <w:outlineLvl w:val="0"/>
-    </w:pPr>
-    <w:rPr>
-      <w:rFonts w:asciiTheme="majorHAnsi" w:eastAsiaTheme="majorEastAsia" w:hAnsiTheme="majorHAnsi" w:cstheme="majorBidi"/>
-      <w:color w:val="00A0B8" w:themeColor="accent1"/>
-      <w:sz w:val="30"/>
-    </w:rPr>
-  </w:style>
-  <w:style w:type="paragraph" w:styleId="Heading2">
-    <w:name w:val="heading 2"/>
-    <w:basedOn w:val="Normal"/>
-    <w:next w:val="Normal"/>
-    <w:link w:val="Heading2Char"/>
-    <w:uiPriority w:val="1"/>
-    <w:unhideWhenUsed/>
-    <w:qFormat/>
-    <w:rsid w:val="00772AFA"/>
-    <w:pPr>
-      <w:keepNext/>
-      <w:keepLines/>
-      <w:spacing w:before="240" w:after="0"/>
-      <w:outlineLvl w:val="1"/>
-    </w:pPr>
-    <w:rPr>
-      <w:rFonts w:asciiTheme="majorHAnsi" w:eastAsiaTheme="majorEastAsia" w:hAnsiTheme="majorHAnsi" w:cstheme="majorBidi"/>
-      <w:caps/>
-      <w:color w:val="00A0B8" w:themeColor="accent1"/>
-      <w:sz w:val="22"/>
-    </w:rPr>
-  </w:style>
-  <w:style w:type="paragraph" w:styleId="Heading3">
-    <w:name w:val="heading 3"/>
-    <w:basedOn w:val="Normal"/>
-    <w:next w:val="Normal"/>
-    <w:link w:val="Heading3Char"/>
-    <w:uiPriority w:val="1"/>
-    <w:unhideWhenUsed/>
-    <w:qFormat/>
-    <w:rsid w:val="00772AFA"/>
-    <w:pPr>
-      <w:keepNext/>
-      <w:keepLines/>
-      <w:spacing w:before="200" w:after="0"/>
-      <w:outlineLvl w:val="2"/>
-    </w:pPr>
-    <w:rPr>
-      <w:rFonts w:asciiTheme="majorHAnsi" w:eastAsiaTheme="majorEastAsia" w:hAnsiTheme="majorHAnsi" w:cstheme="majorBidi"/>
-      <w:color w:val="00A0B8" w:themeColor="accent1"/>
-      <w:sz w:val="22"/>
-    </w:rPr>
-  </w:style>
-  <w:style w:type="paragraph" w:styleId="Heading4">
-    <w:name w:val="heading 4"/>
-    <w:basedOn w:val="Normal"/>
-    <w:next w:val="Normal"/>
-    <w:link w:val="Heading4Char"/>
-    <w:uiPriority w:val="9"/>
-    <w:semiHidden/>
-    <w:unhideWhenUsed/>
-    <w:qFormat/>
-    <w:rsid w:val="00772AFA"/>
-    <w:pPr>
-      <w:keepNext/>
-      <w:keepLines/>
-      <w:spacing w:before="200" w:after="0"/>
-      <w:outlineLvl w:val="3"/>
-    </w:pPr>
-    <w:rPr>
-      <w:rFonts w:asciiTheme="majorHAnsi" w:eastAsiaTheme="majorEastAsia" w:hAnsiTheme="majorHAnsi" w:cstheme="majorBidi"/>
-      <w:i/>
-      <w:iCs/>
-      <w:color w:val="00A0B8" w:themeColor="accent1"/>
-    </w:rPr>
-  </w:style>
-  <w:style w:type="paragraph" w:styleId="Heading5">
-    <w:name w:val="heading 5"/>
-    <w:basedOn w:val="Normal"/>
-    <w:next w:val="Normal"/>
-    <w:link w:val="Heading5Char"/>
-    <w:uiPriority w:val="9"/>
-    <w:semiHidden/>
-    <w:unhideWhenUsed/>
-    <w:qFormat/>
-    <w:rsid w:val="00772AFA"/>
-    <w:pPr>
-      <w:keepNext/>
-      <w:keepLines/>
-      <w:spacing w:before="200" w:after="0"/>
-      <w:outlineLvl w:val="4"/>
-    </w:pPr>
-    <w:rPr>
-      <w:rFonts w:asciiTheme="majorHAnsi" w:eastAsiaTheme="majorEastAsia" w:hAnsiTheme="majorHAnsi" w:cstheme="majorBidi"/>
-      <w:color w:val="00505C" w:themeColor="accent1" w:themeShade="80"/>
-    </w:rPr>
-  </w:style>
-  <w:style w:type="paragraph" w:styleId="Heading6">
-    <w:name w:val="heading 6"/>
-    <w:basedOn w:val="Normal"/>
-    <w:next w:val="Normal"/>
-    <w:link w:val="Heading6Char"/>
-    <w:uiPriority w:val="9"/>
-    <w:semiHidden/>
-    <w:unhideWhenUsed/>
-    <w:qFormat/>
-    <w:rsid w:val="00772AFA"/>
-    <w:pPr>
-      <w:keepNext/>
-      <w:keepLines/>
-      <w:spacing w:before="200" w:after="0"/>
-      <w:outlineLvl w:val="5"/>
-    </w:pPr>
-    <w:rPr>
-      <w:rFonts w:asciiTheme="majorHAnsi" w:eastAsiaTheme="majorEastAsia" w:hAnsiTheme="majorHAnsi" w:cstheme="majorBidi"/>
-      <w:i/>
-      <w:iCs/>
-      <w:color w:val="004F5B" w:themeColor="accent1" w:themeShade="7F"/>
-    </w:rPr>
-  </w:style>
-  <w:style w:type="character" w:default="1" w:styleId="DefaultParagraphFont">
-    <w:name w:val="Default Paragraph Font"/>
-    <w:uiPriority w:val="1"/>
-    <w:semiHidden/>
-    <w:unhideWhenUsed/>
-  </w:style>
-  <w:style w:type="table" w:default="1" w:styleId="TableNormal">
-    <w:name w:val="Normal Table"/>
-    <w:uiPriority w:val="99"/>
-    <w:semiHidden/>
-    <w:unhideWhenUsed/>
-    <w:tblPr>
-      <w:tblInd w:w="0" w:type="dxa"/>
-      <w:tblCellMar>
-        <w:top w:w="0" w:type="dxa"/>
-        <w:left w:w="108" w:type="dxa"/>
-        <w:bottom w:w="0" w:type="dxa"/>
-        <w:right w:w="108" w:type="dxa"/>
-      </w:tblCellMar>
-    </w:tblPr>
-  </w:style>
-  <w:style w:type="numbering" w:default="1" w:styleId="NoList">
-    <w:name w:val="No List"/>
-    <w:uiPriority w:val="99"/>
-    <w:semiHidden/>
-    <w:unhideWhenUsed/>
-  </w:style>
-  <w:style w:type="table" w:customStyle="1" w:styleId="LightShading1">
-    <w:name w:val="Light Shading1"/>
-    <w:basedOn w:val="TableNormal"/>
-    <w:uiPriority w:val="60"/>
-    <w:rsid w:val="00772AFA"/>
-    <w:pPr>
-      <w:spacing w:before="40" w:after="40" w:line="240" w:lineRule="auto"/>
-    </w:pPr>
-    <w:rPr>
-      <w:rFonts w:asciiTheme="majorHAnsi" w:eastAsiaTheme="majorEastAsia" w:hAnsiTheme="majorHAnsi" w:cstheme="majorBidi"/>
-      <w:color w:val="000000" w:themeColor="text1"/>
-    </w:rPr>
-    <w:tblPr>
-      <w:tblStyleRowBandSize w:val="1"/>
-      <w:tblStyleColBandSize w:val="1"/>
-      <w:tblInd w:w="0" w:type="dxa"/>
-      <w:tblBorders>
-        <w:top w:val="single" w:sz="8" w:space="0" w:color="000000" w:themeColor="text1"/>
-        <w:bottom w:val="single" w:sz="8" w:space="0" w:color="000000" w:themeColor="text1"/>
-      </w:tblBorders>
-      <w:tblCellMar>
-        <w:top w:w="0" w:type="dxa"/>
-        <w:left w:w="108" w:type="dxa"/>
-        <w:bottom w:w="0" w:type="dxa"/>
-        <w:right w:w="108" w:type="dxa"/>
-      </w:tblCellMar>
-    </w:tblPr>
-    <w:tblStylePr w:type="firstRow">
-      <w:pPr>
-        <w:spacing w:before="0" w:after="0" w:line="240" w:lineRule="auto"/>
-      </w:pPr>
-      <w:rPr>
-        <w:b w:val="0"/>
-        <w:bCs/>
-        <w:caps/>
-        <w:smallCaps w:val="0"/>
-        <w:color w:val="000000" w:themeColor="text1"/>
-        <w:spacing w:val="20"/>
-      </w:rPr>
-      <w:tblPr/>
-      <w:tcPr>
-        <w:tcBorders>
-          <w:top w:val="single" w:sz="8" w:space="0" w:color="000000" w:themeColor="text1"/>
-          <w:left w:val="nil"/>
-          <w:bottom w:val="single" w:sz="8" w:space="0" w:color="000000" w:themeColor="text1"/>
-          <w:right w:val="nil"/>
-          <w:insideH w:val="nil"/>
-          <w:insideV w:val="nil"/>
-        </w:tcBorders>
-        <w:vAlign w:val="bottom"/>
-      </w:tcPr>
-    </w:tblStylePr>
-    <w:tblStylePr w:type="lastRow">
-      <w:pPr>
-        <w:spacing w:before="0" w:after="0" w:line="240" w:lineRule="auto"/>
-      </w:pPr>
-      <w:rPr>
-        <w:b/>
-        <w:bCs/>
-      </w:rPr>
-      <w:tblPr/>
-      <w:tcPr>
-        <w:tcBorders>
-          <w:top w:val="single" w:sz="8" w:space="0" w:color="000000" w:themeColor="text1"/>
-          <w:left w:val="nil"/>
-          <w:bottom w:val="single" w:sz="8" w:space="0" w:color="000000" w:themeColor="text1"/>
-          <w:right w:val="nil"/>
-          <w:insideH w:val="nil"/>
-          <w:insideV w:val="nil"/>
-        </w:tcBorders>
-      </w:tcPr>
-    </w:tblStylePr>
-    <w:tblStylePr w:type="firstCol">
-      <w:rPr>
-        <w:b/>
-        <w:bCs/>
-      </w:rPr>
-    </w:tblStylePr>
-    <w:tblStylePr w:type="lastCol">
-      <w:rPr>
-        <w:b/>
-        <w:bCs/>
-      </w:rPr>
-    </w:tblStylePr>
-    <w:tblStylePr w:type="band1Vert">
-      <w:tblPr/>
-      <w:tcPr>
-        <w:tcBorders>
-          <w:left w:val="nil"/>
-          <w:right w:val="nil"/>
-          <w:insideH w:val="nil"/>
-          <w:insideV w:val="nil"/>
-        </w:tcBorders>
-        <w:shd w:val="clear" w:color="auto" w:fill="C0C0C0" w:themeFill="text1" w:themeFillTint="3F"/>
-      </w:tcPr>
-    </w:tblStylePr>
-    <w:tblStylePr w:type="band1Horz">
-      <w:tblPr/>
-      <w:tcPr>
-        <w:tcBorders>
-          <w:left w:val="nil"/>
-          <w:right w:val="nil"/>
-          <w:insideH w:val="nil"/>
-          <w:insideV w:val="nil"/>
-        </w:tcBorders>
-        <w:shd w:val="clear" w:color="auto" w:fill="C0C0C0" w:themeFill="text1" w:themeFillTint="3F"/>
-      </w:tcPr>
-    </w:tblStylePr>
-  </w:style>
-  <w:style w:type="paragraph" w:customStyle="1" w:styleId="ContactInfo">
-    <w:name w:val="Contact Info"/>
-    <w:basedOn w:val="Normal"/>
-    <w:uiPriority w:val="99"/>
-    <w:qFormat/>
-    <w:rsid w:val="00772AFA"/>
-    <w:pPr>
-      <w:spacing w:before="0" w:after="0"/>
-      <w:jc w:val="center"/>
-    </w:pPr>
-  </w:style>
-  <w:style w:type="character" w:customStyle="1" w:styleId="Heading1Char">
-    <w:name w:val="Heading 1 Char"/>
-    <w:basedOn w:val="DefaultParagraphFont"/>
-    <w:link w:val="Heading1"/>
-    <w:uiPriority w:val="1"/>
-    <w:rsid w:val="00772AFA"/>
-    <w:rPr>
-      <w:rFonts w:asciiTheme="majorHAnsi" w:eastAsiaTheme="majorEastAsia" w:hAnsiTheme="majorHAnsi" w:cstheme="majorBidi"/>
-      <w:color w:val="00A0B8" w:themeColor="accent1"/>
-      <w:sz w:val="30"/>
-    </w:rPr>
-  </w:style>
-  <w:style w:type="character" w:customStyle="1" w:styleId="Heading2Char">
-    <w:name w:val="Heading 2 Char"/>
-    <w:basedOn w:val="DefaultParagraphFont"/>
-    <w:link w:val="Heading2"/>
-    <w:uiPriority w:val="1"/>
-    <w:rsid w:val="00772AFA"/>
-    <w:rPr>
-      <w:rFonts w:asciiTheme="majorHAnsi" w:eastAsiaTheme="majorEastAsia" w:hAnsiTheme="majorHAnsi" w:cstheme="majorBidi"/>
-      <w:caps/>
-      <w:color w:val="00A0B8" w:themeColor="accent1"/>
-      <w:sz w:val="22"/>
-    </w:rPr>
-  </w:style>
-  <w:style w:type="character" w:customStyle="1" w:styleId="Heading3Char">
-    <w:name w:val="Heading 3 Char"/>
-    <w:basedOn w:val="DefaultParagraphFont"/>
-    <w:link w:val="Heading3"/>
-    <w:uiPriority w:val="1"/>
-    <w:rsid w:val="00772AFA"/>
-    <w:rPr>
-      <w:rFonts w:asciiTheme="majorHAnsi" w:eastAsiaTheme="majorEastAsia" w:hAnsiTheme="majorHAnsi" w:cstheme="majorBidi"/>
-      <w:color w:val="00A0B8" w:themeColor="accent1"/>
-      <w:sz w:val="22"/>
-    </w:rPr>
-  </w:style>
-  <w:style w:type="character" w:customStyle="1" w:styleId="Heading4Char">
-    <w:name w:val="Heading 4 Char"/>
-    <w:basedOn w:val="DefaultParagraphFont"/>
-    <w:link w:val="Heading4"/>
-    <w:uiPriority w:val="9"/>
-    <w:semiHidden/>
-    <w:rsid w:val="00772AFA"/>
-    <w:rPr>
-      <w:rFonts w:asciiTheme="majorHAnsi" w:eastAsiaTheme="majorEastAsia" w:hAnsiTheme="majorHAnsi" w:cstheme="majorBidi"/>
-      <w:i/>
-      <w:iCs/>
-      <w:color w:val="00A0B8" w:themeColor="accent1"/>
-    </w:rPr>
-  </w:style>
-  <w:style w:type="character" w:customStyle="1" w:styleId="Heading5Char">
-    <w:name w:val="Heading 5 Char"/>
-    <w:basedOn w:val="DefaultParagraphFont"/>
-    <w:link w:val="Heading5"/>
-    <w:uiPriority w:val="9"/>
-    <w:semiHidden/>
-    <w:rsid w:val="00772AFA"/>
-    <w:rPr>
-      <w:rFonts w:asciiTheme="majorHAnsi" w:eastAsiaTheme="majorEastAsia" w:hAnsiTheme="majorHAnsi" w:cstheme="majorBidi"/>
-      <w:color w:val="00505C" w:themeColor="accent1" w:themeShade="80"/>
-    </w:rPr>
-  </w:style>
-  <w:style w:type="character" w:customStyle="1" w:styleId="Heading6Char">
-    <w:name w:val="Heading 6 Char"/>
-    <w:basedOn w:val="DefaultParagraphFont"/>
-    <w:link w:val="Heading6"/>
-    <w:uiPriority w:val="9"/>
-    <w:semiHidden/>
-    <w:rsid w:val="00772AFA"/>
-    <w:rPr>
-      <w:rFonts w:asciiTheme="majorHAnsi" w:eastAsiaTheme="majorEastAsia" w:hAnsiTheme="majorHAnsi" w:cstheme="majorBidi"/>
-      <w:i/>
-      <w:iCs/>
-      <w:color w:val="004F5B" w:themeColor="accent1" w:themeShade="7F"/>
-    </w:rPr>
-  </w:style>
-  <w:style w:type="paragraph" w:styleId="Caption">
-    <w:name w:val="caption"/>
-    <w:basedOn w:val="Normal"/>
-    <w:next w:val="Normal"/>
-    <w:uiPriority w:val="10"/>
-    <w:unhideWhenUsed/>
-    <w:qFormat/>
-    <w:rsid w:val="00772AFA"/>
-    <w:pPr>
-      <w:spacing w:before="200" w:after="120" w:line="240" w:lineRule="auto"/>
-    </w:pPr>
-    <w:rPr>
-      <w:i/>
-      <w:iCs/>
-    </w:rPr>
-  </w:style>
-  <w:style w:type="paragraph" w:styleId="ListBullet">
-    <w:name w:val="List Bullet"/>
-    <w:basedOn w:val="Normal"/>
-    <w:uiPriority w:val="1"/>
-    <w:unhideWhenUsed/>
-    <w:qFormat/>
-    <w:rsid w:val="00772AFA"/>
-    <w:pPr>
-      <w:numPr>
-        <w:numId w:val="5"/>
-      </w:numPr>
-    </w:pPr>
-  </w:style>
-  <w:style w:type="paragraph" w:styleId="ListNumber">
-    <w:name w:val="List Number"/>
-    <w:basedOn w:val="Normal"/>
-    <w:uiPriority w:val="1"/>
-    <w:unhideWhenUsed/>
-    <w:qFormat/>
-    <w:rsid w:val="00772AFA"/>
-    <w:pPr>
-      <w:numPr>
-        <w:numId w:val="6"/>
-      </w:numPr>
-      <w:contextualSpacing/>
-    </w:pPr>
-  </w:style>
-  <w:style w:type="paragraph" w:styleId="Title">
-    <w:name w:val="Title"/>
-    <w:basedOn w:val="Normal"/>
-    <w:next w:val="Normal"/>
-    <w:link w:val="TitleChar"/>
-    <w:uiPriority w:val="10"/>
-    <w:unhideWhenUsed/>
-    <w:qFormat/>
-    <w:rsid w:val="00772AFA"/>
-    <w:pPr>
-      <w:spacing w:before="480" w:after="40" w:line="240" w:lineRule="auto"/>
-      <w:contextualSpacing/>
-      <w:jc w:val="center"/>
-    </w:pPr>
-    <w:rPr>
-      <w:rFonts w:asciiTheme="majorHAnsi" w:eastAsiaTheme="majorEastAsia" w:hAnsiTheme="majorHAnsi" w:cstheme="majorBidi"/>
-      <w:color w:val="007789" w:themeColor="accent1" w:themeShade="BF"/>
-      <w:kern w:val="28"/>
-      <w:sz w:val="60"/>
-    </w:rPr>
-  </w:style>
-  <w:style w:type="character" w:customStyle="1" w:styleId="TitleChar">
-    <w:name w:val="Title Char"/>
-    <w:basedOn w:val="DefaultParagraphFont"/>
-    <w:link w:val="Title"/>
-    <w:uiPriority w:val="10"/>
-    <w:rsid w:val="00772AFA"/>
-    <w:rPr>
-      <w:rFonts w:asciiTheme="majorHAnsi" w:eastAsiaTheme="majorEastAsia" w:hAnsiTheme="majorHAnsi" w:cstheme="majorBidi"/>
-      <w:color w:val="007789" w:themeColor="accent1" w:themeShade="BF"/>
-      <w:kern w:val="28"/>
-      <w:sz w:val="60"/>
-    </w:rPr>
-  </w:style>
-  <w:style w:type="paragraph" w:styleId="Subtitle">
-    <w:name w:val="Subtitle"/>
-    <w:basedOn w:val="Normal"/>
-    <w:next w:val="Normal"/>
-    <w:link w:val="SubtitleChar"/>
-    <w:uiPriority w:val="11"/>
-    <w:unhideWhenUsed/>
-    <w:qFormat/>
-    <w:rsid w:val="00772AFA"/>
-    <w:pPr>
-      <w:numPr>
-        <w:ilvl w:val="1"/>
-      </w:numPr>
-      <w:spacing w:before="0" w:after="480"/>
-      <w:jc w:val="center"/>
-    </w:pPr>
-    <w:rPr>
-      <w:rFonts w:asciiTheme="majorHAnsi" w:eastAsiaTheme="majorEastAsia" w:hAnsiTheme="majorHAnsi" w:cstheme="majorBidi"/>
-      <w:caps/>
-      <w:sz w:val="26"/>
-    </w:rPr>
-  </w:style>
-  <w:style w:type="character" w:customStyle="1" w:styleId="SubtitleChar">
-    <w:name w:val="Subtitle Char"/>
-    <w:basedOn w:val="DefaultParagraphFont"/>
-    <w:link w:val="Subtitle"/>
-    <w:uiPriority w:val="11"/>
-    <w:rsid w:val="00772AFA"/>
-    <w:rPr>
-      <w:rFonts w:asciiTheme="majorHAnsi" w:eastAsiaTheme="majorEastAsia" w:hAnsiTheme="majorHAnsi" w:cstheme="majorBidi"/>
-      <w:caps/>
-      <w:sz w:val="26"/>
-    </w:rPr>
-  </w:style>
-  <w:style w:type="character" w:styleId="Emphasis">
-    <w:name w:val="Emphasis"/>
-    <w:basedOn w:val="DefaultParagraphFont"/>
-    <w:uiPriority w:val="20"/>
-    <w:unhideWhenUsed/>
-    <w:qFormat/>
-    <w:rsid w:val="00772AFA"/>
-    <w:rPr>
-      <w:i w:val="0"/>
-      <w:iCs w:val="0"/>
-      <w:color w:val="007789" w:themeColor="accent1" w:themeShade="BF"/>
-    </w:rPr>
-  </w:style>
-  <w:style w:type="paragraph" w:styleId="NoSpacing">
-    <w:name w:val="No Spacing"/>
-    <w:link w:val="NoSpacingChar"/>
-    <w:uiPriority w:val="1"/>
-    <w:unhideWhenUsed/>
-    <w:qFormat/>
-    <w:rsid w:val="00772AFA"/>
-    <w:pPr>
-      <w:spacing w:before="0" w:after="0" w:line="240" w:lineRule="auto"/>
-    </w:pPr>
-    <w:rPr>
-      <w:color w:val="auto"/>
-    </w:rPr>
-  </w:style>
-  <w:style w:type="character" w:customStyle="1" w:styleId="NoSpacingChar">
-    <w:name w:val="No Spacing Char"/>
-    <w:basedOn w:val="DefaultParagraphFont"/>
-    <w:link w:val="NoSpacing"/>
-    <w:uiPriority w:val="1"/>
-    <w:rsid w:val="00772AFA"/>
-    <w:rPr>
-      <w:rFonts w:asciiTheme="minorHAnsi" w:eastAsiaTheme="minorEastAsia" w:hAnsiTheme="minorHAnsi" w:cstheme="minorBidi"/>
-      <w:color w:val="auto"/>
-    </w:rPr>
-  </w:style>
-  <w:style w:type="paragraph" w:styleId="Quote">
-    <w:name w:val="Quote"/>
-    <w:basedOn w:val="Normal"/>
-    <w:next w:val="Normal"/>
-    <w:link w:val="QuoteChar"/>
-    <w:uiPriority w:val="10"/>
-    <w:unhideWhenUsed/>
-    <w:qFormat/>
-    <w:rsid w:val="00772AFA"/>
-    <w:pPr>
-      <w:spacing w:after="480"/>
-      <w:jc w:val="center"/>
-    </w:pPr>
-    <w:rPr>
-      <w:i/>
-      <w:iCs/>
-      <w:color w:val="00A0B8" w:themeColor="accent1"/>
-      <w:sz w:val="26"/>
-    </w:rPr>
-  </w:style>
-  <w:style w:type="character" w:customStyle="1" w:styleId="QuoteChar">
-    <w:name w:val="Quote Char"/>
-    <w:basedOn w:val="DefaultParagraphFont"/>
-    <w:link w:val="Quote"/>
-    <w:uiPriority w:val="10"/>
-    <w:rsid w:val="00772AFA"/>
-    <w:rPr>
-      <w:i/>
-      <w:iCs/>
-      <w:color w:val="00A0B8" w:themeColor="accent1"/>
-      <w:sz w:val="26"/>
-    </w:rPr>
-  </w:style>
-  <w:style w:type="paragraph" w:styleId="TOCHeading">
-    <w:name w:val="TOC Heading"/>
-    <w:basedOn w:val="Heading1"/>
-    <w:next w:val="Normal"/>
-    <w:uiPriority w:val="39"/>
-    <w:unhideWhenUsed/>
-    <w:qFormat/>
-    <w:rsid w:val="00772AFA"/>
-    <w:pPr>
-      <w:spacing w:before="0"/>
-      <w:outlineLvl w:val="9"/>
-    </w:pPr>
-  </w:style>
-  <w:style w:type="paragraph" w:styleId="Footer">
-    <w:name w:val="footer"/>
-    <w:basedOn w:val="Normal"/>
-    <w:link w:val="FooterChar"/>
-    <w:uiPriority w:val="99"/>
-    <w:unhideWhenUsed/>
-    <w:rsid w:val="00772AFA"/>
-    <w:pPr>
-      <w:spacing w:before="0" w:after="0" w:line="240" w:lineRule="auto"/>
-      <w:jc w:val="right"/>
-    </w:pPr>
-    <w:rPr>
-      <w:caps/>
-      <w:sz w:val="16"/>
-    </w:rPr>
-  </w:style>
-  <w:style w:type="character" w:customStyle="1" w:styleId="FooterChar">
-    <w:name w:val="Footer Char"/>
-    <w:basedOn w:val="DefaultParagraphFont"/>
-    <w:link w:val="Footer"/>
-    <w:uiPriority w:val="99"/>
-    <w:rsid w:val="00772AFA"/>
-    <w:rPr>
-      <w:caps/>
-      <w:sz w:val="16"/>
-    </w:rPr>
-  </w:style>
-  <w:style w:type="paragraph" w:styleId="TOC3">
-    <w:name w:val="toc 3"/>
-    <w:basedOn w:val="Normal"/>
-    <w:next w:val="Normal"/>
-    <w:autoRedefine/>
-    <w:uiPriority w:val="39"/>
-    <w:unhideWhenUsed/>
-    <w:rsid w:val="00772AFA"/>
-    <w:pPr>
-      <w:spacing w:after="100"/>
-      <w:ind w:left="400"/>
-    </w:pPr>
-    <w:rPr>
-      <w:i/>
-      <w:iCs/>
-    </w:rPr>
-  </w:style>
-  <w:style w:type="character" w:styleId="Hyperlink">
-    <w:name w:val="Hyperlink"/>
-    <w:basedOn w:val="DefaultParagraphFont"/>
-    <w:uiPriority w:val="99"/>
-    <w:unhideWhenUsed/>
-    <w:rsid w:val="00772AFA"/>
-    <w:rPr>
-      <w:color w:val="AF0F5B" w:themeColor="hyperlink"/>
-      <w:u w:val="single"/>
-    </w:rPr>
-  </w:style>
-  <w:style w:type="paragraph" w:styleId="TOC1">
-    <w:name w:val="toc 1"/>
-    <w:basedOn w:val="Normal"/>
-    <w:next w:val="Normal"/>
-    <w:autoRedefine/>
-    <w:uiPriority w:val="39"/>
-    <w:unhideWhenUsed/>
-    <w:rsid w:val="009E3A4B"/>
-    <w:pPr>
-      <w:tabs>
-        <w:tab w:val="right" w:leader="dot" w:pos="8630"/>
-      </w:tabs>
-      <w:spacing w:after="100"/>
-    </w:pPr>
-  </w:style>
-  <w:style w:type="paragraph" w:styleId="TOC2">
-    <w:name w:val="toc 2"/>
-    <w:basedOn w:val="Normal"/>
-    <w:next w:val="Normal"/>
-    <w:autoRedefine/>
-    <w:uiPriority w:val="39"/>
-    <w:unhideWhenUsed/>
-    <w:rsid w:val="00772AFA"/>
-    <w:pPr>
-      <w:spacing w:after="100"/>
-      <w:ind w:left="200"/>
-    </w:pPr>
-  </w:style>
-  <w:style w:type="paragraph" w:styleId="BalloonText">
-    <w:name w:val="Balloon Text"/>
-    <w:basedOn w:val="Normal"/>
-    <w:link w:val="BalloonTextChar"/>
-    <w:uiPriority w:val="99"/>
-    <w:semiHidden/>
-    <w:unhideWhenUsed/>
-    <w:rsid w:val="00772AFA"/>
-    <w:pPr>
-      <w:spacing w:after="0" w:line="240" w:lineRule="auto"/>
-    </w:pPr>
-    <w:rPr>
-      <w:rFonts w:ascii="Tahoma" w:hAnsi="Tahoma" w:cs="Tahoma"/>
-      <w:sz w:val="16"/>
-    </w:rPr>
-  </w:style>
-  <w:style w:type="character" w:customStyle="1" w:styleId="BalloonTextChar">
-    <w:name w:val="Balloon Text Char"/>
-    <w:basedOn w:val="DefaultParagraphFont"/>
-    <w:link w:val="BalloonText"/>
-    <w:uiPriority w:val="99"/>
-    <w:semiHidden/>
-    <w:rsid w:val="00772AFA"/>
-    <w:rPr>
-      <w:rFonts w:ascii="Tahoma" w:hAnsi="Tahoma" w:cs="Tahoma"/>
-      <w:sz w:val="16"/>
-    </w:rPr>
-  </w:style>
-  <w:style w:type="paragraph" w:styleId="Bibliography">
-    <w:name w:val="Bibliography"/>
-    <w:basedOn w:val="Normal"/>
-    <w:next w:val="Normal"/>
-    <w:uiPriority w:val="39"/>
-    <w:unhideWhenUsed/>
-    <w:rsid w:val="00772AFA"/>
-  </w:style>
-  <w:style w:type="paragraph" w:styleId="Header">
-    <w:name w:val="header"/>
-    <w:basedOn w:val="Normal"/>
-    <w:link w:val="HeaderChar"/>
-    <w:uiPriority w:val="99"/>
-    <w:unhideWhenUsed/>
-    <w:rsid w:val="00772AFA"/>
-    <w:pPr>
-      <w:spacing w:before="0" w:after="0" w:line="240" w:lineRule="auto"/>
-    </w:pPr>
-  </w:style>
-  <w:style w:type="character" w:customStyle="1" w:styleId="HeaderChar">
-    <w:name w:val="Header Char"/>
-    <w:basedOn w:val="DefaultParagraphFont"/>
-    <w:link w:val="Header"/>
-    <w:uiPriority w:val="99"/>
-    <w:rsid w:val="00772AFA"/>
-  </w:style>
-  <w:style w:type="paragraph" w:styleId="NormalIndent">
-    <w:name w:val="Normal Indent"/>
-    <w:basedOn w:val="Normal"/>
-    <w:uiPriority w:val="99"/>
-    <w:unhideWhenUsed/>
-    <w:rsid w:val="00772AFA"/>
-    <w:pPr>
-      <w:ind w:left="720"/>
-    </w:pPr>
-  </w:style>
-  <w:style w:type="character" w:styleId="PlaceholderText">
-    <w:name w:val="Placeholder Text"/>
-    <w:basedOn w:val="DefaultParagraphFont"/>
-    <w:uiPriority w:val="99"/>
-    <w:semiHidden/>
-    <w:rsid w:val="00772AFA"/>
-    <w:rPr>
-      <w:color w:val="808080"/>
-    </w:rPr>
-  </w:style>
-  <w:style w:type="table" w:customStyle="1" w:styleId="ReportTable">
-    <w:name w:val="Report Table"/>
-    <w:basedOn w:val="TableNormal"/>
-    <w:uiPriority w:val="99"/>
-    <w:rsid w:val="00772AFA"/>
-    <w:pPr>
-      <w:spacing w:before="60" w:after="60" w:line="240" w:lineRule="auto"/>
-      <w:jc w:val="center"/>
-    </w:pPr>
-    <w:tblPr>
-      <w:tblInd w:w="0" w:type="dxa"/>
-      <w:tblBorders>
-        <w:top w:val="single" w:sz="4" w:space="0" w:color="00A0B8" w:themeColor="accent1"/>
-        <w:left w:val="single" w:sz="4" w:space="0" w:color="00A0B8" w:themeColor="accent1"/>
-        <w:bottom w:val="single" w:sz="4" w:space="0" w:color="00A0B8" w:themeColor="accent1"/>
-        <w:right w:val="single" w:sz="4" w:space="0" w:color="00A0B8" w:themeColor="accent1"/>
-        <w:insideH w:val="single" w:sz="4" w:space="0" w:color="00A0B8" w:themeColor="accent1"/>
-        <w:insideV w:val="single" w:sz="4" w:space="0" w:color="00A0B8" w:themeColor="accent1"/>
-      </w:tblBorders>
-      <w:tblCellMar>
-        <w:top w:w="0" w:type="dxa"/>
-        <w:left w:w="108" w:type="dxa"/>
-        <w:bottom w:w="0" w:type="dxa"/>
-        <w:right w:w="108" w:type="dxa"/>
-      </w:tblCellMar>
-    </w:tblPr>
-    <w:tblStylePr w:type="firstRow">
-      <w:rPr>
-        <w:b/>
-        <w:color w:val="000000" w:themeColor="text1"/>
-      </w:rPr>
-      <w:tblPr/>
-      <w:tcPr>
-        <w:tcBorders>
-          <w:top w:val="nil"/>
-          <w:left w:val="nil"/>
-          <w:bottom w:val="nil"/>
-          <w:right w:val="nil"/>
-          <w:insideH w:val="nil"/>
-          <w:insideV w:val="nil"/>
-          <w:tl2br w:val="nil"/>
-          <w:tr2bl w:val="nil"/>
-        </w:tcBorders>
-      </w:tcPr>
-    </w:tblStylePr>
-    <w:tblStylePr w:type="firstCol">
-      <w:pPr>
-        <w:wordWrap/>
-        <w:jc w:val="left"/>
-      </w:pPr>
-    </w:tblStylePr>
-  </w:style>
-  <w:style w:type="table" w:styleId="TableGrid">
-    <w:name w:val="Table Grid"/>
-    <w:basedOn w:val="TableNormal"/>
-    <w:uiPriority w:val="59"/>
-    <w:rsid w:val="00772AFA"/>
-    <w:pPr>
-      <w:spacing w:before="0" w:after="0" w:line="240" w:lineRule="auto"/>
-    </w:pPr>
-    <w:tblPr>
-      <w:tblInd w:w="0" w:type="dxa"/>
-      <w:tblBorders>
-        <w:top w:val="single" w:sz="4" w:space="0" w:color="auto"/>
-        <w:left w:val="single" w:sz="4" w:space="0" w:color="auto"/>
-        <w:bottom w:val="single" w:sz="4" w:space="0" w:color="auto"/>
-        <w:right w:val="single" w:sz="4" w:space="0" w:color="auto"/>
-        <w:insideH w:val="single" w:sz="4" w:space="0" w:color="auto"/>
-        <w:insideV w:val="single" w:sz="4" w:space="0" w:color="auto"/>
-      </w:tblBorders>
-      <w:tblCellMar>
-        <w:top w:w="0" w:type="dxa"/>
-        <w:left w:w="108" w:type="dxa"/>
-        <w:bottom w:w="0" w:type="dxa"/>
-        <w:right w:w="108" w:type="dxa"/>
-      </w:tblCellMar>
-    </w:tblPr>
-  </w:style>
-  <w:style w:type="character" w:styleId="CommentReference">
-    <w:name w:val="annotation reference"/>
-    <w:basedOn w:val="DefaultParagraphFont"/>
-    <w:uiPriority w:val="99"/>
-    <w:semiHidden/>
-    <w:unhideWhenUsed/>
-    <w:rsid w:val="00D302D5"/>
-    <w:rPr>
-      <w:sz w:val="16"/>
-      <w:szCs w:val="16"/>
-    </w:rPr>
-  </w:style>
-  <w:style w:type="paragraph" w:styleId="CommentText">
-    <w:name w:val="annotation text"/>
-    <w:basedOn w:val="Normal"/>
-    <w:link w:val="CommentTextChar"/>
-    <w:uiPriority w:val="99"/>
-    <w:semiHidden/>
-    <w:unhideWhenUsed/>
-    <w:rsid w:val="00D302D5"/>
-    <w:pPr>
-      <w:spacing w:line="240" w:lineRule="auto"/>
-    </w:pPr>
-  </w:style>
-  <w:style w:type="character" w:customStyle="1" w:styleId="CommentTextChar">
-    <w:name w:val="Comment Text Char"/>
-    <w:basedOn w:val="DefaultParagraphFont"/>
-    <w:link w:val="CommentText"/>
-    <w:uiPriority w:val="99"/>
-    <w:semiHidden/>
-    <w:rsid w:val="00D302D5"/>
-  </w:style>
-  <w:style w:type="paragraph" w:styleId="CommentSubject">
-    <w:name w:val="annotation subject"/>
-    <w:basedOn w:val="CommentText"/>
-    <w:next w:val="CommentText"/>
-    <w:link w:val="CommentSubjectChar"/>
-    <w:uiPriority w:val="99"/>
-    <w:semiHidden/>
-    <w:unhideWhenUsed/>
-    <w:rsid w:val="00D302D5"/>
-    <w:rPr>
-      <w:b/>
-      <w:bCs/>
-    </w:rPr>
-  </w:style>
-  <w:style w:type="character" w:customStyle="1" w:styleId="CommentSubjectChar">
-    <w:name w:val="Comment Subject Char"/>
-    <w:basedOn w:val="CommentTextChar"/>
-    <w:link w:val="CommentSubject"/>
-    <w:uiPriority w:val="99"/>
-    <w:semiHidden/>
-    <w:rsid w:val="00D302D5"/>
-    <w:rPr>
-      <w:b/>
-      <w:bCs/>
-    </w:rPr>
-  </w:style>
-  <w:style w:type="character" w:customStyle="1" w:styleId="apple-converted-space">
-    <w:name w:val="apple-converted-space"/>
-    <w:basedOn w:val="DefaultParagraphFont"/>
-    <w:rsid w:val="00954C3D"/>
-  </w:style>
-  <w:style w:type="character" w:styleId="SubtleReference">
-    <w:name w:val="Subtle Reference"/>
-    <w:basedOn w:val="DefaultParagraphFont"/>
-    <w:uiPriority w:val="31"/>
-    <w:qFormat/>
-    <w:rsid w:val="000A3F32"/>
-    <w:rPr>
-      <w:smallCaps/>
-      <w:color w:val="5A5A5A" w:themeColor="text1" w:themeTint="A5"/>
-    </w:rPr>
-  </w:style>
-  <w:style w:type="paragraph" w:styleId="IntenseQuote">
-    <w:name w:val="Intense Quote"/>
-    <w:basedOn w:val="Normal"/>
-    <w:next w:val="Normal"/>
-    <w:link w:val="IntenseQuoteChar"/>
-    <w:uiPriority w:val="30"/>
-    <w:qFormat/>
-    <w:rsid w:val="000A3F32"/>
-    <w:pPr>
-      <w:pBdr>
-        <w:top w:val="single" w:sz="4" w:space="10" w:color="00A0B8" w:themeColor="accent1"/>
-        <w:bottom w:val="single" w:sz="4" w:space="10" w:color="00A0B8" w:themeColor="accent1"/>
-      </w:pBdr>
-      <w:spacing w:before="360" w:after="360"/>
-      <w:ind w:left="864" w:right="864"/>
-      <w:jc w:val="center"/>
-    </w:pPr>
-    <w:rPr>
-      <w:i/>
-      <w:iCs/>
-      <w:color w:val="00A0B8" w:themeColor="accent1"/>
-    </w:rPr>
-  </w:style>
-  <w:style w:type="character" w:customStyle="1" w:styleId="IntenseQuoteChar">
-    <w:name w:val="Intense Quote Char"/>
-    <w:basedOn w:val="DefaultParagraphFont"/>
-    <w:link w:val="IntenseQuote"/>
-    <w:uiPriority w:val="30"/>
-    <w:rsid w:val="000A3F32"/>
-    <w:rPr>
-      <w:i/>
-      <w:iCs/>
-      <w:color w:val="00A0B8" w:themeColor="accent1"/>
-    </w:rPr>
-  </w:style>
-</w:styles>
-</file>
-
 <file path=word/theme/theme1.xml><?xml version="1.0" encoding="utf-8"?>
 <a:theme xmlns:a="http://schemas.openxmlformats.org/drawingml/2006/main" name="Student Report">
   <a:themeElements>
@@ -8733,7 +8536,7 @@
 </file>
 
 <file path=customXml/itemProps3.xml><?xml version="1.0" encoding="utf-8"?>
-<ds:datastoreItem xmlns:ds="http://schemas.openxmlformats.org/officeDocument/2006/customXml" ds:itemID="{160744BE-B2FB-4FCC-925A-5C988B0A0C02}">
+<ds:datastoreItem xmlns:ds="http://schemas.openxmlformats.org/officeDocument/2006/customXml" ds:itemID="{F0B3BDED-65BA-45AB-B0A8-5A29ED646953}">
   <ds:schemaRefs>
     <ds:schemaRef ds:uri="http://schemas.openxmlformats.org/officeDocument/2006/bibliography"/>
   </ds:schemaRefs>

</xml_diff>

<commit_message>
Few changes on Semi-Final version
</commit_message>
<xml_diff>
--- a/docs/Proposal.docx
+++ b/docs/Proposal.docx
@@ -1,12 +1,12 @@
 
 <file path=word/document.xml><?xml version="1.0" encoding="utf-8"?>
-<w:document xmlns:wpc="http://schemas.microsoft.com/office/word/2010/wordprocessingCanvas" xmlns:mc="http://schemas.openxmlformats.org/markup-compatibility/2006" xmlns:o="urn:schemas-microsoft-com:office:office" xmlns:r="http://schemas.openxmlformats.org/officeDocument/2006/relationships" xmlns:m="http://schemas.openxmlformats.org/officeDocument/2006/math" xmlns:v="urn:schemas-microsoft-com:vml" xmlns:wp14="http://schemas.microsoft.com/office/word/2010/wordprocessingDrawing" xmlns:wp="http://schemas.openxmlformats.org/drawingml/2006/wordprocessingDrawing" xmlns:w10="urn:schemas-microsoft-com:office:word" xmlns:w="http://schemas.openxmlformats.org/wordprocessingml/2006/main" xmlns:w14="http://schemas.microsoft.com/office/word/2010/wordml" xmlns:w15="http://schemas.microsoft.com/office/word/2012/wordml" xmlns:wpg="http://schemas.microsoft.com/office/word/2010/wordprocessingGroup" xmlns:wpi="http://schemas.microsoft.com/office/word/2010/wordprocessingInk" xmlns:wne="http://schemas.microsoft.com/office/word/2006/wordml" xmlns:wps="http://schemas.microsoft.com/office/word/2010/wordprocessingShape" mc:Ignorable="w14 w15 wp14">
+<w:document xmlns:wpc="http://schemas.microsoft.com/office/word/2010/wordprocessingCanvas" xmlns:mc="http://schemas.openxmlformats.org/markup-compatibility/2006" xmlns:o="urn:schemas-microsoft-com:office:office" xmlns:r="http://schemas.openxmlformats.org/officeDocument/2006/relationships" xmlns:m="http://schemas.openxmlformats.org/officeDocument/2006/math" xmlns:v="urn:schemas-microsoft-com:vml" xmlns:wp14="http://schemas.microsoft.com/office/word/2010/wordprocessingDrawing" xmlns:wp="http://schemas.openxmlformats.org/drawingml/2006/wordprocessingDrawing" xmlns:w10="urn:schemas-microsoft-com:office:word" xmlns:w="http://schemas.openxmlformats.org/wordprocessingml/2006/main" xmlns:w14="http://schemas.microsoft.com/office/word/2010/wordml" xmlns:wpg="http://schemas.microsoft.com/office/word/2010/wordprocessingGroup" xmlns:wpi="http://schemas.microsoft.com/office/word/2010/wordprocessingInk" xmlns:wne="http://schemas.microsoft.com/office/word/2006/wordml" xmlns:wps="http://schemas.microsoft.com/office/word/2010/wordprocessingShape" mc:Ignorable="w14 wp14">
   <w:body>
-    <w:bookmarkStart w:id="0" w:name="_Toc321147011" w:displacedByCustomXml="next"/>
-    <w:bookmarkStart w:id="1" w:name="_Toc318189312" w:displacedByCustomXml="next"/>
+    <w:bookmarkStart w:id="0" w:name="_Toc321147149" w:displacedByCustomXml="next"/>
+    <w:bookmarkStart w:id="1" w:name="_Toc318188227" w:displacedByCustomXml="next"/>
     <w:bookmarkStart w:id="2" w:name="_Toc318188327" w:displacedByCustomXml="next"/>
-    <w:bookmarkStart w:id="3" w:name="_Toc318188227" w:displacedByCustomXml="next"/>
-    <w:bookmarkStart w:id="4" w:name="_Toc321147149" w:displacedByCustomXml="next"/>
+    <w:bookmarkStart w:id="3" w:name="_Toc318189312" w:displacedByCustomXml="next"/>
+    <w:bookmarkStart w:id="4" w:name="_Toc321147011" w:displacedByCustomXml="next"/>
     <w:sdt>
       <w:sdtPr>
         <w:rPr>
@@ -67,7 +67,7 @@
                         </pic:cNvPicPr>
                       </pic:nvPicPr>
                       <pic:blipFill>
-                        <a:blip r:embed="rId10">
+                        <a:blip r:embed="rId11">
                           <a:extLst>
                             <a:ext uri="{28A0092B-C50C-407E-A947-70E740481C1C}">
                               <a14:useLocalDpi xmlns:a14="http://schemas.microsoft.com/office/drawing/2010/main" val="0"/>
@@ -191,7 +191,21 @@
                                   <w:rPr>
                                     <w:rStyle w:val="SubtleReference"/>
                                   </w:rPr>
-                                  <w:t> | Zac Hawkins | Rick Holloway | Ben Smith | Hunter Thorington </w:t>
+                                  <w:t xml:space="preserve"> | Zac Hawkins | Rick Holloway | Ben Smith | Hunter </w:t>
+                                </w:r>
+                                <w:proofErr w:type="spellStart"/>
+                                <w:r>
+                                  <w:rPr>
+                                    <w:rStyle w:val="SubtleReference"/>
+                                  </w:rPr>
+                                  <w:t>Thorington</w:t>
+                                </w:r>
+                                <w:proofErr w:type="spellEnd"/>
+                                <w:r>
+                                  <w:rPr>
+                                    <w:rStyle w:val="SubtleReference"/>
+                                  </w:rPr>
+                                  <w:t> </w:t>
                                 </w:r>
                               </w:p>
                             </w:txbxContent>
@@ -214,7 +228,7 @@
                   </wp:anchor>
                 </w:drawing>
               </mc:Choice>
-              <mc:Fallback>
+              <mc:Fallback xmlns:w15="http://schemas.microsoft.com/office/word/2012/wordml">
                 <w:pict>
                   <v:shapetype w14:anchorId="1691F499" id="_x0000_t202" coordsize="21600,21600" o:spt="202" path="m,l,21600r21600,l21600,xe">
                     <v:stroke joinstyle="miter"/>
@@ -2738,14 +2752,25 @@
           <w:szCs w:val="24"/>
         </w:rPr>
       </w:pPr>
-      <w:r>
-        <w:rPr>
-          <w:rFonts w:ascii="Times New Roman" w:hAnsi="Times New Roman" w:cs="Times New Roman"/>
-          <w:color w:val="auto"/>
-          <w:sz w:val="24"/>
-          <w:szCs w:val="24"/>
-        </w:rPr>
-        <w:t>MailBird is a proof-of-concept aut</w:t>
+      <w:proofErr w:type="spellStart"/>
+      <w:r>
+        <w:rPr>
+          <w:rFonts w:ascii="Times New Roman" w:hAnsi="Times New Roman" w:cs="Times New Roman"/>
+          <w:color w:val="auto"/>
+          <w:sz w:val="24"/>
+          <w:szCs w:val="24"/>
+        </w:rPr>
+        <w:t>MailBird</w:t>
+      </w:r>
+      <w:proofErr w:type="spellEnd"/>
+      <w:r>
+        <w:rPr>
+          <w:rFonts w:ascii="Times New Roman" w:hAnsi="Times New Roman" w:cs="Times New Roman"/>
+          <w:color w:val="auto"/>
+          <w:sz w:val="24"/>
+          <w:szCs w:val="24"/>
+        </w:rPr>
+        <w:t xml:space="preserve"> is a proof-of-concept aut</w:t>
       </w:r>
       <w:r>
         <w:rPr>
@@ -2801,14 +2826,25 @@
         </w:rPr>
         <w:t xml:space="preserve">ystem will use GPS to bring a </w:t>
       </w:r>
-      <w:r>
-        <w:rPr>
-          <w:rFonts w:ascii="Times New Roman" w:hAnsi="Times New Roman" w:cs="Times New Roman"/>
-          <w:color w:val="auto"/>
-          <w:sz w:val="24"/>
-          <w:szCs w:val="24"/>
-        </w:rPr>
-        <w:t>quadcopter within</w:t>
+      <w:proofErr w:type="spellStart"/>
+      <w:r>
+        <w:rPr>
+          <w:rFonts w:ascii="Times New Roman" w:hAnsi="Times New Roman" w:cs="Times New Roman"/>
+          <w:color w:val="auto"/>
+          <w:sz w:val="24"/>
+          <w:szCs w:val="24"/>
+        </w:rPr>
+        <w:t>quadcopter</w:t>
+      </w:r>
+      <w:proofErr w:type="spellEnd"/>
+      <w:r>
+        <w:rPr>
+          <w:rFonts w:ascii="Times New Roman" w:hAnsi="Times New Roman" w:cs="Times New Roman"/>
+          <w:color w:val="auto"/>
+          <w:sz w:val="24"/>
+          <w:szCs w:val="24"/>
+        </w:rPr>
+        <w:t xml:space="preserve"> within</w:t>
       </w:r>
       <w:r>
         <w:rPr>
@@ -2844,7 +2880,27 @@
           <w:sz w:val="24"/>
           <w:szCs w:val="24"/>
         </w:rPr>
-        <w:t xml:space="preserve">This will be accomplished with a quadcopter equipped with an augmented </w:t>
+        <w:t xml:space="preserve">This will be accomplished with a </w:t>
+      </w:r>
+      <w:proofErr w:type="spellStart"/>
+      <w:r>
+        <w:rPr>
+          <w:rFonts w:ascii="Times New Roman" w:hAnsi="Times New Roman" w:cs="Times New Roman"/>
+          <w:color w:val="auto"/>
+          <w:sz w:val="24"/>
+          <w:szCs w:val="24"/>
+        </w:rPr>
+        <w:t>quadcopter</w:t>
+      </w:r>
+      <w:proofErr w:type="spellEnd"/>
+      <w:r>
+        <w:rPr>
+          <w:rFonts w:ascii="Times New Roman" w:hAnsi="Times New Roman" w:cs="Times New Roman"/>
+          <w:color w:val="auto"/>
+          <w:sz w:val="24"/>
+          <w:szCs w:val="24"/>
+        </w:rPr>
+        <w:t xml:space="preserve"> equipped with an augmented </w:t>
       </w:r>
       <w:commentRangeStart w:id="8"/>
       <w:r>
@@ -3031,16 +3087,96 @@
           <w:sz w:val="24"/>
           <w:szCs w:val="24"/>
         </w:rPr>
-        <w:t>The MailB</w:t>
-      </w:r>
-      <w:r>
-        <w:rPr>
-          <w:rFonts w:ascii="Times New Roman" w:hAnsi="Times New Roman" w:cs="Times New Roman"/>
-          <w:color w:val="auto"/>
-          <w:sz w:val="24"/>
-          <w:szCs w:val="24"/>
-        </w:rPr>
-        <w:t>ird project arose out of an Auburn University electrical engineering senior design section.  After discussing numerous ideas, the design team decided that a satisfying project would involve a quadcopter.  The intention was to use the unique flight capabilities of a quadcopter to accomplish a common task from both a literally and figuratively different perspective.  Brainstorming with this constraint resulted in a large amount of ideas.  One potential application placed a security camera in a difficult to reach area, such as the roof or exterior of a building.  Another idea gave the quadcopter the ability to determine its surroundings and avoid obstacles while traversing from one location to another.  Ultimately, elements of each idea were combined into a system that could carry an object and determine the location of a land</w:t>
+        <w:t xml:space="preserve">The </w:t>
+      </w:r>
+      <w:proofErr w:type="spellStart"/>
+      <w:r>
+        <w:rPr>
+          <w:rFonts w:ascii="Times New Roman" w:hAnsi="Times New Roman" w:cs="Times New Roman"/>
+          <w:color w:val="auto"/>
+          <w:sz w:val="24"/>
+          <w:szCs w:val="24"/>
+        </w:rPr>
+        <w:t>MailB</w:t>
+      </w:r>
+      <w:r>
+        <w:rPr>
+          <w:rFonts w:ascii="Times New Roman" w:hAnsi="Times New Roman" w:cs="Times New Roman"/>
+          <w:color w:val="auto"/>
+          <w:sz w:val="24"/>
+          <w:szCs w:val="24"/>
+        </w:rPr>
+        <w:t>ird</w:t>
+      </w:r>
+      <w:proofErr w:type="spellEnd"/>
+      <w:r>
+        <w:rPr>
+          <w:rFonts w:ascii="Times New Roman" w:hAnsi="Times New Roman" w:cs="Times New Roman"/>
+          <w:color w:val="auto"/>
+          <w:sz w:val="24"/>
+          <w:szCs w:val="24"/>
+        </w:rPr>
+        <w:t xml:space="preserve"> project arose out of an Auburn University electrical engineering senior design section.  After discussing numerous ideas, the design team decided that a satisfying project would involve a </w:t>
+      </w:r>
+      <w:proofErr w:type="spellStart"/>
+      <w:r>
+        <w:rPr>
+          <w:rFonts w:ascii="Times New Roman" w:hAnsi="Times New Roman" w:cs="Times New Roman"/>
+          <w:color w:val="auto"/>
+          <w:sz w:val="24"/>
+          <w:szCs w:val="24"/>
+        </w:rPr>
+        <w:t>quadcopter</w:t>
+      </w:r>
+      <w:proofErr w:type="spellEnd"/>
+      <w:r>
+        <w:rPr>
+          <w:rFonts w:ascii="Times New Roman" w:hAnsi="Times New Roman" w:cs="Times New Roman"/>
+          <w:color w:val="auto"/>
+          <w:sz w:val="24"/>
+          <w:szCs w:val="24"/>
+        </w:rPr>
+        <w:t xml:space="preserve">.  The intention was to use the unique flight capabilities of a </w:t>
+      </w:r>
+      <w:proofErr w:type="spellStart"/>
+      <w:r>
+        <w:rPr>
+          <w:rFonts w:ascii="Times New Roman" w:hAnsi="Times New Roman" w:cs="Times New Roman"/>
+          <w:color w:val="auto"/>
+          <w:sz w:val="24"/>
+          <w:szCs w:val="24"/>
+        </w:rPr>
+        <w:t>quadcopter</w:t>
+      </w:r>
+      <w:proofErr w:type="spellEnd"/>
+      <w:r>
+        <w:rPr>
+          <w:rFonts w:ascii="Times New Roman" w:hAnsi="Times New Roman" w:cs="Times New Roman"/>
+          <w:color w:val="auto"/>
+          <w:sz w:val="24"/>
+          <w:szCs w:val="24"/>
+        </w:rPr>
+        <w:t xml:space="preserve"> to accomplish a common task from both a literally and figuratively different perspective.  Brainstorming with this constraint resulted in a large amount of ideas.  One potential application placed a security camera in a difficult to reach area, such as the roof or exterior of a building.  Another idea gave the </w:t>
+      </w:r>
+      <w:proofErr w:type="spellStart"/>
+      <w:r>
+        <w:rPr>
+          <w:rFonts w:ascii="Times New Roman" w:hAnsi="Times New Roman" w:cs="Times New Roman"/>
+          <w:color w:val="auto"/>
+          <w:sz w:val="24"/>
+          <w:szCs w:val="24"/>
+        </w:rPr>
+        <w:t>quadcopter</w:t>
+      </w:r>
+      <w:proofErr w:type="spellEnd"/>
+      <w:r>
+        <w:rPr>
+          <w:rFonts w:ascii="Times New Roman" w:hAnsi="Times New Roman" w:cs="Times New Roman"/>
+          <w:color w:val="auto"/>
+          <w:sz w:val="24"/>
+          <w:szCs w:val="24"/>
+        </w:rPr>
+        <w:t xml:space="preserve"> the ability to determine its surroundings and avoid obstacles while traversing from one location to another.  Ultimately, elements of each idea were combined into a system that could carry an object and determine the location of a land</w:t>
       </w:r>
       <w:r>
         <w:rPr>
@@ -3156,16 +3292,36 @@
           <w:sz w:val="24"/>
           <w:szCs w:val="24"/>
         </w:rPr>
-        <w:t xml:space="preserve"> via the q</w:t>
-      </w:r>
-      <w:r>
-        <w:rPr>
-          <w:rFonts w:ascii="Times New Roman" w:hAnsi="Times New Roman" w:cs="Times New Roman"/>
-          <w:color w:val="auto"/>
-          <w:sz w:val="24"/>
-          <w:szCs w:val="24"/>
-        </w:rPr>
-        <w:t>uadcopter.  The</w:t>
+        <w:t xml:space="preserve"> via the </w:t>
+      </w:r>
+      <w:proofErr w:type="spellStart"/>
+      <w:r>
+        <w:rPr>
+          <w:rFonts w:ascii="Times New Roman" w:hAnsi="Times New Roman" w:cs="Times New Roman"/>
+          <w:color w:val="auto"/>
+          <w:sz w:val="24"/>
+          <w:szCs w:val="24"/>
+        </w:rPr>
+        <w:t>q</w:t>
+      </w:r>
+      <w:r>
+        <w:rPr>
+          <w:rFonts w:ascii="Times New Roman" w:hAnsi="Times New Roman" w:cs="Times New Roman"/>
+          <w:color w:val="auto"/>
+          <w:sz w:val="24"/>
+          <w:szCs w:val="24"/>
+        </w:rPr>
+        <w:t>uadcopter</w:t>
+      </w:r>
+      <w:proofErr w:type="spellEnd"/>
+      <w:r>
+        <w:rPr>
+          <w:rFonts w:ascii="Times New Roman" w:hAnsi="Times New Roman" w:cs="Times New Roman"/>
+          <w:color w:val="auto"/>
+          <w:sz w:val="24"/>
+          <w:szCs w:val="24"/>
+        </w:rPr>
+        <w:t>.  The</w:t>
       </w:r>
       <w:r>
         <w:rPr>
@@ -3380,7 +3536,7 @@
               </wp:anchor>
             </w:drawing>
           </mc:Choice>
-          <mc:Fallback>
+          <mc:Fallback xmlns:w15="http://schemas.microsoft.com/office/word/2012/wordml">
             <w:pict>
               <v:shape w14:anchorId="5A2F9E3E" id="Text Box 5" o:spid="_x0000_s1027" type="#_x0000_t202" style="position:absolute;left:0;text-align:left;margin-left:62.25pt;margin-top:64pt;width:220.5pt;height:28.5pt;z-index:251627520;visibility:visible;mso-wrap-style:square;mso-width-percent:0;mso-height-percent:0;mso-wrap-distance-left:9pt;mso-wrap-distance-top:0;mso-wrap-distance-right:9pt;mso-wrap-distance-bottom:0;mso-position-horizontal:absolute;mso-position-horizontal-relative:text;mso-position-vertical:absolute;mso-position-vertical-relative:text;mso-width-percent:0;mso-height-percent:0;mso-width-relative:margin;mso-height-relative:margin;v-text-anchor:top" o:gfxdata="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" fillcolor="white [3201]" stroked="f" strokeweight=".5pt">
                 <v:textbox>
@@ -3457,7 +3613,27 @@
           <w:sz w:val="24"/>
           <w:szCs w:val="24"/>
         </w:rPr>
-        <w:t xml:space="preserve"> to precisely land the quadcopter: a </w:t>
+        <w:t xml:space="preserve"> to precisely land the </w:t>
+      </w:r>
+      <w:proofErr w:type="spellStart"/>
+      <w:r>
+        <w:rPr>
+          <w:rFonts w:ascii="Times New Roman" w:hAnsi="Times New Roman" w:cs="Times New Roman"/>
+          <w:color w:val="auto"/>
+          <w:sz w:val="24"/>
+          <w:szCs w:val="24"/>
+        </w:rPr>
+        <w:t>quadcopter</w:t>
+      </w:r>
+      <w:proofErr w:type="spellEnd"/>
+      <w:r>
+        <w:rPr>
+          <w:rFonts w:ascii="Times New Roman" w:hAnsi="Times New Roman" w:cs="Times New Roman"/>
+          <w:color w:val="auto"/>
+          <w:sz w:val="24"/>
+          <w:szCs w:val="24"/>
+        </w:rPr>
+        <w:t xml:space="preserve">: a </w:t>
       </w:r>
       <w:r>
         <w:rPr>
@@ -3650,16 +3826,36 @@
           <w:sz w:val="24"/>
           <w:szCs w:val="24"/>
         </w:rPr>
-        <w:t>emphasize fulfilling the goals and enabling reproduction of M</w:t>
-      </w:r>
-      <w:r>
-        <w:rPr>
-          <w:rFonts w:ascii="Times New Roman" w:hAnsi="Times New Roman" w:cs="Times New Roman"/>
-          <w:color w:val="auto"/>
-          <w:sz w:val="24"/>
-          <w:szCs w:val="24"/>
-        </w:rPr>
-        <w:t xml:space="preserve">ailbird. All of the </w:t>
+        <w:t xml:space="preserve">emphasize fulfilling the goals and enabling reproduction of </w:t>
+      </w:r>
+      <w:proofErr w:type="spellStart"/>
+      <w:r>
+        <w:rPr>
+          <w:rFonts w:ascii="Times New Roman" w:hAnsi="Times New Roman" w:cs="Times New Roman"/>
+          <w:color w:val="auto"/>
+          <w:sz w:val="24"/>
+          <w:szCs w:val="24"/>
+        </w:rPr>
+        <w:t>M</w:t>
+      </w:r>
+      <w:r>
+        <w:rPr>
+          <w:rFonts w:ascii="Times New Roman" w:hAnsi="Times New Roman" w:cs="Times New Roman"/>
+          <w:color w:val="auto"/>
+          <w:sz w:val="24"/>
+          <w:szCs w:val="24"/>
+        </w:rPr>
+        <w:t>ailbird</w:t>
+      </w:r>
+      <w:proofErr w:type="spellEnd"/>
+      <w:r>
+        <w:rPr>
+          <w:rFonts w:ascii="Times New Roman" w:hAnsi="Times New Roman" w:cs="Times New Roman"/>
+          <w:color w:val="auto"/>
+          <w:sz w:val="24"/>
+          <w:szCs w:val="24"/>
+        </w:rPr>
+        <w:t xml:space="preserve">. All of the </w:t>
       </w:r>
       <w:r>
         <w:rPr>
@@ -3677,7 +3873,27 @@
           <w:sz w:val="24"/>
           <w:szCs w:val="24"/>
         </w:rPr>
-        <w:t xml:space="preserve">options are complex in design and precise when it comes to landing so there is no differentiation in these two categories. Because of the affordability and reliability of the infrared camera and LEDs the net score is higher for option 1 (IR LED), which is the design chosen for mailbird. </w:t>
+        <w:t xml:space="preserve">options are complex in design and precise when it comes to landing so there is no differentiation in these two categories. Because of the affordability and reliability of the infrared camera and LEDs the net score is higher for option 1 (IR LED), which is the design chosen for </w:t>
+      </w:r>
+      <w:proofErr w:type="spellStart"/>
+      <w:r>
+        <w:rPr>
+          <w:rFonts w:ascii="Times New Roman" w:hAnsi="Times New Roman" w:cs="Times New Roman"/>
+          <w:color w:val="auto"/>
+          <w:sz w:val="24"/>
+          <w:szCs w:val="24"/>
+        </w:rPr>
+        <w:t>mailbird</w:t>
+      </w:r>
+      <w:proofErr w:type="spellEnd"/>
+      <w:r>
+        <w:rPr>
+          <w:rFonts w:ascii="Times New Roman" w:hAnsi="Times New Roman" w:cs="Times New Roman"/>
+          <w:color w:val="auto"/>
+          <w:sz w:val="24"/>
+          <w:szCs w:val="24"/>
+        </w:rPr>
+        <w:t xml:space="preserve">. </w:t>
       </w:r>
     </w:p>
     <w:p>
@@ -3697,7 +3913,27 @@
           <w:sz w:val="24"/>
           <w:szCs w:val="24"/>
         </w:rPr>
-        <w:t>Another design consideration that was analyzed by Pugh charts was whether to fly from dock to delivery location on a predetermined path or by going to the location with collision avoidance implemented on the quadcopter.</w:t>
+        <w:t xml:space="preserve">Another design consideration that was analyzed by Pugh charts was whether to fly from dock to delivery location on a predetermined path or by going to the location with collision avoidance implemented on the </w:t>
+      </w:r>
+      <w:proofErr w:type="spellStart"/>
+      <w:r>
+        <w:rPr>
+          <w:rFonts w:ascii="Times New Roman" w:hAnsi="Times New Roman" w:cs="Times New Roman"/>
+          <w:color w:val="auto"/>
+          <w:sz w:val="24"/>
+          <w:szCs w:val="24"/>
+        </w:rPr>
+        <w:t>quadcopter</w:t>
+      </w:r>
+      <w:proofErr w:type="spellEnd"/>
+      <w:r>
+        <w:rPr>
+          <w:rFonts w:ascii="Times New Roman" w:hAnsi="Times New Roman" w:cs="Times New Roman"/>
+          <w:color w:val="auto"/>
+          <w:sz w:val="24"/>
+          <w:szCs w:val="24"/>
+        </w:rPr>
+        <w:t>.</w:t>
       </w:r>
     </w:p>
     <w:p>
@@ -3765,25 +4001,7 @@
                               <w:rPr>
                                 <w:rFonts w:ascii="Times New Roman" w:hAnsi="Times New Roman" w:cs="Times New Roman"/>
                               </w:rPr>
-                              <w:t xml:space="preserve">Table </w:t>
-                            </w:r>
-                            <w:r>
-                              <w:rPr>
-                                <w:rFonts w:ascii="Times New Roman" w:hAnsi="Times New Roman" w:cs="Times New Roman"/>
-                              </w:rPr>
-                              <w:t>2</w:t>
-                            </w:r>
-                            <w:r>
-                              <w:rPr>
-                                <w:rFonts w:ascii="Times New Roman" w:hAnsi="Times New Roman" w:cs="Times New Roman"/>
-                              </w:rPr>
-                              <w:t xml:space="preserve"> – </w:t>
-                            </w:r>
-                            <w:r>
-                              <w:rPr>
-                                <w:rFonts w:ascii="Times New Roman" w:hAnsi="Times New Roman" w:cs="Times New Roman"/>
-                              </w:rPr>
-                              <w:t>Guidance Implementation Comparison</w:t>
+                              <w:t>Table 2 – Guidance Implementation Comparison</w:t>
                             </w:r>
                           </w:p>
                         </w:txbxContent>
@@ -3806,7 +4024,7 @@
               </wp:anchor>
             </w:drawing>
           </mc:Choice>
-          <mc:Fallback>
+          <mc:Fallback xmlns:w15="http://schemas.microsoft.com/office/word/2012/wordml">
             <w:pict>
               <v:shape w14:anchorId="095E073C" id="Text Box 6" o:spid="_x0000_s1028" type="#_x0000_t202" style="position:absolute;left:0;text-align:left;margin-left:56.25pt;margin-top:-28.5pt;width:211.5pt;height:28.5pt;z-index:251629568;visibility:visible;mso-wrap-style:square;mso-width-percent:0;mso-height-percent:0;mso-wrap-distance-left:9pt;mso-wrap-distance-top:0;mso-wrap-distance-right:9pt;mso-wrap-distance-bottom:0;mso-position-horizontal:absolute;mso-position-horizontal-relative:text;mso-position-vertical:absolute;mso-position-vertical-relative:text;mso-width-percent:0;mso-height-percent:0;mso-width-relative:margin;mso-height-relative:margin;v-text-anchor:top" o:gfxdata="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" fillcolor="window" stroked="f" strokeweight=".5pt">
                 <v:textbox>
@@ -3925,19 +4143,6 @@
         <w:tab/>
         <w:t xml:space="preserve">The Pugh chart above is weighted according to the difficulty of the two choices and in order to not break any regulations already established by the FAA. Although collision avoidance in theory sounds good the practicality and difficulty of it compared to a predetermined route makes it a bad option. </w:t>
       </w:r>
-    </w:p>
-    <w:p>
-      <w:pPr>
-        <w:jc w:val="both"/>
-        <w:rPr>
-          <w:rFonts w:ascii="Times New Roman" w:hAnsi="Times New Roman" w:cs="Times New Roman"/>
-          <w:noProof/>
-          <w:color w:val="auto"/>
-          <w:sz w:val="24"/>
-          <w:szCs w:val="24"/>
-          <w:lang w:eastAsia="en-US"/>
-        </w:rPr>
-      </w:pPr>
     </w:p>
     <w:p>
       <w:pPr>
@@ -4047,7 +4252,7 @@
               </wp:anchor>
             </w:drawing>
           </mc:Choice>
-          <mc:Fallback>
+          <mc:Fallback xmlns:w15="http://schemas.microsoft.com/office/word/2012/wordml">
             <w:pict>
               <v:shape w14:anchorId="05BE692C" id="Text Box 7" o:spid="_x0000_s1029" type="#_x0000_t202" style="position:absolute;left:0;text-align:left;margin-left:57pt;margin-top:65.15pt;width:166.5pt;height:28.5pt;z-index:251633664;visibility:visible;mso-wrap-style:square;mso-width-percent:0;mso-height-percent:0;mso-wrap-distance-left:9pt;mso-wrap-distance-top:0;mso-wrap-distance-right:9pt;mso-wrap-distance-bottom:0;mso-position-horizontal:absolute;mso-position-horizontal-relative:text;mso-position-vertical:absolute;mso-position-vertical-relative:text;mso-width-percent:0;mso-height-percent:0;mso-width-relative:margin;mso-height-relative:margin;v-text-anchor:top" o:gfxdata="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" fillcolor="window" stroked="f" strokeweight=".5pt">
                 <v:textbox>
@@ -4098,43 +4303,143 @@
           <w:szCs w:val="24"/>
         </w:rPr>
         <w:tab/>
-        <w:t>The last Pugh Chart is shown to demonstrate why the design chosen is for general quadcopters and not just spec</w:t>
-      </w:r>
-      <w:r>
-        <w:rPr>
-          <w:rFonts w:ascii="Times New Roman" w:hAnsi="Times New Roman" w:cs="Times New Roman"/>
-          <w:color w:val="auto"/>
-          <w:sz w:val="24"/>
-          <w:szCs w:val="24"/>
-        </w:rPr>
-        <w:t>ific to the quadcopter used in MailB</w:t>
-      </w:r>
-      <w:r>
-        <w:rPr>
-          <w:rFonts w:ascii="Times New Roman" w:hAnsi="Times New Roman" w:cs="Times New Roman"/>
-          <w:color w:val="auto"/>
-          <w:sz w:val="24"/>
-          <w:szCs w:val="24"/>
-        </w:rPr>
-        <w:t>ird. With a ratio of quadcopter size to landing pad size the design will hopefully be abl</w:t>
-      </w:r>
-      <w:r>
-        <w:rPr>
-          <w:rFonts w:ascii="Times New Roman" w:hAnsi="Times New Roman" w:cs="Times New Roman"/>
-          <w:color w:val="auto"/>
-          <w:sz w:val="24"/>
-          <w:szCs w:val="24"/>
-        </w:rPr>
-        <w:t>e to be implemented on any ArduC</w:t>
-      </w:r>
-      <w:r>
-        <w:rPr>
-          <w:rFonts w:ascii="Times New Roman" w:hAnsi="Times New Roman" w:cs="Times New Roman"/>
-          <w:color w:val="auto"/>
-          <w:sz w:val="24"/>
-          <w:szCs w:val="24"/>
-        </w:rPr>
-        <w:t xml:space="preserve">opter device. </w:t>
+        <w:t xml:space="preserve">The last Pugh Chart is shown to demonstrate why the design chosen is for general </w:t>
+      </w:r>
+      <w:proofErr w:type="spellStart"/>
+      <w:r>
+        <w:rPr>
+          <w:rFonts w:ascii="Times New Roman" w:hAnsi="Times New Roman" w:cs="Times New Roman"/>
+          <w:color w:val="auto"/>
+          <w:sz w:val="24"/>
+          <w:szCs w:val="24"/>
+        </w:rPr>
+        <w:t>quadcopters</w:t>
+      </w:r>
+      <w:proofErr w:type="spellEnd"/>
+      <w:r>
+        <w:rPr>
+          <w:rFonts w:ascii="Times New Roman" w:hAnsi="Times New Roman" w:cs="Times New Roman"/>
+          <w:color w:val="auto"/>
+          <w:sz w:val="24"/>
+          <w:szCs w:val="24"/>
+        </w:rPr>
+        <w:t xml:space="preserve"> and not just spec</w:t>
+      </w:r>
+      <w:r>
+        <w:rPr>
+          <w:rFonts w:ascii="Times New Roman" w:hAnsi="Times New Roman" w:cs="Times New Roman"/>
+          <w:color w:val="auto"/>
+          <w:sz w:val="24"/>
+          <w:szCs w:val="24"/>
+        </w:rPr>
+        <w:t xml:space="preserve">ific to the </w:t>
+      </w:r>
+      <w:proofErr w:type="spellStart"/>
+      <w:r>
+        <w:rPr>
+          <w:rFonts w:ascii="Times New Roman" w:hAnsi="Times New Roman" w:cs="Times New Roman"/>
+          <w:color w:val="auto"/>
+          <w:sz w:val="24"/>
+          <w:szCs w:val="24"/>
+        </w:rPr>
+        <w:t>quadcopter</w:t>
+      </w:r>
+      <w:proofErr w:type="spellEnd"/>
+      <w:r>
+        <w:rPr>
+          <w:rFonts w:ascii="Times New Roman" w:hAnsi="Times New Roman" w:cs="Times New Roman"/>
+          <w:color w:val="auto"/>
+          <w:sz w:val="24"/>
+          <w:szCs w:val="24"/>
+        </w:rPr>
+        <w:t xml:space="preserve"> used in </w:t>
+      </w:r>
+      <w:proofErr w:type="spellStart"/>
+      <w:r>
+        <w:rPr>
+          <w:rFonts w:ascii="Times New Roman" w:hAnsi="Times New Roman" w:cs="Times New Roman"/>
+          <w:color w:val="auto"/>
+          <w:sz w:val="24"/>
+          <w:szCs w:val="24"/>
+        </w:rPr>
+        <w:t>MailB</w:t>
+      </w:r>
+      <w:r>
+        <w:rPr>
+          <w:rFonts w:ascii="Times New Roman" w:hAnsi="Times New Roman" w:cs="Times New Roman"/>
+          <w:color w:val="auto"/>
+          <w:sz w:val="24"/>
+          <w:szCs w:val="24"/>
+        </w:rPr>
+        <w:t>ird</w:t>
+      </w:r>
+      <w:proofErr w:type="spellEnd"/>
+      <w:r>
+        <w:rPr>
+          <w:rFonts w:ascii="Times New Roman" w:hAnsi="Times New Roman" w:cs="Times New Roman"/>
+          <w:color w:val="auto"/>
+          <w:sz w:val="24"/>
+          <w:szCs w:val="24"/>
+        </w:rPr>
+        <w:t xml:space="preserve">. With a ratio of </w:t>
+      </w:r>
+      <w:proofErr w:type="spellStart"/>
+      <w:r>
+        <w:rPr>
+          <w:rFonts w:ascii="Times New Roman" w:hAnsi="Times New Roman" w:cs="Times New Roman"/>
+          <w:color w:val="auto"/>
+          <w:sz w:val="24"/>
+          <w:szCs w:val="24"/>
+        </w:rPr>
+        <w:t>quadcopter</w:t>
+      </w:r>
+      <w:proofErr w:type="spellEnd"/>
+      <w:r>
+        <w:rPr>
+          <w:rFonts w:ascii="Times New Roman" w:hAnsi="Times New Roman" w:cs="Times New Roman"/>
+          <w:color w:val="auto"/>
+          <w:sz w:val="24"/>
+          <w:szCs w:val="24"/>
+        </w:rPr>
+        <w:t xml:space="preserve"> size to landing pad size the design will hopefully be abl</w:t>
+      </w:r>
+      <w:r>
+        <w:rPr>
+          <w:rFonts w:ascii="Times New Roman" w:hAnsi="Times New Roman" w:cs="Times New Roman"/>
+          <w:color w:val="auto"/>
+          <w:sz w:val="24"/>
+          <w:szCs w:val="24"/>
+        </w:rPr>
+        <w:t xml:space="preserve">e to be implemented on any </w:t>
+      </w:r>
+      <w:proofErr w:type="spellStart"/>
+      <w:r>
+        <w:rPr>
+          <w:rFonts w:ascii="Times New Roman" w:hAnsi="Times New Roman" w:cs="Times New Roman"/>
+          <w:color w:val="auto"/>
+          <w:sz w:val="24"/>
+          <w:szCs w:val="24"/>
+        </w:rPr>
+        <w:t>ArduC</w:t>
+      </w:r>
+      <w:r>
+        <w:rPr>
+          <w:rFonts w:ascii="Times New Roman" w:hAnsi="Times New Roman" w:cs="Times New Roman"/>
+          <w:color w:val="auto"/>
+          <w:sz w:val="24"/>
+          <w:szCs w:val="24"/>
+        </w:rPr>
+        <w:t>opter</w:t>
+      </w:r>
+      <w:proofErr w:type="spellEnd"/>
+      <w:r>
+        <w:rPr>
+          <w:rFonts w:ascii="Times New Roman" w:hAnsi="Times New Roman" w:cs="Times New Roman"/>
+          <w:color w:val="auto"/>
+          <w:sz w:val="24"/>
+          <w:szCs w:val="24"/>
+        </w:rPr>
+        <w:t xml:space="preserve"> device. </w:t>
       </w:r>
     </w:p>
     <w:p>
@@ -4253,6 +4558,7 @@
         </w:rPr>
         <w:t xml:space="preserve">The following is a list of potential problems we could run into with implementing the IR camera and predetermined path onto the </w:t>
       </w:r>
+      <w:proofErr w:type="spellStart"/>
       <w:r>
         <w:rPr>
           <w:rFonts w:ascii="Times New Roman" w:hAnsi="Times New Roman" w:cs="Times New Roman"/>
@@ -4262,6 +4568,7 @@
         </w:rPr>
         <w:t>MailBird</w:t>
       </w:r>
+      <w:proofErr w:type="spellEnd"/>
       <w:r>
         <w:rPr>
           <w:rFonts w:ascii="Times New Roman" w:hAnsi="Times New Roman" w:cs="Times New Roman"/>
@@ -4315,16 +4622,36 @@
           <w:sz w:val="24"/>
           <w:szCs w:val="24"/>
         </w:rPr>
-        <w:t>the infrared camera on the ArduC</w:t>
-      </w:r>
-      <w:r>
-        <w:rPr>
-          <w:rFonts w:ascii="Times New Roman" w:hAnsi="Times New Roman" w:cs="Times New Roman"/>
-          <w:color w:val="auto"/>
-          <w:sz w:val="24"/>
-          <w:szCs w:val="24"/>
-        </w:rPr>
-        <w:t xml:space="preserve">opter. </w:t>
+        <w:t xml:space="preserve">the infrared camera on the </w:t>
+      </w:r>
+      <w:proofErr w:type="spellStart"/>
+      <w:r>
+        <w:rPr>
+          <w:rFonts w:ascii="Times New Roman" w:hAnsi="Times New Roman" w:cs="Times New Roman"/>
+          <w:color w:val="auto"/>
+          <w:sz w:val="24"/>
+          <w:szCs w:val="24"/>
+        </w:rPr>
+        <w:t>ArduC</w:t>
+      </w:r>
+      <w:r>
+        <w:rPr>
+          <w:rFonts w:ascii="Times New Roman" w:hAnsi="Times New Roman" w:cs="Times New Roman"/>
+          <w:color w:val="auto"/>
+          <w:sz w:val="24"/>
+          <w:szCs w:val="24"/>
+        </w:rPr>
+        <w:t>opter</w:t>
+      </w:r>
+      <w:proofErr w:type="spellEnd"/>
+      <w:r>
+        <w:rPr>
+          <w:rFonts w:ascii="Times New Roman" w:hAnsi="Times New Roman" w:cs="Times New Roman"/>
+          <w:color w:val="auto"/>
+          <w:sz w:val="24"/>
+          <w:szCs w:val="24"/>
+        </w:rPr>
+        <w:t xml:space="preserve">. </w:t>
       </w:r>
     </w:p>
     <w:p>
@@ -4340,7 +4667,6 @@
         <w:rPr>
           <w:rFonts w:ascii="Times New Roman" w:hAnsi="Times New Roman" w:cs="Times New Roman"/>
         </w:rPr>
-        <w:lastRenderedPageBreak/>
         <w:t>Infrared White-out</w:t>
       </w:r>
       <w:bookmarkEnd w:id="14"/>
@@ -4362,7 +4688,17 @@
           <w:sz w:val="24"/>
           <w:szCs w:val="24"/>
         </w:rPr>
-        <w:t>How will the sun affect the IR camera? Will the sun reflect off the ground and cause the camera to see nothing but IR light? If this is the case, one alternative we have considered is building a focal point made out of PVC pipe painted black to block out some of the other light shining into the camera.</w:t>
+        <w:t xml:space="preserve">How will the sun affect the IR camera? Will the sun reflect off the ground and cause the camera to see nothing but IR light? If this is the case, one alternative we have considered </w:t>
+      </w:r>
+      <w:r>
+        <w:rPr>
+          <w:rFonts w:ascii="Times New Roman" w:hAnsi="Times New Roman" w:cs="Times New Roman"/>
+          <w:color w:val="auto"/>
+          <w:sz w:val="24"/>
+          <w:szCs w:val="24"/>
+        </w:rPr>
+        <w:lastRenderedPageBreak/>
+        <w:t>is building a focal point made out of PVC pipe painted black to block out some of the other light shining into the camera.</w:t>
       </w:r>
     </w:p>
     <w:p>
@@ -4445,8 +4781,19 @@
           <w:sz w:val="24"/>
           <w:szCs w:val="24"/>
         </w:rPr>
-        <w:t xml:space="preserve"> MailBird</w:t>
-      </w:r>
+        <w:t xml:space="preserve"> </w:t>
+      </w:r>
+      <w:proofErr w:type="spellStart"/>
+      <w:r>
+        <w:rPr>
+          <w:rFonts w:ascii="Times New Roman" w:hAnsi="Times New Roman" w:cs="Times New Roman"/>
+          <w:color w:val="auto"/>
+          <w:sz w:val="24"/>
+          <w:szCs w:val="24"/>
+        </w:rPr>
+        <w:t>MailBird</w:t>
+      </w:r>
+      <w:proofErr w:type="spellEnd"/>
       <w:r>
         <w:rPr>
           <w:rFonts w:ascii="Times New Roman" w:hAnsi="Times New Roman" w:cs="Times New Roman"/>
@@ -4539,7 +4886,47 @@
           <w:sz w:val="24"/>
           <w:szCs w:val="24"/>
         </w:rPr>
-        <w:t>The MailBird system is intended to deliver small packages from a central hub to predetermined mail-drop locations. The idea is directed towards a market that requires frequent or scheduled delivery of packages with essentially immediate delivery. Market attributes including economic feasibility, manufacturability, public health and safety, social opinion, environmental impact, and political implications were taken into consideration when designing the MailBird system.</w:t>
+        <w:t xml:space="preserve">The </w:t>
+      </w:r>
+      <w:proofErr w:type="spellStart"/>
+      <w:r>
+        <w:rPr>
+          <w:rFonts w:ascii="Times New Roman" w:hAnsi="Times New Roman" w:cs="Times New Roman"/>
+          <w:color w:val="auto"/>
+          <w:sz w:val="24"/>
+          <w:szCs w:val="24"/>
+        </w:rPr>
+        <w:t>MailBird</w:t>
+      </w:r>
+      <w:proofErr w:type="spellEnd"/>
+      <w:r>
+        <w:rPr>
+          <w:rFonts w:ascii="Times New Roman" w:hAnsi="Times New Roman" w:cs="Times New Roman"/>
+          <w:color w:val="auto"/>
+          <w:sz w:val="24"/>
+          <w:szCs w:val="24"/>
+        </w:rPr>
+        <w:t xml:space="preserve"> system is intended to deliver small packages from a central hub to predetermined mail-drop locations. The idea is directed towards a market that requires frequent or scheduled delivery of packages with essentially immediate delivery. Market attributes including economic feasibility, manufacturability, public health and safety, social opinion, environmental impact, and political implications were taken into consideration when designing the </w:t>
+      </w:r>
+      <w:proofErr w:type="spellStart"/>
+      <w:r>
+        <w:rPr>
+          <w:rFonts w:ascii="Times New Roman" w:hAnsi="Times New Roman" w:cs="Times New Roman"/>
+          <w:color w:val="auto"/>
+          <w:sz w:val="24"/>
+          <w:szCs w:val="24"/>
+        </w:rPr>
+        <w:t>MailBird</w:t>
+      </w:r>
+      <w:proofErr w:type="spellEnd"/>
+      <w:r>
+        <w:rPr>
+          <w:rFonts w:ascii="Times New Roman" w:hAnsi="Times New Roman" w:cs="Times New Roman"/>
+          <w:color w:val="auto"/>
+          <w:sz w:val="24"/>
+          <w:szCs w:val="24"/>
+        </w:rPr>
+        <w:t xml:space="preserve"> system.</w:t>
       </w:r>
     </w:p>
     <w:p>
@@ -4577,7 +4964,87 @@
           <w:sz w:val="24"/>
           <w:szCs w:val="24"/>
         </w:rPr>
-        <w:t>most be designed with the idea of profitability. With an low investment cost for the entire system and even less when equipping the tracking module to an already built Arduino based delivery system the MailBird is easily and cheaply integrated into any delivery role. However the true gain comes from savings in labor and fuel costs. The MailBird is completely electric requiring only to be charged after every fifteen minutes of flight time. LiPo batteries power the system mainly due to their power to weight ratio, but also because they hold long battery life up to 1000 charge cycles and a cheap replacement cost. With a designed ten minute flight radius and instantaneous delivery the MailBird is designed to increase the productivity and satisfaction of an entire campus.</w:t>
+        <w:t xml:space="preserve">most be designed with the idea of profitability. With an low investment cost for the entire system and even less when equipping the tracking module to an already built Arduino based delivery system the </w:t>
+      </w:r>
+      <w:proofErr w:type="spellStart"/>
+      <w:r>
+        <w:rPr>
+          <w:rFonts w:ascii="Times New Roman" w:hAnsi="Times New Roman" w:cs="Times New Roman"/>
+          <w:color w:val="auto"/>
+          <w:sz w:val="24"/>
+          <w:szCs w:val="24"/>
+        </w:rPr>
+        <w:t>MailBird</w:t>
+      </w:r>
+      <w:proofErr w:type="spellEnd"/>
+      <w:r>
+        <w:rPr>
+          <w:rFonts w:ascii="Times New Roman" w:hAnsi="Times New Roman" w:cs="Times New Roman"/>
+          <w:color w:val="auto"/>
+          <w:sz w:val="24"/>
+          <w:szCs w:val="24"/>
+        </w:rPr>
+        <w:t xml:space="preserve"> is easily and cheaply integrated into any delivery role. However the true gain comes from savings in labor and fuel costs. The </w:t>
+      </w:r>
+      <w:proofErr w:type="spellStart"/>
+      <w:r>
+        <w:rPr>
+          <w:rFonts w:ascii="Times New Roman" w:hAnsi="Times New Roman" w:cs="Times New Roman"/>
+          <w:color w:val="auto"/>
+          <w:sz w:val="24"/>
+          <w:szCs w:val="24"/>
+        </w:rPr>
+        <w:t>MailBird</w:t>
+      </w:r>
+      <w:proofErr w:type="spellEnd"/>
+      <w:r>
+        <w:rPr>
+          <w:rFonts w:ascii="Times New Roman" w:hAnsi="Times New Roman" w:cs="Times New Roman"/>
+          <w:color w:val="auto"/>
+          <w:sz w:val="24"/>
+          <w:szCs w:val="24"/>
+        </w:rPr>
+        <w:t xml:space="preserve"> is completely electric requiring only to be charged after every fifteen minutes of flight time. </w:t>
+      </w:r>
+      <w:proofErr w:type="spellStart"/>
+      <w:r>
+        <w:rPr>
+          <w:rFonts w:ascii="Times New Roman" w:hAnsi="Times New Roman" w:cs="Times New Roman"/>
+          <w:color w:val="auto"/>
+          <w:sz w:val="24"/>
+          <w:szCs w:val="24"/>
+        </w:rPr>
+        <w:t>LiPo</w:t>
+      </w:r>
+      <w:proofErr w:type="spellEnd"/>
+      <w:r>
+        <w:rPr>
+          <w:rFonts w:ascii="Times New Roman" w:hAnsi="Times New Roman" w:cs="Times New Roman"/>
+          <w:color w:val="auto"/>
+          <w:sz w:val="24"/>
+          <w:szCs w:val="24"/>
+        </w:rPr>
+        <w:t xml:space="preserve"> batteries power the system mainly due to their power to weight ratio, but also because they hold long battery life up to 1000 charge cycles and a cheap replacement cost. With a designed ten minute flight radius and instantaneous delivery the </w:t>
+      </w:r>
+      <w:proofErr w:type="spellStart"/>
+      <w:r>
+        <w:rPr>
+          <w:rFonts w:ascii="Times New Roman" w:hAnsi="Times New Roman" w:cs="Times New Roman"/>
+          <w:color w:val="auto"/>
+          <w:sz w:val="24"/>
+          <w:szCs w:val="24"/>
+        </w:rPr>
+        <w:t>MailBird</w:t>
+      </w:r>
+      <w:proofErr w:type="spellEnd"/>
+      <w:r>
+        <w:rPr>
+          <w:rFonts w:ascii="Times New Roman" w:hAnsi="Times New Roman" w:cs="Times New Roman"/>
+          <w:color w:val="auto"/>
+          <w:sz w:val="24"/>
+          <w:szCs w:val="24"/>
+        </w:rPr>
+        <w:t xml:space="preserve"> is designed to increase the productivity and satisfaction of an entire campus.</w:t>
       </w:r>
     </w:p>
     <w:p>
@@ -4671,7 +5138,7 @@
               </wp:anchor>
             </w:drawing>
           </mc:Choice>
-          <mc:Fallback>
+          <mc:Fallback xmlns:w15="http://schemas.microsoft.com/office/word/2012/wordml">
             <w:pict>
               <v:shape w14:anchorId="69308561" id="Text Box 9" o:spid="_x0000_s1030" type="#_x0000_t202" style="position:absolute;left:0;text-align:left;margin-left:137.25pt;margin-top:339pt;width:171.75pt;height:28.5pt;z-index:251686912;visibility:visible;mso-wrap-style:square;mso-width-percent:0;mso-height-percent:0;mso-wrap-distance-left:9pt;mso-wrap-distance-top:0;mso-wrap-distance-right:9pt;mso-wrap-distance-bottom:0;mso-position-horizontal:absolute;mso-position-horizontal-relative:text;mso-position-vertical:absolute;mso-position-vertical-relative:text;mso-width-percent:0;mso-height-percent:0;mso-width-relative:margin;mso-height-relative:margin;v-text-anchor:top" o:gfxdata="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" fillcolor="window" stroked="f" strokeweight=".5pt">
                 <v:textbox>
@@ -4775,7 +5242,27 @@
           <w:sz w:val="24"/>
           <w:szCs w:val="24"/>
         </w:rPr>
-        <w:t>The system is designed to be manufactured as two separate components that when combined make up the complete MailBird delivery system. The first component is the landing sensor and algorithm which are simply manufactured on a printed circuit board to be attached to a number of autonomous delivery vehicles.</w:t>
+        <w:t xml:space="preserve">The system is designed to be manufactured as two separate components that when combined make up the complete </w:t>
+      </w:r>
+      <w:proofErr w:type="spellStart"/>
+      <w:r>
+        <w:rPr>
+          <w:rFonts w:ascii="Times New Roman" w:hAnsi="Times New Roman" w:cs="Times New Roman"/>
+          <w:color w:val="auto"/>
+          <w:sz w:val="24"/>
+          <w:szCs w:val="24"/>
+        </w:rPr>
+        <w:t>MailBird</w:t>
+      </w:r>
+      <w:proofErr w:type="spellEnd"/>
+      <w:r>
+        <w:rPr>
+          <w:rFonts w:ascii="Times New Roman" w:hAnsi="Times New Roman" w:cs="Times New Roman"/>
+          <w:color w:val="auto"/>
+          <w:sz w:val="24"/>
+          <w:szCs w:val="24"/>
+        </w:rPr>
+        <w:t xml:space="preserve"> delivery system. The first component is the landing sensor and algorithm which are simply manufactured on a printed circuit board to be attached to a number of autonomous delivery vehicles.</w:t>
       </w:r>
       <w:r>
         <w:rPr>
@@ -4793,7 +5280,47 @@
           <w:sz w:val="24"/>
           <w:szCs w:val="24"/>
         </w:rPr>
-        <w:t xml:space="preserve"> The second component, the quadcopter requires human interaction to manufacture and test. Combining the two components using I/O ports on the Arduino based flight controller completes the MailBird delivery system. The final step for user compatibility requires developing delivery routes to fit each campus setting.</w:t>
+        <w:t xml:space="preserve"> The second component, the </w:t>
+      </w:r>
+      <w:proofErr w:type="spellStart"/>
+      <w:r>
+        <w:rPr>
+          <w:rFonts w:ascii="Times New Roman" w:hAnsi="Times New Roman" w:cs="Times New Roman"/>
+          <w:color w:val="auto"/>
+          <w:sz w:val="24"/>
+          <w:szCs w:val="24"/>
+        </w:rPr>
+        <w:t>quadcopter</w:t>
+      </w:r>
+      <w:proofErr w:type="spellEnd"/>
+      <w:r>
+        <w:rPr>
+          <w:rFonts w:ascii="Times New Roman" w:hAnsi="Times New Roman" w:cs="Times New Roman"/>
+          <w:color w:val="auto"/>
+          <w:sz w:val="24"/>
+          <w:szCs w:val="24"/>
+        </w:rPr>
+        <w:t xml:space="preserve"> requires human interaction to manufacture and test. Combining the two components using I/O ports on the Arduino based flight controller completes the </w:t>
+      </w:r>
+      <w:proofErr w:type="spellStart"/>
+      <w:r>
+        <w:rPr>
+          <w:rFonts w:ascii="Times New Roman" w:hAnsi="Times New Roman" w:cs="Times New Roman"/>
+          <w:color w:val="auto"/>
+          <w:sz w:val="24"/>
+          <w:szCs w:val="24"/>
+        </w:rPr>
+        <w:t>MailBird</w:t>
+      </w:r>
+      <w:proofErr w:type="spellEnd"/>
+      <w:r>
+        <w:rPr>
+          <w:rFonts w:ascii="Times New Roman" w:hAnsi="Times New Roman" w:cs="Times New Roman"/>
+          <w:color w:val="auto"/>
+          <w:sz w:val="24"/>
+          <w:szCs w:val="24"/>
+        </w:rPr>
+        <w:t xml:space="preserve"> delivery system. The final step for user compatibility requires developing delivery routes to fit each campus setting.</w:t>
       </w:r>
     </w:p>
     <w:p>
@@ -4824,7 +5351,47 @@
           <w:sz w:val="24"/>
           <w:szCs w:val="24"/>
         </w:rPr>
-        <w:t>Considerations when designing delivery routes on heavily populated campuses include avoiding densely foot traffic areas as well as developing delivery schedules around times with high pedestrian activity. The most dangerous aspect of the system to human safety is the four propellers approaching speeds of 1090rpm which provide lift and maneuverability for the MailBird. Propeller guards have been added into the quadcopter design in an attempt to prevent any incident.</w:t>
+        <w:t xml:space="preserve">Considerations when designing delivery routes on heavily populated campuses include avoiding densely foot traffic areas as well as developing delivery schedules around times with high pedestrian activity. The most dangerous aspect of the system to human safety is the four propellers approaching speeds of 1090rpm which provide lift and maneuverability for the </w:t>
+      </w:r>
+      <w:proofErr w:type="spellStart"/>
+      <w:r>
+        <w:rPr>
+          <w:rFonts w:ascii="Times New Roman" w:hAnsi="Times New Roman" w:cs="Times New Roman"/>
+          <w:color w:val="auto"/>
+          <w:sz w:val="24"/>
+          <w:szCs w:val="24"/>
+        </w:rPr>
+        <w:t>MailBird</w:t>
+      </w:r>
+      <w:proofErr w:type="spellEnd"/>
+      <w:r>
+        <w:rPr>
+          <w:rFonts w:ascii="Times New Roman" w:hAnsi="Times New Roman" w:cs="Times New Roman"/>
+          <w:color w:val="auto"/>
+          <w:sz w:val="24"/>
+          <w:szCs w:val="24"/>
+        </w:rPr>
+        <w:t xml:space="preserve">. Propeller guards have been added into the </w:t>
+      </w:r>
+      <w:proofErr w:type="spellStart"/>
+      <w:r>
+        <w:rPr>
+          <w:rFonts w:ascii="Times New Roman" w:hAnsi="Times New Roman" w:cs="Times New Roman"/>
+          <w:color w:val="auto"/>
+          <w:sz w:val="24"/>
+          <w:szCs w:val="24"/>
+        </w:rPr>
+        <w:t>quadcopter</w:t>
+      </w:r>
+      <w:proofErr w:type="spellEnd"/>
+      <w:r>
+        <w:rPr>
+          <w:rFonts w:ascii="Times New Roman" w:hAnsi="Times New Roman" w:cs="Times New Roman"/>
+          <w:color w:val="auto"/>
+          <w:sz w:val="24"/>
+          <w:szCs w:val="24"/>
+        </w:rPr>
+        <w:t xml:space="preserve"> design in an attempt to prevent any incident.</w:t>
       </w:r>
     </w:p>
     <w:p>
@@ -4844,7 +5411,47 @@
           <w:sz w:val="24"/>
           <w:szCs w:val="24"/>
         </w:rPr>
-        <w:t xml:space="preserve">Even though any unwarranted malfunction that would cause the quadcopter to fall out of flight could possibly be dangerous to the public the design chosen develops a simple, clean, safe image in the public eye. This image along with custom designed flight paths avoiding areas of high traffic and at the maximum altitude allowed by law will keep the MailBird out of a weary public eye. </w:t>
+        <w:t xml:space="preserve">Even though any unwarranted malfunction that would cause the </w:t>
+      </w:r>
+      <w:proofErr w:type="spellStart"/>
+      <w:r>
+        <w:rPr>
+          <w:rFonts w:ascii="Times New Roman" w:hAnsi="Times New Roman" w:cs="Times New Roman"/>
+          <w:color w:val="auto"/>
+          <w:sz w:val="24"/>
+          <w:szCs w:val="24"/>
+        </w:rPr>
+        <w:t>quadcopter</w:t>
+      </w:r>
+      <w:proofErr w:type="spellEnd"/>
+      <w:r>
+        <w:rPr>
+          <w:rFonts w:ascii="Times New Roman" w:hAnsi="Times New Roman" w:cs="Times New Roman"/>
+          <w:color w:val="auto"/>
+          <w:sz w:val="24"/>
+          <w:szCs w:val="24"/>
+        </w:rPr>
+        <w:t xml:space="preserve"> to fall out of flight could possibly be dangerous to the public the design chosen develops a simple, clean, safe image in the public eye. This image along with custom designed flight paths avoiding areas of high traffic and at the maximum altitude allowed by law will keep the </w:t>
+      </w:r>
+      <w:proofErr w:type="spellStart"/>
+      <w:r>
+        <w:rPr>
+          <w:rFonts w:ascii="Times New Roman" w:hAnsi="Times New Roman" w:cs="Times New Roman"/>
+          <w:color w:val="auto"/>
+          <w:sz w:val="24"/>
+          <w:szCs w:val="24"/>
+        </w:rPr>
+        <w:t>MailBird</w:t>
+      </w:r>
+      <w:proofErr w:type="spellEnd"/>
+      <w:r>
+        <w:rPr>
+          <w:rFonts w:ascii="Times New Roman" w:hAnsi="Times New Roman" w:cs="Times New Roman"/>
+          <w:color w:val="auto"/>
+          <w:sz w:val="24"/>
+          <w:szCs w:val="24"/>
+        </w:rPr>
+        <w:t xml:space="preserve"> out of a weary public eye. </w:t>
       </w:r>
     </w:p>
     <w:p>
@@ -4864,7 +5471,27 @@
           <w:sz w:val="24"/>
           <w:szCs w:val="24"/>
         </w:rPr>
-        <w:t>Using the maximum allowed altitude not only eases the mind of the public, but it also cuts down on the noise pollution to the environment. Designed to fly at an altitude upwards of 400ft the MailBird delivery system is barely audible. The system is also 100% electric only requiring 33W per charge.</w:t>
+        <w:t xml:space="preserve">Using the maximum allowed altitude not only eases the mind of the public, but it also cuts down on the noise pollution to the environment. Designed to fly at an altitude upwards of 400ft the </w:t>
+      </w:r>
+      <w:proofErr w:type="spellStart"/>
+      <w:r>
+        <w:rPr>
+          <w:rFonts w:ascii="Times New Roman" w:hAnsi="Times New Roman" w:cs="Times New Roman"/>
+          <w:color w:val="auto"/>
+          <w:sz w:val="24"/>
+          <w:szCs w:val="24"/>
+        </w:rPr>
+        <w:t>MailBird</w:t>
+      </w:r>
+      <w:proofErr w:type="spellEnd"/>
+      <w:r>
+        <w:rPr>
+          <w:rFonts w:ascii="Times New Roman" w:hAnsi="Times New Roman" w:cs="Times New Roman"/>
+          <w:color w:val="auto"/>
+          <w:sz w:val="24"/>
+          <w:szCs w:val="24"/>
+        </w:rPr>
+        <w:t xml:space="preserve"> delivery system is barely audible. The system is also 100% electric only requiring 33W per charge.</w:t>
       </w:r>
     </w:p>
     <w:p>
@@ -4885,7 +5512,47 @@
           <w:szCs w:val="24"/>
         </w:rPr>
         <w:lastRenderedPageBreak/>
-        <w:t>However, it is not only the minds of the public that must be convinced of its safety and ethics, the design is also largely shaped by politics and government regulations. Recently with allegations of the government’s invasion of privacy and the fear of drones being folded into this spying scheme there is a fine line to what robots can be designed to do. The MailBird design does not contain a video camera that could be used for unwanted data acquisition. If not handled correctly it may be equipped with aftermarket components for unwanted militarization or espionage. The MailBird is designed to calculate accurate altitude information in order to abide by FFA airspace regulations and remain on a level legal for RC vehicles.</w:t>
+        <w:t xml:space="preserve">However, it is not only the minds of the public that must be convinced of its safety and ethics, the design is also largely shaped by politics and government regulations. Recently with allegations of the government’s invasion of privacy and the fear of drones being folded into this spying scheme there is a fine line to what robots can be designed to do. The </w:t>
+      </w:r>
+      <w:proofErr w:type="spellStart"/>
+      <w:r>
+        <w:rPr>
+          <w:rFonts w:ascii="Times New Roman" w:hAnsi="Times New Roman" w:cs="Times New Roman"/>
+          <w:color w:val="auto"/>
+          <w:sz w:val="24"/>
+          <w:szCs w:val="24"/>
+        </w:rPr>
+        <w:t>MailBird</w:t>
+      </w:r>
+      <w:proofErr w:type="spellEnd"/>
+      <w:r>
+        <w:rPr>
+          <w:rFonts w:ascii="Times New Roman" w:hAnsi="Times New Roman" w:cs="Times New Roman"/>
+          <w:color w:val="auto"/>
+          <w:sz w:val="24"/>
+          <w:szCs w:val="24"/>
+        </w:rPr>
+        <w:t xml:space="preserve"> design does not contain a video camera that could be used for unwanted data acquisition. If not handled correctly it may be equipped with aftermarket components for unwanted militarization or espionage. The </w:t>
+      </w:r>
+      <w:proofErr w:type="spellStart"/>
+      <w:r>
+        <w:rPr>
+          <w:rFonts w:ascii="Times New Roman" w:hAnsi="Times New Roman" w:cs="Times New Roman"/>
+          <w:color w:val="auto"/>
+          <w:sz w:val="24"/>
+          <w:szCs w:val="24"/>
+        </w:rPr>
+        <w:t>MailBird</w:t>
+      </w:r>
+      <w:proofErr w:type="spellEnd"/>
+      <w:r>
+        <w:rPr>
+          <w:rFonts w:ascii="Times New Roman" w:hAnsi="Times New Roman" w:cs="Times New Roman"/>
+          <w:color w:val="auto"/>
+          <w:sz w:val="24"/>
+          <w:szCs w:val="24"/>
+        </w:rPr>
+        <w:t xml:space="preserve"> is designed to calculate accurate altitude information in order to abide by FFA airspace regulations and remain on a level legal for RC vehicles.</w:t>
       </w:r>
     </w:p>
     <w:p>
@@ -5130,7 +5797,67 @@
           <w:sz w:val="24"/>
           <w:szCs w:val="24"/>
         </w:rPr>
-        <w:t>ab meeting times are Monday from 2-5 PM, Tuesday from 3-6 PM, and Wednesday from 3-5 PM.  The design process is divided into two, six-week long cycles.  Each cycle is divided into week-long management iterations.  Wednesday marks the beginning of each iteration, and the first part of Wednesday’s meeting will be to plan out what can be accomplished within the week.  At the end of the iteration, on Tuesday, we will generate a summary from the minutes and GitHub task tracking to create a weekly status report.  Decisions are made by majority consensus. At the beginning of each cycle, we will use the first meeting to plan out what needs to be done and then create associated tasks in our GitHub project. Each team member will be assigned tasks to complete by a given deadline.  During each meeting, we will take the first 10 minutes to describe what we’re trying to accomplish, and our intended solutions.  This will be a time for the team to collaborate and share ideas.</w:t>
+        <w:t xml:space="preserve">ab meeting times are Monday from 2-5 PM, Tuesday from 3-6 PM, and Wednesday from 3-5 PM.  The design process is divided into two, six-week long cycles.  Each cycle is divided into week-long management iterations.  Wednesday marks the beginning </w:t>
+      </w:r>
+      <w:proofErr w:type="gramStart"/>
+      <w:r>
+        <w:rPr>
+          <w:rFonts w:ascii="Times New Roman" w:hAnsi="Times New Roman" w:cs="Times New Roman"/>
+          <w:color w:val="auto"/>
+          <w:sz w:val="24"/>
+          <w:szCs w:val="24"/>
+        </w:rPr>
+        <w:t>of each iteration</w:t>
+      </w:r>
+      <w:proofErr w:type="gramEnd"/>
+      <w:r>
+        <w:rPr>
+          <w:rFonts w:ascii="Times New Roman" w:hAnsi="Times New Roman" w:cs="Times New Roman"/>
+          <w:color w:val="auto"/>
+          <w:sz w:val="24"/>
+          <w:szCs w:val="24"/>
+        </w:rPr>
+        <w:t xml:space="preserve">, and the first part of Wednesday’s meeting will be to plan out what can be accomplished within the week.  At the end of the iteration, on Tuesday, we will generate a summary from the minutes and </w:t>
+      </w:r>
+      <w:proofErr w:type="spellStart"/>
+      <w:r>
+        <w:rPr>
+          <w:rFonts w:ascii="Times New Roman" w:hAnsi="Times New Roman" w:cs="Times New Roman"/>
+          <w:color w:val="auto"/>
+          <w:sz w:val="24"/>
+          <w:szCs w:val="24"/>
+        </w:rPr>
+        <w:t>GitHub</w:t>
+      </w:r>
+      <w:proofErr w:type="spellEnd"/>
+      <w:r>
+        <w:rPr>
+          <w:rFonts w:ascii="Times New Roman" w:hAnsi="Times New Roman" w:cs="Times New Roman"/>
+          <w:color w:val="auto"/>
+          <w:sz w:val="24"/>
+          <w:szCs w:val="24"/>
+        </w:rPr>
+        <w:t xml:space="preserve"> task tracking to create a weekly status report.  Decisions are made by majority consensus. At the beginning of each cycle, we will use the first meeting to plan out what needs to be done and then create associated tasks in our </w:t>
+      </w:r>
+      <w:proofErr w:type="spellStart"/>
+      <w:r>
+        <w:rPr>
+          <w:rFonts w:ascii="Times New Roman" w:hAnsi="Times New Roman" w:cs="Times New Roman"/>
+          <w:color w:val="auto"/>
+          <w:sz w:val="24"/>
+          <w:szCs w:val="24"/>
+        </w:rPr>
+        <w:t>GitHub</w:t>
+      </w:r>
+      <w:proofErr w:type="spellEnd"/>
+      <w:r>
+        <w:rPr>
+          <w:rFonts w:ascii="Times New Roman" w:hAnsi="Times New Roman" w:cs="Times New Roman"/>
+          <w:color w:val="auto"/>
+          <w:sz w:val="24"/>
+          <w:szCs w:val="24"/>
+        </w:rPr>
+        <w:t xml:space="preserve"> project. Each team member will be assigned tasks to complete by a given deadline.  During each meeting, we will take the first 10 minutes to describe what we’re trying to accomplish, and our intended solutions.  This will be a time for the team to collaborate and share ideas.</w:t>
       </w:r>
       <w:r>
         <w:rPr>
@@ -5149,7 +5876,46 @@
           <w:szCs w:val="24"/>
         </w:rPr>
         <w:br/>
-        <w:t>GitHub will be used as both the primary method of communication and activity tracking. Tasks will be created and heavily organized so that there is a clear measure of progress and completion percentage.  Each task description will have criterion for task completion and the filepath for each associated file for the task. When work has been done on a task, a comment should be added stating progress and the description updated to show the status of the task.  Once all completion points are accomplished, the task should be closed.</w:t>
+      </w:r>
+      <w:proofErr w:type="spellStart"/>
+      <w:r>
+        <w:rPr>
+          <w:rFonts w:ascii="Times New Roman" w:hAnsi="Times New Roman" w:cs="Times New Roman"/>
+          <w:color w:val="auto"/>
+          <w:sz w:val="24"/>
+          <w:szCs w:val="24"/>
+        </w:rPr>
+        <w:t>GitHub</w:t>
+      </w:r>
+      <w:proofErr w:type="spellEnd"/>
+      <w:r>
+        <w:rPr>
+          <w:rFonts w:ascii="Times New Roman" w:hAnsi="Times New Roman" w:cs="Times New Roman"/>
+          <w:color w:val="auto"/>
+          <w:sz w:val="24"/>
+          <w:szCs w:val="24"/>
+        </w:rPr>
+        <w:t xml:space="preserve"> will be used as both the primary method of communication and activity tracking. Tasks will be created and heavily organized so that there is a clear measure of progress and completion percentage.  Each task description will have criterion for task completion and the </w:t>
+      </w:r>
+      <w:proofErr w:type="spellStart"/>
+      <w:r>
+        <w:rPr>
+          <w:rFonts w:ascii="Times New Roman" w:hAnsi="Times New Roman" w:cs="Times New Roman"/>
+          <w:color w:val="auto"/>
+          <w:sz w:val="24"/>
+          <w:szCs w:val="24"/>
+        </w:rPr>
+        <w:t>filepath</w:t>
+      </w:r>
+      <w:proofErr w:type="spellEnd"/>
+      <w:r>
+        <w:rPr>
+          <w:rFonts w:ascii="Times New Roman" w:hAnsi="Times New Roman" w:cs="Times New Roman"/>
+          <w:color w:val="auto"/>
+          <w:sz w:val="24"/>
+          <w:szCs w:val="24"/>
+        </w:rPr>
+        <w:t xml:space="preserve"> for each associated file for the task. When work has been done on a task, a comment should be added stating progress and the description updated to show the status of the task.  Once all completion points are accomplished, the task should be closed.</w:t>
       </w:r>
       <w:r>
         <w:rPr>
@@ -5168,7 +5934,47 @@
           <w:szCs w:val="24"/>
         </w:rPr>
         <w:br/>
-        <w:t xml:space="preserve">Minutes will be taken during the first 10 minutes of each meeting and then gleaned from the GitHub task comments.  This will keep our team updating the GitHub regularly and descriptively.  </w:t>
+        <w:t xml:space="preserve">Minutes will be taken during the first 10 minutes of each meeting and then gleaned from the </w:t>
+      </w:r>
+      <w:proofErr w:type="spellStart"/>
+      <w:r>
+        <w:rPr>
+          <w:rFonts w:ascii="Times New Roman" w:hAnsi="Times New Roman" w:cs="Times New Roman"/>
+          <w:color w:val="auto"/>
+          <w:sz w:val="24"/>
+          <w:szCs w:val="24"/>
+        </w:rPr>
+        <w:t>GitHub</w:t>
+      </w:r>
+      <w:proofErr w:type="spellEnd"/>
+      <w:r>
+        <w:rPr>
+          <w:rFonts w:ascii="Times New Roman" w:hAnsi="Times New Roman" w:cs="Times New Roman"/>
+          <w:color w:val="auto"/>
+          <w:sz w:val="24"/>
+          <w:szCs w:val="24"/>
+        </w:rPr>
+        <w:t xml:space="preserve"> task comments.  This will keep our team updating the </w:t>
+      </w:r>
+      <w:proofErr w:type="spellStart"/>
+      <w:r>
+        <w:rPr>
+          <w:rFonts w:ascii="Times New Roman" w:hAnsi="Times New Roman" w:cs="Times New Roman"/>
+          <w:color w:val="auto"/>
+          <w:sz w:val="24"/>
+          <w:szCs w:val="24"/>
+        </w:rPr>
+        <w:t>GitHub</w:t>
+      </w:r>
+      <w:proofErr w:type="spellEnd"/>
+      <w:r>
+        <w:rPr>
+          <w:rFonts w:ascii="Times New Roman" w:hAnsi="Times New Roman" w:cs="Times New Roman"/>
+          <w:color w:val="auto"/>
+          <w:sz w:val="24"/>
+          <w:szCs w:val="24"/>
+        </w:rPr>
+        <w:t xml:space="preserve"> regularly and descriptively.  </w:t>
       </w:r>
     </w:p>
     <w:p>
@@ -5217,7 +6023,107 @@
           <w:sz w:val="24"/>
           <w:szCs w:val="24"/>
         </w:rPr>
-        <w:t>The most expensive component of the project is the quadcopter. As one of the team members already owns a custom-built quadcopter, he lent it to the team for the project, which significantly reduces costs. The costs of the project were therefore divided into a few general areas: the guidance module (detects the LEDs on the landing pad in order to precisely land the quadcopter), the landing pad (the base on which the quadcopter lands, which simulates a mailbox), the drop mechanism (used to carry mail), replacement parts for the quadcopter (to replace components that may be damaged while testing the senior design project), and a couple categories for other costs (such as shipping or extra parts). The estimated costs for the above categories came to approximately 72% of the available funds for the project (available funds calculated assuming a $50 contribution by each team member), which left 28% of the available funds for unforeseen expenses.</w:t>
+        <w:t xml:space="preserve">The most expensive component of the project is the </w:t>
+      </w:r>
+      <w:proofErr w:type="spellStart"/>
+      <w:r>
+        <w:rPr>
+          <w:rFonts w:ascii="Times New Roman" w:hAnsi="Times New Roman" w:cs="Times New Roman"/>
+          <w:color w:val="auto"/>
+          <w:sz w:val="24"/>
+          <w:szCs w:val="24"/>
+        </w:rPr>
+        <w:t>quadcopter</w:t>
+      </w:r>
+      <w:proofErr w:type="spellEnd"/>
+      <w:r>
+        <w:rPr>
+          <w:rFonts w:ascii="Times New Roman" w:hAnsi="Times New Roman" w:cs="Times New Roman"/>
+          <w:color w:val="auto"/>
+          <w:sz w:val="24"/>
+          <w:szCs w:val="24"/>
+        </w:rPr>
+        <w:t xml:space="preserve">. As one of the team members already owns a custom-built </w:t>
+      </w:r>
+      <w:proofErr w:type="spellStart"/>
+      <w:r>
+        <w:rPr>
+          <w:rFonts w:ascii="Times New Roman" w:hAnsi="Times New Roman" w:cs="Times New Roman"/>
+          <w:color w:val="auto"/>
+          <w:sz w:val="24"/>
+          <w:szCs w:val="24"/>
+        </w:rPr>
+        <w:t>quadcopter</w:t>
+      </w:r>
+      <w:proofErr w:type="spellEnd"/>
+      <w:r>
+        <w:rPr>
+          <w:rFonts w:ascii="Times New Roman" w:hAnsi="Times New Roman" w:cs="Times New Roman"/>
+          <w:color w:val="auto"/>
+          <w:sz w:val="24"/>
+          <w:szCs w:val="24"/>
+        </w:rPr>
+        <w:t xml:space="preserve">, he lent it to the team for the project, which significantly reduces costs. The costs of the project were therefore divided into a few general areas: the guidance module (detects the LEDs on the landing pad in order to precisely land the </w:t>
+      </w:r>
+      <w:proofErr w:type="spellStart"/>
+      <w:r>
+        <w:rPr>
+          <w:rFonts w:ascii="Times New Roman" w:hAnsi="Times New Roman" w:cs="Times New Roman"/>
+          <w:color w:val="auto"/>
+          <w:sz w:val="24"/>
+          <w:szCs w:val="24"/>
+        </w:rPr>
+        <w:t>quadcopter</w:t>
+      </w:r>
+      <w:proofErr w:type="spellEnd"/>
+      <w:r>
+        <w:rPr>
+          <w:rFonts w:ascii="Times New Roman" w:hAnsi="Times New Roman" w:cs="Times New Roman"/>
+          <w:color w:val="auto"/>
+          <w:sz w:val="24"/>
+          <w:szCs w:val="24"/>
+        </w:rPr>
+        <w:t xml:space="preserve">), the landing pad (the base on which the </w:t>
+      </w:r>
+      <w:proofErr w:type="spellStart"/>
+      <w:r>
+        <w:rPr>
+          <w:rFonts w:ascii="Times New Roman" w:hAnsi="Times New Roman" w:cs="Times New Roman"/>
+          <w:color w:val="auto"/>
+          <w:sz w:val="24"/>
+          <w:szCs w:val="24"/>
+        </w:rPr>
+        <w:t>quadcopter</w:t>
+      </w:r>
+      <w:proofErr w:type="spellEnd"/>
+      <w:r>
+        <w:rPr>
+          <w:rFonts w:ascii="Times New Roman" w:hAnsi="Times New Roman" w:cs="Times New Roman"/>
+          <w:color w:val="auto"/>
+          <w:sz w:val="24"/>
+          <w:szCs w:val="24"/>
+        </w:rPr>
+        <w:t xml:space="preserve"> lands, which simulates a mailbox), the drop mechanism (used to carry mail), replacement parts for the </w:t>
+      </w:r>
+      <w:proofErr w:type="spellStart"/>
+      <w:r>
+        <w:rPr>
+          <w:rFonts w:ascii="Times New Roman" w:hAnsi="Times New Roman" w:cs="Times New Roman"/>
+          <w:color w:val="auto"/>
+          <w:sz w:val="24"/>
+          <w:szCs w:val="24"/>
+        </w:rPr>
+        <w:t>quadcopter</w:t>
+      </w:r>
+      <w:proofErr w:type="spellEnd"/>
+      <w:r>
+        <w:rPr>
+          <w:rFonts w:ascii="Times New Roman" w:hAnsi="Times New Roman" w:cs="Times New Roman"/>
+          <w:color w:val="auto"/>
+          <w:sz w:val="24"/>
+          <w:szCs w:val="24"/>
+        </w:rPr>
+        <w:t xml:space="preserve"> (to replace components that may be damaged while testing the senior design project), and a couple categories for other costs (such as shipping or extra parts). The estimated costs for the above categories came to approximately 72% of the available funds for the project (available funds calculated assuming a $50 contribution by each team member), which left 28% of the available funds for unforeseen expenses.</w:t>
       </w:r>
       <w:r>
         <w:rPr>
@@ -5312,7 +6218,25 @@
           <w:color w:val="007789" w:themeColor="accent1" w:themeShade="BF"/>
           <w:sz w:val="32"/>
         </w:rPr>
-        <w:t>Facilities To Be Used</w:t>
+        <w:t xml:space="preserve">Facilities </w:t>
+      </w:r>
+      <w:proofErr w:type="gramStart"/>
+      <w:r>
+        <w:rPr>
+          <w:rFonts w:ascii="Times New Roman" w:hAnsi="Times New Roman" w:cs="Times New Roman"/>
+          <w:color w:val="007789" w:themeColor="accent1" w:themeShade="BF"/>
+          <w:sz w:val="32"/>
+        </w:rPr>
+        <w:t>To</w:t>
+      </w:r>
+      <w:proofErr w:type="gramEnd"/>
+      <w:r>
+        <w:rPr>
+          <w:rFonts w:ascii="Times New Roman" w:hAnsi="Times New Roman" w:cs="Times New Roman"/>
+          <w:color w:val="007789" w:themeColor="accent1" w:themeShade="BF"/>
+          <w:sz w:val="32"/>
+        </w:rPr>
+        <w:t xml:space="preserve"> Be Used</w:t>
       </w:r>
       <w:bookmarkEnd w:id="23"/>
     </w:p>
@@ -5368,15 +6292,33 @@
           <w:color w:val="auto"/>
           <w:sz w:val="24"/>
         </w:rPr>
-        <w:t>Development of MailBird</w:t>
-      </w:r>
-      <w:r>
-        <w:rPr>
-          <w:rFonts w:ascii="Times New Roman" w:hAnsi="Times New Roman" w:cs="Times New Roman"/>
-          <w:color w:val="auto"/>
-          <w:sz w:val="24"/>
-        </w:rPr>
-        <w:t xml:space="preserve">’s hardware components </w:t>
+        <w:t xml:space="preserve">Development of </w:t>
+      </w:r>
+      <w:proofErr w:type="spellStart"/>
+      <w:r>
+        <w:rPr>
+          <w:rFonts w:ascii="Times New Roman" w:hAnsi="Times New Roman" w:cs="Times New Roman"/>
+          <w:color w:val="auto"/>
+          <w:sz w:val="24"/>
+        </w:rPr>
+        <w:t>MailBird</w:t>
+      </w:r>
+      <w:r>
+        <w:rPr>
+          <w:rFonts w:ascii="Times New Roman" w:hAnsi="Times New Roman" w:cs="Times New Roman"/>
+          <w:color w:val="auto"/>
+          <w:sz w:val="24"/>
+        </w:rPr>
+        <w:t>’s</w:t>
+      </w:r>
+      <w:proofErr w:type="spellEnd"/>
+      <w:r>
+        <w:rPr>
+          <w:rFonts w:ascii="Times New Roman" w:hAnsi="Times New Roman" w:cs="Times New Roman"/>
+          <w:color w:val="auto"/>
+          <w:sz w:val="24"/>
+        </w:rPr>
+        <w:t xml:space="preserve"> hardware components </w:t>
       </w:r>
       <w:r>
         <w:rPr>
@@ -5392,23 +6334,95 @@
           <w:color w:val="auto"/>
           <w:sz w:val="24"/>
         </w:rPr>
-        <w:t xml:space="preserve">use lab facilities provided by Auburn University. Lab 368, a research lab provided by Dr. Roppel provides the necessary tools to manufacture and test the electrical circuits required to build the APLEM. The lab provides design tools such as bread boards and soldering irons and expendables such as wire, resistors, capacitors etc. The lab will also serve as the primary location to store and </w:t>
-      </w:r>
-      <w:r>
-        <w:rPr>
-          <w:rFonts w:ascii="Times New Roman" w:hAnsi="Times New Roman" w:cs="Times New Roman"/>
-          <w:color w:val="auto"/>
-          <w:sz w:val="24"/>
-        </w:rPr>
-        <w:t>assemble the quadcopter and APEL</w:t>
-      </w:r>
-      <w:r>
-        <w:rPr>
-          <w:rFonts w:ascii="Times New Roman" w:hAnsi="Times New Roman" w:cs="Times New Roman"/>
-          <w:color w:val="auto"/>
-          <w:sz w:val="24"/>
-        </w:rPr>
-        <w:t>M module. The MailBird team (Team 1) has recovered the first workbench on the left wall of 368.</w:t>
+        <w:t xml:space="preserve">use lab facilities provided by Auburn University. Lab 368, a research lab provided by Dr. </w:t>
+      </w:r>
+      <w:proofErr w:type="spellStart"/>
+      <w:r>
+        <w:rPr>
+          <w:rFonts w:ascii="Times New Roman" w:hAnsi="Times New Roman" w:cs="Times New Roman"/>
+          <w:color w:val="auto"/>
+          <w:sz w:val="24"/>
+        </w:rPr>
+        <w:t>Roppel</w:t>
+      </w:r>
+      <w:proofErr w:type="spellEnd"/>
+      <w:r>
+        <w:rPr>
+          <w:rFonts w:ascii="Times New Roman" w:hAnsi="Times New Roman" w:cs="Times New Roman"/>
+          <w:color w:val="auto"/>
+          <w:sz w:val="24"/>
+        </w:rPr>
+        <w:t xml:space="preserve"> provides the necessary tools to manufacture and test the electrical circuits required to build the AP</w:t>
+      </w:r>
+      <w:r>
+        <w:rPr>
+          <w:rFonts w:ascii="Times New Roman" w:hAnsi="Times New Roman" w:cs="Times New Roman"/>
+          <w:color w:val="auto"/>
+          <w:sz w:val="24"/>
+        </w:rPr>
+        <w:t>EL</w:t>
+      </w:r>
+      <w:bookmarkStart w:id="25" w:name="_GoBack"/>
+      <w:bookmarkEnd w:id="25"/>
+      <w:r>
+        <w:rPr>
+          <w:rFonts w:ascii="Times New Roman" w:hAnsi="Times New Roman" w:cs="Times New Roman"/>
+          <w:color w:val="auto"/>
+          <w:sz w:val="24"/>
+        </w:rPr>
+        <w:t xml:space="preserve">M. The lab provides design tools such as bread boards and soldering irons and expendables such as wire, resistors, capacitors etc. The lab will also serve as the primary location to store and </w:t>
+      </w:r>
+      <w:r>
+        <w:rPr>
+          <w:rFonts w:ascii="Times New Roman" w:hAnsi="Times New Roman" w:cs="Times New Roman"/>
+          <w:color w:val="auto"/>
+          <w:sz w:val="24"/>
+        </w:rPr>
+        <w:t xml:space="preserve">assemble the </w:t>
+      </w:r>
+      <w:proofErr w:type="spellStart"/>
+      <w:r>
+        <w:rPr>
+          <w:rFonts w:ascii="Times New Roman" w:hAnsi="Times New Roman" w:cs="Times New Roman"/>
+          <w:color w:val="auto"/>
+          <w:sz w:val="24"/>
+        </w:rPr>
+        <w:t>quadcopter</w:t>
+      </w:r>
+      <w:proofErr w:type="spellEnd"/>
+      <w:r>
+        <w:rPr>
+          <w:rFonts w:ascii="Times New Roman" w:hAnsi="Times New Roman" w:cs="Times New Roman"/>
+          <w:color w:val="auto"/>
+          <w:sz w:val="24"/>
+        </w:rPr>
+        <w:t xml:space="preserve"> and APEL</w:t>
+      </w:r>
+      <w:r>
+        <w:rPr>
+          <w:rFonts w:ascii="Times New Roman" w:hAnsi="Times New Roman" w:cs="Times New Roman"/>
+          <w:color w:val="auto"/>
+          <w:sz w:val="24"/>
+        </w:rPr>
+        <w:t xml:space="preserve">M module. The </w:t>
+      </w:r>
+      <w:proofErr w:type="spellStart"/>
+      <w:r>
+        <w:rPr>
+          <w:rFonts w:ascii="Times New Roman" w:hAnsi="Times New Roman" w:cs="Times New Roman"/>
+          <w:color w:val="auto"/>
+          <w:sz w:val="24"/>
+        </w:rPr>
+        <w:t>MailBird</w:t>
+      </w:r>
+      <w:proofErr w:type="spellEnd"/>
+      <w:r>
+        <w:rPr>
+          <w:rFonts w:ascii="Times New Roman" w:hAnsi="Times New Roman" w:cs="Times New Roman"/>
+          <w:color w:val="auto"/>
+          <w:sz w:val="24"/>
+        </w:rPr>
+        <w:t xml:space="preserve"> team (Team 1) has recovered the first workbench on the left wall of 368.</w:t>
       </w:r>
     </w:p>
     <w:p>
@@ -5421,7 +6435,7 @@
           <w:szCs w:val="24"/>
         </w:rPr>
       </w:pPr>
-      <w:bookmarkStart w:id="25" w:name="_Toc378085713"/>
+      <w:bookmarkStart w:id="26" w:name="_Toc378085713"/>
       <w:r>
         <w:rPr>
           <w:rFonts w:ascii="Times New Roman" w:hAnsi="Times New Roman" w:cs="Times New Roman"/>
@@ -5429,50 +6443,6 @@
           <w:szCs w:val="24"/>
         </w:rPr>
         <w:t>Labs 308 &amp; 310</w:t>
-      </w:r>
-      <w:bookmarkEnd w:id="25"/>
-    </w:p>
-    <w:p>
-      <w:pPr>
-        <w:jc w:val="both"/>
-        <w:rPr>
-          <w:rFonts w:ascii="Times New Roman" w:hAnsi="Times New Roman" w:cs="Times New Roman"/>
-          <w:color w:val="auto"/>
-          <w:sz w:val="24"/>
-        </w:rPr>
-      </w:pPr>
-      <w:r>
-        <w:rPr>
-          <w:rFonts w:ascii="Times New Roman" w:hAnsi="Times New Roman" w:cs="Times New Roman"/>
-          <w:color w:val="auto"/>
-          <w:sz w:val="24"/>
-        </w:rPr>
-        <w:t>The computer labs provided by the Auburn University Electrical Engineering Department will be the primary location for software development, team meetings, document preparation, and presentation preparation. The labs provide fast computers with large monitors for group work and software development.</w:t>
-      </w:r>
-    </w:p>
-    <w:p>
-      <w:pPr>
-        <w:pStyle w:val="Heading2"/>
-        <w:jc w:val="both"/>
-        <w:rPr>
-          <w:rFonts w:ascii="Times New Roman" w:hAnsi="Times New Roman" w:cs="Times New Roman"/>
-          <w:sz w:val="28"/>
-        </w:rPr>
-      </w:pPr>
-      <w:bookmarkStart w:id="26" w:name="_Toc378085714"/>
-      <w:r>
-        <w:rPr>
-          <w:rFonts w:ascii="Times New Roman" w:hAnsi="Times New Roman" w:cs="Times New Roman"/>
-          <w:sz w:val="28"/>
-        </w:rPr>
-        <w:t>T</w:t>
-      </w:r>
-      <w:r>
-        <w:rPr>
-          <w:rFonts w:ascii="Times New Roman" w:hAnsi="Times New Roman" w:cs="Times New Roman"/>
-          <w:sz w:val="28"/>
-        </w:rPr>
-        <w:t>esting</w:t>
       </w:r>
       <w:bookmarkEnd w:id="26"/>
     </w:p>
@@ -5491,99 +6461,32 @@
           <w:color w:val="auto"/>
           <w:sz w:val="24"/>
         </w:rPr>
-        <w:t>During the initial design phases of MailBird, testing requiring flight by the quadcopter will take place outside. During development</w:t>
-      </w:r>
-      <w:r>
-        <w:rPr>
-          <w:rFonts w:ascii="Times New Roman" w:hAnsi="Times New Roman" w:cs="Times New Roman"/>
-          <w:color w:val="auto"/>
-          <w:sz w:val="24"/>
-        </w:rPr>
-        <w:t>,</w:t>
-      </w:r>
-      <w:r>
-        <w:rPr>
-          <w:rFonts w:ascii="Times New Roman" w:hAnsi="Times New Roman" w:cs="Times New Roman"/>
-          <w:color w:val="auto"/>
-          <w:sz w:val="24"/>
-        </w:rPr>
-        <w:t xml:space="preserve"> the unpredictability of flight paths and the need for accurate GPS coordinates </w:t>
-      </w:r>
-      <w:r>
-        <w:rPr>
-          <w:rFonts w:ascii="Times New Roman" w:hAnsi="Times New Roman" w:cs="Times New Roman"/>
-          <w:color w:val="auto"/>
-          <w:sz w:val="24"/>
-        </w:rPr>
-        <w:t>necessitate</w:t>
-      </w:r>
-      <w:r>
-        <w:rPr>
-          <w:rFonts w:ascii="Times New Roman" w:hAnsi="Times New Roman" w:cs="Times New Roman"/>
-          <w:color w:val="auto"/>
-          <w:sz w:val="24"/>
-        </w:rPr>
-        <w:t xml:space="preserve"> </w:t>
-      </w:r>
-      <w:r>
-        <w:rPr>
-          <w:rFonts w:ascii="Times New Roman" w:hAnsi="Times New Roman" w:cs="Times New Roman"/>
-          <w:color w:val="auto"/>
-          <w:sz w:val="24"/>
-        </w:rPr>
-        <w:t>(</w:t>
-      </w:r>
-      <w:r>
-        <w:rPr>
-          <w:rFonts w:ascii="Times New Roman" w:hAnsi="Times New Roman" w:cs="Times New Roman"/>
-          <w:color w:val="auto"/>
-          <w:sz w:val="24"/>
-        </w:rPr>
-        <w:t xml:space="preserve">for the safety of the craft and other </w:t>
-      </w:r>
-      <w:r>
-        <w:rPr>
-          <w:rFonts w:ascii="Times New Roman" w:hAnsi="Times New Roman" w:cs="Times New Roman"/>
-          <w:color w:val="auto"/>
-          <w:sz w:val="24"/>
-        </w:rPr>
-        <w:t xml:space="preserve">people) </w:t>
-      </w:r>
-      <w:r>
-        <w:rPr>
-          <w:rFonts w:ascii="Times New Roman" w:hAnsi="Times New Roman" w:cs="Times New Roman"/>
-          <w:color w:val="auto"/>
-          <w:sz w:val="24"/>
-        </w:rPr>
-        <w:t>that a wide open area be used. Later in the development process when the aircraft’s flight has become more stable and predictable the APELM system can be tested and refined inside Lab 368.</w:t>
+        <w:t>The computer labs provided by the Auburn University Electrical Engineering Department will be the primary location for software development, team meetings, document preparation, and presentation preparation. The labs provide fast computers with large monitors for group work and software development.</w:t>
       </w:r>
     </w:p>
     <w:p>
       <w:pPr>
-        <w:pStyle w:val="Heading1"/>
+        <w:pStyle w:val="Heading2"/>
         <w:jc w:val="both"/>
         <w:rPr>
           <w:rFonts w:ascii="Times New Roman" w:hAnsi="Times New Roman" w:cs="Times New Roman"/>
-          <w:color w:val="007789" w:themeColor="accent1" w:themeShade="BF"/>
-        </w:rPr>
-      </w:pPr>
-      <w:bookmarkStart w:id="27" w:name="_Toc378085715"/>
-      <w:r>
-        <w:rPr>
-          <w:rFonts w:ascii="Times New Roman" w:hAnsi="Times New Roman" w:cs="Times New Roman"/>
-          <w:color w:val="007789" w:themeColor="accent1" w:themeShade="BF"/>
-          <w:sz w:val="32"/>
-        </w:rPr>
-        <w:lastRenderedPageBreak/>
-        <w:t xml:space="preserve">7 </w:t>
-      </w:r>
-      <w:r>
-        <w:rPr>
-          <w:rFonts w:ascii="Times New Roman" w:hAnsi="Times New Roman" w:cs="Times New Roman"/>
-          <w:color w:val="007789" w:themeColor="accent1" w:themeShade="BF"/>
-          <w:sz w:val="32"/>
-        </w:rPr>
-        <w:t>Disposition Agreement</w:t>
+          <w:sz w:val="28"/>
+        </w:rPr>
+      </w:pPr>
+      <w:bookmarkStart w:id="27" w:name="_Toc378085714"/>
+      <w:r>
+        <w:rPr>
+          <w:rFonts w:ascii="Times New Roman" w:hAnsi="Times New Roman" w:cs="Times New Roman"/>
+          <w:sz w:val="28"/>
+        </w:rPr>
+        <w:t>T</w:t>
+      </w:r>
+      <w:r>
+        <w:rPr>
+          <w:rFonts w:ascii="Times New Roman" w:hAnsi="Times New Roman" w:cs="Times New Roman"/>
+          <w:sz w:val="28"/>
+        </w:rPr>
+        <w:t>esting</w:t>
       </w:r>
       <w:bookmarkEnd w:id="27"/>
     </w:p>
@@ -5591,42 +6494,229 @@
       <w:pPr>
         <w:jc w:val="both"/>
         <w:rPr>
-          <w:rFonts w:ascii="Times New Roman" w:eastAsia="Times New Roman" w:hAnsi="Times New Roman" w:cs="Times New Roman"/>
-          <w:color w:val="auto"/>
-          <w:sz w:val="24"/>
-          <w:szCs w:val="21"/>
-        </w:rPr>
-      </w:pPr>
-      <w:r>
-        <w:rPr>
-          <w:rFonts w:ascii="Times New Roman" w:eastAsia="Times New Roman" w:hAnsi="Times New Roman" w:cs="Times New Roman"/>
-          <w:color w:val="auto"/>
-          <w:sz w:val="24"/>
-          <w:szCs w:val="21"/>
-        </w:rPr>
-        <w:t xml:space="preserve">A Disposition Agreement executed as of January 13, 2014 and effective as of the 1st day of May, 2014, by and between Auburn University and </w:t>
-      </w:r>
-      <w:r>
-        <w:rPr>
-          <w:rFonts w:ascii="Times New Roman" w:eastAsia="Times New Roman" w:hAnsi="Times New Roman" w:cs="Times New Roman"/>
-          <w:color w:val="auto"/>
-          <w:sz w:val="24"/>
-          <w:szCs w:val="21"/>
-        </w:rPr>
-        <w:t>Hugh Dillon, Rick Holloway, Zac</w:t>
-      </w:r>
-      <w:r>
-        <w:rPr>
-          <w:rFonts w:ascii="Times New Roman" w:eastAsia="Times New Roman" w:hAnsi="Times New Roman" w:cs="Times New Roman"/>
-          <w:color w:val="auto"/>
-          <w:sz w:val="24"/>
-          <w:szCs w:val="21"/>
-        </w:rPr>
-        <w:t xml:space="preserve"> Hawkins, Ben Smith, Hunter Thorington was created to ensure the fair and proper transfer of all MailBird property at the end of the semester. This agreement can be found in Appendix I.</w:t>
+          <w:rFonts w:ascii="Times New Roman" w:hAnsi="Times New Roman" w:cs="Times New Roman"/>
+          <w:color w:val="auto"/>
+          <w:sz w:val="24"/>
+        </w:rPr>
+      </w:pPr>
+      <w:r>
+        <w:rPr>
+          <w:rFonts w:ascii="Times New Roman" w:hAnsi="Times New Roman" w:cs="Times New Roman"/>
+          <w:color w:val="auto"/>
+          <w:sz w:val="24"/>
+        </w:rPr>
+        <w:t xml:space="preserve">During the initial design phases of </w:t>
+      </w:r>
+      <w:proofErr w:type="spellStart"/>
+      <w:r>
+        <w:rPr>
+          <w:rFonts w:ascii="Times New Roman" w:hAnsi="Times New Roman" w:cs="Times New Roman"/>
+          <w:color w:val="auto"/>
+          <w:sz w:val="24"/>
+        </w:rPr>
+        <w:t>MailBird</w:t>
+      </w:r>
+      <w:proofErr w:type="spellEnd"/>
+      <w:r>
+        <w:rPr>
+          <w:rFonts w:ascii="Times New Roman" w:hAnsi="Times New Roman" w:cs="Times New Roman"/>
+          <w:color w:val="auto"/>
+          <w:sz w:val="24"/>
+        </w:rPr>
+        <w:t xml:space="preserve">, testing requiring flight by the </w:t>
+      </w:r>
+      <w:proofErr w:type="spellStart"/>
+      <w:r>
+        <w:rPr>
+          <w:rFonts w:ascii="Times New Roman" w:hAnsi="Times New Roman" w:cs="Times New Roman"/>
+          <w:color w:val="auto"/>
+          <w:sz w:val="24"/>
+        </w:rPr>
+        <w:t>quadcopter</w:t>
+      </w:r>
+      <w:proofErr w:type="spellEnd"/>
+      <w:r>
+        <w:rPr>
+          <w:rFonts w:ascii="Times New Roman" w:hAnsi="Times New Roman" w:cs="Times New Roman"/>
+          <w:color w:val="auto"/>
+          <w:sz w:val="24"/>
+        </w:rPr>
+        <w:t xml:space="preserve"> will take place outside. During development</w:t>
+      </w:r>
+      <w:r>
+        <w:rPr>
+          <w:rFonts w:ascii="Times New Roman" w:hAnsi="Times New Roman" w:cs="Times New Roman"/>
+          <w:color w:val="auto"/>
+          <w:sz w:val="24"/>
+        </w:rPr>
+        <w:t>,</w:t>
+      </w:r>
+      <w:r>
+        <w:rPr>
+          <w:rFonts w:ascii="Times New Roman" w:hAnsi="Times New Roman" w:cs="Times New Roman"/>
+          <w:color w:val="auto"/>
+          <w:sz w:val="24"/>
+        </w:rPr>
+        <w:t xml:space="preserve"> the unpredictability of flight paths and the need for accurate GPS coordinates </w:t>
+      </w:r>
+      <w:r>
+        <w:rPr>
+          <w:rFonts w:ascii="Times New Roman" w:hAnsi="Times New Roman" w:cs="Times New Roman"/>
+          <w:color w:val="auto"/>
+          <w:sz w:val="24"/>
+        </w:rPr>
+        <w:t>necessitate</w:t>
+      </w:r>
+      <w:r>
+        <w:rPr>
+          <w:rFonts w:ascii="Times New Roman" w:hAnsi="Times New Roman" w:cs="Times New Roman"/>
+          <w:color w:val="auto"/>
+          <w:sz w:val="24"/>
+        </w:rPr>
+        <w:t xml:space="preserve"> </w:t>
+      </w:r>
+      <w:r>
+        <w:rPr>
+          <w:rFonts w:ascii="Times New Roman" w:hAnsi="Times New Roman" w:cs="Times New Roman"/>
+          <w:color w:val="auto"/>
+          <w:sz w:val="24"/>
+        </w:rPr>
+        <w:t>(</w:t>
+      </w:r>
+      <w:r>
+        <w:rPr>
+          <w:rFonts w:ascii="Times New Roman" w:hAnsi="Times New Roman" w:cs="Times New Roman"/>
+          <w:color w:val="auto"/>
+          <w:sz w:val="24"/>
+        </w:rPr>
+        <w:t xml:space="preserve">for the safety of the craft and other </w:t>
+      </w:r>
+      <w:r>
+        <w:rPr>
+          <w:rFonts w:ascii="Times New Roman" w:hAnsi="Times New Roman" w:cs="Times New Roman"/>
+          <w:color w:val="auto"/>
+          <w:sz w:val="24"/>
+        </w:rPr>
+        <w:t xml:space="preserve">people) </w:t>
+      </w:r>
+      <w:r>
+        <w:rPr>
+          <w:rFonts w:ascii="Times New Roman" w:hAnsi="Times New Roman" w:cs="Times New Roman"/>
+          <w:color w:val="auto"/>
+          <w:sz w:val="24"/>
+        </w:rPr>
+        <w:t>that a wide open area be used. Later in the development process when the aircraft’s flight has become more stable and predictable the APELM system can be tested and refined inside Lab 368.</w:t>
       </w:r>
     </w:p>
     <w:p>
       <w:pPr>
+        <w:pStyle w:val="Heading1"/>
+        <w:jc w:val="both"/>
+        <w:rPr>
+          <w:rFonts w:ascii="Times New Roman" w:hAnsi="Times New Roman" w:cs="Times New Roman"/>
+          <w:color w:val="007789" w:themeColor="accent1" w:themeShade="BF"/>
+        </w:rPr>
+      </w:pPr>
+      <w:bookmarkStart w:id="28" w:name="_Toc378085715"/>
+      <w:r>
+        <w:rPr>
+          <w:rFonts w:ascii="Times New Roman" w:hAnsi="Times New Roman" w:cs="Times New Roman"/>
+          <w:color w:val="007789" w:themeColor="accent1" w:themeShade="BF"/>
+          <w:sz w:val="32"/>
+        </w:rPr>
+        <w:lastRenderedPageBreak/>
+        <w:t xml:space="preserve">7 </w:t>
+      </w:r>
+      <w:r>
+        <w:rPr>
+          <w:rFonts w:ascii="Times New Roman" w:hAnsi="Times New Roman" w:cs="Times New Roman"/>
+          <w:color w:val="007789" w:themeColor="accent1" w:themeShade="BF"/>
+          <w:sz w:val="32"/>
+        </w:rPr>
+        <w:t>Disposition Agreement</w:t>
+      </w:r>
+      <w:bookmarkEnd w:id="28"/>
+    </w:p>
+    <w:p>
+      <w:pPr>
+        <w:jc w:val="both"/>
+        <w:rPr>
+          <w:rFonts w:ascii="Times New Roman" w:eastAsia="Times New Roman" w:hAnsi="Times New Roman" w:cs="Times New Roman"/>
+          <w:color w:val="auto"/>
+          <w:sz w:val="24"/>
+          <w:szCs w:val="21"/>
+        </w:rPr>
+      </w:pPr>
+      <w:r>
+        <w:rPr>
+          <w:rFonts w:ascii="Times New Roman" w:eastAsia="Times New Roman" w:hAnsi="Times New Roman" w:cs="Times New Roman"/>
+          <w:color w:val="auto"/>
+          <w:sz w:val="24"/>
+          <w:szCs w:val="21"/>
+        </w:rPr>
+        <w:t xml:space="preserve">A Disposition Agreement executed as of January 13, 2014 and effective as of the 1st day of May, 2014, by and between Auburn University and </w:t>
+      </w:r>
+      <w:r>
+        <w:rPr>
+          <w:rFonts w:ascii="Times New Roman" w:eastAsia="Times New Roman" w:hAnsi="Times New Roman" w:cs="Times New Roman"/>
+          <w:color w:val="auto"/>
+          <w:sz w:val="24"/>
+          <w:szCs w:val="21"/>
+        </w:rPr>
+        <w:t>Hugh Dillon, Rick Holloway, Zac</w:t>
+      </w:r>
+      <w:r>
+        <w:rPr>
+          <w:rFonts w:ascii="Times New Roman" w:eastAsia="Times New Roman" w:hAnsi="Times New Roman" w:cs="Times New Roman"/>
+          <w:color w:val="auto"/>
+          <w:sz w:val="24"/>
+          <w:szCs w:val="21"/>
+        </w:rPr>
+        <w:t xml:space="preserve"> Hawkins, Ben Smith, Hunter </w:t>
+      </w:r>
+      <w:proofErr w:type="spellStart"/>
+      <w:r>
+        <w:rPr>
+          <w:rFonts w:ascii="Times New Roman" w:eastAsia="Times New Roman" w:hAnsi="Times New Roman" w:cs="Times New Roman"/>
+          <w:color w:val="auto"/>
+          <w:sz w:val="24"/>
+          <w:szCs w:val="21"/>
+        </w:rPr>
+        <w:t>Thorington</w:t>
+      </w:r>
+      <w:proofErr w:type="spellEnd"/>
+      <w:r>
+        <w:rPr>
+          <w:rFonts w:ascii="Times New Roman" w:eastAsia="Times New Roman" w:hAnsi="Times New Roman" w:cs="Times New Roman"/>
+          <w:color w:val="auto"/>
+          <w:sz w:val="24"/>
+          <w:szCs w:val="21"/>
+        </w:rPr>
+        <w:t xml:space="preserve"> was created to ensure the fair and proper transfer of all </w:t>
+      </w:r>
+      <w:proofErr w:type="spellStart"/>
+      <w:r>
+        <w:rPr>
+          <w:rFonts w:ascii="Times New Roman" w:eastAsia="Times New Roman" w:hAnsi="Times New Roman" w:cs="Times New Roman"/>
+          <w:color w:val="auto"/>
+          <w:sz w:val="24"/>
+          <w:szCs w:val="21"/>
+        </w:rPr>
+        <w:t>MailBird</w:t>
+      </w:r>
+      <w:proofErr w:type="spellEnd"/>
+      <w:r>
+        <w:rPr>
+          <w:rFonts w:ascii="Times New Roman" w:eastAsia="Times New Roman" w:hAnsi="Times New Roman" w:cs="Times New Roman"/>
+          <w:color w:val="auto"/>
+          <w:sz w:val="24"/>
+          <w:szCs w:val="21"/>
+        </w:rPr>
+        <w:t xml:space="preserve"> property at the end of the semester. This agreement can be found in Appendix I.</w:t>
+      </w:r>
+    </w:p>
+    <w:p>
+      <w:pPr>
         <w:jc w:val="both"/>
         <w:rPr>
           <w:rFonts w:ascii="Times New Roman" w:eastAsiaTheme="majorEastAsia" w:hAnsi="Times New Roman" w:cs="Times New Roman"/>
@@ -5653,7 +6743,7 @@
           <w:sz w:val="32"/>
         </w:rPr>
       </w:pPr>
-      <w:bookmarkStart w:id="28" w:name="_Toc378085716"/>
+      <w:bookmarkStart w:id="29" w:name="_Toc378085716"/>
       <w:r>
         <w:rPr>
           <w:rFonts w:ascii="Times New Roman" w:hAnsi="Times New Roman" w:cs="Times New Roman"/>
@@ -5663,8 +6753,6 @@
         <w:lastRenderedPageBreak/>
         <w:t xml:space="preserve">Appendix </w:t>
       </w:r>
-      <w:bookmarkStart w:id="29" w:name="_GoBack"/>
-      <w:bookmarkEnd w:id="29"/>
       <w:r>
         <w:rPr>
           <w:rFonts w:ascii="Times New Roman" w:hAnsi="Times New Roman" w:cs="Times New Roman"/>
@@ -5822,8 +6910,18 @@
           <w:color w:val="007789" w:themeColor="accent1" w:themeShade="BF"/>
           <w:sz w:val="32"/>
         </w:rPr>
-        <w:t xml:space="preserve"> – Project Gantt Chart</w:t>
-      </w:r>
+        <w:t xml:space="preserve"> – Project Gantt </w:t>
+      </w:r>
+      <w:proofErr w:type="gramStart"/>
+      <w:r>
+        <w:rPr>
+          <w:rFonts w:ascii="Times New Roman" w:hAnsi="Times New Roman" w:cs="Times New Roman"/>
+          <w:color w:val="007789" w:themeColor="accent1" w:themeShade="BF"/>
+          <w:sz w:val="32"/>
+        </w:rPr>
+        <w:t>Chart</w:t>
+      </w:r>
+      <w:proofErr w:type="gramEnd"/>
     </w:p>
     <w:p>
       <w:r>
@@ -5910,7 +7008,7 @@
         <w:lastRenderedPageBreak/>
         <w:t>Appendix I</w:t>
       </w:r>
-      <w:bookmarkEnd w:id="28"/>
+      <w:bookmarkEnd w:id="29"/>
       <w:r>
         <w:rPr>
           <w:rFonts w:ascii="Times New Roman" w:hAnsi="Times New Roman" w:cs="Times New Roman"/>
@@ -5971,7 +7069,27 @@
           <w:sz w:val="16"/>
           <w:szCs w:val="16"/>
         </w:rPr>
-        <w:t>This Disposition Agreement (this "Agreement"), executed as of January 13, 2014 and effective as of the 1st day of May, 2014, by and between Auburn University herein "Auburn” and Hugh Dillon, Rick Holloway, Zach Hawkins, Ben Smith, Hunter Thorington (herein "Team 1") In consideration of the mutual promises and covenants herein contained, the parties hereto agree as follows:</w:t>
+        <w:t xml:space="preserve">This Disposition Agreement (this "Agreement"), executed as of January 13, 2014 and effective as of the 1st day of May, 2014, by and between Auburn University herein "Auburn” and Hugh Dillon, Rick Holloway, Zach Hawkins, Ben Smith, Hunter </w:t>
+      </w:r>
+      <w:proofErr w:type="spellStart"/>
+      <w:r>
+        <w:rPr>
+          <w:rFonts w:ascii="Times New Roman" w:eastAsia="Times New Roman" w:hAnsi="Times New Roman" w:cs="Times New Roman"/>
+          <w:color w:val="auto"/>
+          <w:sz w:val="16"/>
+          <w:szCs w:val="16"/>
+        </w:rPr>
+        <w:t>Thorington</w:t>
+      </w:r>
+      <w:proofErr w:type="spellEnd"/>
+      <w:r>
+        <w:rPr>
+          <w:rFonts w:ascii="Times New Roman" w:eastAsia="Times New Roman" w:hAnsi="Times New Roman" w:cs="Times New Roman"/>
+          <w:color w:val="auto"/>
+          <w:sz w:val="16"/>
+          <w:szCs w:val="16"/>
+        </w:rPr>
+        <w:t xml:space="preserve"> (herein "Team 1") In consideration of the mutual promises and covenants herein contained, the parties hereto agree as follows:</w:t>
       </w:r>
     </w:p>
     <w:p>
@@ -6429,8 +7547,9 @@
           <w:sz w:val="16"/>
           <w:szCs w:val="16"/>
         </w:rPr>
-        <w:t>eus Roppel c/o Auburn</w:t>
-      </w:r>
+        <w:t xml:space="preserve">eus </w:t>
+      </w:r>
+      <w:proofErr w:type="spellStart"/>
       <w:r>
         <w:rPr>
           <w:rFonts w:ascii="Times New Roman" w:eastAsia="Times New Roman" w:hAnsi="Times New Roman" w:cs="Times New Roman"/>
@@ -6438,8 +7557,9 @@
           <w:sz w:val="16"/>
           <w:szCs w:val="16"/>
         </w:rPr>
-        <w:tab/>
-      </w:r>
+        <w:t>Roppel</w:t>
+      </w:r>
+      <w:proofErr w:type="spellEnd"/>
       <w:r>
         <w:rPr>
           <w:rFonts w:ascii="Times New Roman" w:eastAsia="Times New Roman" w:hAnsi="Times New Roman" w:cs="Times New Roman"/>
@@ -6447,7 +7567,7 @@
           <w:sz w:val="16"/>
           <w:szCs w:val="16"/>
         </w:rPr>
-        <w:tab/>
+        <w:t xml:space="preserve"> c/o Auburn</w:t>
       </w:r>
       <w:r>
         <w:rPr>
@@ -6457,7 +7577,6 @@
           <w:szCs w:val="16"/>
         </w:rPr>
         <w:tab/>
-        <w:t>/s/ Zac</w:t>
       </w:r>
       <w:r>
         <w:rPr>
@@ -6466,8 +7585,38 @@
           <w:sz w:val="16"/>
           <w:szCs w:val="16"/>
         </w:rPr>
+        <w:tab/>
+      </w:r>
+      <w:r>
+        <w:rPr>
+          <w:rFonts w:ascii="Times New Roman" w:eastAsia="Times New Roman" w:hAnsi="Times New Roman" w:cs="Times New Roman"/>
+          <w:color w:val="auto"/>
+          <w:sz w:val="16"/>
+          <w:szCs w:val="16"/>
+        </w:rPr>
+        <w:tab/>
+        <w:t xml:space="preserve">/s/ </w:t>
+      </w:r>
+      <w:proofErr w:type="gramStart"/>
+      <w:r>
+        <w:rPr>
+          <w:rFonts w:ascii="Times New Roman" w:eastAsia="Times New Roman" w:hAnsi="Times New Roman" w:cs="Times New Roman"/>
+          <w:color w:val="auto"/>
+          <w:sz w:val="16"/>
+          <w:szCs w:val="16"/>
+        </w:rPr>
+        <w:t>Zac</w:t>
+      </w:r>
+      <w:r>
+        <w:rPr>
+          <w:rFonts w:ascii="Times New Roman" w:eastAsia="Times New Roman" w:hAnsi="Times New Roman" w:cs="Times New Roman"/>
+          <w:color w:val="auto"/>
+          <w:sz w:val="16"/>
+          <w:szCs w:val="16"/>
+        </w:rPr>
         <w:t xml:space="preserve">  Hawkins</w:t>
       </w:r>
+      <w:proofErr w:type="gramEnd"/>
     </w:p>
     <w:p>
       <w:pPr>
@@ -6728,8 +7877,19 @@
           <w:sz w:val="16"/>
           <w:szCs w:val="16"/>
         </w:rPr>
-        <w:t>/s/ Hunter Thorington</w:t>
-      </w:r>
+        <w:t xml:space="preserve">/s/ Hunter </w:t>
+      </w:r>
+      <w:proofErr w:type="spellStart"/>
+      <w:r>
+        <w:rPr>
+          <w:rFonts w:ascii="Times New Roman" w:hAnsi="Times New Roman" w:cs="Times New Roman"/>
+          <w:color w:val="auto"/>
+          <w:sz w:val="16"/>
+          <w:szCs w:val="16"/>
+        </w:rPr>
+        <w:t>Thorington</w:t>
+      </w:r>
+      <w:proofErr w:type="spellEnd"/>
     </w:p>
     <w:sectPr>
       <w:footerReference w:type="default" r:id="rId19"/>
@@ -6745,7 +7905,7 @@
 </file>
 
 <file path=word/comments.xml><?xml version="1.0" encoding="utf-8"?>
-<w:comments xmlns:wpc="http://schemas.microsoft.com/office/word/2010/wordprocessingCanvas" xmlns:mc="http://schemas.openxmlformats.org/markup-compatibility/2006" xmlns:o="urn:schemas-microsoft-com:office:office" xmlns:r="http://schemas.openxmlformats.org/officeDocument/2006/relationships" xmlns:m="http://schemas.openxmlformats.org/officeDocument/2006/math" xmlns:v="urn:schemas-microsoft-com:vml" xmlns:wp14="http://schemas.microsoft.com/office/word/2010/wordprocessingDrawing" xmlns:wp="http://schemas.openxmlformats.org/drawingml/2006/wordprocessingDrawing" xmlns:w10="urn:schemas-microsoft-com:office:word" xmlns:w="http://schemas.openxmlformats.org/wordprocessingml/2006/main" xmlns:w14="http://schemas.microsoft.com/office/word/2010/wordml" xmlns:w15="http://schemas.microsoft.com/office/word/2012/wordml" xmlns:wpg="http://schemas.microsoft.com/office/word/2010/wordprocessingGroup" xmlns:wpi="http://schemas.microsoft.com/office/word/2010/wordprocessingInk" xmlns:wne="http://schemas.microsoft.com/office/word/2006/wordml" xmlns:wps="http://schemas.microsoft.com/office/word/2010/wordprocessingShape" mc:Ignorable="w14 w15 wp14">
+<w:comments xmlns:wpc="http://schemas.microsoft.com/office/word/2010/wordprocessingCanvas" xmlns:mc="http://schemas.openxmlformats.org/markup-compatibility/2006" xmlns:o="urn:schemas-microsoft-com:office:office" xmlns:r="http://schemas.openxmlformats.org/officeDocument/2006/relationships" xmlns:m="http://schemas.openxmlformats.org/officeDocument/2006/math" xmlns:v="urn:schemas-microsoft-com:vml" xmlns:wp14="http://schemas.microsoft.com/office/word/2010/wordprocessingDrawing" xmlns:wp="http://schemas.openxmlformats.org/drawingml/2006/wordprocessingDrawing" xmlns:w10="urn:schemas-microsoft-com:office:word" xmlns:w="http://schemas.openxmlformats.org/wordprocessingml/2006/main" xmlns:w14="http://schemas.microsoft.com/office/word/2010/wordml" xmlns:wpg="http://schemas.microsoft.com/office/word/2010/wordprocessingGroup" xmlns:wpi="http://schemas.microsoft.com/office/word/2010/wordprocessingInk" xmlns:wne="http://schemas.microsoft.com/office/word/2006/wordml" xmlns:wps="http://schemas.microsoft.com/office/word/2010/wordprocessingShape" mc:Ignorable="w14 wp14">
   <w:comment w:id="8" w:author="HCD0005" w:date="2014-01-13T17:04:00Z" w:initials="H">
     <w:p>
       <w:pPr>
@@ -6772,7 +7932,7 @@
 </file>
 
 <file path=word/endnotes.xml><?xml version="1.0" encoding="utf-8"?>
-<w:endnotes xmlns:wpc="http://schemas.microsoft.com/office/word/2010/wordprocessingCanvas" xmlns:mc="http://schemas.openxmlformats.org/markup-compatibility/2006" xmlns:o="urn:schemas-microsoft-com:office:office" xmlns:r="http://schemas.openxmlformats.org/officeDocument/2006/relationships" xmlns:m="http://schemas.openxmlformats.org/officeDocument/2006/math" xmlns:v="urn:schemas-microsoft-com:vml" xmlns:wp14="http://schemas.microsoft.com/office/word/2010/wordprocessingDrawing" xmlns:wp="http://schemas.openxmlformats.org/drawingml/2006/wordprocessingDrawing" xmlns:w10="urn:schemas-microsoft-com:office:word" xmlns:w="http://schemas.openxmlformats.org/wordprocessingml/2006/main" xmlns:w14="http://schemas.microsoft.com/office/word/2010/wordml" xmlns:w15="http://schemas.microsoft.com/office/word/2012/wordml" xmlns:wpg="http://schemas.microsoft.com/office/word/2010/wordprocessingGroup" xmlns:wpi="http://schemas.microsoft.com/office/word/2010/wordprocessingInk" xmlns:wne="http://schemas.microsoft.com/office/word/2006/wordml" xmlns:wps="http://schemas.microsoft.com/office/word/2010/wordprocessingShape" mc:Ignorable="w14 w15 wp14">
+<w:endnotes xmlns:wpc="http://schemas.microsoft.com/office/word/2010/wordprocessingCanvas" xmlns:mc="http://schemas.openxmlformats.org/markup-compatibility/2006" xmlns:o="urn:schemas-microsoft-com:office:office" xmlns:r="http://schemas.openxmlformats.org/officeDocument/2006/relationships" xmlns:m="http://schemas.openxmlformats.org/officeDocument/2006/math" xmlns:v="urn:schemas-microsoft-com:vml" xmlns:wp14="http://schemas.microsoft.com/office/word/2010/wordprocessingDrawing" xmlns:wp="http://schemas.openxmlformats.org/drawingml/2006/wordprocessingDrawing" xmlns:w10="urn:schemas-microsoft-com:office:word" xmlns:w="http://schemas.openxmlformats.org/wordprocessingml/2006/main" xmlns:w14="http://schemas.microsoft.com/office/word/2010/wordml" xmlns:wpg="http://schemas.microsoft.com/office/word/2010/wordprocessingGroup" xmlns:wpi="http://schemas.microsoft.com/office/word/2010/wordprocessingInk" xmlns:wne="http://schemas.microsoft.com/office/word/2006/wordml" xmlns:wps="http://schemas.microsoft.com/office/word/2010/wordprocessingShape" mc:Ignorable="w14 wp14">
   <w:endnote w:type="separator" w:id="-1">
     <w:p>
       <w:pPr>
@@ -6797,7 +7957,7 @@
 </file>
 
 <file path=word/footer1.xml><?xml version="1.0" encoding="utf-8"?>
-<w:ftr xmlns:wpc="http://schemas.microsoft.com/office/word/2010/wordprocessingCanvas" xmlns:mc="http://schemas.openxmlformats.org/markup-compatibility/2006" xmlns:o="urn:schemas-microsoft-com:office:office" xmlns:r="http://schemas.openxmlformats.org/officeDocument/2006/relationships" xmlns:m="http://schemas.openxmlformats.org/officeDocument/2006/math" xmlns:v="urn:schemas-microsoft-com:vml" xmlns:wp14="http://schemas.microsoft.com/office/word/2010/wordprocessingDrawing" xmlns:wp="http://schemas.openxmlformats.org/drawingml/2006/wordprocessingDrawing" xmlns:w10="urn:schemas-microsoft-com:office:word" xmlns:w="http://schemas.openxmlformats.org/wordprocessingml/2006/main" xmlns:w14="http://schemas.microsoft.com/office/word/2010/wordml" xmlns:w15="http://schemas.microsoft.com/office/word/2012/wordml" xmlns:wpg="http://schemas.microsoft.com/office/word/2010/wordprocessingGroup" xmlns:wpi="http://schemas.microsoft.com/office/word/2010/wordprocessingInk" xmlns:wne="http://schemas.microsoft.com/office/word/2006/wordml" xmlns:wps="http://schemas.microsoft.com/office/word/2010/wordprocessingShape" mc:Ignorable="w14 w15 wp14">
+<w:ftr xmlns:wpc="http://schemas.microsoft.com/office/word/2010/wordprocessingCanvas" xmlns:mc="http://schemas.openxmlformats.org/markup-compatibility/2006" xmlns:o="urn:schemas-microsoft-com:office:office" xmlns:r="http://schemas.openxmlformats.org/officeDocument/2006/relationships" xmlns:m="http://schemas.openxmlformats.org/officeDocument/2006/math" xmlns:v="urn:schemas-microsoft-com:vml" xmlns:wp14="http://schemas.microsoft.com/office/word/2010/wordprocessingDrawing" xmlns:wp="http://schemas.openxmlformats.org/drawingml/2006/wordprocessingDrawing" xmlns:w10="urn:schemas-microsoft-com:office:word" xmlns:w="http://schemas.openxmlformats.org/wordprocessingml/2006/main" xmlns:w14="http://schemas.microsoft.com/office/word/2010/wordml" xmlns:wpg="http://schemas.microsoft.com/office/word/2010/wordprocessingGroup" xmlns:wpi="http://schemas.microsoft.com/office/word/2010/wordprocessingInk" xmlns:wne="http://schemas.microsoft.com/office/word/2006/wordml" xmlns:wps="http://schemas.microsoft.com/office/word/2010/wordprocessingShape" mc:Ignorable="w14 wp14">
   <w:p>
     <w:pPr>
       <w:pStyle w:val="Footer"/>
@@ -6818,7 +7978,7 @@
       <w:rPr>
         <w:noProof/>
       </w:rPr>
-      <w:t>11</w:t>
+      <w:t>1</w:t>
     </w:r>
     <w:r>
       <w:fldChar w:fldCharType="end"/>
@@ -6828,7 +7988,7 @@
 </file>
 
 <file path=word/footnotes.xml><?xml version="1.0" encoding="utf-8"?>
-<w:footnotes xmlns:wpc="http://schemas.microsoft.com/office/word/2010/wordprocessingCanvas" xmlns:mc="http://schemas.openxmlformats.org/markup-compatibility/2006" xmlns:o="urn:schemas-microsoft-com:office:office" xmlns:r="http://schemas.openxmlformats.org/officeDocument/2006/relationships" xmlns:m="http://schemas.openxmlformats.org/officeDocument/2006/math" xmlns:v="urn:schemas-microsoft-com:vml" xmlns:wp14="http://schemas.microsoft.com/office/word/2010/wordprocessingDrawing" xmlns:wp="http://schemas.openxmlformats.org/drawingml/2006/wordprocessingDrawing" xmlns:w10="urn:schemas-microsoft-com:office:word" xmlns:w="http://schemas.openxmlformats.org/wordprocessingml/2006/main" xmlns:w14="http://schemas.microsoft.com/office/word/2010/wordml" xmlns:w15="http://schemas.microsoft.com/office/word/2012/wordml" xmlns:wpg="http://schemas.microsoft.com/office/word/2010/wordprocessingGroup" xmlns:wpi="http://schemas.microsoft.com/office/word/2010/wordprocessingInk" xmlns:wne="http://schemas.microsoft.com/office/word/2006/wordml" xmlns:wps="http://schemas.microsoft.com/office/word/2010/wordprocessingShape" mc:Ignorable="w14 w15 wp14">
+<w:footnotes xmlns:wpc="http://schemas.microsoft.com/office/word/2010/wordprocessingCanvas" xmlns:mc="http://schemas.openxmlformats.org/markup-compatibility/2006" xmlns:o="urn:schemas-microsoft-com:office:office" xmlns:r="http://schemas.openxmlformats.org/officeDocument/2006/relationships" xmlns:m="http://schemas.openxmlformats.org/officeDocument/2006/math" xmlns:v="urn:schemas-microsoft-com:vml" xmlns:wp14="http://schemas.microsoft.com/office/word/2010/wordprocessingDrawing" xmlns:wp="http://schemas.openxmlformats.org/drawingml/2006/wordprocessingDrawing" xmlns:w10="urn:schemas-microsoft-com:office:word" xmlns:w="http://schemas.openxmlformats.org/wordprocessingml/2006/main" xmlns:w14="http://schemas.microsoft.com/office/word/2010/wordml" xmlns:wpg="http://schemas.microsoft.com/office/word/2010/wordprocessingGroup" xmlns:wpi="http://schemas.microsoft.com/office/word/2010/wordprocessingInk" xmlns:wne="http://schemas.microsoft.com/office/word/2006/wordml" xmlns:wps="http://schemas.microsoft.com/office/word/2010/wordprocessingShape" mc:Ignorable="w14 wp14">
   <w:footnote w:type="separator" w:id="-1">
     <w:p>
       <w:pPr>
@@ -6853,7 +8013,7 @@
 </file>
 
 <file path=word/numbering.xml><?xml version="1.0" encoding="utf-8"?>
-<w:numbering xmlns:wpc="http://schemas.microsoft.com/office/word/2010/wordprocessingCanvas" xmlns:mc="http://schemas.openxmlformats.org/markup-compatibility/2006" xmlns:o="urn:schemas-microsoft-com:office:office" xmlns:r="http://schemas.openxmlformats.org/officeDocument/2006/relationships" xmlns:m="http://schemas.openxmlformats.org/officeDocument/2006/math" xmlns:v="urn:schemas-microsoft-com:vml" xmlns:wp14="http://schemas.microsoft.com/office/word/2010/wordprocessingDrawing" xmlns:wp="http://schemas.openxmlformats.org/drawingml/2006/wordprocessingDrawing" xmlns:w10="urn:schemas-microsoft-com:office:word" xmlns:w="http://schemas.openxmlformats.org/wordprocessingml/2006/main" xmlns:w14="http://schemas.microsoft.com/office/word/2010/wordml" xmlns:w15="http://schemas.microsoft.com/office/word/2012/wordml" xmlns:wpg="http://schemas.microsoft.com/office/word/2010/wordprocessingGroup" xmlns:wpi="http://schemas.microsoft.com/office/word/2010/wordprocessingInk" xmlns:wne="http://schemas.microsoft.com/office/word/2006/wordml" xmlns:wps="http://schemas.microsoft.com/office/word/2010/wordprocessingShape" mc:Ignorable="w14 w15 wp14">
+<w:numbering xmlns:wpc="http://schemas.microsoft.com/office/word/2010/wordprocessingCanvas" xmlns:mc="http://schemas.openxmlformats.org/markup-compatibility/2006" xmlns:o="urn:schemas-microsoft-com:office:office" xmlns:r="http://schemas.openxmlformats.org/officeDocument/2006/relationships" xmlns:m="http://schemas.openxmlformats.org/officeDocument/2006/math" xmlns:v="urn:schemas-microsoft-com:vml" xmlns:wp14="http://schemas.microsoft.com/office/word/2010/wordprocessingDrawing" xmlns:wp="http://schemas.openxmlformats.org/drawingml/2006/wordprocessingDrawing" xmlns:w10="urn:schemas-microsoft-com:office:word" xmlns:w="http://schemas.openxmlformats.org/wordprocessingml/2006/main" xmlns:w14="http://schemas.microsoft.com/office/word/2010/wordml" xmlns:wpg="http://schemas.microsoft.com/office/word/2010/wordprocessingGroup" xmlns:wpi="http://schemas.microsoft.com/office/word/2010/wordprocessingInk" xmlns:wne="http://schemas.microsoft.com/office/word/2006/wordml" xmlns:wps="http://schemas.microsoft.com/office/word/2010/wordprocessingShape" mc:Ignorable="w14 wp14">
   <w:abstractNum w:abstractNumId="0">
     <w:nsid w:val="FFFFFF88"/>
     <w:multiLevelType w:val="singleLevel"/>
@@ -6921,7 +8081,7 @@
 </file>
 
 <file path=word/styles.xml><?xml version="1.0" encoding="utf-8"?>
-<w:styles xmlns:mc="http://schemas.openxmlformats.org/markup-compatibility/2006" xmlns:r="http://schemas.openxmlformats.org/officeDocument/2006/relationships" xmlns:w="http://schemas.openxmlformats.org/wordprocessingml/2006/main" xmlns:w14="http://schemas.microsoft.com/office/word/2010/wordml" xmlns:w15="http://schemas.microsoft.com/office/word/2012/wordml" mc:Ignorable="w14 w15">
+<w:styles xmlns:mc="http://schemas.openxmlformats.org/markup-compatibility/2006" xmlns:r="http://schemas.openxmlformats.org/officeDocument/2006/relationships" xmlns:w="http://schemas.openxmlformats.org/wordprocessingml/2006/main" xmlns:w14="http://schemas.microsoft.com/office/word/2010/wordml" mc:Ignorable="w14">
   <w:docDefaults>
     <w:rPrDefault>
       <w:rPr>
@@ -6936,378 +8096,1204 @@
       </w:pPr>
     </w:pPrDefault>
   </w:docDefaults>
-  <w:latentStyles w:defLockedState="0" w:defUIPriority="99" w:defSemiHidden="0" w:defUnhideWhenUsed="0" w:defQFormat="0" w:count="371">
-    <w:lsdException w:name="Normal" w:uiPriority="0" w:qFormat="1"/>
-    <w:lsdException w:name="heading 1" w:uiPriority="0" w:qFormat="1"/>
-    <w:lsdException w:name="heading 2" w:semiHidden="1" w:uiPriority="0" w:unhideWhenUsed="1" w:qFormat="1"/>
-    <w:lsdException w:name="heading 3" w:semiHidden="1" w:uiPriority="0" w:unhideWhenUsed="1" w:qFormat="1"/>
-    <w:lsdException w:name="heading 4" w:semiHidden="1" w:uiPriority="13" w:unhideWhenUsed="1" w:qFormat="1"/>
-    <w:lsdException w:name="heading 5" w:semiHidden="1" w:uiPriority="13" w:unhideWhenUsed="1" w:qFormat="1"/>
-    <w:lsdException w:name="heading 6" w:semiHidden="1" w:uiPriority="13" w:unhideWhenUsed="1" w:qFormat="1"/>
-    <w:lsdException w:name="heading 7" w:semiHidden="1" w:uiPriority="9" w:unhideWhenUsed="1" w:qFormat="1"/>
-    <w:lsdException w:name="heading 8" w:semiHidden="1" w:uiPriority="9" w:unhideWhenUsed="1" w:qFormat="1"/>
-    <w:lsdException w:name="heading 9" w:semiHidden="1" w:uiPriority="9" w:unhideWhenUsed="1" w:qFormat="1"/>
-    <w:lsdException w:name="index 1" w:semiHidden="1" w:unhideWhenUsed="1"/>
-    <w:lsdException w:name="index 2" w:semiHidden="1" w:unhideWhenUsed="1"/>
-    <w:lsdException w:name="index 3" w:semiHidden="1" w:unhideWhenUsed="1"/>
-    <w:lsdException w:name="index 4" w:semiHidden="1" w:unhideWhenUsed="1"/>
-    <w:lsdException w:name="index 5" w:semiHidden="1" w:unhideWhenUsed="1"/>
-    <w:lsdException w:name="index 6" w:semiHidden="1" w:unhideWhenUsed="1"/>
-    <w:lsdException w:name="index 7" w:semiHidden="1" w:unhideWhenUsed="1"/>
-    <w:lsdException w:name="index 8" w:semiHidden="1" w:unhideWhenUsed="1"/>
-    <w:lsdException w:name="index 9" w:semiHidden="1" w:unhideWhenUsed="1"/>
-    <w:lsdException w:name="toc 1" w:semiHidden="1" w:uiPriority="39" w:unhideWhenUsed="1"/>
-    <w:lsdException w:name="toc 2" w:semiHidden="1" w:uiPriority="39" w:unhideWhenUsed="1"/>
-    <w:lsdException w:name="toc 3" w:semiHidden="1" w:uiPriority="39" w:unhideWhenUsed="1"/>
-    <w:lsdException w:name="toc 4" w:semiHidden="1" w:uiPriority="39" w:unhideWhenUsed="1"/>
-    <w:lsdException w:name="toc 5" w:semiHidden="1" w:uiPriority="39" w:unhideWhenUsed="1"/>
-    <w:lsdException w:name="toc 6" w:semiHidden="1" w:uiPriority="39" w:unhideWhenUsed="1"/>
-    <w:lsdException w:name="toc 7" w:semiHidden="1" w:uiPriority="39" w:unhideWhenUsed="1"/>
-    <w:lsdException w:name="toc 8" w:semiHidden="1" w:uiPriority="39" w:unhideWhenUsed="1"/>
-    <w:lsdException w:name="toc 9" w:semiHidden="1" w:uiPriority="39" w:unhideWhenUsed="1"/>
-    <w:lsdException w:name="Normal Indent" w:semiHidden="1" w:unhideWhenUsed="1"/>
-    <w:lsdException w:name="footnote text" w:semiHidden="1" w:unhideWhenUsed="1"/>
-    <w:lsdException w:name="annotation text" w:semiHidden="1" w:unhideWhenUsed="1"/>
-    <w:lsdException w:name="header" w:semiHidden="1" w:unhideWhenUsed="1"/>
-    <w:lsdException w:name="footer" w:semiHidden="1" w:unhideWhenUsed="1"/>
-    <w:lsdException w:name="index heading" w:semiHidden="1" w:unhideWhenUsed="1"/>
-    <w:lsdException w:name="caption" w:semiHidden="1" w:uiPriority="2" w:unhideWhenUsed="1" w:qFormat="1"/>
-    <w:lsdException w:name="table of figures" w:semiHidden="1" w:unhideWhenUsed="1"/>
-    <w:lsdException w:name="envelope address" w:semiHidden="1" w:unhideWhenUsed="1"/>
-    <w:lsdException w:name="envelope return" w:semiHidden="1" w:unhideWhenUsed="1"/>
-    <w:lsdException w:name="footnote reference" w:semiHidden="1" w:unhideWhenUsed="1"/>
-    <w:lsdException w:name="annotation reference" w:semiHidden="1" w:unhideWhenUsed="1"/>
-    <w:lsdException w:name="line number" w:semiHidden="1" w:unhideWhenUsed="1"/>
-    <w:lsdException w:name="page number" w:semiHidden="1" w:unhideWhenUsed="1"/>
-    <w:lsdException w:name="endnote reference" w:semiHidden="1" w:unhideWhenUsed="1"/>
-    <w:lsdException w:name="endnote text" w:semiHidden="1" w:unhideWhenUsed="1"/>
-    <w:lsdException w:name="table of authorities" w:semiHidden="1" w:unhideWhenUsed="1"/>
-    <w:lsdException w:name="macro" w:semiHidden="1" w:unhideWhenUsed="1"/>
-    <w:lsdException w:name="toa heading" w:semiHidden="1" w:unhideWhenUsed="1"/>
-    <w:lsdException w:name="List" w:semiHidden="1" w:unhideWhenUsed="1"/>
-    <w:lsdException w:name="List Bullet" w:semiHidden="1" w:uiPriority="1" w:unhideWhenUsed="1" w:qFormat="1"/>
-    <w:lsdException w:name="List Number" w:semiHidden="1" w:uiPriority="1" w:unhideWhenUsed="1" w:qFormat="1"/>
-    <w:lsdException w:name="List 2" w:semiHidden="1" w:unhideWhenUsed="1"/>
-    <w:lsdException w:name="List 3" w:semiHidden="1" w:unhideWhenUsed="1"/>
-    <w:lsdException w:name="List 4" w:semiHidden="1" w:unhideWhenUsed="1"/>
-    <w:lsdException w:name="List 5" w:semiHidden="1" w:unhideWhenUsed="1"/>
-    <w:lsdException w:name="List Bullet 2" w:semiHidden="1" w:unhideWhenUsed="1"/>
-    <w:lsdException w:name="List Bullet 3" w:semiHidden="1" w:unhideWhenUsed="1"/>
-    <w:lsdException w:name="List Bullet 4" w:semiHidden="1" w:unhideWhenUsed="1"/>
-    <w:lsdException w:name="List Bullet 5" w:semiHidden="1" w:unhideWhenUsed="1"/>
-    <w:lsdException w:name="List Number 2" w:semiHidden="1" w:unhideWhenUsed="1"/>
-    <w:lsdException w:name="List Number 3" w:semiHidden="1" w:unhideWhenUsed="1"/>
-    <w:lsdException w:name="List Number 4" w:semiHidden="1" w:unhideWhenUsed="1"/>
-    <w:lsdException w:name="List Number 5" w:semiHidden="1" w:unhideWhenUsed="1"/>
-    <w:lsdException w:name="Title" w:uiPriority="10" w:qFormat="1"/>
-    <w:lsdException w:name="Closing" w:semiHidden="1" w:unhideWhenUsed="1"/>
-    <w:lsdException w:name="Signature" w:semiHidden="1" w:unhideWhenUsed="1"/>
-    <w:lsdException w:name="Default Paragraph Font" w:semiHidden="1" w:uiPriority="1" w:unhideWhenUsed="1"/>
-    <w:lsdException w:name="Body Text" w:semiHidden="1" w:unhideWhenUsed="1"/>
-    <w:lsdException w:name="Body Text Indent" w:semiHidden="1" w:unhideWhenUsed="1"/>
-    <w:lsdException w:name="List Continue" w:semiHidden="1" w:unhideWhenUsed="1"/>
-    <w:lsdException w:name="List Continue 2" w:semiHidden="1" w:unhideWhenUsed="1"/>
-    <w:lsdException w:name="List Continue 3" w:semiHidden="1" w:unhideWhenUsed="1"/>
-    <w:lsdException w:name="List Continue 4" w:semiHidden="1" w:unhideWhenUsed="1"/>
-    <w:lsdException w:name="List Continue 5" w:semiHidden="1" w:unhideWhenUsed="1"/>
-    <w:lsdException w:name="Message Header" w:semiHidden="1" w:unhideWhenUsed="1"/>
-    <w:lsdException w:name="Subtitle" w:uiPriority="11" w:qFormat="1"/>
-    <w:lsdException w:name="Salutation" w:semiHidden="1" w:unhideWhenUsed="1"/>
-    <w:lsdException w:name="Date" w:semiHidden="1" w:unhideWhenUsed="1"/>
-    <w:lsdException w:name="Body Text First Indent" w:semiHidden="1" w:unhideWhenUsed="1"/>
-    <w:lsdException w:name="Body Text First Indent 2" w:semiHidden="1" w:unhideWhenUsed="1"/>
-    <w:lsdException w:name="Note Heading" w:semiHidden="1" w:unhideWhenUsed="1"/>
-    <w:lsdException w:name="Body Text 2" w:semiHidden="1" w:unhideWhenUsed="1"/>
-    <w:lsdException w:name="Body Text 3" w:semiHidden="1" w:unhideWhenUsed="1"/>
-    <w:lsdException w:name="Body Text Indent 2" w:semiHidden="1" w:unhideWhenUsed="1"/>
-    <w:lsdException w:name="Body Text Indent 3" w:semiHidden="1" w:unhideWhenUsed="1"/>
-    <w:lsdException w:name="Block Text" w:semiHidden="1" w:unhideWhenUsed="1"/>
-    <w:lsdException w:name="Hyperlink" w:semiHidden="1" w:unhideWhenUsed="1"/>
-    <w:lsdException w:name="FollowedHyperlink" w:semiHidden="1" w:unhideWhenUsed="1"/>
-    <w:lsdException w:name="Strong" w:uiPriority="22" w:qFormat="1"/>
-    <w:lsdException w:name="Emphasis" w:uiPriority="20" w:qFormat="1"/>
-    <w:lsdException w:name="Document Map" w:semiHidden="1" w:unhideWhenUsed="1"/>
-    <w:lsdException w:name="Plain Text" w:semiHidden="1" w:unhideWhenUsed="1"/>
-    <w:lsdException w:name="E-mail Signature" w:semiHidden="1" w:unhideWhenUsed="1"/>
-    <w:lsdException w:name="HTML Top of Form" w:semiHidden="1" w:unhideWhenUsed="1"/>
-    <w:lsdException w:name="HTML Bottom of Form" w:semiHidden="1" w:unhideWhenUsed="1"/>
-    <w:lsdException w:name="Normal (Web)" w:semiHidden="1" w:unhideWhenUsed="1"/>
-    <w:lsdException w:name="HTML Acronym" w:semiHidden="1" w:unhideWhenUsed="1"/>
-    <w:lsdException w:name="HTML Address" w:semiHidden="1" w:unhideWhenUsed="1"/>
-    <w:lsdException w:name="HTML Cite" w:semiHidden="1" w:unhideWhenUsed="1"/>
-    <w:lsdException w:name="HTML Code" w:semiHidden="1" w:unhideWhenUsed="1"/>
-    <w:lsdException w:name="HTML Definition" w:semiHidden="1" w:unhideWhenUsed="1"/>
-    <w:lsdException w:name="HTML Keyboard" w:semiHidden="1" w:unhideWhenUsed="1"/>
-    <w:lsdException w:name="HTML Preformatted" w:semiHidden="1" w:unhideWhenUsed="1"/>
-    <w:lsdException w:name="HTML Sample" w:semiHidden="1" w:unhideWhenUsed="1"/>
-    <w:lsdException w:name="HTML Typewriter" w:semiHidden="1" w:unhideWhenUsed="1"/>
-    <w:lsdException w:name="HTML Variable" w:semiHidden="1" w:unhideWhenUsed="1"/>
-    <w:lsdException w:name="Normal Table" w:semiHidden="1" w:unhideWhenUsed="1"/>
-    <w:lsdException w:name="annotation subject" w:semiHidden="1" w:unhideWhenUsed="1"/>
-    <w:lsdException w:name="No List" w:semiHidden="1" w:unhideWhenUsed="1"/>
-    <w:lsdException w:name="Outline List 1" w:semiHidden="1" w:unhideWhenUsed="1"/>
-    <w:lsdException w:name="Outline List 2" w:semiHidden="1" w:unhideWhenUsed="1"/>
-    <w:lsdException w:name="Outline List 3" w:semiHidden="1" w:unhideWhenUsed="1"/>
-    <w:lsdException w:name="Table Simple 1" w:semiHidden="1" w:unhideWhenUsed="1"/>
-    <w:lsdException w:name="Table Simple 2" w:semiHidden="1" w:unhideWhenUsed="1"/>
-    <w:lsdException w:name="Table Simple 3" w:semiHidden="1" w:unhideWhenUsed="1"/>
-    <w:lsdException w:name="Table Classic 1" w:semiHidden="1" w:unhideWhenUsed="1"/>
-    <w:lsdException w:name="Table Classic 2" w:semiHidden="1" w:unhideWhenUsed="1"/>
-    <w:lsdException w:name="Table Classic 3" w:semiHidden="1" w:unhideWhenUsed="1"/>
-    <w:lsdException w:name="Table Classic 4" w:semiHidden="1" w:unhideWhenUsed="1"/>
-    <w:lsdException w:name="Table Colorful 1" w:semiHidden="1" w:unhideWhenUsed="1"/>
-    <w:lsdException w:name="Table Colorful 2" w:semiHidden="1" w:unhideWhenUsed="1"/>
-    <w:lsdException w:name="Table Colorful 3" w:semiHidden="1" w:unhideWhenUsed="1"/>
-    <w:lsdException w:name="Table Columns 1" w:semiHidden="1" w:unhideWhenUsed="1"/>
-    <w:lsdException w:name="Table Columns 2" w:semiHidden="1" w:unhideWhenUsed="1"/>
-    <w:lsdException w:name="Table Columns 3" w:semiHidden="1" w:unhideWhenUsed="1"/>
-    <w:lsdException w:name="Table Columns 4" w:semiHidden="1" w:unhideWhenUsed="1"/>
-    <w:lsdException w:name="Table Columns 5" w:semiHidden="1" w:unhideWhenUsed="1"/>
-    <w:lsdException w:name="Table Grid 1" w:semiHidden="1" w:unhideWhenUsed="1"/>
-    <w:lsdException w:name="Table Grid 2" w:semiHidden="1" w:unhideWhenUsed="1"/>
-    <w:lsdException w:name="Table Grid 3" w:semiHidden="1" w:unhideWhenUsed="1"/>
-    <w:lsdException w:name="Table Grid 4" w:semiHidden="1" w:unhideWhenUsed="1"/>
-    <w:lsdException w:name="Table Grid 5" w:semiHidden="1" w:unhideWhenUsed="1"/>
-    <w:lsdException w:name="Table Grid 6" w:semiHidden="1" w:unhideWhenUsed="1"/>
-    <w:lsdException w:name="Table Grid 7" w:semiHidden="1" w:unhideWhenUsed="1"/>
-    <w:lsdException w:name="Table Grid 8" w:semiHidden="1" w:unhideWhenUsed="1"/>
-    <w:lsdException w:name="Table List 1" w:semiHidden="1" w:unhideWhenUsed="1"/>
-    <w:lsdException w:name="Table List 2" w:semiHidden="1" w:unhideWhenUsed="1"/>
-    <w:lsdException w:name="Table List 3" w:semiHidden="1" w:unhideWhenUsed="1"/>
-    <w:lsdException w:name="Table List 4" w:semiHidden="1" w:unhideWhenUsed="1"/>
-    <w:lsdException w:name="Table List 5" w:semiHidden="1" w:unhideWhenUsed="1"/>
-    <w:lsdException w:name="Table List 6" w:semiHidden="1" w:unhideWhenUsed="1"/>
-    <w:lsdException w:name="Table List 7" w:semiHidden="1" w:unhideWhenUsed="1"/>
-    <w:lsdException w:name="Table List 8" w:semiHidden="1" w:unhideWhenUsed="1"/>
-    <w:lsdException w:name="Table 3D effects 1" w:semiHidden="1" w:unhideWhenUsed="1"/>
-    <w:lsdException w:name="Table 3D effects 2" w:semiHidden="1" w:unhideWhenUsed="1"/>
-    <w:lsdException w:name="Table 3D effects 3" w:semiHidden="1" w:unhideWhenUsed="1"/>
-    <w:lsdException w:name="Table Contemporary" w:semiHidden="1" w:unhideWhenUsed="1"/>
-    <w:lsdException w:name="Table Elegant" w:semiHidden="1" w:unhideWhenUsed="1"/>
-    <w:lsdException w:name="Table Professional" w:semiHidden="1" w:unhideWhenUsed="1"/>
-    <w:lsdException w:name="Table Subtle 1" w:semiHidden="1" w:unhideWhenUsed="1"/>
-    <w:lsdException w:name="Table Subtle 2" w:semiHidden="1" w:unhideWhenUsed="1"/>
-    <w:lsdException w:name="Table Web 1" w:semiHidden="1" w:unhideWhenUsed="1"/>
-    <w:lsdException w:name="Table Web 2" w:semiHidden="1" w:unhideWhenUsed="1"/>
-    <w:lsdException w:name="Table Web 3" w:semiHidden="1" w:unhideWhenUsed="1"/>
-    <w:lsdException w:name="Balloon Text" w:semiHidden="1" w:unhideWhenUsed="1"/>
-    <w:lsdException w:name="Table Grid" w:uiPriority="59"/>
-    <w:lsdException w:name="Table Theme" w:semiHidden="1" w:unhideWhenUsed="1"/>
-    <w:lsdException w:name="Placeholder Text" w:semiHidden="1"/>
-    <w:lsdException w:name="No Spacing" w:uiPriority="1" w:qFormat="1"/>
-    <w:lsdException w:name="Light Shading" w:uiPriority="60"/>
-    <w:lsdException w:name="Light List" w:uiPriority="61"/>
-    <w:lsdException w:name="Light Grid" w:uiPriority="62"/>
-    <w:lsdException w:name="Medium Shading 1" w:uiPriority="63"/>
-    <w:lsdException w:name="Medium Shading 2" w:uiPriority="64"/>
-    <w:lsdException w:name="Medium List 1" w:uiPriority="65"/>
-    <w:lsdException w:name="Medium List 2" w:uiPriority="66"/>
-    <w:lsdException w:name="Medium Grid 1" w:uiPriority="67"/>
-    <w:lsdException w:name="Medium Grid 2" w:uiPriority="68"/>
-    <w:lsdException w:name="Medium Grid 3" w:uiPriority="69"/>
-    <w:lsdException w:name="Dark List" w:uiPriority="70"/>
-    <w:lsdException w:name="Colorful Shading" w:uiPriority="71"/>
-    <w:lsdException w:name="Colorful List" w:uiPriority="72"/>
-    <w:lsdException w:name="Colorful Grid" w:uiPriority="73"/>
-    <w:lsdException w:name="Light Shading Accent 1" w:uiPriority="60"/>
-    <w:lsdException w:name="Light List Accent 1" w:uiPriority="61"/>
-    <w:lsdException w:name="Light Grid Accent 1" w:uiPriority="62"/>
-    <w:lsdException w:name="Medium Shading 1 Accent 1" w:uiPriority="63"/>
-    <w:lsdException w:name="Medium Shading 2 Accent 1" w:uiPriority="64"/>
-    <w:lsdException w:name="Medium List 1 Accent 1" w:uiPriority="65"/>
-    <w:lsdException w:name="Revision" w:semiHidden="1"/>
-    <w:lsdException w:name="List Paragraph" w:uiPriority="34" w:qFormat="1"/>
-    <w:lsdException w:name="Quote" w:uiPriority="1" w:qFormat="1"/>
-    <w:lsdException w:name="Intense Quote" w:uiPriority="30" w:qFormat="1"/>
-    <w:lsdException w:name="Medium List 2 Accent 1" w:uiPriority="66"/>
-    <w:lsdException w:name="Medium Grid 1 Accent 1" w:uiPriority="67"/>
-    <w:lsdException w:name="Medium Grid 2 Accent 1" w:uiPriority="68"/>
-    <w:lsdException w:name="Medium Grid 3 Accent 1" w:uiPriority="69"/>
-    <w:lsdException w:name="Dark List Accent 1" w:uiPriority="70"/>
-    <w:lsdException w:name="Colorful Shading Accent 1" w:uiPriority="71"/>
-    <w:lsdException w:name="Colorful List Accent 1" w:uiPriority="72"/>
-    <w:lsdException w:name="Colorful Grid Accent 1" w:uiPriority="73"/>
-    <w:lsdException w:name="Light Shading Accent 2" w:uiPriority="60"/>
-    <w:lsdException w:name="Light List Accent 2" w:uiPriority="61"/>
-    <w:lsdException w:name="Light Grid Accent 2" w:uiPriority="62"/>
-    <w:lsdException w:name="Medium Shading 1 Accent 2" w:uiPriority="63"/>
-    <w:lsdException w:name="Medium Shading 2 Accent 2" w:uiPriority="64"/>
-    <w:lsdException w:name="Medium List 1 Accent 2" w:uiPriority="65"/>
-    <w:lsdException w:name="Medium List 2 Accent 2" w:uiPriority="66"/>
-    <w:lsdException w:name="Medium Grid 1 Accent 2" w:uiPriority="67"/>
-    <w:lsdException w:name="Medium Grid 2 Accent 2" w:uiPriority="68"/>
-    <w:lsdException w:name="Medium Grid 3 Accent 2" w:uiPriority="69"/>
-    <w:lsdException w:name="Dark List Accent 2" w:uiPriority="70"/>
-    <w:lsdException w:name="Colorful Shading Accent 2" w:uiPriority="71"/>
-    <w:lsdException w:name="Colorful List Accent 2" w:uiPriority="72"/>
-    <w:lsdException w:name="Colorful Grid Accent 2" w:uiPriority="73"/>
-    <w:lsdException w:name="Light Shading Accent 3" w:uiPriority="60"/>
-    <w:lsdException w:name="Light List Accent 3" w:uiPriority="61"/>
-    <w:lsdException w:name="Light Grid Accent 3" w:uiPriority="62"/>
-    <w:lsdException w:name="Medium Shading 1 Accent 3" w:uiPriority="63"/>
-    <w:lsdException w:name="Medium Shading 2 Accent 3" w:uiPriority="64"/>
-    <w:lsdException w:name="Medium List 1 Accent 3" w:uiPriority="65"/>
-    <w:lsdException w:name="Medium List 2 Accent 3" w:uiPriority="66"/>
-    <w:lsdException w:name="Medium Grid 1 Accent 3" w:uiPriority="67"/>
-    <w:lsdException w:name="Medium Grid 2 Accent 3" w:uiPriority="68"/>
-    <w:lsdException w:name="Medium Grid 3 Accent 3" w:uiPriority="69"/>
-    <w:lsdException w:name="Dark List Accent 3" w:uiPriority="70"/>
-    <w:lsdException w:name="Colorful Shading Accent 3" w:uiPriority="71"/>
-    <w:lsdException w:name="Colorful List Accent 3" w:uiPriority="72"/>
-    <w:lsdException w:name="Colorful Grid Accent 3" w:uiPriority="73"/>
-    <w:lsdException w:name="Light Shading Accent 4" w:uiPriority="60"/>
-    <w:lsdException w:name="Light List Accent 4" w:uiPriority="61"/>
-    <w:lsdException w:name="Light Grid Accent 4" w:uiPriority="62"/>
-    <w:lsdException w:name="Medium Shading 1 Accent 4" w:uiPriority="63"/>
-    <w:lsdException w:name="Medium Shading 2 Accent 4" w:uiPriority="64"/>
-    <w:lsdException w:name="Medium List 1 Accent 4" w:uiPriority="65"/>
-    <w:lsdException w:name="Medium List 2 Accent 4" w:uiPriority="66"/>
-    <w:lsdException w:name="Medium Grid 1 Accent 4" w:uiPriority="67"/>
-    <w:lsdException w:name="Medium Grid 2 Accent 4" w:uiPriority="68"/>
-    <w:lsdException w:name="Medium Grid 3 Accent 4" w:uiPriority="69"/>
-    <w:lsdException w:name="Dark List Accent 4" w:uiPriority="70"/>
-    <w:lsdException w:name="Colorful Shading Accent 4" w:uiPriority="71"/>
-    <w:lsdException w:name="Colorful List Accent 4" w:uiPriority="72"/>
-    <w:lsdException w:name="Colorful Grid Accent 4" w:uiPriority="73"/>
-    <w:lsdException w:name="Light Shading Accent 5" w:uiPriority="60"/>
-    <w:lsdException w:name="Light List Accent 5" w:uiPriority="61"/>
-    <w:lsdException w:name="Light Grid Accent 5" w:uiPriority="62"/>
-    <w:lsdException w:name="Medium Shading 1 Accent 5" w:uiPriority="63"/>
-    <w:lsdException w:name="Medium Shading 2 Accent 5" w:uiPriority="64"/>
-    <w:lsdException w:name="Medium List 1 Accent 5" w:uiPriority="65"/>
-    <w:lsdException w:name="Medium List 2 Accent 5" w:uiPriority="66"/>
-    <w:lsdException w:name="Medium Grid 1 Accent 5" w:uiPriority="67"/>
-    <w:lsdException w:name="Medium Grid 2 Accent 5" w:uiPriority="68"/>
-    <w:lsdException w:name="Medium Grid 3 Accent 5" w:uiPriority="69"/>
-    <w:lsdException w:name="Dark List Accent 5" w:uiPriority="70"/>
-    <w:lsdException w:name="Colorful Shading Accent 5" w:uiPriority="71"/>
-    <w:lsdException w:name="Colorful List Accent 5" w:uiPriority="72"/>
-    <w:lsdException w:name="Colorful Grid Accent 5" w:uiPriority="73"/>
-    <w:lsdException w:name="Light Shading Accent 6" w:uiPriority="60"/>
-    <w:lsdException w:name="Light List Accent 6" w:uiPriority="61"/>
-    <w:lsdException w:name="Light Grid Accent 6" w:uiPriority="62"/>
-    <w:lsdException w:name="Medium Shading 1 Accent 6" w:uiPriority="63"/>
-    <w:lsdException w:name="Medium Shading 2 Accent 6" w:uiPriority="64"/>
-    <w:lsdException w:name="Medium List 1 Accent 6" w:uiPriority="65"/>
-    <w:lsdException w:name="Medium List 2 Accent 6" w:uiPriority="66"/>
-    <w:lsdException w:name="Medium Grid 1 Accent 6" w:uiPriority="67"/>
-    <w:lsdException w:name="Medium Grid 2 Accent 6" w:uiPriority="68"/>
-    <w:lsdException w:name="Medium Grid 3 Accent 6" w:uiPriority="69"/>
-    <w:lsdException w:name="Dark List Accent 6" w:uiPriority="70"/>
-    <w:lsdException w:name="Colorful Shading Accent 6" w:uiPriority="71"/>
-    <w:lsdException w:name="Colorful List Accent 6" w:uiPriority="72"/>
-    <w:lsdException w:name="Colorful Grid Accent 6" w:uiPriority="73"/>
-    <w:lsdException w:name="Subtle Emphasis" w:uiPriority="19" w:qFormat="1"/>
-    <w:lsdException w:name="Intense Emphasis" w:uiPriority="21" w:qFormat="1"/>
-    <w:lsdException w:name="Subtle Reference" w:uiPriority="31" w:qFormat="1"/>
-    <w:lsdException w:name="Intense Reference" w:uiPriority="32" w:qFormat="1"/>
-    <w:lsdException w:name="Book Title" w:uiPriority="33" w:qFormat="1"/>
-    <w:lsdException w:name="Bibliography" w:semiHidden="1" w:uiPriority="39" w:unhideWhenUsed="1"/>
-    <w:lsdException w:name="TOC Heading" w:semiHidden="1" w:uiPriority="39" w:unhideWhenUsed="1" w:qFormat="1"/>
-    <w:lsdException w:name="Plain Table 1" w:uiPriority="41"/>
-    <w:lsdException w:name="Plain Table 2" w:uiPriority="42"/>
-    <w:lsdException w:name="Plain Table 3" w:uiPriority="43"/>
-    <w:lsdException w:name="Plain Table 4" w:uiPriority="44"/>
-    <w:lsdException w:name="Plain Table 5" w:uiPriority="45"/>
-    <w:lsdException w:name="Grid Table Light" w:uiPriority="40"/>
-    <w:lsdException w:name="Grid Table 1 Light" w:uiPriority="46"/>
-    <w:lsdException w:name="Grid Table 2" w:uiPriority="47"/>
-    <w:lsdException w:name="Grid Table 3" w:uiPriority="48"/>
-    <w:lsdException w:name="Grid Table 4" w:uiPriority="49"/>
-    <w:lsdException w:name="Grid Table 5 Dark" w:uiPriority="50"/>
-    <w:lsdException w:name="Grid Table 6 Colorful" w:uiPriority="51"/>
-    <w:lsdException w:name="Grid Table 7 Colorful" w:uiPriority="52"/>
-    <w:lsdException w:name="Grid Table 1 Light Accent 1" w:uiPriority="46"/>
-    <w:lsdException w:name="Grid Table 2 Accent 1" w:uiPriority="47"/>
-    <w:lsdException w:name="Grid Table 3 Accent 1" w:uiPriority="48"/>
-    <w:lsdException w:name="Grid Table 4 Accent 1" w:uiPriority="49"/>
-    <w:lsdException w:name="Grid Table 5 Dark Accent 1" w:uiPriority="50"/>
-    <w:lsdException w:name="Grid Table 6 Colorful Accent 1" w:uiPriority="51"/>
-    <w:lsdException w:name="Grid Table 7 Colorful Accent 1" w:uiPriority="52"/>
-    <w:lsdException w:name="Grid Table 1 Light Accent 2" w:uiPriority="46"/>
-    <w:lsdException w:name="Grid Table 2 Accent 2" w:uiPriority="47"/>
-    <w:lsdException w:name="Grid Table 3 Accent 2" w:uiPriority="48"/>
-    <w:lsdException w:name="Grid Table 4 Accent 2" w:uiPriority="49"/>
-    <w:lsdException w:name="Grid Table 5 Dark Accent 2" w:uiPriority="50"/>
-    <w:lsdException w:name="Grid Table 6 Colorful Accent 2" w:uiPriority="51"/>
-    <w:lsdException w:name="Grid Table 7 Colorful Accent 2" w:uiPriority="52"/>
-    <w:lsdException w:name="Grid Table 1 Light Accent 3" w:uiPriority="46"/>
-    <w:lsdException w:name="Grid Table 2 Accent 3" w:uiPriority="47"/>
-    <w:lsdException w:name="Grid Table 3 Accent 3" w:uiPriority="48"/>
-    <w:lsdException w:name="Grid Table 4 Accent 3" w:uiPriority="49"/>
-    <w:lsdException w:name="Grid Table 5 Dark Accent 3" w:uiPriority="50"/>
-    <w:lsdException w:name="Grid Table 6 Colorful Accent 3" w:uiPriority="51"/>
-    <w:lsdException w:name="Grid Table 7 Colorful Accent 3" w:uiPriority="52"/>
-    <w:lsdException w:name="Grid Table 1 Light Accent 4" w:uiPriority="46"/>
-    <w:lsdException w:name="Grid Table 2 Accent 4" w:uiPriority="47"/>
-    <w:lsdException w:name="Grid Table 3 Accent 4" w:uiPriority="48"/>
-    <w:lsdException w:name="Grid Table 4 Accent 4" w:uiPriority="49"/>
-    <w:lsdException w:name="Grid Table 5 Dark Accent 4" w:uiPriority="50"/>
-    <w:lsdException w:name="Grid Table 6 Colorful Accent 4" w:uiPriority="51"/>
-    <w:lsdException w:name="Grid Table 7 Colorful Accent 4" w:uiPriority="52"/>
-    <w:lsdException w:name="Grid Table 1 Light Accent 5" w:uiPriority="46"/>
-    <w:lsdException w:name="Grid Table 2 Accent 5" w:uiPriority="47"/>
-    <w:lsdException w:name="Grid Table 3 Accent 5" w:uiPriority="48"/>
-    <w:lsdException w:name="Grid Table 4 Accent 5" w:uiPriority="49"/>
-    <w:lsdException w:name="Grid Table 5 Dark Accent 5" w:uiPriority="50"/>
-    <w:lsdException w:name="Grid Table 6 Colorful Accent 5" w:uiPriority="51"/>
-    <w:lsdException w:name="Grid Table 7 Colorful Accent 5" w:uiPriority="52"/>
-    <w:lsdException w:name="Grid Table 1 Light Accent 6" w:uiPriority="46"/>
-    <w:lsdException w:name="Grid Table 2 Accent 6" w:uiPriority="47"/>
-    <w:lsdException w:name="Grid Table 3 Accent 6" w:uiPriority="48"/>
-    <w:lsdException w:name="Grid Table 4 Accent 6" w:uiPriority="49"/>
-    <w:lsdException w:name="Grid Table 5 Dark Accent 6" w:uiPriority="50"/>
-    <w:lsdException w:name="Grid Table 6 Colorful Accent 6" w:uiPriority="51"/>
-    <w:lsdException w:name="Grid Table 7 Colorful Accent 6" w:uiPriority="52"/>
-    <w:lsdException w:name="List Table 1 Light" w:uiPriority="46"/>
-    <w:lsdException w:name="List Table 2" w:uiPriority="47"/>
-    <w:lsdException w:name="List Table 3" w:uiPriority="48"/>
-    <w:lsdException w:name="List Table 4" w:uiPriority="49"/>
-    <w:lsdException w:name="List Table 5 Dark" w:uiPriority="50"/>
-    <w:lsdException w:name="List Table 6 Colorful" w:uiPriority="51"/>
-    <w:lsdException w:name="List Table 7 Colorful" w:uiPriority="52"/>
-    <w:lsdException w:name="List Table 1 Light Accent 1" w:uiPriority="46"/>
-    <w:lsdException w:name="List Table 2 Accent 1" w:uiPriority="47"/>
-    <w:lsdException w:name="List Table 3 Accent 1" w:uiPriority="48"/>
-    <w:lsdException w:name="List Table 4 Accent 1" w:uiPriority="49"/>
-    <w:lsdException w:name="List Table 5 Dark Accent 1" w:uiPriority="50"/>
-    <w:lsdException w:name="List Table 6 Colorful Accent 1" w:uiPriority="51"/>
-    <w:lsdException w:name="List Table 7 Colorful Accent 1" w:uiPriority="52"/>
-    <w:lsdException w:name="List Table 1 Light Accent 2" w:uiPriority="46"/>
-    <w:lsdException w:name="List Table 2 Accent 2" w:uiPriority="47"/>
-    <w:lsdException w:name="List Table 3 Accent 2" w:uiPriority="48"/>
-    <w:lsdException w:name="List Table 4 Accent 2" w:uiPriority="49"/>
-    <w:lsdException w:name="List Table 5 Dark Accent 2" w:uiPriority="50"/>
-    <w:lsdException w:name="List Table 6 Colorful Accent 2" w:uiPriority="51"/>
-    <w:lsdException w:name="List Table 7 Colorful Accent 2" w:uiPriority="52"/>
-    <w:lsdException w:name="List Table 1 Light Accent 3" w:uiPriority="46"/>
-    <w:lsdException w:name="List Table 2 Accent 3" w:uiPriority="47"/>
-    <w:lsdException w:name="List Table 3 Accent 3" w:uiPriority="48"/>
-    <w:lsdException w:name="List Table 4 Accent 3" w:uiPriority="49"/>
-    <w:lsdException w:name="List Table 5 Dark Accent 3" w:uiPriority="50"/>
-    <w:lsdException w:name="List Table 6 Colorful Accent 3" w:uiPriority="51"/>
-    <w:lsdException w:name="List Table 7 Colorful Accent 3" w:uiPriority="52"/>
-    <w:lsdException w:name="List Table 1 Light Accent 4" w:uiPriority="46"/>
-    <w:lsdException w:name="List Table 2 Accent 4" w:uiPriority="47"/>
-    <w:lsdException w:name="List Table 3 Accent 4" w:uiPriority="48"/>
-    <w:lsdException w:name="List Table 4 Accent 4" w:uiPriority="49"/>
-    <w:lsdException w:name="List Table 5 Dark Accent 4" w:uiPriority="50"/>
-    <w:lsdException w:name="List Table 6 Colorful Accent 4" w:uiPriority="51"/>
-    <w:lsdException w:name="List Table 7 Colorful Accent 4" w:uiPriority="52"/>
-    <w:lsdException w:name="List Table 1 Light Accent 5" w:uiPriority="46"/>
-    <w:lsdException w:name="List Table 2 Accent 5" w:uiPriority="47"/>
-    <w:lsdException w:name="List Table 3 Accent 5" w:uiPriority="48"/>
-    <w:lsdException w:name="List Table 4 Accent 5" w:uiPriority="49"/>
-    <w:lsdException w:name="List Table 5 Dark Accent 5" w:uiPriority="50"/>
-    <w:lsdException w:name="List Table 6 Colorful Accent 5" w:uiPriority="51"/>
-    <w:lsdException w:name="List Table 7 Colorful Accent 5" w:uiPriority="52"/>
-    <w:lsdException w:name="List Table 1 Light Accent 6" w:uiPriority="46"/>
-    <w:lsdException w:name="List Table 2 Accent 6" w:uiPriority="47"/>
-    <w:lsdException w:name="List Table 3 Accent 6" w:uiPriority="48"/>
-    <w:lsdException w:name="List Table 4 Accent 6" w:uiPriority="49"/>
-    <w:lsdException w:name="List Table 5 Dark Accent 6" w:uiPriority="50"/>
-    <w:lsdException w:name="List Table 6 Colorful Accent 6" w:uiPriority="51"/>
-    <w:lsdException w:name="List Table 7 Colorful Accent 6" w:uiPriority="52"/>
+  <w:latentStyles w:defLockedState="0" w:defUIPriority="99" w:defSemiHidden="1" w:defUnhideWhenUsed="1" w:defQFormat="0" w:count="267">
+    <w:lsdException w:name="Normal" w:semiHidden="0" w:uiPriority="0" w:unhideWhenUsed="0" w:qFormat="1"/>
+    <w:lsdException w:name="heading 1" w:semiHidden="0" w:uiPriority="0" w:unhideWhenUsed="0" w:qFormat="1"/>
+    <w:lsdException w:name="heading 2" w:uiPriority="0" w:qFormat="1"/>
+    <w:lsdException w:name="heading 3" w:uiPriority="0" w:qFormat="1"/>
+    <w:lsdException w:name="heading 4" w:uiPriority="13" w:qFormat="1"/>
+    <w:lsdException w:name="heading 5" w:uiPriority="13" w:qFormat="1"/>
+    <w:lsdException w:name="heading 6" w:uiPriority="13" w:qFormat="1"/>
+    <w:lsdException w:name="heading 7" w:uiPriority="9" w:qFormat="1"/>
+    <w:lsdException w:name="heading 8" w:uiPriority="9" w:qFormat="1"/>
+    <w:lsdException w:name="heading 9" w:uiPriority="9" w:qFormat="1"/>
+    <w:lsdException w:name="toc 1" w:uiPriority="39"/>
+    <w:lsdException w:name="toc 2" w:uiPriority="39"/>
+    <w:lsdException w:name="toc 3" w:uiPriority="39"/>
+    <w:lsdException w:name="toc 4" w:uiPriority="39"/>
+    <w:lsdException w:name="toc 5" w:uiPriority="39"/>
+    <w:lsdException w:name="toc 6" w:uiPriority="39"/>
+    <w:lsdException w:name="toc 7" w:uiPriority="39"/>
+    <w:lsdException w:name="toc 8" w:uiPriority="39"/>
+    <w:lsdException w:name="toc 9" w:uiPriority="39"/>
+    <w:lsdException w:name="caption" w:uiPriority="2" w:qFormat="1"/>
+    <w:lsdException w:name="List Bullet" w:uiPriority="1" w:qFormat="1"/>
+    <w:lsdException w:name="List Number" w:uiPriority="1" w:qFormat="1"/>
+    <w:lsdException w:name="Title" w:semiHidden="0" w:uiPriority="10" w:unhideWhenUsed="0" w:qFormat="1"/>
+    <w:lsdException w:name="Default Paragraph Font" w:uiPriority="1"/>
+    <w:lsdException w:name="Subtitle" w:semiHidden="0" w:uiPriority="11" w:unhideWhenUsed="0" w:qFormat="1"/>
+    <w:lsdException w:name="Strong" w:semiHidden="0" w:uiPriority="22" w:unhideWhenUsed="0" w:qFormat="1"/>
+    <w:lsdException w:name="Emphasis" w:semiHidden="0" w:uiPriority="20" w:unhideWhenUsed="0" w:qFormat="1"/>
+    <w:lsdException w:name="Table Grid" w:semiHidden="0" w:uiPriority="59" w:unhideWhenUsed="0"/>
+    <w:lsdException w:name="Placeholder Text" w:unhideWhenUsed="0"/>
+    <w:lsdException w:name="No Spacing" w:semiHidden="0" w:uiPriority="1" w:unhideWhenUsed="0" w:qFormat="1"/>
+    <w:lsdException w:name="Light Shading" w:semiHidden="0" w:uiPriority="60" w:unhideWhenUsed="0"/>
+    <w:lsdException w:name="Light List" w:semiHidden="0" w:uiPriority="61" w:unhideWhenUsed="0"/>
+    <w:lsdException w:name="Light Grid" w:semiHidden="0" w:uiPriority="62" w:unhideWhenUsed="0"/>
+    <w:lsdException w:name="Medium Shading 1" w:semiHidden="0" w:uiPriority="63" w:unhideWhenUsed="0"/>
+    <w:lsdException w:name="Medium Shading 2" w:semiHidden="0" w:uiPriority="64" w:unhideWhenUsed="0"/>
+    <w:lsdException w:name="Medium List 1" w:semiHidden="0" w:uiPriority="65" w:unhideWhenUsed="0"/>
+    <w:lsdException w:name="Medium List 2" w:semiHidden="0" w:uiPriority="66" w:unhideWhenUsed="0"/>
+    <w:lsdException w:name="Medium Grid 1" w:semiHidden="0" w:uiPriority="67" w:unhideWhenUsed="0"/>
+    <w:lsdException w:name="Medium Grid 2" w:semiHidden="0" w:uiPriority="68" w:unhideWhenUsed="0"/>
+    <w:lsdException w:name="Medium Grid 3" w:semiHidden="0" w:uiPriority="69" w:unhideWhenUsed="0"/>
+    <w:lsdException w:name="Dark List" w:semiHidden="0" w:uiPriority="70" w:unhideWhenUsed="0"/>
+    <w:lsdException w:name="Colorful Shading" w:semiHidden="0" w:uiPriority="71" w:unhideWhenUsed="0"/>
+    <w:lsdException w:name="Colorful List" w:semiHidden="0" w:uiPriority="72" w:unhideWhenUsed="0"/>
+    <w:lsdException w:name="Colorful Grid" w:semiHidden="0" w:uiPriority="73" w:unhideWhenUsed="0"/>
+    <w:lsdException w:name="Light Shading Accent 1" w:semiHidden="0" w:uiPriority="60" w:unhideWhenUsed="0"/>
+    <w:lsdException w:name="Light List Accent 1" w:semiHidden="0" w:uiPriority="61" w:unhideWhenUsed="0"/>
+    <w:lsdException w:name="Light Grid Accent 1" w:semiHidden="0" w:uiPriority="62" w:unhideWhenUsed="0"/>
+    <w:lsdException w:name="Medium Shading 1 Accent 1" w:semiHidden="0" w:uiPriority="63" w:unhideWhenUsed="0"/>
+    <w:lsdException w:name="Medium Shading 2 Accent 1" w:semiHidden="0" w:uiPriority="64" w:unhideWhenUsed="0"/>
+    <w:lsdException w:name="Medium List 1 Accent 1" w:semiHidden="0" w:uiPriority="65" w:unhideWhenUsed="0"/>
+    <w:lsdException w:name="Revision" w:unhideWhenUsed="0"/>
+    <w:lsdException w:name="List Paragraph" w:semiHidden="0" w:uiPriority="34" w:unhideWhenUsed="0" w:qFormat="1"/>
+    <w:lsdException w:name="Quote" w:semiHidden="0" w:uiPriority="1" w:unhideWhenUsed="0" w:qFormat="1"/>
+    <w:lsdException w:name="Intense Quote" w:semiHidden="0" w:uiPriority="30" w:unhideWhenUsed="0" w:qFormat="1"/>
+    <w:lsdException w:name="Medium List 2 Accent 1" w:semiHidden="0" w:uiPriority="66" w:unhideWhenUsed="0"/>
+    <w:lsdException w:name="Medium Grid 1 Accent 1" w:semiHidden="0" w:uiPriority="67" w:unhideWhenUsed="0"/>
+    <w:lsdException w:name="Medium Grid 2 Accent 1" w:semiHidden="0" w:uiPriority="68" w:unhideWhenUsed="0"/>
+    <w:lsdException w:name="Medium Grid 3 Accent 1" w:semiHidden="0" w:uiPriority="69" w:unhideWhenUsed="0"/>
+    <w:lsdException w:name="Dark List Accent 1" w:semiHidden="0" w:uiPriority="70" w:unhideWhenUsed="0"/>
+    <w:lsdException w:name="Colorful Shading Accent 1" w:semiHidden="0" w:uiPriority="71" w:unhideWhenUsed="0"/>
+    <w:lsdException w:name="Colorful List Accent 1" w:semiHidden="0" w:uiPriority="72" w:unhideWhenUsed="0"/>
+    <w:lsdException w:name="Colorful Grid Accent 1" w:semiHidden="0" w:uiPriority="73" w:unhideWhenUsed="0"/>
+    <w:lsdException w:name="Light Shading Accent 2" w:semiHidden="0" w:uiPriority="60" w:unhideWhenUsed="0"/>
+    <w:lsdException w:name="Light List Accent 2" w:semiHidden="0" w:uiPriority="61" w:unhideWhenUsed="0"/>
+    <w:lsdException w:name="Light Grid Accent 2" w:semiHidden="0" w:uiPriority="62" w:unhideWhenUsed="0"/>
+    <w:lsdException w:name="Medium Shading 1 Accent 2" w:semiHidden="0" w:uiPriority="63" w:unhideWhenUsed="0"/>
+    <w:lsdException w:name="Medium Shading 2 Accent 2" w:semiHidden="0" w:uiPriority="64" w:unhideWhenUsed="0"/>
+    <w:lsdException w:name="Medium List 1 Accent 2" w:semiHidden="0" w:uiPriority="65" w:unhideWhenUsed="0"/>
+    <w:lsdException w:name="Medium List 2 Accent 2" w:semiHidden="0" w:uiPriority="66" w:unhideWhenUsed="0"/>
+    <w:lsdException w:name="Medium Grid 1 Accent 2" w:semiHidden="0" w:uiPriority="67" w:unhideWhenUsed="0"/>
+    <w:lsdException w:name="Medium Grid 2 Accent 2" w:semiHidden="0" w:uiPriority="68" w:unhideWhenUsed="0"/>
+    <w:lsdException w:name="Medium Grid 3 Accent 2" w:semiHidden="0" w:uiPriority="69" w:unhideWhenUsed="0"/>
+    <w:lsdException w:name="Dark List Accent 2" w:semiHidden="0" w:uiPriority="70" w:unhideWhenUsed="0"/>
+    <w:lsdException w:name="Colorful Shading Accent 2" w:semiHidden="0" w:uiPriority="71" w:unhideWhenUsed="0"/>
+    <w:lsdException w:name="Colorful List Accent 2" w:semiHidden="0" w:uiPriority="72" w:unhideWhenUsed="0"/>
+    <w:lsdException w:name="Colorful Grid Accent 2" w:semiHidden="0" w:uiPriority="73" w:unhideWhenUsed="0"/>
+    <w:lsdException w:name="Light Shading Accent 3" w:semiHidden="0" w:uiPriority="60" w:unhideWhenUsed="0"/>
+    <w:lsdException w:name="Light List Accent 3" w:semiHidden="0" w:uiPriority="61" w:unhideWhenUsed="0"/>
+    <w:lsdException w:name="Light Grid Accent 3" w:semiHidden="0" w:uiPriority="62" w:unhideWhenUsed="0"/>
+    <w:lsdException w:name="Medium Shading 1 Accent 3" w:semiHidden="0" w:uiPriority="63" w:unhideWhenUsed="0"/>
+    <w:lsdException w:name="Medium Shading 2 Accent 3" w:semiHidden="0" w:uiPriority="64" w:unhideWhenUsed="0"/>
+    <w:lsdException w:name="Medium List 1 Accent 3" w:semiHidden="0" w:uiPriority="65" w:unhideWhenUsed="0"/>
+    <w:lsdException w:name="Medium List 2 Accent 3" w:semiHidden="0" w:uiPriority="66" w:unhideWhenUsed="0"/>
+    <w:lsdException w:name="Medium Grid 1 Accent 3" w:semiHidden="0" w:uiPriority="67" w:unhideWhenUsed="0"/>
+    <w:lsdException w:name="Medium Grid 2 Accent 3" w:semiHidden="0" w:uiPriority="68" w:unhideWhenUsed="0"/>
+    <w:lsdException w:name="Medium Grid 3 Accent 3" w:semiHidden="0" w:uiPriority="69" w:unhideWhenUsed="0"/>
+    <w:lsdException w:name="Dark List Accent 3" w:semiHidden="0" w:uiPriority="70" w:unhideWhenUsed="0"/>
+    <w:lsdException w:name="Colorful Shading Accent 3" w:semiHidden="0" w:uiPriority="71" w:unhideWhenUsed="0"/>
+    <w:lsdException w:name="Colorful List Accent 3" w:semiHidden="0" w:uiPriority="72" w:unhideWhenUsed="0"/>
+    <w:lsdException w:name="Colorful Grid Accent 3" w:semiHidden="0" w:uiPriority="73" w:unhideWhenUsed="0"/>
+    <w:lsdException w:name="Light Shading Accent 4" w:semiHidden="0" w:uiPriority="60" w:unhideWhenUsed="0"/>
+    <w:lsdException w:name="Light List Accent 4" w:semiHidden="0" w:uiPriority="61" w:unhideWhenUsed="0"/>
+    <w:lsdException w:name="Light Grid Accent 4" w:semiHidden="0" w:uiPriority="62" w:unhideWhenUsed="0"/>
+    <w:lsdException w:name="Medium Shading 1 Accent 4" w:semiHidden="0" w:uiPriority="63" w:unhideWhenUsed="0"/>
+    <w:lsdException w:name="Medium Shading 2 Accent 4" w:semiHidden="0" w:uiPriority="64" w:unhideWhenUsed="0"/>
+    <w:lsdException w:name="Medium List 1 Accent 4" w:semiHidden="0" w:uiPriority="65" w:unhideWhenUsed="0"/>
+    <w:lsdException w:name="Medium List 2 Accent 4" w:semiHidden="0" w:uiPriority="66" w:unhideWhenUsed="0"/>
+    <w:lsdException w:name="Medium Grid 1 Accent 4" w:semiHidden="0" w:uiPriority="67" w:unhideWhenUsed="0"/>
+    <w:lsdException w:name="Medium Grid 2 Accent 4" w:semiHidden="0" w:uiPriority="68" w:unhideWhenUsed="0"/>
+    <w:lsdException w:name="Medium Grid 3 Accent 4" w:semiHidden="0" w:uiPriority="69" w:unhideWhenUsed="0"/>
+    <w:lsdException w:name="Dark List Accent 4" w:semiHidden="0" w:uiPriority="70" w:unhideWhenUsed="0"/>
+    <w:lsdException w:name="Colorful Shading Accent 4" w:semiHidden="0" w:uiPriority="71" w:unhideWhenUsed="0"/>
+    <w:lsdException w:name="Colorful List Accent 4" w:semiHidden="0" w:uiPriority="72" w:unhideWhenUsed="0"/>
+    <w:lsdException w:name="Colorful Grid Accent 4" w:semiHidden="0" w:uiPriority="73" w:unhideWhenUsed="0"/>
+    <w:lsdException w:name="Light Shading Accent 5" w:semiHidden="0" w:uiPriority="60" w:unhideWhenUsed="0"/>
+    <w:lsdException w:name="Light List Accent 5" w:semiHidden="0" w:uiPriority="61" w:unhideWhenUsed="0"/>
+    <w:lsdException w:name="Light Grid Accent 5" w:semiHidden="0" w:uiPriority="62" w:unhideWhenUsed="0"/>
+    <w:lsdException w:name="Medium Shading 1 Accent 5" w:semiHidden="0" w:uiPriority="63" w:unhideWhenUsed="0"/>
+    <w:lsdException w:name="Medium Shading 2 Accent 5" w:semiHidden="0" w:uiPriority="64" w:unhideWhenUsed="0"/>
+    <w:lsdException w:name="Medium List 1 Accent 5" w:semiHidden="0" w:uiPriority="65" w:unhideWhenUsed="0"/>
+    <w:lsdException w:name="Medium List 2 Accent 5" w:semiHidden="0" w:uiPriority="66" w:unhideWhenUsed="0"/>
+    <w:lsdException w:name="Medium Grid 1 Accent 5" w:semiHidden="0" w:uiPriority="67" w:unhideWhenUsed="0"/>
+    <w:lsdException w:name="Medium Grid 2 Accent 5" w:semiHidden="0" w:uiPriority="68" w:unhideWhenUsed="0"/>
+    <w:lsdException w:name="Medium Grid 3 Accent 5" w:semiHidden="0" w:uiPriority="69" w:unhideWhenUsed="0"/>
+    <w:lsdException w:name="Dark List Accent 5" w:semiHidden="0" w:uiPriority="70" w:unhideWhenUsed="0"/>
+    <w:lsdException w:name="Colorful Shading Accent 5" w:semiHidden="0" w:uiPriority="71" w:unhideWhenUsed="0"/>
+    <w:lsdException w:name="Colorful List Accent 5" w:semiHidden="0" w:uiPriority="72" w:unhideWhenUsed="0"/>
+    <w:lsdException w:name="Colorful Grid Accent 5" w:semiHidden="0" w:uiPriority="73" w:unhideWhenUsed="0"/>
+    <w:lsdException w:name="Light Shading Accent 6" w:semiHidden="0" w:uiPriority="60" w:unhideWhenUsed="0"/>
+    <w:lsdException w:name="Light List Accent 6" w:semiHidden="0" w:uiPriority="61" w:unhideWhenUsed="0"/>
+    <w:lsdException w:name="Light Grid Accent 6" w:semiHidden="0" w:uiPriority="62" w:unhideWhenUsed="0"/>
+    <w:lsdException w:name="Medium Shading 1 Accent 6" w:semiHidden="0" w:uiPriority="63" w:unhideWhenUsed="0"/>
+    <w:lsdException w:name="Medium Shading 2 Accent 6" w:semiHidden="0" w:uiPriority="64" w:unhideWhenUsed="0"/>
+    <w:lsdException w:name="Medium List 1 Accent 6" w:semiHidden="0" w:uiPriority="65" w:unhideWhenUsed="0"/>
+    <w:lsdException w:name="Medium List 2 Accent 6" w:semiHidden="0" w:uiPriority="66" w:unhideWhenUsed="0"/>
+    <w:lsdException w:name="Medium Grid 1 Accent 6" w:semiHidden="0" w:uiPriority="67" w:unhideWhenUsed="0"/>
+    <w:lsdException w:name="Medium Grid 2 Accent 6" w:semiHidden="0" w:uiPriority="68" w:unhideWhenUsed="0"/>
+    <w:lsdException w:name="Medium Grid 3 Accent 6" w:semiHidden="0" w:uiPriority="69" w:unhideWhenUsed="0"/>
+    <w:lsdException w:name="Dark List Accent 6" w:semiHidden="0" w:uiPriority="70" w:unhideWhenUsed="0"/>
+    <w:lsdException w:name="Colorful Shading Accent 6" w:semiHidden="0" w:uiPriority="71" w:unhideWhenUsed="0"/>
+    <w:lsdException w:name="Colorful List Accent 6" w:semiHidden="0" w:uiPriority="72" w:unhideWhenUsed="0"/>
+    <w:lsdException w:name="Colorful Grid Accent 6" w:semiHidden="0" w:uiPriority="73" w:unhideWhenUsed="0"/>
+    <w:lsdException w:name="Subtle Emphasis" w:semiHidden="0" w:uiPriority="19" w:unhideWhenUsed="0" w:qFormat="1"/>
+    <w:lsdException w:name="Intense Emphasis" w:semiHidden="0" w:uiPriority="21" w:unhideWhenUsed="0" w:qFormat="1"/>
+    <w:lsdException w:name="Subtle Reference" w:semiHidden="0" w:uiPriority="31" w:unhideWhenUsed="0" w:qFormat="1"/>
+    <w:lsdException w:name="Intense Reference" w:semiHidden="0" w:uiPriority="32" w:unhideWhenUsed="0" w:qFormat="1"/>
+    <w:lsdException w:name="Book Title" w:semiHidden="0" w:uiPriority="33" w:unhideWhenUsed="0" w:qFormat="1"/>
+    <w:lsdException w:name="Bibliography" w:uiPriority="39"/>
+    <w:lsdException w:name="TOC Heading" w:uiPriority="39" w:qFormat="1"/>
+  </w:latentStyles>
+  <w:style w:type="paragraph" w:default="1" w:styleId="Normal">
+    <w:name w:val="Normal"/>
+    <w:qFormat/>
+    <w:rsid w:val="00772AFA"/>
+  </w:style>
+  <w:style w:type="paragraph" w:styleId="Heading1">
+    <w:name w:val="heading 1"/>
+    <w:basedOn w:val="Normal"/>
+    <w:next w:val="Normal"/>
+    <w:link w:val="Heading1Char"/>
+    <w:uiPriority w:val="1"/>
+    <w:qFormat/>
+    <w:rsid w:val="00772AFA"/>
+    <w:pPr>
+      <w:keepNext/>
+      <w:keepLines/>
+      <w:spacing w:before="600" w:after="60"/>
+      <w:outlineLvl w:val="0"/>
+    </w:pPr>
+    <w:rPr>
+      <w:rFonts w:asciiTheme="majorHAnsi" w:eastAsiaTheme="majorEastAsia" w:hAnsiTheme="majorHAnsi" w:cstheme="majorBidi"/>
+      <w:color w:val="00A0B8" w:themeColor="accent1"/>
+      <w:sz w:val="30"/>
+    </w:rPr>
+  </w:style>
+  <w:style w:type="paragraph" w:styleId="Heading2">
+    <w:name w:val="heading 2"/>
+    <w:basedOn w:val="Normal"/>
+    <w:next w:val="Normal"/>
+    <w:link w:val="Heading2Char"/>
+    <w:uiPriority w:val="1"/>
+    <w:unhideWhenUsed/>
+    <w:qFormat/>
+    <w:rsid w:val="00772AFA"/>
+    <w:pPr>
+      <w:keepNext/>
+      <w:keepLines/>
+      <w:spacing w:before="240" w:after="0"/>
+      <w:outlineLvl w:val="1"/>
+    </w:pPr>
+    <w:rPr>
+      <w:rFonts w:asciiTheme="majorHAnsi" w:eastAsiaTheme="majorEastAsia" w:hAnsiTheme="majorHAnsi" w:cstheme="majorBidi"/>
+      <w:caps/>
+      <w:color w:val="00A0B8" w:themeColor="accent1"/>
+      <w:sz w:val="22"/>
+    </w:rPr>
+  </w:style>
+  <w:style w:type="paragraph" w:styleId="Heading3">
+    <w:name w:val="heading 3"/>
+    <w:basedOn w:val="Normal"/>
+    <w:next w:val="Normal"/>
+    <w:link w:val="Heading3Char"/>
+    <w:uiPriority w:val="1"/>
+    <w:unhideWhenUsed/>
+    <w:qFormat/>
+    <w:rsid w:val="00772AFA"/>
+    <w:pPr>
+      <w:keepNext/>
+      <w:keepLines/>
+      <w:spacing w:before="200" w:after="0"/>
+      <w:outlineLvl w:val="2"/>
+    </w:pPr>
+    <w:rPr>
+      <w:rFonts w:asciiTheme="majorHAnsi" w:eastAsiaTheme="majorEastAsia" w:hAnsiTheme="majorHAnsi" w:cstheme="majorBidi"/>
+      <w:color w:val="00A0B8" w:themeColor="accent1"/>
+      <w:sz w:val="22"/>
+    </w:rPr>
+  </w:style>
+  <w:style w:type="paragraph" w:styleId="Heading4">
+    <w:name w:val="heading 4"/>
+    <w:basedOn w:val="Normal"/>
+    <w:next w:val="Normal"/>
+    <w:link w:val="Heading4Char"/>
+    <w:uiPriority w:val="9"/>
+    <w:semiHidden/>
+    <w:unhideWhenUsed/>
+    <w:qFormat/>
+    <w:rsid w:val="00772AFA"/>
+    <w:pPr>
+      <w:keepNext/>
+      <w:keepLines/>
+      <w:spacing w:before="200" w:after="0"/>
+      <w:outlineLvl w:val="3"/>
+    </w:pPr>
+    <w:rPr>
+      <w:rFonts w:asciiTheme="majorHAnsi" w:eastAsiaTheme="majorEastAsia" w:hAnsiTheme="majorHAnsi" w:cstheme="majorBidi"/>
+      <w:i/>
+      <w:iCs/>
+      <w:color w:val="00A0B8" w:themeColor="accent1"/>
+    </w:rPr>
+  </w:style>
+  <w:style w:type="paragraph" w:styleId="Heading5">
+    <w:name w:val="heading 5"/>
+    <w:basedOn w:val="Normal"/>
+    <w:next w:val="Normal"/>
+    <w:link w:val="Heading5Char"/>
+    <w:uiPriority w:val="9"/>
+    <w:semiHidden/>
+    <w:unhideWhenUsed/>
+    <w:qFormat/>
+    <w:rsid w:val="00772AFA"/>
+    <w:pPr>
+      <w:keepNext/>
+      <w:keepLines/>
+      <w:spacing w:before="200" w:after="0"/>
+      <w:outlineLvl w:val="4"/>
+    </w:pPr>
+    <w:rPr>
+      <w:rFonts w:asciiTheme="majorHAnsi" w:eastAsiaTheme="majorEastAsia" w:hAnsiTheme="majorHAnsi" w:cstheme="majorBidi"/>
+      <w:color w:val="00505C" w:themeColor="accent1" w:themeShade="80"/>
+    </w:rPr>
+  </w:style>
+  <w:style w:type="paragraph" w:styleId="Heading6">
+    <w:name w:val="heading 6"/>
+    <w:basedOn w:val="Normal"/>
+    <w:next w:val="Normal"/>
+    <w:link w:val="Heading6Char"/>
+    <w:uiPriority w:val="9"/>
+    <w:semiHidden/>
+    <w:unhideWhenUsed/>
+    <w:qFormat/>
+    <w:rsid w:val="00772AFA"/>
+    <w:pPr>
+      <w:keepNext/>
+      <w:keepLines/>
+      <w:spacing w:before="200" w:after="0"/>
+      <w:outlineLvl w:val="5"/>
+    </w:pPr>
+    <w:rPr>
+      <w:rFonts w:asciiTheme="majorHAnsi" w:eastAsiaTheme="majorEastAsia" w:hAnsiTheme="majorHAnsi" w:cstheme="majorBidi"/>
+      <w:i/>
+      <w:iCs/>
+      <w:color w:val="004F5B" w:themeColor="accent1" w:themeShade="7F"/>
+    </w:rPr>
+  </w:style>
+  <w:style w:type="character" w:default="1" w:styleId="DefaultParagraphFont">
+    <w:name w:val="Default Paragraph Font"/>
+    <w:uiPriority w:val="1"/>
+    <w:semiHidden/>
+    <w:unhideWhenUsed/>
+  </w:style>
+  <w:style w:type="table" w:default="1" w:styleId="TableNormal">
+    <w:name w:val="Normal Table"/>
+    <w:uiPriority w:val="99"/>
+    <w:semiHidden/>
+    <w:unhideWhenUsed/>
+    <w:tblPr>
+      <w:tblInd w:w="0" w:type="dxa"/>
+      <w:tblCellMar>
+        <w:top w:w="0" w:type="dxa"/>
+        <w:left w:w="108" w:type="dxa"/>
+        <w:bottom w:w="0" w:type="dxa"/>
+        <w:right w:w="108" w:type="dxa"/>
+      </w:tblCellMar>
+    </w:tblPr>
+  </w:style>
+  <w:style w:type="numbering" w:default="1" w:styleId="NoList">
+    <w:name w:val="No List"/>
+    <w:uiPriority w:val="99"/>
+    <w:semiHidden/>
+    <w:unhideWhenUsed/>
+  </w:style>
+  <w:style w:type="table" w:customStyle="1" w:styleId="LightShading1">
+    <w:name w:val="Light Shading1"/>
+    <w:basedOn w:val="TableNormal"/>
+    <w:uiPriority w:val="60"/>
+    <w:rsid w:val="00772AFA"/>
+    <w:pPr>
+      <w:spacing w:before="40" w:after="40" w:line="240" w:lineRule="auto"/>
+    </w:pPr>
+    <w:rPr>
+      <w:rFonts w:asciiTheme="majorHAnsi" w:eastAsiaTheme="majorEastAsia" w:hAnsiTheme="majorHAnsi" w:cstheme="majorBidi"/>
+      <w:color w:val="000000" w:themeColor="text1"/>
+    </w:rPr>
+    <w:tblPr>
+      <w:tblStyleRowBandSize w:val="1"/>
+      <w:tblStyleColBandSize w:val="1"/>
+      <w:tblInd w:w="0" w:type="dxa"/>
+      <w:tblBorders>
+        <w:top w:val="single" w:sz="8" w:space="0" w:color="000000" w:themeColor="text1"/>
+        <w:bottom w:val="single" w:sz="8" w:space="0" w:color="000000" w:themeColor="text1"/>
+      </w:tblBorders>
+      <w:tblCellMar>
+        <w:top w:w="0" w:type="dxa"/>
+        <w:left w:w="108" w:type="dxa"/>
+        <w:bottom w:w="0" w:type="dxa"/>
+        <w:right w:w="108" w:type="dxa"/>
+      </w:tblCellMar>
+    </w:tblPr>
+    <w:tblStylePr w:type="firstRow">
+      <w:pPr>
+        <w:spacing w:before="0" w:after="0" w:line="240" w:lineRule="auto"/>
+      </w:pPr>
+      <w:rPr>
+        <w:b w:val="0"/>
+        <w:bCs/>
+        <w:caps/>
+        <w:smallCaps w:val="0"/>
+        <w:color w:val="000000" w:themeColor="text1"/>
+        <w:spacing w:val="20"/>
+      </w:rPr>
+      <w:tblPr/>
+      <w:tcPr>
+        <w:tcBorders>
+          <w:top w:val="single" w:sz="8" w:space="0" w:color="000000" w:themeColor="text1"/>
+          <w:left w:val="nil"/>
+          <w:bottom w:val="single" w:sz="8" w:space="0" w:color="000000" w:themeColor="text1"/>
+          <w:right w:val="nil"/>
+          <w:insideH w:val="nil"/>
+          <w:insideV w:val="nil"/>
+        </w:tcBorders>
+        <w:vAlign w:val="bottom"/>
+      </w:tcPr>
+    </w:tblStylePr>
+    <w:tblStylePr w:type="lastRow">
+      <w:pPr>
+        <w:spacing w:before="0" w:after="0" w:line="240" w:lineRule="auto"/>
+      </w:pPr>
+      <w:rPr>
+        <w:b/>
+        <w:bCs/>
+      </w:rPr>
+      <w:tblPr/>
+      <w:tcPr>
+        <w:tcBorders>
+          <w:top w:val="single" w:sz="8" w:space="0" w:color="000000" w:themeColor="text1"/>
+          <w:left w:val="nil"/>
+          <w:bottom w:val="single" w:sz="8" w:space="0" w:color="000000" w:themeColor="text1"/>
+          <w:right w:val="nil"/>
+          <w:insideH w:val="nil"/>
+          <w:insideV w:val="nil"/>
+        </w:tcBorders>
+      </w:tcPr>
+    </w:tblStylePr>
+    <w:tblStylePr w:type="firstCol">
+      <w:rPr>
+        <w:b/>
+        <w:bCs/>
+      </w:rPr>
+    </w:tblStylePr>
+    <w:tblStylePr w:type="lastCol">
+      <w:rPr>
+        <w:b/>
+        <w:bCs/>
+      </w:rPr>
+    </w:tblStylePr>
+    <w:tblStylePr w:type="band1Vert">
+      <w:tblPr/>
+      <w:tcPr>
+        <w:tcBorders>
+          <w:left w:val="nil"/>
+          <w:right w:val="nil"/>
+          <w:insideH w:val="nil"/>
+          <w:insideV w:val="nil"/>
+        </w:tcBorders>
+        <w:shd w:val="clear" w:color="auto" w:fill="C0C0C0" w:themeFill="text1" w:themeFillTint="3F"/>
+      </w:tcPr>
+    </w:tblStylePr>
+    <w:tblStylePr w:type="band1Horz">
+      <w:tblPr/>
+      <w:tcPr>
+        <w:tcBorders>
+          <w:left w:val="nil"/>
+          <w:right w:val="nil"/>
+          <w:insideH w:val="nil"/>
+          <w:insideV w:val="nil"/>
+        </w:tcBorders>
+        <w:shd w:val="clear" w:color="auto" w:fill="C0C0C0" w:themeFill="text1" w:themeFillTint="3F"/>
+      </w:tcPr>
+    </w:tblStylePr>
+  </w:style>
+  <w:style w:type="paragraph" w:customStyle="1" w:styleId="ContactInfo">
+    <w:name w:val="Contact Info"/>
+    <w:basedOn w:val="Normal"/>
+    <w:uiPriority w:val="99"/>
+    <w:qFormat/>
+    <w:rsid w:val="00772AFA"/>
+    <w:pPr>
+      <w:spacing w:before="0" w:after="0"/>
+      <w:jc w:val="center"/>
+    </w:pPr>
+  </w:style>
+  <w:style w:type="character" w:customStyle="1" w:styleId="Heading1Char">
+    <w:name w:val="Heading 1 Char"/>
+    <w:basedOn w:val="DefaultParagraphFont"/>
+    <w:link w:val="Heading1"/>
+    <w:uiPriority w:val="1"/>
+    <w:rsid w:val="00772AFA"/>
+    <w:rPr>
+      <w:rFonts w:asciiTheme="majorHAnsi" w:eastAsiaTheme="majorEastAsia" w:hAnsiTheme="majorHAnsi" w:cstheme="majorBidi"/>
+      <w:color w:val="00A0B8" w:themeColor="accent1"/>
+      <w:sz w:val="30"/>
+    </w:rPr>
+  </w:style>
+  <w:style w:type="character" w:customStyle="1" w:styleId="Heading2Char">
+    <w:name w:val="Heading 2 Char"/>
+    <w:basedOn w:val="DefaultParagraphFont"/>
+    <w:link w:val="Heading2"/>
+    <w:uiPriority w:val="1"/>
+    <w:rsid w:val="00772AFA"/>
+    <w:rPr>
+      <w:rFonts w:asciiTheme="majorHAnsi" w:eastAsiaTheme="majorEastAsia" w:hAnsiTheme="majorHAnsi" w:cstheme="majorBidi"/>
+      <w:caps/>
+      <w:color w:val="00A0B8" w:themeColor="accent1"/>
+      <w:sz w:val="22"/>
+    </w:rPr>
+  </w:style>
+  <w:style w:type="character" w:customStyle="1" w:styleId="Heading3Char">
+    <w:name w:val="Heading 3 Char"/>
+    <w:basedOn w:val="DefaultParagraphFont"/>
+    <w:link w:val="Heading3"/>
+    <w:uiPriority w:val="1"/>
+    <w:rsid w:val="00772AFA"/>
+    <w:rPr>
+      <w:rFonts w:asciiTheme="majorHAnsi" w:eastAsiaTheme="majorEastAsia" w:hAnsiTheme="majorHAnsi" w:cstheme="majorBidi"/>
+      <w:color w:val="00A0B8" w:themeColor="accent1"/>
+      <w:sz w:val="22"/>
+    </w:rPr>
+  </w:style>
+  <w:style w:type="character" w:customStyle="1" w:styleId="Heading4Char">
+    <w:name w:val="Heading 4 Char"/>
+    <w:basedOn w:val="DefaultParagraphFont"/>
+    <w:link w:val="Heading4"/>
+    <w:uiPriority w:val="9"/>
+    <w:semiHidden/>
+    <w:rsid w:val="00772AFA"/>
+    <w:rPr>
+      <w:rFonts w:asciiTheme="majorHAnsi" w:eastAsiaTheme="majorEastAsia" w:hAnsiTheme="majorHAnsi" w:cstheme="majorBidi"/>
+      <w:i/>
+      <w:iCs/>
+      <w:color w:val="00A0B8" w:themeColor="accent1"/>
+    </w:rPr>
+  </w:style>
+  <w:style w:type="character" w:customStyle="1" w:styleId="Heading5Char">
+    <w:name w:val="Heading 5 Char"/>
+    <w:basedOn w:val="DefaultParagraphFont"/>
+    <w:link w:val="Heading5"/>
+    <w:uiPriority w:val="9"/>
+    <w:semiHidden/>
+    <w:rsid w:val="00772AFA"/>
+    <w:rPr>
+      <w:rFonts w:asciiTheme="majorHAnsi" w:eastAsiaTheme="majorEastAsia" w:hAnsiTheme="majorHAnsi" w:cstheme="majorBidi"/>
+      <w:color w:val="00505C" w:themeColor="accent1" w:themeShade="80"/>
+    </w:rPr>
+  </w:style>
+  <w:style w:type="character" w:customStyle="1" w:styleId="Heading6Char">
+    <w:name w:val="Heading 6 Char"/>
+    <w:basedOn w:val="DefaultParagraphFont"/>
+    <w:link w:val="Heading6"/>
+    <w:uiPriority w:val="9"/>
+    <w:semiHidden/>
+    <w:rsid w:val="00772AFA"/>
+    <w:rPr>
+      <w:rFonts w:asciiTheme="majorHAnsi" w:eastAsiaTheme="majorEastAsia" w:hAnsiTheme="majorHAnsi" w:cstheme="majorBidi"/>
+      <w:i/>
+      <w:iCs/>
+      <w:color w:val="004F5B" w:themeColor="accent1" w:themeShade="7F"/>
+    </w:rPr>
+  </w:style>
+  <w:style w:type="paragraph" w:styleId="Caption">
+    <w:name w:val="caption"/>
+    <w:basedOn w:val="Normal"/>
+    <w:next w:val="Normal"/>
+    <w:uiPriority w:val="10"/>
+    <w:unhideWhenUsed/>
+    <w:qFormat/>
+    <w:rsid w:val="00772AFA"/>
+    <w:pPr>
+      <w:spacing w:before="200" w:after="120" w:line="240" w:lineRule="auto"/>
+    </w:pPr>
+    <w:rPr>
+      <w:i/>
+      <w:iCs/>
+    </w:rPr>
+  </w:style>
+  <w:style w:type="paragraph" w:styleId="ListBullet">
+    <w:name w:val="List Bullet"/>
+    <w:basedOn w:val="Normal"/>
+    <w:uiPriority w:val="1"/>
+    <w:unhideWhenUsed/>
+    <w:qFormat/>
+    <w:rsid w:val="00772AFA"/>
+    <w:pPr>
+      <w:numPr>
+        <w:numId w:val="5"/>
+      </w:numPr>
+    </w:pPr>
+  </w:style>
+  <w:style w:type="paragraph" w:styleId="ListNumber">
+    <w:name w:val="List Number"/>
+    <w:basedOn w:val="Normal"/>
+    <w:uiPriority w:val="1"/>
+    <w:unhideWhenUsed/>
+    <w:qFormat/>
+    <w:rsid w:val="00772AFA"/>
+    <w:pPr>
+      <w:numPr>
+        <w:numId w:val="6"/>
+      </w:numPr>
+      <w:contextualSpacing/>
+    </w:pPr>
+  </w:style>
+  <w:style w:type="paragraph" w:styleId="Title">
+    <w:name w:val="Title"/>
+    <w:basedOn w:val="Normal"/>
+    <w:next w:val="Normal"/>
+    <w:link w:val="TitleChar"/>
+    <w:uiPriority w:val="10"/>
+    <w:unhideWhenUsed/>
+    <w:qFormat/>
+    <w:rsid w:val="00772AFA"/>
+    <w:pPr>
+      <w:spacing w:before="480" w:after="40" w:line="240" w:lineRule="auto"/>
+      <w:contextualSpacing/>
+      <w:jc w:val="center"/>
+    </w:pPr>
+    <w:rPr>
+      <w:rFonts w:asciiTheme="majorHAnsi" w:eastAsiaTheme="majorEastAsia" w:hAnsiTheme="majorHAnsi" w:cstheme="majorBidi"/>
+      <w:color w:val="007789" w:themeColor="accent1" w:themeShade="BF"/>
+      <w:kern w:val="28"/>
+      <w:sz w:val="60"/>
+    </w:rPr>
+  </w:style>
+  <w:style w:type="character" w:customStyle="1" w:styleId="TitleChar">
+    <w:name w:val="Title Char"/>
+    <w:basedOn w:val="DefaultParagraphFont"/>
+    <w:link w:val="Title"/>
+    <w:uiPriority w:val="10"/>
+    <w:rsid w:val="00772AFA"/>
+    <w:rPr>
+      <w:rFonts w:asciiTheme="majorHAnsi" w:eastAsiaTheme="majorEastAsia" w:hAnsiTheme="majorHAnsi" w:cstheme="majorBidi"/>
+      <w:color w:val="007789" w:themeColor="accent1" w:themeShade="BF"/>
+      <w:kern w:val="28"/>
+      <w:sz w:val="60"/>
+    </w:rPr>
+  </w:style>
+  <w:style w:type="paragraph" w:styleId="Subtitle">
+    <w:name w:val="Subtitle"/>
+    <w:basedOn w:val="Normal"/>
+    <w:next w:val="Normal"/>
+    <w:link w:val="SubtitleChar"/>
+    <w:uiPriority w:val="11"/>
+    <w:unhideWhenUsed/>
+    <w:qFormat/>
+    <w:rsid w:val="00772AFA"/>
+    <w:pPr>
+      <w:numPr>
+        <w:ilvl w:val="1"/>
+      </w:numPr>
+      <w:spacing w:before="0" w:after="480"/>
+      <w:jc w:val="center"/>
+    </w:pPr>
+    <w:rPr>
+      <w:rFonts w:asciiTheme="majorHAnsi" w:eastAsiaTheme="majorEastAsia" w:hAnsiTheme="majorHAnsi" w:cstheme="majorBidi"/>
+      <w:caps/>
+      <w:sz w:val="26"/>
+    </w:rPr>
+  </w:style>
+  <w:style w:type="character" w:customStyle="1" w:styleId="SubtitleChar">
+    <w:name w:val="Subtitle Char"/>
+    <w:basedOn w:val="DefaultParagraphFont"/>
+    <w:link w:val="Subtitle"/>
+    <w:uiPriority w:val="11"/>
+    <w:rsid w:val="00772AFA"/>
+    <w:rPr>
+      <w:rFonts w:asciiTheme="majorHAnsi" w:eastAsiaTheme="majorEastAsia" w:hAnsiTheme="majorHAnsi" w:cstheme="majorBidi"/>
+      <w:caps/>
+      <w:sz w:val="26"/>
+    </w:rPr>
+  </w:style>
+  <w:style w:type="character" w:styleId="Emphasis">
+    <w:name w:val="Emphasis"/>
+    <w:basedOn w:val="DefaultParagraphFont"/>
+    <w:uiPriority w:val="20"/>
+    <w:unhideWhenUsed/>
+    <w:qFormat/>
+    <w:rsid w:val="00772AFA"/>
+    <w:rPr>
+      <w:i w:val="0"/>
+      <w:iCs w:val="0"/>
+      <w:color w:val="007789" w:themeColor="accent1" w:themeShade="BF"/>
+    </w:rPr>
+  </w:style>
+  <w:style w:type="paragraph" w:styleId="NoSpacing">
+    <w:name w:val="No Spacing"/>
+    <w:link w:val="NoSpacingChar"/>
+    <w:uiPriority w:val="1"/>
+    <w:unhideWhenUsed/>
+    <w:qFormat/>
+    <w:rsid w:val="00772AFA"/>
+    <w:pPr>
+      <w:spacing w:before="0" w:after="0" w:line="240" w:lineRule="auto"/>
+    </w:pPr>
+    <w:rPr>
+      <w:color w:val="auto"/>
+    </w:rPr>
+  </w:style>
+  <w:style w:type="character" w:customStyle="1" w:styleId="NoSpacingChar">
+    <w:name w:val="No Spacing Char"/>
+    <w:basedOn w:val="DefaultParagraphFont"/>
+    <w:link w:val="NoSpacing"/>
+    <w:uiPriority w:val="1"/>
+    <w:rsid w:val="00772AFA"/>
+    <w:rPr>
+      <w:rFonts w:asciiTheme="minorHAnsi" w:eastAsiaTheme="minorEastAsia" w:hAnsiTheme="minorHAnsi" w:cstheme="minorBidi"/>
+      <w:color w:val="auto"/>
+    </w:rPr>
+  </w:style>
+  <w:style w:type="paragraph" w:styleId="Quote">
+    <w:name w:val="Quote"/>
+    <w:basedOn w:val="Normal"/>
+    <w:next w:val="Normal"/>
+    <w:link w:val="QuoteChar"/>
+    <w:uiPriority w:val="10"/>
+    <w:unhideWhenUsed/>
+    <w:qFormat/>
+    <w:rsid w:val="00772AFA"/>
+    <w:pPr>
+      <w:spacing w:after="480"/>
+      <w:jc w:val="center"/>
+    </w:pPr>
+    <w:rPr>
+      <w:i/>
+      <w:iCs/>
+      <w:color w:val="00A0B8" w:themeColor="accent1"/>
+      <w:sz w:val="26"/>
+    </w:rPr>
+  </w:style>
+  <w:style w:type="character" w:customStyle="1" w:styleId="QuoteChar">
+    <w:name w:val="Quote Char"/>
+    <w:basedOn w:val="DefaultParagraphFont"/>
+    <w:link w:val="Quote"/>
+    <w:uiPriority w:val="10"/>
+    <w:rsid w:val="00772AFA"/>
+    <w:rPr>
+      <w:i/>
+      <w:iCs/>
+      <w:color w:val="00A0B8" w:themeColor="accent1"/>
+      <w:sz w:val="26"/>
+    </w:rPr>
+  </w:style>
+  <w:style w:type="paragraph" w:styleId="TOCHeading">
+    <w:name w:val="TOC Heading"/>
+    <w:basedOn w:val="Heading1"/>
+    <w:next w:val="Normal"/>
+    <w:uiPriority w:val="39"/>
+    <w:unhideWhenUsed/>
+    <w:qFormat/>
+    <w:rsid w:val="00772AFA"/>
+    <w:pPr>
+      <w:spacing w:before="0"/>
+      <w:outlineLvl w:val="9"/>
+    </w:pPr>
+  </w:style>
+  <w:style w:type="paragraph" w:styleId="Footer">
+    <w:name w:val="footer"/>
+    <w:basedOn w:val="Normal"/>
+    <w:link w:val="FooterChar"/>
+    <w:uiPriority w:val="99"/>
+    <w:unhideWhenUsed/>
+    <w:rsid w:val="00772AFA"/>
+    <w:pPr>
+      <w:spacing w:before="0" w:after="0" w:line="240" w:lineRule="auto"/>
+      <w:jc w:val="right"/>
+    </w:pPr>
+    <w:rPr>
+      <w:caps/>
+      <w:sz w:val="16"/>
+    </w:rPr>
+  </w:style>
+  <w:style w:type="character" w:customStyle="1" w:styleId="FooterChar">
+    <w:name w:val="Footer Char"/>
+    <w:basedOn w:val="DefaultParagraphFont"/>
+    <w:link w:val="Footer"/>
+    <w:uiPriority w:val="99"/>
+    <w:rsid w:val="00772AFA"/>
+    <w:rPr>
+      <w:caps/>
+      <w:sz w:val="16"/>
+    </w:rPr>
+  </w:style>
+  <w:style w:type="paragraph" w:styleId="TOC3">
+    <w:name w:val="toc 3"/>
+    <w:basedOn w:val="Normal"/>
+    <w:next w:val="Normal"/>
+    <w:autoRedefine/>
+    <w:uiPriority w:val="39"/>
+    <w:unhideWhenUsed/>
+    <w:rsid w:val="00772AFA"/>
+    <w:pPr>
+      <w:spacing w:after="100"/>
+      <w:ind w:left="400"/>
+    </w:pPr>
+    <w:rPr>
+      <w:i/>
+      <w:iCs/>
+    </w:rPr>
+  </w:style>
+  <w:style w:type="character" w:styleId="Hyperlink">
+    <w:name w:val="Hyperlink"/>
+    <w:basedOn w:val="DefaultParagraphFont"/>
+    <w:uiPriority w:val="99"/>
+    <w:unhideWhenUsed/>
+    <w:rsid w:val="00772AFA"/>
+    <w:rPr>
+      <w:color w:val="AF0F5B" w:themeColor="hyperlink"/>
+      <w:u w:val="single"/>
+    </w:rPr>
+  </w:style>
+  <w:style w:type="paragraph" w:styleId="TOC1">
+    <w:name w:val="toc 1"/>
+    <w:basedOn w:val="Normal"/>
+    <w:next w:val="Normal"/>
+    <w:autoRedefine/>
+    <w:uiPriority w:val="39"/>
+    <w:unhideWhenUsed/>
+    <w:rsid w:val="009E3A4B"/>
+    <w:pPr>
+      <w:tabs>
+        <w:tab w:val="right" w:leader="dot" w:pos="8630"/>
+      </w:tabs>
+      <w:spacing w:after="100"/>
+    </w:pPr>
+  </w:style>
+  <w:style w:type="paragraph" w:styleId="TOC2">
+    <w:name w:val="toc 2"/>
+    <w:basedOn w:val="Normal"/>
+    <w:next w:val="Normal"/>
+    <w:autoRedefine/>
+    <w:uiPriority w:val="39"/>
+    <w:unhideWhenUsed/>
+    <w:rsid w:val="00772AFA"/>
+    <w:pPr>
+      <w:spacing w:after="100"/>
+      <w:ind w:left="200"/>
+    </w:pPr>
+  </w:style>
+  <w:style w:type="paragraph" w:styleId="BalloonText">
+    <w:name w:val="Balloon Text"/>
+    <w:basedOn w:val="Normal"/>
+    <w:link w:val="BalloonTextChar"/>
+    <w:uiPriority w:val="99"/>
+    <w:semiHidden/>
+    <w:unhideWhenUsed/>
+    <w:rsid w:val="00772AFA"/>
+    <w:pPr>
+      <w:spacing w:after="0" w:line="240" w:lineRule="auto"/>
+    </w:pPr>
+    <w:rPr>
+      <w:rFonts w:ascii="Tahoma" w:hAnsi="Tahoma" w:cs="Tahoma"/>
+      <w:sz w:val="16"/>
+    </w:rPr>
+  </w:style>
+  <w:style w:type="character" w:customStyle="1" w:styleId="BalloonTextChar">
+    <w:name w:val="Balloon Text Char"/>
+    <w:basedOn w:val="DefaultParagraphFont"/>
+    <w:link w:val="BalloonText"/>
+    <w:uiPriority w:val="99"/>
+    <w:semiHidden/>
+    <w:rsid w:val="00772AFA"/>
+    <w:rPr>
+      <w:rFonts w:ascii="Tahoma" w:hAnsi="Tahoma" w:cs="Tahoma"/>
+      <w:sz w:val="16"/>
+    </w:rPr>
+  </w:style>
+  <w:style w:type="paragraph" w:styleId="Bibliography">
+    <w:name w:val="Bibliography"/>
+    <w:basedOn w:val="Normal"/>
+    <w:next w:val="Normal"/>
+    <w:uiPriority w:val="39"/>
+    <w:unhideWhenUsed/>
+    <w:rsid w:val="00772AFA"/>
+  </w:style>
+  <w:style w:type="paragraph" w:styleId="Header">
+    <w:name w:val="header"/>
+    <w:basedOn w:val="Normal"/>
+    <w:link w:val="HeaderChar"/>
+    <w:uiPriority w:val="99"/>
+    <w:unhideWhenUsed/>
+    <w:rsid w:val="00772AFA"/>
+    <w:pPr>
+      <w:spacing w:before="0" w:after="0" w:line="240" w:lineRule="auto"/>
+    </w:pPr>
+  </w:style>
+  <w:style w:type="character" w:customStyle="1" w:styleId="HeaderChar">
+    <w:name w:val="Header Char"/>
+    <w:basedOn w:val="DefaultParagraphFont"/>
+    <w:link w:val="Header"/>
+    <w:uiPriority w:val="99"/>
+    <w:rsid w:val="00772AFA"/>
+  </w:style>
+  <w:style w:type="paragraph" w:styleId="NormalIndent">
+    <w:name w:val="Normal Indent"/>
+    <w:basedOn w:val="Normal"/>
+    <w:uiPriority w:val="99"/>
+    <w:unhideWhenUsed/>
+    <w:rsid w:val="00772AFA"/>
+    <w:pPr>
+      <w:ind w:left="720"/>
+    </w:pPr>
+  </w:style>
+  <w:style w:type="character" w:styleId="PlaceholderText">
+    <w:name w:val="Placeholder Text"/>
+    <w:basedOn w:val="DefaultParagraphFont"/>
+    <w:uiPriority w:val="99"/>
+    <w:semiHidden/>
+    <w:rsid w:val="00772AFA"/>
+    <w:rPr>
+      <w:color w:val="808080"/>
+    </w:rPr>
+  </w:style>
+  <w:style w:type="table" w:customStyle="1" w:styleId="ReportTable">
+    <w:name w:val="Report Table"/>
+    <w:basedOn w:val="TableNormal"/>
+    <w:uiPriority w:val="99"/>
+    <w:rsid w:val="00772AFA"/>
+    <w:pPr>
+      <w:spacing w:before="60" w:after="60" w:line="240" w:lineRule="auto"/>
+      <w:jc w:val="center"/>
+    </w:pPr>
+    <w:tblPr>
+      <w:tblInd w:w="0" w:type="dxa"/>
+      <w:tblBorders>
+        <w:top w:val="single" w:sz="4" w:space="0" w:color="00A0B8" w:themeColor="accent1"/>
+        <w:left w:val="single" w:sz="4" w:space="0" w:color="00A0B8" w:themeColor="accent1"/>
+        <w:bottom w:val="single" w:sz="4" w:space="0" w:color="00A0B8" w:themeColor="accent1"/>
+        <w:right w:val="single" w:sz="4" w:space="0" w:color="00A0B8" w:themeColor="accent1"/>
+        <w:insideH w:val="single" w:sz="4" w:space="0" w:color="00A0B8" w:themeColor="accent1"/>
+        <w:insideV w:val="single" w:sz="4" w:space="0" w:color="00A0B8" w:themeColor="accent1"/>
+      </w:tblBorders>
+      <w:tblCellMar>
+        <w:top w:w="0" w:type="dxa"/>
+        <w:left w:w="108" w:type="dxa"/>
+        <w:bottom w:w="0" w:type="dxa"/>
+        <w:right w:w="108" w:type="dxa"/>
+      </w:tblCellMar>
+    </w:tblPr>
+    <w:tblStylePr w:type="firstRow">
+      <w:rPr>
+        <w:b/>
+        <w:color w:val="000000" w:themeColor="text1"/>
+      </w:rPr>
+      <w:tblPr/>
+      <w:tcPr>
+        <w:tcBorders>
+          <w:top w:val="nil"/>
+          <w:left w:val="nil"/>
+          <w:bottom w:val="nil"/>
+          <w:right w:val="nil"/>
+          <w:insideH w:val="nil"/>
+          <w:insideV w:val="nil"/>
+          <w:tl2br w:val="nil"/>
+          <w:tr2bl w:val="nil"/>
+        </w:tcBorders>
+      </w:tcPr>
+    </w:tblStylePr>
+    <w:tblStylePr w:type="firstCol">
+      <w:pPr>
+        <w:wordWrap/>
+        <w:jc w:val="left"/>
+      </w:pPr>
+    </w:tblStylePr>
+  </w:style>
+  <w:style w:type="table" w:styleId="TableGrid">
+    <w:name w:val="Table Grid"/>
+    <w:basedOn w:val="TableNormal"/>
+    <w:uiPriority w:val="59"/>
+    <w:rsid w:val="00772AFA"/>
+    <w:pPr>
+      <w:spacing w:before="0" w:after="0" w:line="240" w:lineRule="auto"/>
+    </w:pPr>
+    <w:tblPr>
+      <w:tblInd w:w="0" w:type="dxa"/>
+      <w:tblBorders>
+        <w:top w:val="single" w:sz="4" w:space="0" w:color="auto"/>
+        <w:left w:val="single" w:sz="4" w:space="0" w:color="auto"/>
+        <w:bottom w:val="single" w:sz="4" w:space="0" w:color="auto"/>
+        <w:right w:val="single" w:sz="4" w:space="0" w:color="auto"/>
+        <w:insideH w:val="single" w:sz="4" w:space="0" w:color="auto"/>
+        <w:insideV w:val="single" w:sz="4" w:space="0" w:color="auto"/>
+      </w:tblBorders>
+      <w:tblCellMar>
+        <w:top w:w="0" w:type="dxa"/>
+        <w:left w:w="108" w:type="dxa"/>
+        <w:bottom w:w="0" w:type="dxa"/>
+        <w:right w:w="108" w:type="dxa"/>
+      </w:tblCellMar>
+    </w:tblPr>
+  </w:style>
+  <w:style w:type="character" w:styleId="CommentReference">
+    <w:name w:val="annotation reference"/>
+    <w:basedOn w:val="DefaultParagraphFont"/>
+    <w:uiPriority w:val="99"/>
+    <w:semiHidden/>
+    <w:unhideWhenUsed/>
+    <w:rsid w:val="00D302D5"/>
+    <w:rPr>
+      <w:sz w:val="16"/>
+      <w:szCs w:val="16"/>
+    </w:rPr>
+  </w:style>
+  <w:style w:type="paragraph" w:styleId="CommentText">
+    <w:name w:val="annotation text"/>
+    <w:basedOn w:val="Normal"/>
+    <w:link w:val="CommentTextChar"/>
+    <w:uiPriority w:val="99"/>
+    <w:semiHidden/>
+    <w:unhideWhenUsed/>
+    <w:rsid w:val="00D302D5"/>
+    <w:pPr>
+      <w:spacing w:line="240" w:lineRule="auto"/>
+    </w:pPr>
+  </w:style>
+  <w:style w:type="character" w:customStyle="1" w:styleId="CommentTextChar">
+    <w:name w:val="Comment Text Char"/>
+    <w:basedOn w:val="DefaultParagraphFont"/>
+    <w:link w:val="CommentText"/>
+    <w:uiPriority w:val="99"/>
+    <w:semiHidden/>
+    <w:rsid w:val="00D302D5"/>
+  </w:style>
+  <w:style w:type="paragraph" w:styleId="CommentSubject">
+    <w:name w:val="annotation subject"/>
+    <w:basedOn w:val="CommentText"/>
+    <w:next w:val="CommentText"/>
+    <w:link w:val="CommentSubjectChar"/>
+    <w:uiPriority w:val="99"/>
+    <w:semiHidden/>
+    <w:unhideWhenUsed/>
+    <w:rsid w:val="00D302D5"/>
+    <w:rPr>
+      <w:b/>
+      <w:bCs/>
+    </w:rPr>
+  </w:style>
+  <w:style w:type="character" w:customStyle="1" w:styleId="CommentSubjectChar">
+    <w:name w:val="Comment Subject Char"/>
+    <w:basedOn w:val="CommentTextChar"/>
+    <w:link w:val="CommentSubject"/>
+    <w:uiPriority w:val="99"/>
+    <w:semiHidden/>
+    <w:rsid w:val="00D302D5"/>
+    <w:rPr>
+      <w:b/>
+      <w:bCs/>
+    </w:rPr>
+  </w:style>
+  <w:style w:type="character" w:customStyle="1" w:styleId="apple-converted-space">
+    <w:name w:val="apple-converted-space"/>
+    <w:basedOn w:val="DefaultParagraphFont"/>
+    <w:rsid w:val="00954C3D"/>
+  </w:style>
+  <w:style w:type="character" w:styleId="SubtleReference">
+    <w:name w:val="Subtle Reference"/>
+    <w:basedOn w:val="DefaultParagraphFont"/>
+    <w:uiPriority w:val="31"/>
+    <w:qFormat/>
+    <w:rsid w:val="000A3F32"/>
+    <w:rPr>
+      <w:smallCaps/>
+      <w:color w:val="5A5A5A" w:themeColor="text1" w:themeTint="A5"/>
+    </w:rPr>
+  </w:style>
+  <w:style w:type="paragraph" w:styleId="IntenseQuote">
+    <w:name w:val="Intense Quote"/>
+    <w:basedOn w:val="Normal"/>
+    <w:next w:val="Normal"/>
+    <w:link w:val="IntenseQuoteChar"/>
+    <w:uiPriority w:val="30"/>
+    <w:qFormat/>
+    <w:rsid w:val="000A3F32"/>
+    <w:pPr>
+      <w:pBdr>
+        <w:top w:val="single" w:sz="4" w:space="10" w:color="00A0B8" w:themeColor="accent1"/>
+        <w:bottom w:val="single" w:sz="4" w:space="10" w:color="00A0B8" w:themeColor="accent1"/>
+      </w:pBdr>
+      <w:spacing w:before="360" w:after="360"/>
+      <w:ind w:left="864" w:right="864"/>
+      <w:jc w:val="center"/>
+    </w:pPr>
+    <w:rPr>
+      <w:i/>
+      <w:iCs/>
+      <w:color w:val="00A0B8" w:themeColor="accent1"/>
+    </w:rPr>
+  </w:style>
+  <w:style w:type="character" w:customStyle="1" w:styleId="IntenseQuoteChar">
+    <w:name w:val="Intense Quote Char"/>
+    <w:basedOn w:val="DefaultParagraphFont"/>
+    <w:link w:val="IntenseQuote"/>
+    <w:uiPriority w:val="30"/>
+    <w:rsid w:val="000A3F32"/>
+    <w:rPr>
+      <w:i/>
+      <w:iCs/>
+      <w:color w:val="00A0B8" w:themeColor="accent1"/>
+    </w:rPr>
+  </w:style>
+</w:styles>
+</file>
+
+<file path=word/stylesWithEffects.xml><?xml version="1.0" encoding="utf-8"?>
+<w:styles xmlns:wpc="http://schemas.microsoft.com/office/word/2010/wordprocessingCanvas" xmlns:mc="http://schemas.openxmlformats.org/markup-compatibility/2006" xmlns:o="urn:schemas-microsoft-com:office:office" xmlns:r="http://schemas.openxmlformats.org/officeDocument/2006/relationships" xmlns:m="http://schemas.openxmlformats.org/officeDocument/2006/math" xmlns:v="urn:schemas-microsoft-com:vml" xmlns:wp14="http://schemas.microsoft.com/office/word/2010/wordprocessingDrawing" xmlns:wp="http://schemas.openxmlformats.org/drawingml/2006/wordprocessingDrawing" xmlns:w10="urn:schemas-microsoft-com:office:word" xmlns:w="http://schemas.openxmlformats.org/wordprocessingml/2006/main" xmlns:w14="http://schemas.microsoft.com/office/word/2010/wordml" xmlns:wpg="http://schemas.microsoft.com/office/word/2010/wordprocessingGroup" xmlns:wpi="http://schemas.microsoft.com/office/word/2010/wordprocessingInk" xmlns:wne="http://schemas.microsoft.com/office/word/2006/wordml" xmlns:wps="http://schemas.microsoft.com/office/word/2010/wordprocessingShape" mc:Ignorable="w14 wp14">
+  <w:docDefaults>
+    <w:rPrDefault>
+      <w:rPr>
+        <w:rFonts w:asciiTheme="minorHAnsi" w:eastAsiaTheme="minorHAnsi" w:hAnsiTheme="minorHAnsi" w:cstheme="minorBidi"/>
+        <w:color w:val="595959" w:themeColor="text1" w:themeTint="A6"/>
+        <w:lang w:val="en-US" w:eastAsia="ja-JP" w:bidi="ar-SA"/>
+      </w:rPr>
+    </w:rPrDefault>
+    <w:pPrDefault>
+      <w:pPr>
+        <w:spacing w:before="120" w:after="200" w:line="264" w:lineRule="auto"/>
+      </w:pPr>
+    </w:pPrDefault>
+  </w:docDefaults>
+  <w:latentStyles w:defLockedState="0" w:defUIPriority="99" w:defSemiHidden="1" w:defUnhideWhenUsed="1" w:defQFormat="0" w:count="267">
+    <w:lsdException w:name="Normal" w:semiHidden="0" w:uiPriority="0" w:unhideWhenUsed="0" w:qFormat="1"/>
+    <w:lsdException w:name="heading 1" w:semiHidden="0" w:uiPriority="0" w:unhideWhenUsed="0" w:qFormat="1"/>
+    <w:lsdException w:name="heading 2" w:uiPriority="0" w:qFormat="1"/>
+    <w:lsdException w:name="heading 3" w:uiPriority="0" w:qFormat="1"/>
+    <w:lsdException w:name="heading 4" w:uiPriority="13" w:qFormat="1"/>
+    <w:lsdException w:name="heading 5" w:uiPriority="13" w:qFormat="1"/>
+    <w:lsdException w:name="heading 6" w:uiPriority="13" w:qFormat="1"/>
+    <w:lsdException w:name="heading 7" w:uiPriority="9" w:qFormat="1"/>
+    <w:lsdException w:name="heading 8" w:uiPriority="9" w:qFormat="1"/>
+    <w:lsdException w:name="heading 9" w:uiPriority="9" w:qFormat="1"/>
+    <w:lsdException w:name="toc 1" w:uiPriority="39"/>
+    <w:lsdException w:name="toc 2" w:uiPriority="39"/>
+    <w:lsdException w:name="toc 3" w:uiPriority="39"/>
+    <w:lsdException w:name="toc 4" w:uiPriority="39"/>
+    <w:lsdException w:name="toc 5" w:uiPriority="39"/>
+    <w:lsdException w:name="toc 6" w:uiPriority="39"/>
+    <w:lsdException w:name="toc 7" w:uiPriority="39"/>
+    <w:lsdException w:name="toc 8" w:uiPriority="39"/>
+    <w:lsdException w:name="toc 9" w:uiPriority="39"/>
+    <w:lsdException w:name="caption" w:uiPriority="2" w:qFormat="1"/>
+    <w:lsdException w:name="List Bullet" w:uiPriority="1" w:qFormat="1"/>
+    <w:lsdException w:name="List Number" w:uiPriority="1" w:qFormat="1"/>
+    <w:lsdException w:name="Title" w:semiHidden="0" w:uiPriority="10" w:unhideWhenUsed="0" w:qFormat="1"/>
+    <w:lsdException w:name="Default Paragraph Font" w:uiPriority="1"/>
+    <w:lsdException w:name="Subtitle" w:semiHidden="0" w:uiPriority="11" w:unhideWhenUsed="0" w:qFormat="1"/>
+    <w:lsdException w:name="Strong" w:semiHidden="0" w:uiPriority="22" w:unhideWhenUsed="0" w:qFormat="1"/>
+    <w:lsdException w:name="Emphasis" w:semiHidden="0" w:uiPriority="20" w:unhideWhenUsed="0" w:qFormat="1"/>
+    <w:lsdException w:name="Table Grid" w:semiHidden="0" w:uiPriority="59" w:unhideWhenUsed="0"/>
+    <w:lsdException w:name="Placeholder Text" w:unhideWhenUsed="0"/>
+    <w:lsdException w:name="No Spacing" w:semiHidden="0" w:uiPriority="1" w:unhideWhenUsed="0" w:qFormat="1"/>
+    <w:lsdException w:name="Light Shading" w:semiHidden="0" w:uiPriority="60" w:unhideWhenUsed="0"/>
+    <w:lsdException w:name="Light List" w:semiHidden="0" w:uiPriority="61" w:unhideWhenUsed="0"/>
+    <w:lsdException w:name="Light Grid" w:semiHidden="0" w:uiPriority="62" w:unhideWhenUsed="0"/>
+    <w:lsdException w:name="Medium Shading 1" w:semiHidden="0" w:uiPriority="63" w:unhideWhenUsed="0"/>
+    <w:lsdException w:name="Medium Shading 2" w:semiHidden="0" w:uiPriority="64" w:unhideWhenUsed="0"/>
+    <w:lsdException w:name="Medium List 1" w:semiHidden="0" w:uiPriority="65" w:unhideWhenUsed="0"/>
+    <w:lsdException w:name="Medium List 2" w:semiHidden="0" w:uiPriority="66" w:unhideWhenUsed="0"/>
+    <w:lsdException w:name="Medium Grid 1" w:semiHidden="0" w:uiPriority="67" w:unhideWhenUsed="0"/>
+    <w:lsdException w:name="Medium Grid 2" w:semiHidden="0" w:uiPriority="68" w:unhideWhenUsed="0"/>
+    <w:lsdException w:name="Medium Grid 3" w:semiHidden="0" w:uiPriority="69" w:unhideWhenUsed="0"/>
+    <w:lsdException w:name="Dark List" w:semiHidden="0" w:uiPriority="70" w:unhideWhenUsed="0"/>
+    <w:lsdException w:name="Colorful Shading" w:semiHidden="0" w:uiPriority="71" w:unhideWhenUsed="0"/>
+    <w:lsdException w:name="Colorful List" w:semiHidden="0" w:uiPriority="72" w:unhideWhenUsed="0"/>
+    <w:lsdException w:name="Colorful Grid" w:semiHidden="0" w:uiPriority="73" w:unhideWhenUsed="0"/>
+    <w:lsdException w:name="Light Shading Accent 1" w:semiHidden="0" w:uiPriority="60" w:unhideWhenUsed="0"/>
+    <w:lsdException w:name="Light List Accent 1" w:semiHidden="0" w:uiPriority="61" w:unhideWhenUsed="0"/>
+    <w:lsdException w:name="Light Grid Accent 1" w:semiHidden="0" w:uiPriority="62" w:unhideWhenUsed="0"/>
+    <w:lsdException w:name="Medium Shading 1 Accent 1" w:semiHidden="0" w:uiPriority="63" w:unhideWhenUsed="0"/>
+    <w:lsdException w:name="Medium Shading 2 Accent 1" w:semiHidden="0" w:uiPriority="64" w:unhideWhenUsed="0"/>
+    <w:lsdException w:name="Medium List 1 Accent 1" w:semiHidden="0" w:uiPriority="65" w:unhideWhenUsed="0"/>
+    <w:lsdException w:name="Revision" w:unhideWhenUsed="0"/>
+    <w:lsdException w:name="List Paragraph" w:semiHidden="0" w:uiPriority="34" w:unhideWhenUsed="0" w:qFormat="1"/>
+    <w:lsdException w:name="Quote" w:semiHidden="0" w:uiPriority="1" w:unhideWhenUsed="0" w:qFormat="1"/>
+    <w:lsdException w:name="Intense Quote" w:semiHidden="0" w:uiPriority="30" w:unhideWhenUsed="0" w:qFormat="1"/>
+    <w:lsdException w:name="Medium List 2 Accent 1" w:semiHidden="0" w:uiPriority="66" w:unhideWhenUsed="0"/>
+    <w:lsdException w:name="Medium Grid 1 Accent 1" w:semiHidden="0" w:uiPriority="67" w:unhideWhenUsed="0"/>
+    <w:lsdException w:name="Medium Grid 2 Accent 1" w:semiHidden="0" w:uiPriority="68" w:unhideWhenUsed="0"/>
+    <w:lsdException w:name="Medium Grid 3 Accent 1" w:semiHidden="0" w:uiPriority="69" w:unhideWhenUsed="0"/>
+    <w:lsdException w:name="Dark List Accent 1" w:semiHidden="0" w:uiPriority="70" w:unhideWhenUsed="0"/>
+    <w:lsdException w:name="Colorful Shading Accent 1" w:semiHidden="0" w:uiPriority="71" w:unhideWhenUsed="0"/>
+    <w:lsdException w:name="Colorful List Accent 1" w:semiHidden="0" w:uiPriority="72" w:unhideWhenUsed="0"/>
+    <w:lsdException w:name="Colorful Grid Accent 1" w:semiHidden="0" w:uiPriority="73" w:unhideWhenUsed="0"/>
+    <w:lsdException w:name="Light Shading Accent 2" w:semiHidden="0" w:uiPriority="60" w:unhideWhenUsed="0"/>
+    <w:lsdException w:name="Light List Accent 2" w:semiHidden="0" w:uiPriority="61" w:unhideWhenUsed="0"/>
+    <w:lsdException w:name="Light Grid Accent 2" w:semiHidden="0" w:uiPriority="62" w:unhideWhenUsed="0"/>
+    <w:lsdException w:name="Medium Shading 1 Accent 2" w:semiHidden="0" w:uiPriority="63" w:unhideWhenUsed="0"/>
+    <w:lsdException w:name="Medium Shading 2 Accent 2" w:semiHidden="0" w:uiPriority="64" w:unhideWhenUsed="0"/>
+    <w:lsdException w:name="Medium List 1 Accent 2" w:semiHidden="0" w:uiPriority="65" w:unhideWhenUsed="0"/>
+    <w:lsdException w:name="Medium List 2 Accent 2" w:semiHidden="0" w:uiPriority="66" w:unhideWhenUsed="0"/>
+    <w:lsdException w:name="Medium Grid 1 Accent 2" w:semiHidden="0" w:uiPriority="67" w:unhideWhenUsed="0"/>
+    <w:lsdException w:name="Medium Grid 2 Accent 2" w:semiHidden="0" w:uiPriority="68" w:unhideWhenUsed="0"/>
+    <w:lsdException w:name="Medium Grid 3 Accent 2" w:semiHidden="0" w:uiPriority="69" w:unhideWhenUsed="0"/>
+    <w:lsdException w:name="Dark List Accent 2" w:semiHidden="0" w:uiPriority="70" w:unhideWhenUsed="0"/>
+    <w:lsdException w:name="Colorful Shading Accent 2" w:semiHidden="0" w:uiPriority="71" w:unhideWhenUsed="0"/>
+    <w:lsdException w:name="Colorful List Accent 2" w:semiHidden="0" w:uiPriority="72" w:unhideWhenUsed="0"/>
+    <w:lsdException w:name="Colorful Grid Accent 2" w:semiHidden="0" w:uiPriority="73" w:unhideWhenUsed="0"/>
+    <w:lsdException w:name="Light Shading Accent 3" w:semiHidden="0" w:uiPriority="60" w:unhideWhenUsed="0"/>
+    <w:lsdException w:name="Light List Accent 3" w:semiHidden="0" w:uiPriority="61" w:unhideWhenUsed="0"/>
+    <w:lsdException w:name="Light Grid Accent 3" w:semiHidden="0" w:uiPriority="62" w:unhideWhenUsed="0"/>
+    <w:lsdException w:name="Medium Shading 1 Accent 3" w:semiHidden="0" w:uiPriority="63" w:unhideWhenUsed="0"/>
+    <w:lsdException w:name="Medium Shading 2 Accent 3" w:semiHidden="0" w:uiPriority="64" w:unhideWhenUsed="0"/>
+    <w:lsdException w:name="Medium List 1 Accent 3" w:semiHidden="0" w:uiPriority="65" w:unhideWhenUsed="0"/>
+    <w:lsdException w:name="Medium List 2 Accent 3" w:semiHidden="0" w:uiPriority="66" w:unhideWhenUsed="0"/>
+    <w:lsdException w:name="Medium Grid 1 Accent 3" w:semiHidden="0" w:uiPriority="67" w:unhideWhenUsed="0"/>
+    <w:lsdException w:name="Medium Grid 2 Accent 3" w:semiHidden="0" w:uiPriority="68" w:unhideWhenUsed="0"/>
+    <w:lsdException w:name="Medium Grid 3 Accent 3" w:semiHidden="0" w:uiPriority="69" w:unhideWhenUsed="0"/>
+    <w:lsdException w:name="Dark List Accent 3" w:semiHidden="0" w:uiPriority="70" w:unhideWhenUsed="0"/>
+    <w:lsdException w:name="Colorful Shading Accent 3" w:semiHidden="0" w:uiPriority="71" w:unhideWhenUsed="0"/>
+    <w:lsdException w:name="Colorful List Accent 3" w:semiHidden="0" w:uiPriority="72" w:unhideWhenUsed="0"/>
+    <w:lsdException w:name="Colorful Grid Accent 3" w:semiHidden="0" w:uiPriority="73" w:unhideWhenUsed="0"/>
+    <w:lsdException w:name="Light Shading Accent 4" w:semiHidden="0" w:uiPriority="60" w:unhideWhenUsed="0"/>
+    <w:lsdException w:name="Light List Accent 4" w:semiHidden="0" w:uiPriority="61" w:unhideWhenUsed="0"/>
+    <w:lsdException w:name="Light Grid Accent 4" w:semiHidden="0" w:uiPriority="62" w:unhideWhenUsed="0"/>
+    <w:lsdException w:name="Medium Shading 1 Accent 4" w:semiHidden="0" w:uiPriority="63" w:unhideWhenUsed="0"/>
+    <w:lsdException w:name="Medium Shading 2 Accent 4" w:semiHidden="0" w:uiPriority="64" w:unhideWhenUsed="0"/>
+    <w:lsdException w:name="Medium List 1 Accent 4" w:semiHidden="0" w:uiPriority="65" w:unhideWhenUsed="0"/>
+    <w:lsdException w:name="Medium List 2 Accent 4" w:semiHidden="0" w:uiPriority="66" w:unhideWhenUsed="0"/>
+    <w:lsdException w:name="Medium Grid 1 Accent 4" w:semiHidden="0" w:uiPriority="67" w:unhideWhenUsed="0"/>
+    <w:lsdException w:name="Medium Grid 2 Accent 4" w:semiHidden="0" w:uiPriority="68" w:unhideWhenUsed="0"/>
+    <w:lsdException w:name="Medium Grid 3 Accent 4" w:semiHidden="0" w:uiPriority="69" w:unhideWhenUsed="0"/>
+    <w:lsdException w:name="Dark List Accent 4" w:semiHidden="0" w:uiPriority="70" w:unhideWhenUsed="0"/>
+    <w:lsdException w:name="Colorful Shading Accent 4" w:semiHidden="0" w:uiPriority="71" w:unhideWhenUsed="0"/>
+    <w:lsdException w:name="Colorful List Accent 4" w:semiHidden="0" w:uiPriority="72" w:unhideWhenUsed="0"/>
+    <w:lsdException w:name="Colorful Grid Accent 4" w:semiHidden="0" w:uiPriority="73" w:unhideWhenUsed="0"/>
+    <w:lsdException w:name="Light Shading Accent 5" w:semiHidden="0" w:uiPriority="60" w:unhideWhenUsed="0"/>
+    <w:lsdException w:name="Light List Accent 5" w:semiHidden="0" w:uiPriority="61" w:unhideWhenUsed="0"/>
+    <w:lsdException w:name="Light Grid Accent 5" w:semiHidden="0" w:uiPriority="62" w:unhideWhenUsed="0"/>
+    <w:lsdException w:name="Medium Shading 1 Accent 5" w:semiHidden="0" w:uiPriority="63" w:unhideWhenUsed="0"/>
+    <w:lsdException w:name="Medium Shading 2 Accent 5" w:semiHidden="0" w:uiPriority="64" w:unhideWhenUsed="0"/>
+    <w:lsdException w:name="Medium List 1 Accent 5" w:semiHidden="0" w:uiPriority="65" w:unhideWhenUsed="0"/>
+    <w:lsdException w:name="Medium List 2 Accent 5" w:semiHidden="0" w:uiPriority="66" w:unhideWhenUsed="0"/>
+    <w:lsdException w:name="Medium Grid 1 Accent 5" w:semiHidden="0" w:uiPriority="67" w:unhideWhenUsed="0"/>
+    <w:lsdException w:name="Medium Grid 2 Accent 5" w:semiHidden="0" w:uiPriority="68" w:unhideWhenUsed="0"/>
+    <w:lsdException w:name="Medium Grid 3 Accent 5" w:semiHidden="0" w:uiPriority="69" w:unhideWhenUsed="0"/>
+    <w:lsdException w:name="Dark List Accent 5" w:semiHidden="0" w:uiPriority="70" w:unhideWhenUsed="0"/>
+    <w:lsdException w:name="Colorful Shading Accent 5" w:semiHidden="0" w:uiPriority="71" w:unhideWhenUsed="0"/>
+    <w:lsdException w:name="Colorful List Accent 5" w:semiHidden="0" w:uiPriority="72" w:unhideWhenUsed="0"/>
+    <w:lsdException w:name="Colorful Grid Accent 5" w:semiHidden="0" w:uiPriority="73" w:unhideWhenUsed="0"/>
+    <w:lsdException w:name="Light Shading Accent 6" w:semiHidden="0" w:uiPriority="60" w:unhideWhenUsed="0"/>
+    <w:lsdException w:name="Light List Accent 6" w:semiHidden="0" w:uiPriority="61" w:unhideWhenUsed="0"/>
+    <w:lsdException w:name="Light Grid Accent 6" w:semiHidden="0" w:uiPriority="62" w:unhideWhenUsed="0"/>
+    <w:lsdException w:name="Medium Shading 1 Accent 6" w:semiHidden="0" w:uiPriority="63" w:unhideWhenUsed="0"/>
+    <w:lsdException w:name="Medium Shading 2 Accent 6" w:semiHidden="0" w:uiPriority="64" w:unhideWhenUsed="0"/>
+    <w:lsdException w:name="Medium List 1 Accent 6" w:semiHidden="0" w:uiPriority="65" w:unhideWhenUsed="0"/>
+    <w:lsdException w:name="Medium List 2 Accent 6" w:semiHidden="0" w:uiPriority="66" w:unhideWhenUsed="0"/>
+    <w:lsdException w:name="Medium Grid 1 Accent 6" w:semiHidden="0" w:uiPriority="67" w:unhideWhenUsed="0"/>
+    <w:lsdException w:name="Medium Grid 2 Accent 6" w:semiHidden="0" w:uiPriority="68" w:unhideWhenUsed="0"/>
+    <w:lsdException w:name="Medium Grid 3 Accent 6" w:semiHidden="0" w:uiPriority="69" w:unhideWhenUsed="0"/>
+    <w:lsdException w:name="Dark List Accent 6" w:semiHidden="0" w:uiPriority="70" w:unhideWhenUsed="0"/>
+    <w:lsdException w:name="Colorful Shading Accent 6" w:semiHidden="0" w:uiPriority="71" w:unhideWhenUsed="0"/>
+    <w:lsdException w:name="Colorful List Accent 6" w:semiHidden="0" w:uiPriority="72" w:unhideWhenUsed="0"/>
+    <w:lsdException w:name="Colorful Grid Accent 6" w:semiHidden="0" w:uiPriority="73" w:unhideWhenUsed="0"/>
+    <w:lsdException w:name="Subtle Emphasis" w:semiHidden="0" w:uiPriority="19" w:unhideWhenUsed="0" w:qFormat="1"/>
+    <w:lsdException w:name="Intense Emphasis" w:semiHidden="0" w:uiPriority="21" w:unhideWhenUsed="0" w:qFormat="1"/>
+    <w:lsdException w:name="Subtle Reference" w:semiHidden="0" w:uiPriority="31" w:unhideWhenUsed="0" w:qFormat="1"/>
+    <w:lsdException w:name="Intense Reference" w:semiHidden="0" w:uiPriority="32" w:unhideWhenUsed="0" w:qFormat="1"/>
+    <w:lsdException w:name="Book Title" w:semiHidden="0" w:uiPriority="33" w:unhideWhenUsed="0" w:qFormat="1"/>
+    <w:lsdException w:name="Bibliography" w:uiPriority="39"/>
+    <w:lsdException w:name="TOC Heading" w:uiPriority="39" w:qFormat="1"/>
   </w:latentStyles>
   <w:style w:type="paragraph" w:default="1" w:styleId="Normal">
     <w:name w:val="Normal"/>
@@ -8536,7 +10522,7 @@
 </file>
 
 <file path=customXml/itemProps3.xml><?xml version="1.0" encoding="utf-8"?>
-<ds:datastoreItem xmlns:ds="http://schemas.openxmlformats.org/officeDocument/2006/customXml" ds:itemID="{F0B3BDED-65BA-45AB-B0A8-5A29ED646953}">
+<ds:datastoreItem xmlns:ds="http://schemas.openxmlformats.org/officeDocument/2006/customXml" ds:itemID="{C8B298B2-016B-42E0-BB29-BFCED9D30078}">
   <ds:schemaRefs>
     <ds:schemaRef ds:uri="http://schemas.openxmlformats.org/officeDocument/2006/bibliography"/>
   </ds:schemaRefs>

</xml_diff>